<commit_message>
Doplněn obrázek nainstalovaného RÚIAN Toolbox v dokumentu RUIANToolbox.docx.
</commit_message>
<xml_diff>
--- a/RUIANToolbox.docx
+++ b/RUIANToolbox.docx
@@ -48,8 +48,16 @@
         <w:rPr>
           <w:sz w:val="44"/>
         </w:rPr>
-        <w:t>RÚIAN Toolbox</w:t>
-      </w:r>
+        <w:t xml:space="preserve">RÚIAN </w:t>
+      </w:r>
+      <w:proofErr w:type="spellStart"/>
+      <w:r>
+        <w:rPr>
+          <w:sz w:val="44"/>
+        </w:rPr>
+        <w:t>Toolbox</w:t>
+      </w:r>
+      <w:proofErr w:type="spellEnd"/>
       <w:r>
         <w:rPr>
           <w:sz w:val="44"/>
@@ -230,6 +238,7 @@
             </w:rPr>
             <w:t xml:space="preserve">Výzkum uplatnění závěrů projektu </w:t>
           </w:r>
+          <w:proofErr w:type="spellStart"/>
           <w:r>
             <w:rPr>
               <w:i/>
@@ -253,6 +262,7 @@
             </w:rPr>
             <w:t>plus</w:t>
           </w:r>
+          <w:proofErr w:type="spellEnd"/>
           <w:r>
             <w:rPr>
               <w:sz w:val="36"/>
@@ -523,7 +533,7 @@
       <w:r>
         <w:fldChar w:fldCharType="separate"/>
       </w:r>
-      <w:hyperlink w:anchor="_Toc378603809" w:history="1">
+      <w:hyperlink w:anchor="_Toc389081216" w:history="1">
         <w:r>
           <w:rPr>
             <w:rStyle w:val="Hypertextovodkaz"/>
@@ -550,7 +560,7 @@
             <w:noProof/>
             <w:webHidden/>
           </w:rPr>
-          <w:instrText xml:space="preserve"> PAGEREF _Toc378603809 \h </w:instrText>
+          <w:instrText xml:space="preserve"> PAGEREF _Toc389081216 \h </w:instrText>
         </w:r>
         <w:r>
           <w:rPr>
@@ -596,7 +606,7 @@
           <w:lang w:val="en-US" w:eastAsia="en-US"/>
         </w:rPr>
       </w:pPr>
-      <w:hyperlink w:anchor="_Toc378603810" w:history="1">
+      <w:hyperlink w:anchor="_Toc389081217" w:history="1">
         <w:r>
           <w:rPr>
             <w:rStyle w:val="Hypertextovodkaz"/>
@@ -623,7 +633,7 @@
             <w:noProof/>
             <w:webHidden/>
           </w:rPr>
-          <w:instrText xml:space="preserve"> PAGEREF _Toc378603810 \h </w:instrText>
+          <w:instrText xml:space="preserve"> PAGEREF _Toc389081217 \h </w:instrText>
         </w:r>
         <w:r>
           <w:rPr>
@@ -669,7 +679,7 @@
           <w:lang w:val="en-US" w:eastAsia="en-US"/>
         </w:rPr>
       </w:pPr>
-      <w:hyperlink w:anchor="_Toc378603811" w:history="1">
+      <w:hyperlink w:anchor="_Toc389081218" w:history="1">
         <w:r>
           <w:rPr>
             <w:rStyle w:val="Hypertextovodkaz"/>
@@ -696,7 +706,7 @@
             <w:noProof/>
             <w:webHidden/>
           </w:rPr>
-          <w:instrText xml:space="preserve"> PAGEREF _Toc378603811 \h </w:instrText>
+          <w:instrText xml:space="preserve"> PAGEREF _Toc389081218 \h </w:instrText>
         </w:r>
         <w:r>
           <w:rPr>
@@ -742,7 +752,7 @@
           <w:lang w:val="en-US" w:eastAsia="en-US"/>
         </w:rPr>
       </w:pPr>
-      <w:hyperlink w:anchor="_Toc378603812" w:history="1">
+      <w:hyperlink w:anchor="_Toc389081219" w:history="1">
         <w:r>
           <w:rPr>
             <w:rStyle w:val="Hypertextovodkaz"/>
@@ -769,7 +779,7 @@
             <w:noProof/>
             <w:webHidden/>
           </w:rPr>
-          <w:instrText xml:space="preserve"> PAGEREF _Toc378603812 \h </w:instrText>
+          <w:instrText xml:space="preserve"> PAGEREF _Toc389081219 \h </w:instrText>
         </w:r>
         <w:r>
           <w:rPr>
@@ -815,13 +825,13 @@
           <w:lang w:val="en-US" w:eastAsia="en-US"/>
         </w:rPr>
       </w:pPr>
-      <w:hyperlink w:anchor="_Toc378603813" w:history="1">
+      <w:hyperlink w:anchor="_Toc389081220" w:history="1">
         <w:r>
           <w:rPr>
             <w:rStyle w:val="Hypertextovodkaz"/>
             <w:noProof/>
           </w:rPr>
-          <w:t>Použité zkratky</w:t>
+          <w:t>Instalace a využití</w:t>
         </w:r>
         <w:r>
           <w:rPr>
@@ -842,7 +852,7 @@
             <w:noProof/>
             <w:webHidden/>
           </w:rPr>
-          <w:instrText xml:space="preserve"> PAGEREF _Toc378603813 \h </w:instrText>
+          <w:instrText xml:space="preserve"> PAGEREF _Toc389081220 \h </w:instrText>
         </w:r>
         <w:r>
           <w:rPr>
@@ -874,6 +884,152 @@
       </w:hyperlink>
     </w:p>
     <w:p>
+      <w:pPr>
+        <w:pStyle w:val="Obsah2"/>
+        <w:tabs>
+          <w:tab w:val="right" w:leader="dot" w:pos="9062"/>
+        </w:tabs>
+        <w:rPr>
+          <w:rFonts w:asciiTheme="minorHAnsi" w:eastAsiaTheme="minorEastAsia" w:hAnsiTheme="minorHAnsi" w:cstheme="minorBidi"/>
+          <w:noProof/>
+          <w:color w:val="auto"/>
+          <w:sz w:val="22"/>
+          <w:szCs w:val="22"/>
+          <w:lang w:val="en-US" w:eastAsia="en-US"/>
+        </w:rPr>
+      </w:pPr>
+      <w:hyperlink w:anchor="_Toc389081221" w:history="1">
+        <w:r>
+          <w:rPr>
+            <w:rStyle w:val="Hypertextovodkaz"/>
+            <w:noProof/>
+          </w:rPr>
+          <w:t>Společné skripty</w:t>
+        </w:r>
+        <w:r>
+          <w:rPr>
+            <w:noProof/>
+            <w:webHidden/>
+          </w:rPr>
+          <w:tab/>
+        </w:r>
+        <w:r>
+          <w:rPr>
+            <w:noProof/>
+            <w:webHidden/>
+          </w:rPr>
+          <w:fldChar w:fldCharType="begin"/>
+        </w:r>
+        <w:r>
+          <w:rPr>
+            <w:noProof/>
+            <w:webHidden/>
+          </w:rPr>
+          <w:instrText xml:space="preserve"> PAGEREF _Toc389081221 \h </w:instrText>
+        </w:r>
+        <w:r>
+          <w:rPr>
+            <w:noProof/>
+            <w:webHidden/>
+          </w:rPr>
+        </w:r>
+        <w:r>
+          <w:rPr>
+            <w:noProof/>
+            <w:webHidden/>
+          </w:rPr>
+          <w:fldChar w:fldCharType="separate"/>
+        </w:r>
+        <w:r>
+          <w:rPr>
+            <w:noProof/>
+            <w:webHidden/>
+          </w:rPr>
+          <w:t>5</w:t>
+        </w:r>
+        <w:r>
+          <w:rPr>
+            <w:noProof/>
+            <w:webHidden/>
+          </w:rPr>
+          <w:fldChar w:fldCharType="end"/>
+        </w:r>
+      </w:hyperlink>
+    </w:p>
+    <w:p>
+      <w:pPr>
+        <w:pStyle w:val="Obsah1"/>
+        <w:tabs>
+          <w:tab w:val="right" w:leader="dot" w:pos="9062"/>
+        </w:tabs>
+        <w:rPr>
+          <w:rFonts w:asciiTheme="minorHAnsi" w:eastAsiaTheme="minorEastAsia" w:hAnsiTheme="minorHAnsi" w:cstheme="minorBidi"/>
+          <w:noProof/>
+          <w:color w:val="auto"/>
+          <w:sz w:val="22"/>
+          <w:szCs w:val="22"/>
+          <w:lang w:val="en-US" w:eastAsia="en-US"/>
+        </w:rPr>
+      </w:pPr>
+      <w:hyperlink w:anchor="_Toc389081222" w:history="1">
+        <w:r>
+          <w:rPr>
+            <w:rStyle w:val="Hypertextovodkaz"/>
+            <w:noProof/>
+          </w:rPr>
+          <w:t>Použité zkratky</w:t>
+        </w:r>
+        <w:r>
+          <w:rPr>
+            <w:noProof/>
+            <w:webHidden/>
+          </w:rPr>
+          <w:tab/>
+        </w:r>
+        <w:r>
+          <w:rPr>
+            <w:noProof/>
+            <w:webHidden/>
+          </w:rPr>
+          <w:fldChar w:fldCharType="begin"/>
+        </w:r>
+        <w:r>
+          <w:rPr>
+            <w:noProof/>
+            <w:webHidden/>
+          </w:rPr>
+          <w:instrText xml:space="preserve"> PAGEREF _Toc389081222 \h </w:instrText>
+        </w:r>
+        <w:r>
+          <w:rPr>
+            <w:noProof/>
+            <w:webHidden/>
+          </w:rPr>
+        </w:r>
+        <w:r>
+          <w:rPr>
+            <w:noProof/>
+            <w:webHidden/>
+          </w:rPr>
+          <w:fldChar w:fldCharType="separate"/>
+        </w:r>
+        <w:r>
+          <w:rPr>
+            <w:noProof/>
+            <w:webHidden/>
+          </w:rPr>
+          <w:t>6</w:t>
+        </w:r>
+        <w:r>
+          <w:rPr>
+            <w:noProof/>
+            <w:webHidden/>
+          </w:rPr>
+          <w:fldChar w:fldCharType="end"/>
+        </w:r>
+      </w:hyperlink>
+    </w:p>
+    <w:p>
       <w:r>
         <w:fldChar w:fldCharType="end"/>
       </w:r>
@@ -899,7 +1055,7 @@
       </w:pPr>
       <w:bookmarkStart w:id="1" w:name="_Toc358172033"/>
       <w:bookmarkStart w:id="2" w:name="_Toc358198607"/>
-      <w:bookmarkStart w:id="3" w:name="_Toc378603809"/>
+      <w:bookmarkStart w:id="3" w:name="_Toc389081216"/>
       <w:r>
         <w:lastRenderedPageBreak/>
         <w:t>Základní informace</w:t>
@@ -913,7 +1069,15 @@
         <w:t>RÚIAN</w:t>
       </w:r>
       <w:r>
-        <w:t xml:space="preserve"> Toolbox je </w:t>
+        <w:t xml:space="preserve"> </w:t>
+      </w:r>
+      <w:proofErr w:type="spellStart"/>
+      <w:r>
+        <w:t>Toolbox</w:t>
+      </w:r>
+      <w:proofErr w:type="spellEnd"/>
+      <w:r>
+        <w:t xml:space="preserve"> je </w:t>
       </w:r>
       <w:r>
         <w:t xml:space="preserve">knihovna nástrojů a služeb, umožňující </w:t>
@@ -928,11 +1092,16 @@
         <w:t xml:space="preserve">Registru územní identifikace, adres a nemovitostí </w:t>
       </w:r>
       <w:r>
-        <w:t>RÚIAN v prostředí sítě internetu, v prostředí počítačových sítí oddělených od internetu a v prostředí databází Clien</w:t>
+        <w:t xml:space="preserve">RÚIAN v prostředí sítě internetu, v prostředí počítačových sítí oddělených od internetu a v prostředí databází </w:t>
+      </w:r>
+      <w:proofErr w:type="spellStart"/>
+      <w:r>
+        <w:t>Clien</w:t>
       </w:r>
       <w:r>
         <w:t>t</w:t>
       </w:r>
+      <w:proofErr w:type="spellEnd"/>
       <w:r>
         <w:t xml:space="preserve"> Server.</w:t>
       </w:r>
@@ -985,10 +1154,23 @@
         <w:t>, import</w:t>
       </w:r>
       <w:r>
-        <w:t xml:space="preserve"> stažených dat do geodatabáze a využívání </w:t>
-      </w:r>
-      <w:r>
-        <w:t xml:space="preserve">adresních </w:t>
+        <w:t xml:space="preserve"> stažených dat do </w:t>
+      </w:r>
+      <w:proofErr w:type="spellStart"/>
+      <w:r>
+        <w:t>geodatabáze</w:t>
+      </w:r>
+      <w:proofErr w:type="spellEnd"/>
+      <w:r>
+        <w:t xml:space="preserve"> a využívání </w:t>
+      </w:r>
+      <w:proofErr w:type="spellStart"/>
+      <w:r>
+        <w:t>adresních</w:t>
+      </w:r>
+      <w:proofErr w:type="spellEnd"/>
+      <w:r>
+        <w:t xml:space="preserve"> </w:t>
       </w:r>
       <w:r>
         <w:t>dat pomocí webových mapových služeb.</w:t>
@@ -999,7 +1181,15 @@
         <w:t>Všechny moduly jsou dostupné jak</w:t>
       </w:r>
       <w:r>
-        <w:t>o spustitelné aplikace včetně zdrojového kódu, zveřejněného jako OpenSource, tak aby mohly</w:t>
+        <w:t xml:space="preserve">o spustitelné aplikace včetně zdrojového kódu, zveřejněného jako </w:t>
+      </w:r>
+      <w:proofErr w:type="spellStart"/>
+      <w:r>
+        <w:t>OpenSource</w:t>
+      </w:r>
+      <w:proofErr w:type="spellEnd"/>
+      <w:r>
+        <w:t>, tak aby mohly</w:t>
       </w:r>
       <w:r>
         <w:t xml:space="preserve"> být </w:t>
@@ -1074,15 +1264,28 @@
       <w:pPr>
         <w:pStyle w:val="Nadpis2"/>
       </w:pPr>
-      <w:bookmarkStart w:id="4" w:name="_Toc378603810"/>
-      <w:r>
-        <w:t>RÚIAN Downloader</w:t>
+      <w:bookmarkStart w:id="4" w:name="_Toc389081217"/>
+      <w:r>
+        <w:t xml:space="preserve">RÚIAN </w:t>
+      </w:r>
+      <w:proofErr w:type="spellStart"/>
+      <w:r>
+        <w:t>Downloader</w:t>
       </w:r>
       <w:bookmarkEnd w:id="4"/>
+      <w:proofErr w:type="spellEnd"/>
     </w:p>
     <w:p>
       <w:r>
-        <w:t>RÚIAN Downloader je j</w:t>
+        <w:t xml:space="preserve">RÚIAN </w:t>
+      </w:r>
+      <w:proofErr w:type="spellStart"/>
+      <w:r>
+        <w:t>Downloader</w:t>
+      </w:r>
+      <w:proofErr w:type="spellEnd"/>
+      <w:r>
+        <w:t xml:space="preserve"> je j</w:t>
       </w:r>
       <w:r>
         <w:t xml:space="preserve">ednoduchý nástroj určený k automatickému stahování dat z VDP v pravidelných intervalech. Pomocí jednoduché konfigurace umožňuje stahovat jak plnou datovou sadu, tak pouze aktualizační </w:t>
@@ -1109,13 +1312,29 @@
         <w:t xml:space="preserve">XML </w:t>
       </w:r>
       <w:r>
-        <w:t xml:space="preserve">a připravena k importu do geodatabáze. </w:t>
+        <w:t xml:space="preserve">a připravena k importu do </w:t>
+      </w:r>
+      <w:proofErr w:type="spellStart"/>
+      <w:r>
+        <w:t>geodatabáze</w:t>
+      </w:r>
+      <w:proofErr w:type="spellEnd"/>
+      <w:r>
+        <w:t xml:space="preserve">. </w:t>
       </w:r>
       <w:r>
         <w:t xml:space="preserve"> </w:t>
       </w:r>
       <w:r>
-        <w:t xml:space="preserve">Modul může být nainstalován a provozován samostatně, případně nakonfigurován ke spouštění dalšího nástroje RÚIAN Importer. V této konfiguraci poskytuje </w:t>
+        <w:t xml:space="preserve">Modul může být nainstalován a provozován samostatně, případně nakonfigurován ke spouštění dalšího nástroje RÚIAN </w:t>
+      </w:r>
+      <w:proofErr w:type="spellStart"/>
+      <w:r>
+        <w:t>Importer</w:t>
+      </w:r>
+      <w:proofErr w:type="spellEnd"/>
+      <w:r>
+        <w:t xml:space="preserve">. V této konfiguraci poskytuje </w:t>
       </w:r>
       <w:r>
         <w:t xml:space="preserve">ucelenou funkcionalitu zabezpečující aktuálnost </w:t>
@@ -1209,26 +1428,44 @@
         </w:r>
       </w:fldSimple>
       <w:r>
-        <w:t xml:space="preserve"> Automatické stahování dat RÚIAN Downloaderem</w:t>
-      </w:r>
+        <w:t xml:space="preserve"> Automatické stahování dat RÚIAN </w:t>
+      </w:r>
+      <w:proofErr w:type="spellStart"/>
+      <w:r>
+        <w:t>Downloaderem</w:t>
+      </w:r>
+      <w:proofErr w:type="spellEnd"/>
     </w:p>
     <w:p>
       <w:pPr>
         <w:pStyle w:val="Nadpis2"/>
       </w:pPr>
-      <w:bookmarkStart w:id="5" w:name="_Toc378603811"/>
+      <w:bookmarkStart w:id="5" w:name="_Toc389081218"/>
       <w:r>
         <w:lastRenderedPageBreak/>
-        <w:t>RÚIAN Importer</w:t>
+        <w:t xml:space="preserve">RÚIAN </w:t>
+      </w:r>
+      <w:proofErr w:type="spellStart"/>
+      <w:r>
+        <w:t>Importer</w:t>
       </w:r>
       <w:bookmarkEnd w:id="5"/>
+      <w:proofErr w:type="spellEnd"/>
     </w:p>
     <w:p>
       <w:pPr>
         <w:keepNext/>
       </w:pPr>
       <w:r>
-        <w:t xml:space="preserve">RÚIAN Importer je </w:t>
+        <w:t xml:space="preserve">RÚIAN </w:t>
+      </w:r>
+      <w:proofErr w:type="spellStart"/>
+      <w:r>
+        <w:t>Importer</w:t>
+      </w:r>
+      <w:proofErr w:type="spellEnd"/>
+      <w:r>
+        <w:t xml:space="preserve"> je </w:t>
       </w:r>
       <w:r>
         <w:t xml:space="preserve">nástroj umožňující po jednoduché konfiguraci vytvářet a aktualizovat kopii databáze RÚIAN z dat stažených z VDP. </w:t>
@@ -1243,7 +1480,15 @@
         <w:t xml:space="preserve"> je možné využít data RÚIAN umístěná v souborovém systému, </w:t>
       </w:r>
       <w:r>
-        <w:t>případně je možné využít RÚIAN Downloader.</w:t>
+        <w:t xml:space="preserve">případně je možné využít RÚIAN </w:t>
+      </w:r>
+      <w:proofErr w:type="spellStart"/>
+      <w:r>
+        <w:t>Downloader</w:t>
+      </w:r>
+      <w:proofErr w:type="spellEnd"/>
+      <w:r>
+        <w:t>.</w:t>
       </w:r>
     </w:p>
     <w:p>
@@ -1343,28 +1588,43 @@
         </w:r>
       </w:fldSimple>
       <w:r>
-        <w:t xml:space="preserve"> Import dat RÚIAN do GeoDatabáze</w:t>
-      </w:r>
+        <w:t xml:space="preserve"> Import dat RÚIAN do </w:t>
+      </w:r>
+      <w:proofErr w:type="spellStart"/>
+      <w:r>
+        <w:t>GeoDatabáze</w:t>
+      </w:r>
+      <w:proofErr w:type="spellEnd"/>
     </w:p>
     <w:p>
       <w:pPr>
         <w:pStyle w:val="Nadpis2"/>
       </w:pPr>
-      <w:bookmarkStart w:id="6" w:name="_Toc378603812"/>
+      <w:bookmarkStart w:id="6" w:name="_Toc389081219"/>
       <w:r>
         <w:t xml:space="preserve">RÚIAN </w:t>
       </w:r>
       <w:r>
         <w:t xml:space="preserve">Web </w:t>
       </w:r>
+      <w:proofErr w:type="spellStart"/>
       <w:r>
         <w:t>Services</w:t>
       </w:r>
       <w:bookmarkEnd w:id="6"/>
+      <w:proofErr w:type="spellEnd"/>
     </w:p>
     <w:p>
       <w:r>
-        <w:t>RÚIAN WebServices je komplexní implementace webových služeb nad replikou databáze  RÚIAN</w:t>
+        <w:t xml:space="preserve">RÚIAN </w:t>
+      </w:r>
+      <w:proofErr w:type="spellStart"/>
+      <w:r>
+        <w:t>WebServices</w:t>
+      </w:r>
+      <w:proofErr w:type="spellEnd"/>
+      <w:r>
+        <w:t xml:space="preserve"> je komplexní implementace webových služeb nad replikou databáze  RÚIAN</w:t>
       </w:r>
       <w:r>
         <w:t xml:space="preserve"> zaměřující se na využití adres v databázi. Webové služby jsou standardizovány v rozhraní REST a SOAP v souladu s </w:t>
@@ -1442,8 +1702,13 @@
       <w:pPr>
         <w:pStyle w:val="Titulek"/>
       </w:pPr>
-      <w:r>
-        <w:t xml:space="preserve">Figure </w:t>
+      <w:proofErr w:type="spellStart"/>
+      <w:r>
+        <w:t>Figure</w:t>
+      </w:r>
+      <w:proofErr w:type="spellEnd"/>
+      <w:r>
+        <w:t xml:space="preserve"> </w:t>
       </w:r>
       <w:fldSimple w:instr=" SEQ Figure \* ARABIC ">
         <w:r>
@@ -1461,10 +1726,15 @@
       <w:pPr>
         <w:pStyle w:val="Nadpis1"/>
       </w:pPr>
+      <w:bookmarkStart w:id="7" w:name="_Toc389081220"/>
       <w:r>
         <w:lastRenderedPageBreak/>
         <w:t>Instalace</w:t>
       </w:r>
+      <w:r>
+        <w:t xml:space="preserve"> a využití</w:t>
+      </w:r>
+      <w:bookmarkEnd w:id="7"/>
     </w:p>
     <w:p>
       <w:r>
@@ -1489,7 +1759,21 @@
         <w:rPr>
           <w:lang w:val="en-US"/>
         </w:rPr>
-        <w:t>/OGR s podporou VFR</w:t>
+        <w:t xml:space="preserve">/OGR s </w:t>
+      </w:r>
+      <w:proofErr w:type="spellStart"/>
+      <w:r>
+        <w:rPr>
+          <w:lang w:val="en-US"/>
+        </w:rPr>
+        <w:t>podporou</w:t>
+      </w:r>
+      <w:proofErr w:type="spellEnd"/>
+      <w:r>
+        <w:rPr>
+          <w:lang w:val="en-US"/>
+        </w:rPr>
+        <w:t xml:space="preserve"> VFR</w:t>
       </w:r>
       <w:r>
         <w:rPr>
@@ -1509,30 +1793,57 @@
         <w:rPr>
           <w:lang w:val="en-US"/>
         </w:rPr>
-        <w:t xml:space="preserve"> do stejné</w:t>
-      </w:r>
+        <w:t xml:space="preserve"> do </w:t>
+      </w:r>
+      <w:proofErr w:type="spellStart"/>
       <w:r>
         <w:rPr>
           <w:lang w:val="en-US"/>
         </w:rPr>
-        <w:t>ho adres</w:t>
-      </w:r>
-      <w:r>
-        <w:t>áře.</w:t>
+        <w:t>stejné</w:t>
+      </w:r>
+      <w:r>
+        <w:rPr>
+          <w:lang w:val="en-US"/>
+        </w:rPr>
+        <w:t>ho</w:t>
+      </w:r>
+      <w:proofErr w:type="spellEnd"/>
+      <w:r>
+        <w:rPr>
+          <w:lang w:val="en-US"/>
+        </w:rPr>
+        <w:t xml:space="preserve"> </w:t>
+      </w:r>
+      <w:proofErr w:type="spellStart"/>
+      <w:r>
+        <w:rPr>
+          <w:lang w:val="en-US"/>
+        </w:rPr>
+        <w:t>adres</w:t>
+      </w:r>
+      <w:r>
+        <w:t>áře</w:t>
+      </w:r>
+      <w:proofErr w:type="spellEnd"/>
+      <w:r>
+        <w:t>.</w:t>
       </w:r>
     </w:p>
     <w:p>
       <w:pPr>
         <w:pStyle w:val="Nadpis2"/>
       </w:pPr>
-      <w:bookmarkStart w:id="7" w:name="_Toc389079818"/>
+      <w:bookmarkStart w:id="8" w:name="_Toc389079818"/>
+      <w:bookmarkStart w:id="9" w:name="_Toc389081221"/>
       <w:r>
         <w:t>Společné skript</w:t>
       </w:r>
-      <w:bookmarkEnd w:id="7"/>
+      <w:bookmarkEnd w:id="8"/>
       <w:r>
         <w:t>y</w:t>
       </w:r>
+      <w:bookmarkEnd w:id="9"/>
     </w:p>
     <w:tbl>
       <w:tblPr>
@@ -1604,9 +1915,11 @@
             <w:pPr>
               <w:spacing w:before="0" w:after="0"/>
             </w:pPr>
+            <w:proofErr w:type="spellStart"/>
             <w:r>
               <w:t>DownloadRUIAN.bat</w:t>
             </w:r>
+            <w:proofErr w:type="spellEnd"/>
           </w:p>
         </w:tc>
         <w:tc>
@@ -1643,9 +1956,11 @@
             <w:pPr>
               <w:spacing w:before="0" w:after="0"/>
             </w:pPr>
+            <w:proofErr w:type="spellStart"/>
             <w:r>
               <w:t>StartAutomaticDownload.bat</w:t>
             </w:r>
+            <w:proofErr w:type="spellEnd"/>
           </w:p>
         </w:tc>
         <w:tc>
@@ -1673,9 +1988,11 @@
             <w:pPr>
               <w:spacing w:before="0" w:after="0"/>
             </w:pPr>
+            <w:proofErr w:type="spellStart"/>
             <w:r>
               <w:t>StopAutomaticDownload.bat</w:t>
             </w:r>
+            <w:proofErr w:type="spellEnd"/>
           </w:p>
         </w:tc>
         <w:tc>
@@ -1690,9 +2007,11 @@
             <w:r>
               <w:t xml:space="preserve">Zastavuje službu registrovanou pomocí </w:t>
             </w:r>
+            <w:proofErr w:type="spellStart"/>
             <w:r>
               <w:t>StartAutomaticDownload.bat</w:t>
             </w:r>
+            <w:proofErr w:type="spellEnd"/>
             <w:r>
               <w:rPr>
                 <w:rStyle w:val="Znakapoznpodarou"/>
@@ -1715,9 +2034,11 @@
             <w:pPr>
               <w:spacing w:before="0" w:after="0"/>
             </w:pPr>
+            <w:proofErr w:type="spellStart"/>
             <w:r>
               <w:t>ImportRUIAN.bat</w:t>
             </w:r>
+            <w:proofErr w:type="spellEnd"/>
           </w:p>
         </w:tc>
         <w:tc>
@@ -1729,8 +2050,13 @@
             <w:pPr>
               <w:spacing w:before="0" w:after="0"/>
             </w:pPr>
+            <w:proofErr w:type="spellStart"/>
             <w:r>
-              <w:t>Naimportuje stažená data do databáze dle nastavení.</w:t>
+              <w:t>Naimportuje</w:t>
+            </w:r>
+            <w:proofErr w:type="spellEnd"/>
+            <w:r>
+              <w:t xml:space="preserve"> stažená data do databáze dle nastavení.</w:t>
             </w:r>
           </w:p>
         </w:tc>
@@ -1738,15 +2064,68 @@
     </w:tbl>
     <w:p/>
     <w:p>
+      <w:r>
+        <w:rPr>
+          <w:noProof/>
+          <w:lang w:val="en-US" w:eastAsia="en-US"/>
+        </w:rPr>
+        <w:drawing>
+          <wp:inline distT="0" distB="0" distL="0" distR="0">
+            <wp:extent cx="5760720" cy="3845173"/>
+            <wp:effectExtent l="19050" t="0" r="0" b="0"/>
+            <wp:docPr id="5" name="obrázek 4"/>
+            <wp:cNvGraphicFramePr>
+              <a:graphicFrameLocks xmlns:a="http://schemas.openxmlformats.org/drawingml/2006/main" noChangeAspect="1"/>
+            </wp:cNvGraphicFramePr>
+            <a:graphic xmlns:a="http://schemas.openxmlformats.org/drawingml/2006/main">
+              <a:graphicData uri="http://schemas.openxmlformats.org/drawingml/2006/picture">
+                <pic:pic xmlns:pic="http://schemas.openxmlformats.org/drawingml/2006/picture">
+                  <pic:nvPicPr>
+                    <pic:cNvPr id="0" name="Picture 4"/>
+                    <pic:cNvPicPr>
+                      <a:picLocks noChangeAspect="1" noChangeArrowheads="1"/>
+                    </pic:cNvPicPr>
+                  </pic:nvPicPr>
+                  <pic:blipFill>
+                    <a:blip r:embed="rId16" cstate="print"/>
+                    <a:srcRect/>
+                    <a:stretch>
+                      <a:fillRect/>
+                    </a:stretch>
+                  </pic:blipFill>
+                  <pic:spPr bwMode="auto">
+                    <a:xfrm>
+                      <a:off x="0" y="0"/>
+                      <a:ext cx="5760720" cy="3845173"/>
+                    </a:xfrm>
+                    <a:prstGeom prst="rect">
+                      <a:avLst/>
+                    </a:prstGeom>
+                    <a:noFill/>
+                    <a:ln w="9525">
+                      <a:noFill/>
+                      <a:miter lim="800000"/>
+                      <a:headEnd/>
+                      <a:tailEnd/>
+                    </a:ln>
+                  </pic:spPr>
+                </pic:pic>
+              </a:graphicData>
+            </a:graphic>
+          </wp:inline>
+        </w:drawing>
+      </w:r>
+    </w:p>
+    <w:p>
       <w:pPr>
         <w:pStyle w:val="Nadpis1"/>
       </w:pPr>
-      <w:bookmarkStart w:id="8" w:name="_Toc378603813"/>
+      <w:bookmarkStart w:id="10" w:name="_Toc389081222"/>
       <w:r>
         <w:lastRenderedPageBreak/>
         <w:t>Použité zkratky</w:t>
       </w:r>
-      <w:bookmarkEnd w:id="8"/>
+      <w:bookmarkEnd w:id="10"/>
     </w:p>
     <w:tbl>
       <w:tblPr>
@@ -1772,7 +2151,7 @@
             <w:tcW w:w="1908" w:type="dxa"/>
           </w:tcPr>
           <w:p>
-            <w:hyperlink r:id="rId16" w:history="1">
+            <w:hyperlink r:id="rId17" w:history="1">
               <w:r>
                 <w:rPr>
                   <w:rStyle w:val="Hypertextovodkaz"/>
@@ -1799,7 +2178,7 @@
             <w:tcW w:w="1908" w:type="dxa"/>
           </w:tcPr>
           <w:p>
-            <w:hyperlink r:id="rId17" w:history="1">
+            <w:hyperlink r:id="rId18" w:history="1">
               <w:r>
                 <w:rPr>
                   <w:rStyle w:val="Hypertextovodkaz"/>
@@ -1826,13 +2205,15 @@
             <w:tcW w:w="1908" w:type="dxa"/>
           </w:tcPr>
           <w:p>
-            <w:hyperlink r:id="rId18" w:history="1">
+            <w:hyperlink r:id="rId19" w:history="1">
+              <w:proofErr w:type="spellStart"/>
               <w:r>
                 <w:rPr>
                   <w:rStyle w:val="Hypertextovodkaz"/>
                 </w:rPr>
                 <w:t>OpenSource</w:t>
               </w:r>
+              <w:proofErr w:type="spellEnd"/>
             </w:hyperlink>
           </w:p>
         </w:tc>
@@ -1841,12 +2222,19 @@
             <w:tcW w:w="7380" w:type="dxa"/>
           </w:tcPr>
           <w:p>
+            <w:proofErr w:type="spellStart"/>
             <w:r>
-              <w:t xml:space="preserve">OpenSource Software </w:t>
+              <w:t>OpenSource</w:t>
             </w:r>
+            <w:proofErr w:type="spellEnd"/>
+            <w:r>
+              <w:t xml:space="preserve"> Software </w:t>
+            </w:r>
+            <w:proofErr w:type="spellStart"/>
             <w:r>
               <w:t>Initiative</w:t>
             </w:r>
+            <w:proofErr w:type="spellEnd"/>
           </w:p>
         </w:tc>
       </w:tr>
@@ -2021,7 +2409,7 @@
         <w:sz w:val="18"/>
         <w:szCs w:val="18"/>
       </w:rPr>
-      <w:t>3</w:t>
+      <w:t>2</w:t>
     </w:r>
     <w:r>
       <w:rPr>
@@ -2192,7 +2580,7 @@
                   <a:blip r:embed="rId1">
                     <a:extLst>
                       <a:ext uri="{28A0092B-C50C-407E-A947-70E740481C1C}">
-                        <a14:useLocalDpi xmlns="" xmlns:wpc="http://schemas.microsoft.com/office/word/2010/wordprocessingCanvas" xmlns:mc="http://schemas.openxmlformats.org/markup-compatibility/2006" xmlns:o="urn:schemas-microsoft-com:office:office" xmlns:v="urn:schemas-microsoft-com:vml" xmlns:wp14="http://schemas.microsoft.com/office/word/2010/wordprocessingDrawing" xmlns:w10="urn:schemas-microsoft-com:office:word" xmlns:w="http://schemas.openxmlformats.org/wordprocessingml/2006/main" xmlns:w14="http://schemas.microsoft.com/office/word/2010/wordml" xmlns:wpg="http://schemas.microsoft.com/office/word/2010/wordprocessingGroup" xmlns:wpi="http://schemas.microsoft.com/office/word/2010/wordprocessingInk" xmlns:wps="http://schemas.microsoft.com/office/word/2010/wordprocessingShape" xmlns:a14="http://schemas.microsoft.com/office/drawing/2010/main" val="0"/>
+                        <a14:useLocalDpi xmlns:a14="http://schemas.microsoft.com/office/drawing/2010/main" xmlns:wps="http://schemas.microsoft.com/office/word/2010/wordprocessingShape" xmlns:wpi="http://schemas.microsoft.com/office/word/2010/wordprocessingInk" xmlns:wpg="http://schemas.microsoft.com/office/word/2010/wordprocessingGroup" xmlns:w14="http://schemas.microsoft.com/office/word/2010/wordml" xmlns:w="http://schemas.openxmlformats.org/wordprocessingml/2006/main" xmlns:w10="urn:schemas-microsoft-com:office:word" xmlns:wp14="http://schemas.microsoft.com/office/word/2010/wordprocessingDrawing" xmlns:v="urn:schemas-microsoft-com:vml" xmlns:o="urn:schemas-microsoft-com:office:office" xmlns:mc="http://schemas.openxmlformats.org/markup-compatibility/2006" xmlns:wpc="http://schemas.microsoft.com/office/word/2010/wordprocessingCanvas" xmlns="" val="0"/>
                       </a:ext>
                     </a:extLst>
                   </a:blip>
@@ -2255,7 +2643,7 @@
                   <a:blip r:embed="rId1">
                     <a:extLst>
                       <a:ext uri="{28A0092B-C50C-407E-A947-70E740481C1C}">
-                        <a14:useLocalDpi xmlns="" xmlns:wpc="http://schemas.microsoft.com/office/word/2010/wordprocessingCanvas" xmlns:mc="http://schemas.openxmlformats.org/markup-compatibility/2006" xmlns:o="urn:schemas-microsoft-com:office:office" xmlns:v="urn:schemas-microsoft-com:vml" xmlns:wp14="http://schemas.microsoft.com/office/word/2010/wordprocessingDrawing" xmlns:w10="urn:schemas-microsoft-com:office:word" xmlns:w="http://schemas.openxmlformats.org/wordprocessingml/2006/main" xmlns:w14="http://schemas.microsoft.com/office/word/2010/wordml" xmlns:wpg="http://schemas.microsoft.com/office/word/2010/wordprocessingGroup" xmlns:wpi="http://schemas.microsoft.com/office/word/2010/wordprocessingInk" xmlns:wps="http://schemas.microsoft.com/office/word/2010/wordprocessingShape" xmlns:a14="http://schemas.microsoft.com/office/drawing/2010/main" val="0"/>
+                        <a14:useLocalDpi xmlns:a14="http://schemas.microsoft.com/office/drawing/2010/main" xmlns:wps="http://schemas.microsoft.com/office/word/2010/wordprocessingShape" xmlns:wpi="http://schemas.microsoft.com/office/word/2010/wordprocessingInk" xmlns:wpg="http://schemas.microsoft.com/office/word/2010/wordprocessingGroup" xmlns:w14="http://schemas.microsoft.com/office/word/2010/wordml" xmlns:w="http://schemas.openxmlformats.org/wordprocessingml/2006/main" xmlns:w10="urn:schemas-microsoft-com:office:word" xmlns:wp14="http://schemas.microsoft.com/office/word/2010/wordprocessingDrawing" xmlns:v="urn:schemas-microsoft-com:vml" xmlns:o="urn:schemas-microsoft-com:office:office" xmlns:mc="http://schemas.openxmlformats.org/markup-compatibility/2006" xmlns:wpc="http://schemas.microsoft.com/office/word/2010/wordprocessingCanvas" xmlns="" val="0"/>
                       </a:ext>
                     </a:extLst>
                   </a:blip>
@@ -6668,8 +7056,9 @@
     <w:panose1 w:val="020B0604030504040204"/>
     <w:charset w:val="00"/>
     <w:family w:val="swiss"/>
+    <w:notTrueType/>
     <w:pitch w:val="variable"/>
-    <w:sig w:usb0="E1002EFF" w:usb1="C000605B" w:usb2="00000029" w:usb3="00000000" w:csb0="000101FF" w:csb1="00000000"/>
+    <w:sig w:usb0="00000003" w:usb1="00000000" w:usb2="00000000" w:usb3="00000000" w:csb0="00000001" w:csb1="00000000"/>
   </w:font>
   <w:font w:name="Calibri">
     <w:panose1 w:val="020F0502020204030204"/>
@@ -6706,6 +7095,7 @@
     <w:rsid w:val="00383019"/>
     <w:rsid w:val="00540D9C"/>
     <w:rsid w:val="005C46CE"/>
+    <w:rsid w:val="00623DC3"/>
     <w:rsid w:val="00681605"/>
     <w:rsid w:val="008E3E5C"/>
     <w:rsid w:val="009525F1"/>
@@ -7258,7 +7648,7 @@
 </file>
 
 <file path=customXml/itemProps1.xml><?xml version="1.0" encoding="utf-8"?>
-<ds:datastoreItem xmlns:ds="http://schemas.openxmlformats.org/officeDocument/2006/customXml" ds:itemID="{034AC8AA-2AAB-4C39-9691-25C416EEE5BE}">
+<ds:datastoreItem xmlns:ds="http://schemas.openxmlformats.org/officeDocument/2006/customXml" ds:itemID="{8A222111-D53E-4AB7-AFDD-B617895B7D65}">
   <ds:schemaRefs>
     <ds:schemaRef ds:uri="http://schemas.openxmlformats.org/officeDocument/2006/bibliography"/>
   </ds:schemaRefs>

</xml_diff>

<commit_message>
Oprava chyby importeru - generovaly se zavisle tabulky i kdyz nebylo nic importovano.
</commit_message>
<xml_diff>
--- a/RUIANToolbox.docx
+++ b/RUIANToolbox.docx
@@ -4713,6 +4713,9 @@
       <w:r>
         <w:t>.</w:t>
       </w:r>
+      <w:r>
+        <w:t xml:space="preserve"> Knihovna musí být umístěna do složky operačního systému, který neobsahuje mezery ani znaky s diakritikou.</w:t>
+      </w:r>
     </w:p>
     <w:p>
       <w:pPr>
@@ -5127,6 +5130,7 @@
             </w:pPr>
             <w:proofErr w:type="spellStart"/>
             <w:r>
+              <w:lastRenderedPageBreak/>
               <w:t>RunImporter</w:t>
             </w:r>
             <w:proofErr w:type="spellEnd"/>
@@ -5194,7 +5198,6 @@
             </w:pPr>
             <w:proofErr w:type="spellStart"/>
             <w:r>
-              <w:lastRenderedPageBreak/>
               <w:t>IgnoreHistoricalData</w:t>
             </w:r>
             <w:proofErr w:type="spellEnd"/>
@@ -7283,14 +7286,10 @@
       <w:proofErr w:type="spellEnd"/>
       <w:r>
         <w:br/>
-      </w:r>
-      <w:r>
         <w:t>port=5432</w:t>
       </w:r>
       <w:r>
         <w:br/>
-      </w:r>
-      <w:r>
         <w:t>user=</w:t>
       </w:r>
       <w:proofErr w:type="spellStart"/>
@@ -7330,8 +7329,6 @@
       </w:r>
       <w:r>
         <w:br/>
-      </w:r>
-      <w:r>
         <w:t>os4GeoPath=..\OSGeo4W_</w:t>
       </w:r>
       <w:proofErr w:type="spellStart"/>
@@ -7340,10 +7337,7 @@
       </w:r>
       <w:proofErr w:type="spellEnd"/>
       <w:r>
-        <w:t>\OSGeo4W.ba</w:t>
-      </w:r>
-      <w:r>
-        <w:t>t</w:t>
+        <w:t>\OSGeo4W.bat</w:t>
       </w:r>
     </w:p>
     <w:p>
@@ -11157,7 +11151,7 @@
         <w:sz w:val="18"/>
         <w:szCs w:val="18"/>
       </w:rPr>
-      <w:t>20</w:t>
+      <w:t>9</w:t>
     </w:r>
     <w:r>
       <w:rPr>
@@ -11671,7 +11665,7 @@
                   <a:blip r:embed="rId1">
                     <a:extLst>
                       <a:ext uri="{28A0092B-C50C-407E-A947-70E740481C1C}">
-                        <a14:useLocalDpi xmlns:a14="http://schemas.microsoft.com/office/drawing/2010/main" xmlns:wps="http://schemas.microsoft.com/office/word/2010/wordprocessingShape" xmlns:wpi="http://schemas.microsoft.com/office/word/2010/wordprocessingInk" xmlns:wpg="http://schemas.microsoft.com/office/word/2010/wordprocessingGroup" xmlns:w14="http://schemas.microsoft.com/office/word/2010/wordml" xmlns:w="http://schemas.openxmlformats.org/wordprocessingml/2006/main" xmlns:w10="urn:schemas-microsoft-com:office:word" xmlns:wp14="http://schemas.microsoft.com/office/word/2010/wordprocessingDrawing" xmlns:v="urn:schemas-microsoft-com:vml" xmlns:o="urn:schemas-microsoft-com:office:office" xmlns:mc="http://schemas.openxmlformats.org/markup-compatibility/2006" xmlns:wpc="http://schemas.microsoft.com/office/word/2010/wordprocessingCanvas" xmlns="" val="0"/>
+                        <a14:useLocalDpi xmlns="" xmlns:wpc="http://schemas.microsoft.com/office/word/2010/wordprocessingCanvas" xmlns:mc="http://schemas.openxmlformats.org/markup-compatibility/2006" xmlns:o="urn:schemas-microsoft-com:office:office" xmlns:v="urn:schemas-microsoft-com:vml" xmlns:wp14="http://schemas.microsoft.com/office/word/2010/wordprocessingDrawing" xmlns:w10="urn:schemas-microsoft-com:office:word" xmlns:w="http://schemas.openxmlformats.org/wordprocessingml/2006/main" xmlns:w14="http://schemas.microsoft.com/office/word/2010/wordml" xmlns:wpg="http://schemas.microsoft.com/office/word/2010/wordprocessingGroup" xmlns:wpi="http://schemas.microsoft.com/office/word/2010/wordprocessingInk" xmlns:wps="http://schemas.microsoft.com/office/word/2010/wordprocessingShape" xmlns:a14="http://schemas.microsoft.com/office/drawing/2010/main" val="0"/>
                       </a:ext>
                     </a:extLst>
                   </a:blip>
@@ -11734,7 +11728,7 @@
                   <a:blip r:embed="rId1">
                     <a:extLst>
                       <a:ext uri="{28A0092B-C50C-407E-A947-70E740481C1C}">
-                        <a14:useLocalDpi xmlns:a14="http://schemas.microsoft.com/office/drawing/2010/main" xmlns:wps="http://schemas.microsoft.com/office/word/2010/wordprocessingShape" xmlns:wpi="http://schemas.microsoft.com/office/word/2010/wordprocessingInk" xmlns:wpg="http://schemas.microsoft.com/office/word/2010/wordprocessingGroup" xmlns:w14="http://schemas.microsoft.com/office/word/2010/wordml" xmlns:w="http://schemas.openxmlformats.org/wordprocessingml/2006/main" xmlns:w10="urn:schemas-microsoft-com:office:word" xmlns:wp14="http://schemas.microsoft.com/office/word/2010/wordprocessingDrawing" xmlns:v="urn:schemas-microsoft-com:vml" xmlns:o="urn:schemas-microsoft-com:office:office" xmlns:mc="http://schemas.openxmlformats.org/markup-compatibility/2006" xmlns:wpc="http://schemas.microsoft.com/office/word/2010/wordprocessingCanvas" xmlns="" val="0"/>
+                        <a14:useLocalDpi xmlns="" xmlns:wpc="http://schemas.microsoft.com/office/word/2010/wordprocessingCanvas" xmlns:mc="http://schemas.openxmlformats.org/markup-compatibility/2006" xmlns:o="urn:schemas-microsoft-com:office:office" xmlns:v="urn:schemas-microsoft-com:vml" xmlns:wp14="http://schemas.microsoft.com/office/word/2010/wordprocessingDrawing" xmlns:w10="urn:schemas-microsoft-com:office:word" xmlns:w="http://schemas.openxmlformats.org/wordprocessingml/2006/main" xmlns:w14="http://schemas.microsoft.com/office/word/2010/wordml" xmlns:wpg="http://schemas.microsoft.com/office/word/2010/wordprocessingGroup" xmlns:wpi="http://schemas.microsoft.com/office/word/2010/wordprocessingInk" xmlns:wps="http://schemas.microsoft.com/office/word/2010/wordprocessingShape" xmlns:a14="http://schemas.microsoft.com/office/drawing/2010/main" val="0"/>
                       </a:ext>
                     </a:extLst>
                   </a:blip>
@@ -16503,8 +16497,9 @@
     <w:panose1 w:val="020B0604030504040204"/>
     <w:charset w:val="00"/>
     <w:family w:val="swiss"/>
+    <w:notTrueType/>
     <w:pitch w:val="variable"/>
-    <w:sig w:usb0="E1002EFF" w:usb1="C000605B" w:usb2="00000029" w:usb3="00000000" w:csb0="000101FF" w:csb1="00000000"/>
+    <w:sig w:usb0="00000003" w:usb1="00000000" w:usb2="00000000" w:usb3="00000000" w:csb0="00000001" w:csb1="00000000"/>
   </w:font>
   <w:font w:name="Calibri">
     <w:panose1 w:val="020F0502020204030204"/>
@@ -16555,6 +16550,7 @@
     <w:rsid w:val="009627FA"/>
     <w:rsid w:val="00B85A66"/>
     <w:rsid w:val="00DD660D"/>
+    <w:rsid w:val="00DE7D85"/>
     <w:rsid w:val="00E463A2"/>
     <w:rsid w:val="00E47C7D"/>
   </w:rsids>
@@ -17102,7 +17098,7 @@
 </file>
 
 <file path=customXml/itemProps1.xml><?xml version="1.0" encoding="utf-8"?>
-<ds:datastoreItem xmlns:ds="http://schemas.openxmlformats.org/officeDocument/2006/customXml" ds:itemID="{533C9266-DFD3-42B4-B4C5-51294A740B7C}">
+<ds:datastoreItem xmlns:ds="http://schemas.openxmlformats.org/officeDocument/2006/customXml" ds:itemID="{C42D0B1E-AB45-43EE-AC04-8B241ABA418A}">
   <ds:schemaRefs>
     <ds:schemaRef ds:uri="http://schemas.openxmlformats.org/officeDocument/2006/bibliography"/>
   </ds:schemaRefs>

</xml_diff>

<commit_message>
Closes #108, closes #105, aktualizace dokumentace v RUIANToolbox.docx.
</commit_message>
<xml_diff>
--- a/RUIANToolbox.docx
+++ b/RUIANToolbox.docx
@@ -42,8 +42,8 @@
           <w:sz w:val="44"/>
         </w:rPr>
       </w:pPr>
-      <w:bookmarkStart w:id="0" w:name="_GoBack"/>
-      <w:bookmarkEnd w:id="0"/>
+      <w:bookmarkStart w:id="1" w:name="_GoBack"/>
+      <w:bookmarkEnd w:id="1"/>
       <w:r>
         <w:rPr>
           <w:sz w:val="44"/>
@@ -3362,16 +3362,16 @@
       <w:pPr>
         <w:pStyle w:val="Nadpis1"/>
       </w:pPr>
-      <w:bookmarkStart w:id="1" w:name="_Toc358172033"/>
-      <w:bookmarkStart w:id="2" w:name="_Toc358198607"/>
-      <w:bookmarkStart w:id="3" w:name="_Toc403366204"/>
+      <w:bookmarkStart w:id="4" w:name="_Toc358172033"/>
+      <w:bookmarkStart w:id="5" w:name="_Toc358198607"/>
+      <w:bookmarkStart w:id="6" w:name="_Toc403366204"/>
       <w:r>
         <w:lastRenderedPageBreak/>
         <w:t>Základní informace</w:t>
       </w:r>
-      <w:bookmarkEnd w:id="1"/>
-      <w:bookmarkEnd w:id="2"/>
-      <w:bookmarkEnd w:id="3"/>
+      <w:bookmarkEnd w:id="4"/>
+      <w:bookmarkEnd w:id="5"/>
+      <w:bookmarkEnd w:id="6"/>
     </w:p>
     <w:p>
       <w:r>
@@ -3595,7 +3595,7 @@
       <w:pPr>
         <w:pStyle w:val="Nadpis1"/>
       </w:pPr>
-      <w:bookmarkStart w:id="4" w:name="_Toc403366205"/>
+      <w:bookmarkStart w:id="7" w:name="_Toc403366205"/>
       <w:r>
         <w:lastRenderedPageBreak/>
         <w:t>Instalace</w:t>
@@ -3603,9 +3603,14 @@
       <w:r>
         <w:t xml:space="preserve"> a využití</w:t>
       </w:r>
-      <w:bookmarkEnd w:id="4"/>
-    </w:p>
-    <w:p>
+      <w:bookmarkEnd w:id="7"/>
+    </w:p>
+    <w:p>
+      <w:pPr>
+        <w:rPr>
+          <w:ins w:id="8" w:author="raugustyn" w:date="2014-11-23T11:25:00Z"/>
+        </w:rPr>
+      </w:pPr>
       <w:r>
         <w:t xml:space="preserve">Aktuální verze knihovny je dostupná </w:t>
       </w:r>
@@ -3678,17 +3683,49 @@
       </w:r>
     </w:p>
     <w:p>
+      <w:ins w:id="9" w:author="raugustyn" w:date="2014-11-23T11:25:00Z">
+        <w:r>
+          <w:t xml:space="preserve">Instalaci a oživení knihovny musí provádět správce webového serveru s příslušnými oprávněními </w:t>
+        </w:r>
+      </w:ins>
+      <w:ins w:id="10" w:author="raugustyn" w:date="2014-11-23T11:32:00Z">
+        <w:r>
+          <w:t>za</w:t>
+        </w:r>
+      </w:ins>
+      <w:ins w:id="11" w:author="raugustyn" w:date="2014-11-23T11:25:00Z">
+        <w:r>
+          <w:t xml:space="preserve"> podpor</w:t>
+        </w:r>
+      </w:ins>
+      <w:ins w:id="12" w:author="raugustyn" w:date="2014-11-23T11:32:00Z">
+        <w:r>
+          <w:t>y</w:t>
+        </w:r>
+      </w:ins>
+      <w:ins w:id="13" w:author="raugustyn" w:date="2014-11-23T11:25:00Z">
+        <w:r>
+          <w:t xml:space="preserve"> správce databázového serveru.</w:t>
+        </w:r>
+      </w:ins>
+      <w:ins w:id="14" w:author="raugustyn" w:date="2014-11-23T11:27:00Z">
+        <w:r>
+          <w:t xml:space="preserve"> </w:t>
+        </w:r>
+      </w:ins>
+    </w:p>
+    <w:p>
       <w:pPr>
         <w:pStyle w:val="Nadpis2"/>
       </w:pPr>
-      <w:bookmarkStart w:id="5" w:name="_Toc400881896"/>
-      <w:bookmarkStart w:id="6" w:name="_Toc403366206"/>
-      <w:bookmarkStart w:id="7" w:name="_Toc389079818"/>
+      <w:bookmarkStart w:id="15" w:name="_Toc400881896"/>
+      <w:bookmarkStart w:id="16" w:name="_Toc403366206"/>
+      <w:bookmarkStart w:id="17" w:name="_Toc389079818"/>
       <w:r>
         <w:t>Nároky a systém</w:t>
       </w:r>
-      <w:bookmarkEnd w:id="5"/>
-      <w:bookmarkEnd w:id="6"/>
+      <w:bookmarkEnd w:id="15"/>
+      <w:bookmarkEnd w:id="16"/>
     </w:p>
     <w:tbl>
       <w:tblPr>
@@ -3738,8 +3775,19 @@
               <w:spacing w:before="0" w:after="0"/>
             </w:pPr>
             <w:r>
-              <w:t>nejsou</w:t>
-            </w:r>
+              <w:t>N</w:t>
+            </w:r>
+            <w:r>
+              <w:t>ejsou</w:t>
+            </w:r>
+            <w:ins w:id="18" w:author="raugustyn" w:date="2014-11-23T11:33:00Z">
+              <w:r>
+                <w:rPr>
+                  <w:rStyle w:val="Znakapoznpodarou"/>
+                </w:rPr>
+                <w:footnoteReference w:id="3"/>
+              </w:r>
+            </w:ins>
           </w:p>
         </w:tc>
       </w:tr>
@@ -3778,7 +3826,18 @@
               <w:t xml:space="preserve">OS </w:t>
             </w:r>
             <w:r>
-              <w:t xml:space="preserve">podporující instalaci prostředí Python (Windows, Linux, </w:t>
+              <w:t>podporující instalaci prostředí Python</w:t>
+            </w:r>
+            <w:ins w:id="24" w:author="raugustyn" w:date="2014-11-23T11:34:00Z">
+              <w:r>
+                <w:rPr>
+                  <w:rStyle w:val="Znakapoznpodarou"/>
+                </w:rPr>
+                <w:footnoteReference w:id="4"/>
+              </w:r>
+            </w:ins>
+            <w:r>
+              <w:t xml:space="preserve"> (Windows, Linux, </w:t>
             </w:r>
             <w:proofErr w:type="spellStart"/>
             <w:r>
@@ -3913,18 +3972,18 @@
       <w:pPr>
         <w:pStyle w:val="Nadpis2"/>
       </w:pPr>
-      <w:bookmarkStart w:id="8" w:name="_Toc403366207"/>
+      <w:bookmarkStart w:id="26" w:name="_Toc403366207"/>
       <w:r>
         <w:t>Společné skript</w:t>
       </w:r>
-      <w:bookmarkEnd w:id="7"/>
+      <w:bookmarkEnd w:id="17"/>
       <w:r>
         <w:t>y</w:t>
       </w:r>
       <w:r>
         <w:t xml:space="preserve"> a konfigurační soubory</w:t>
       </w:r>
-      <w:bookmarkEnd w:id="8"/>
+      <w:bookmarkEnd w:id="26"/>
     </w:p>
     <w:tbl>
       <w:tblPr>
@@ -4290,14 +4349,29 @@
       <w:r>
         <w:t xml:space="preserve"> </w:t>
       </w:r>
-      <w:r>
-        <w:t xml:space="preserve">Rozbalená knihovna RÚIAN </w:t>
+      <w:del w:id="27" w:author="raugustyn" w:date="2014-11-23T12:36:00Z">
+        <w:r>
+          <w:delText>Rozbalená k</w:delText>
+        </w:r>
+      </w:del>
+      <w:ins w:id="28" w:author="raugustyn" w:date="2014-11-23T12:36:00Z">
+        <w:r>
+          <w:t>K</w:t>
+        </w:r>
+      </w:ins>
+      <w:r>
+        <w:t xml:space="preserve">nihovna RÚIAN </w:t>
       </w:r>
       <w:proofErr w:type="spellStart"/>
       <w:r>
         <w:t>Toolbox</w:t>
       </w:r>
       <w:proofErr w:type="spellEnd"/>
+      <w:ins w:id="29" w:author="raugustyn" w:date="2014-11-23T12:36:00Z">
+        <w:r>
+          <w:t xml:space="preserve"> rozbalená do složky</w:t>
+        </w:r>
+      </w:ins>
     </w:p>
     <w:p>
       <w:pPr>
@@ -4397,11 +4471,51 @@
       <w:pPr>
         <w:pStyle w:val="Nadpis4"/>
       </w:pPr>
-      <w:r>
-        <w:t>Editace konfiguračních souborů</w:t>
-      </w:r>
-    </w:p>
-    <w:p>
+      <w:del w:id="30" w:author="raugustyn" w:date="2014-11-23T11:35:00Z">
+        <w:r>
+          <w:delText>Editace k</w:delText>
+        </w:r>
+      </w:del>
+      <w:ins w:id="31" w:author="raugustyn" w:date="2014-11-23T11:35:00Z">
+        <w:r>
+          <w:t>K</w:t>
+        </w:r>
+      </w:ins>
+      <w:r>
+        <w:t>onfiguračních soubor</w:t>
+      </w:r>
+      <w:ins w:id="32" w:author="raugustyn" w:date="2014-11-23T11:36:00Z">
+        <w:r>
+          <w:t>y</w:t>
+        </w:r>
+      </w:ins>
+      <w:del w:id="33" w:author="raugustyn" w:date="2014-11-23T11:36:00Z">
+        <w:r>
+          <w:delText>ů</w:delText>
+        </w:r>
+      </w:del>
+      <w:ins w:id="34" w:author="raugustyn" w:date="2014-11-23T11:36:00Z">
+        <w:r>
+          <w:t xml:space="preserve"> a jejic</w:t>
+        </w:r>
+      </w:ins>
+      <w:ins w:id="35" w:author="raugustyn" w:date="2014-11-23T11:40:00Z">
+        <w:r>
+          <w:t>h</w:t>
+        </w:r>
+      </w:ins>
+      <w:ins w:id="36" w:author="raugustyn" w:date="2014-11-23T11:36:00Z">
+        <w:r>
+          <w:t xml:space="preserve"> editace</w:t>
+        </w:r>
+      </w:ins>
+    </w:p>
+    <w:p>
+      <w:pPr>
+        <w:rPr>
+          <w:ins w:id="37" w:author="raugustyn" w:date="2014-11-23T12:12:00Z"/>
+        </w:rPr>
+      </w:pPr>
       <w:r>
         <w:t>Knihovna RÚIAN </w:t>
       </w:r>
@@ -4411,7 +4525,110 @@
       </w:r>
       <w:proofErr w:type="spellEnd"/>
       <w:r>
-        <w:t xml:space="preserve"> je stavěna jako multiplatformní. Konfigurační soubory s příponou CFG jsou proto textové soubory, které mají nastavení konců řádků shodné s nastavením </w:t>
+        <w:t xml:space="preserve"> je stavěna jako multiplatformní</w:t>
+      </w:r>
+      <w:ins w:id="38" w:author="raugustyn" w:date="2014-11-23T11:36:00Z">
+        <w:r>
+          <w:t xml:space="preserve"> a konfigurovatelná</w:t>
+        </w:r>
+      </w:ins>
+      <w:r>
+        <w:t>.</w:t>
+      </w:r>
+      <w:del w:id="39" w:author="raugustyn" w:date="2014-11-23T11:40:00Z">
+        <w:r>
+          <w:delText xml:space="preserve"> </w:delText>
+        </w:r>
+      </w:del>
+      <w:ins w:id="40" w:author="raugustyn" w:date="2014-11-23T11:39:00Z">
+        <w:r>
+          <w:t>K</w:t>
+        </w:r>
+      </w:ins>
+      <w:ins w:id="41" w:author="raugustyn" w:date="2014-11-23T11:40:00Z">
+        <w:r>
+          <w:t>o</w:t>
+        </w:r>
+      </w:ins>
+      <w:ins w:id="42" w:author="raugustyn" w:date="2014-11-23T11:39:00Z">
+        <w:r>
+          <w:t xml:space="preserve">nfigurace </w:t>
+        </w:r>
+      </w:ins>
+      <w:ins w:id="43" w:author="raugustyn" w:date="2014-11-23T11:40:00Z">
+        <w:r>
+          <w:t>je založena na textových souborech s příponou CFG.</w:t>
+        </w:r>
+      </w:ins>
+    </w:p>
+    <w:p>
+      <w:pPr>
+        <w:rPr>
+          <w:ins w:id="44" w:author="raugustyn" w:date="2014-11-23T11:40:00Z"/>
+        </w:rPr>
+      </w:pPr>
+      <w:ins w:id="45" w:author="raugustyn" w:date="2014-11-23T11:40:00Z">
+        <w:r>
+          <w:t>Umístění těchto souborů je kdekoli na stejném disku jako adresář s knihovnou</w:t>
+        </w:r>
+      </w:ins>
+      <w:ins w:id="46" w:author="raugustyn" w:date="2014-11-23T12:12:00Z">
+        <w:r>
+          <w:t xml:space="preserve"> R</w:t>
+        </w:r>
+        <w:r>
+          <w:t>ÚIAN </w:t>
+        </w:r>
+        <w:proofErr w:type="spellStart"/>
+        <w:r>
+          <w:t>Toolbox</w:t>
+        </w:r>
+        <w:proofErr w:type="spellEnd"/>
+        <w:r>
+          <w:t>, implicitně p</w:t>
+        </w:r>
+        <w:r>
+          <w:t xml:space="preserve">římo v tomto adresáři. Toho můžeme využít při aktualizaci knihovny, kdy </w:t>
+        </w:r>
+      </w:ins>
+      <w:ins w:id="47" w:author="raugustyn" w:date="2014-11-23T12:41:00Z">
+        <w:r>
+          <w:t xml:space="preserve">přednost </w:t>
+        </w:r>
+      </w:ins>
+      <w:ins w:id="48" w:author="raugustyn" w:date="2014-11-23T12:37:00Z">
+        <w:r>
+          <w:t xml:space="preserve">mají </w:t>
+        </w:r>
+      </w:ins>
+      <w:ins w:id="49" w:author="raugustyn" w:date="2014-11-23T12:41:00Z">
+        <w:r>
+          <w:t xml:space="preserve">konfigurační </w:t>
+        </w:r>
+      </w:ins>
+      <w:ins w:id="50" w:author="raugustyn" w:date="2014-11-23T12:12:00Z">
+        <w:r>
+          <w:t xml:space="preserve">soubory z </w:t>
+        </w:r>
+      </w:ins>
+      <w:ins w:id="51" w:author="raugustyn" w:date="2014-11-23T12:41:00Z">
+        <w:r>
+          <w:t>vyšších adresářů.</w:t>
+        </w:r>
+      </w:ins>
+    </w:p>
+    <w:p>
+      <w:r>
+        <w:lastRenderedPageBreak/>
+        <w:t xml:space="preserve">Konfigurační soubory s příponou CFG jsou </w:t>
+      </w:r>
+      <w:del w:id="52" w:author="raugustyn" w:date="2014-11-23T12:11:00Z">
+        <w:r>
+          <w:delText xml:space="preserve">proto </w:delText>
+        </w:r>
+      </w:del>
+      <w:r>
+        <w:t xml:space="preserve">textové soubory, které mají nastavení konců řádků shodné s nastavením </w:t>
       </w:r>
       <w:proofErr w:type="spellStart"/>
       <w:r>
@@ -4449,9 +4666,13 @@
     </w:p>
     <w:p>
       <w:r>
-        <w:lastRenderedPageBreak/>
         <w:t xml:space="preserve">Pokud takový editor není nainstalován, je možné využít </w:t>
       </w:r>
+      <w:ins w:id="53" w:author="raugustyn" w:date="2014-11-23T12:42:00Z">
+        <w:r>
+          <w:t xml:space="preserve">například </w:t>
+        </w:r>
+      </w:ins>
       <w:r>
         <w:t xml:space="preserve">editor </w:t>
       </w:r>
@@ -4480,8 +4701,8 @@
       <w:pPr>
         <w:pStyle w:val="Nadpis1"/>
       </w:pPr>
-      <w:bookmarkStart w:id="9" w:name="_Toc400881894"/>
-      <w:bookmarkStart w:id="10" w:name="_Toc403366208"/>
+      <w:bookmarkStart w:id="54" w:name="_Toc400881894"/>
+      <w:bookmarkStart w:id="55" w:name="_Toc403366208"/>
       <w:r>
         <w:lastRenderedPageBreak/>
         <w:t xml:space="preserve">RÚIAN </w:t>
@@ -4490,8 +4711,8 @@
       <w:r>
         <w:t>Downloader</w:t>
       </w:r>
-      <w:bookmarkEnd w:id="9"/>
-      <w:bookmarkEnd w:id="10"/>
+      <w:bookmarkEnd w:id="54"/>
+      <w:bookmarkEnd w:id="55"/>
       <w:proofErr w:type="spellEnd"/>
     </w:p>
     <w:p>
@@ -4665,13 +4886,13 @@
       <w:pPr>
         <w:pStyle w:val="Nadpis2"/>
       </w:pPr>
-      <w:bookmarkStart w:id="11" w:name="_Toc400881895"/>
-      <w:bookmarkStart w:id="12" w:name="_Toc403366209"/>
+      <w:bookmarkStart w:id="56" w:name="_Toc400881895"/>
+      <w:bookmarkStart w:id="57" w:name="_Toc403366209"/>
       <w:r>
         <w:t>Instalace</w:t>
       </w:r>
-      <w:bookmarkEnd w:id="11"/>
-      <w:bookmarkEnd w:id="12"/>
+      <w:bookmarkEnd w:id="56"/>
+      <w:bookmarkEnd w:id="57"/>
     </w:p>
     <w:p>
       <w:r>
@@ -4714,20 +4935,39 @@
         <w:t>.</w:t>
       </w:r>
       <w:r>
-        <w:t xml:space="preserve"> Knihovna musí být umístěna do složky operačního systému, který neobsahuje mezery ani znaky s diakritikou.</w:t>
+        <w:t xml:space="preserve"> Knihovna musí být umístěna do složky operačního systému, </w:t>
+      </w:r>
+      <w:del w:id="58" w:author="raugustyn" w:date="2014-11-23T12:11:00Z">
+        <w:r>
+          <w:delText xml:space="preserve">který </w:delText>
+        </w:r>
+      </w:del>
+      <w:ins w:id="59" w:author="raugustyn" w:date="2014-11-23T12:11:00Z">
+        <w:r>
+          <w:t>kter</w:t>
+        </w:r>
+        <w:r>
+          <w:t>á</w:t>
+        </w:r>
+        <w:r>
+          <w:t xml:space="preserve"> </w:t>
+        </w:r>
+      </w:ins>
+      <w:r>
+        <w:t>neobsahuje mezery ani znaky s diakritikou.</w:t>
       </w:r>
     </w:p>
     <w:p>
       <w:pPr>
         <w:pStyle w:val="Nadpis3"/>
       </w:pPr>
-      <w:bookmarkStart w:id="13" w:name="_Toc400881897"/>
-      <w:bookmarkStart w:id="14" w:name="_Toc403366210"/>
+      <w:bookmarkStart w:id="60" w:name="_Toc400881897"/>
+      <w:bookmarkStart w:id="61" w:name="_Toc403366210"/>
       <w:r>
         <w:t>Důležité soubory</w:t>
       </w:r>
-      <w:bookmarkEnd w:id="13"/>
-      <w:bookmarkEnd w:id="14"/>
+      <w:bookmarkEnd w:id="60"/>
+      <w:bookmarkEnd w:id="61"/>
     </w:p>
     <w:tbl>
       <w:tblPr>
@@ -4925,13 +5165,13 @@
       <w:pPr>
         <w:pStyle w:val="Nadpis3"/>
       </w:pPr>
-      <w:bookmarkStart w:id="15" w:name="_Toc400881898"/>
-      <w:bookmarkStart w:id="16" w:name="_Toc403366211"/>
+      <w:bookmarkStart w:id="62" w:name="_Toc400881898"/>
+      <w:bookmarkStart w:id="63" w:name="_Toc403366211"/>
       <w:r>
         <w:t>Konfigurace</w:t>
       </w:r>
-      <w:bookmarkEnd w:id="15"/>
-      <w:bookmarkEnd w:id="16"/>
+      <w:bookmarkEnd w:id="62"/>
+      <w:bookmarkEnd w:id="63"/>
     </w:p>
     <w:p>
       <w:r>
@@ -5113,7 +5353,11 @@
             </w:r>
             <w:proofErr w:type="spellEnd"/>
             <w:r>
-              <w:t>, jestliže chceme pokaždé stahovat obsah celé databáze</w:t>
+              <w:t xml:space="preserve">, jestliže chceme pokaždé stahovat obsah celé </w:t>
+            </w:r>
+            <w:r>
+              <w:lastRenderedPageBreak/>
+              <w:t>databáze</w:t>
             </w:r>
           </w:p>
         </w:tc>
@@ -5231,7 +5475,7 @@
       <w:pPr>
         <w:pStyle w:val="Nadpis4"/>
       </w:pPr>
-      <w:bookmarkStart w:id="17" w:name="_Toc400881899"/>
+      <w:bookmarkStart w:id="64" w:name="_Toc400881899"/>
       <w:r>
         <w:t xml:space="preserve">Adresář se staženými daty </w:t>
       </w:r>
@@ -5239,7 +5483,7 @@
       <w:r>
         <w:t>DataDir</w:t>
       </w:r>
-      <w:bookmarkEnd w:id="17"/>
+      <w:bookmarkEnd w:id="64"/>
       <w:proofErr w:type="spellEnd"/>
     </w:p>
     <w:p>
@@ -5344,7 +5588,7 @@
       <w:pPr>
         <w:pStyle w:val="Nadpis4"/>
       </w:pPr>
-      <w:bookmarkStart w:id="18" w:name="_Toc400881900"/>
+      <w:bookmarkStart w:id="65" w:name="_Toc400881900"/>
       <w:r>
         <w:t xml:space="preserve">Rozbalování archivů po stažení </w:t>
       </w:r>
@@ -5352,7 +5596,7 @@
       <w:r>
         <w:t>UncompressDownloadedFiles</w:t>
       </w:r>
-      <w:bookmarkEnd w:id="18"/>
+      <w:bookmarkEnd w:id="65"/>
       <w:proofErr w:type="spellEnd"/>
     </w:p>
     <w:p>
@@ -5426,7 +5670,7 @@
       <w:pPr>
         <w:pStyle w:val="Nadpis4"/>
       </w:pPr>
-      <w:bookmarkStart w:id="19" w:name="_Toc400881901"/>
+      <w:bookmarkStart w:id="66" w:name="_Toc400881901"/>
       <w:r>
         <w:t xml:space="preserve">Nastavení rozsahu stahování </w:t>
       </w:r>
@@ -5434,7 +5678,7 @@
       <w:r>
         <w:t>DownloadFullDatabase</w:t>
       </w:r>
-      <w:bookmarkEnd w:id="19"/>
+      <w:bookmarkEnd w:id="66"/>
       <w:proofErr w:type="spellEnd"/>
     </w:p>
     <w:p>
@@ -5500,7 +5744,7 @@
       <w:pPr>
         <w:pStyle w:val="Nadpis4"/>
       </w:pPr>
-      <w:bookmarkStart w:id="20" w:name="_Toc400881902"/>
+      <w:bookmarkStart w:id="67" w:name="_Toc400881902"/>
       <w:r>
         <w:t xml:space="preserve">Spouštění importu do databáze </w:t>
       </w:r>
@@ -5508,7 +5752,7 @@
       <w:r>
         <w:t>RunImporter</w:t>
       </w:r>
-      <w:bookmarkEnd w:id="20"/>
+      <w:bookmarkEnd w:id="67"/>
       <w:proofErr w:type="spellEnd"/>
     </w:p>
     <w:p>
@@ -5552,7 +5796,7 @@
       <w:pPr>
         <w:pStyle w:val="Nadpis4"/>
       </w:pPr>
-      <w:bookmarkStart w:id="21" w:name="_Toc400881904"/>
+      <w:bookmarkStart w:id="68" w:name="_Toc400881904"/>
       <w:r>
         <w:t xml:space="preserve">Zamezení načítání historických dat </w:t>
       </w:r>
@@ -5560,7 +5804,7 @@
       <w:r>
         <w:t>IgnoreHistoricalData</w:t>
       </w:r>
-      <w:bookmarkEnd w:id="21"/>
+      <w:bookmarkEnd w:id="68"/>
       <w:proofErr w:type="spellEnd"/>
     </w:p>
     <w:p>
@@ -5625,12 +5869,12 @@
         <w:pStyle w:val="Nadpis4"/>
         <w:keepLines/>
       </w:pPr>
-      <w:bookmarkStart w:id="22" w:name="_Toc400881905"/>
+      <w:bookmarkStart w:id="69" w:name="_Toc400881905"/>
       <w:r>
         <w:lastRenderedPageBreak/>
         <w:t>Příklad nastaveného konfiguračního souboru</w:t>
       </w:r>
-      <w:bookmarkEnd w:id="22"/>
+      <w:bookmarkEnd w:id="69"/>
     </w:p>
     <w:p>
       <w:pPr>
@@ -5795,8 +6039,8 @@
       <w:pPr>
         <w:pStyle w:val="Nadpis2"/>
       </w:pPr>
-      <w:bookmarkStart w:id="23" w:name="_Toc400881907"/>
-      <w:bookmarkStart w:id="24" w:name="_Toc403366212"/>
+      <w:bookmarkStart w:id="70" w:name="_Toc400881907"/>
+      <w:bookmarkStart w:id="71" w:name="_Toc403366212"/>
       <w:r>
         <w:t xml:space="preserve">Spouštění modulu </w:t>
       </w:r>
@@ -5804,8 +6048,8 @@
       <w:r>
         <w:t>RUIANDownloader</w:t>
       </w:r>
-      <w:bookmarkEnd w:id="23"/>
-      <w:bookmarkEnd w:id="24"/>
+      <w:bookmarkEnd w:id="70"/>
+      <w:bookmarkEnd w:id="71"/>
       <w:proofErr w:type="spellEnd"/>
     </w:p>
     <w:p>
@@ -5917,13 +6161,18 @@
       <w:pPr>
         <w:pStyle w:val="Nadpis2"/>
       </w:pPr>
-      <w:bookmarkStart w:id="25" w:name="_Toc403366213"/>
-      <w:r>
+      <w:bookmarkStart w:id="72" w:name="_Toc403366213"/>
+      <w:r>
+        <w:lastRenderedPageBreak/>
         <w:t>Výsledky stahování</w:t>
       </w:r>
-      <w:bookmarkEnd w:id="25"/>
-    </w:p>
-    <w:p>
+      <w:bookmarkEnd w:id="72"/>
+    </w:p>
+    <w:p>
+      <w:pPr>
+        <w:keepNext/>
+        <w:keepLines/>
+      </w:pPr>
       <w:r>
         <w:t>Do adresáře se staženými daty jsou kromě dat RÚIAN uloženy také stavové informace pro další moduly RÚIAN </w:t>
       </w:r>
@@ -5937,6 +6186,9 @@
       </w:r>
     </w:p>
     <w:p>
+      <w:pPr>
+        <w:keepNext/>
+      </w:pPr>
       <w:r>
         <w:t>Například po stažení dat a aktualizací 9.11.2014 se vytvoří:</w:t>
       </w:r>
@@ -5977,7 +6229,6 @@
               <w:spacing w:before="0" w:after="0"/>
             </w:pPr>
             <w:r>
-              <w:lastRenderedPageBreak/>
               <w:t>Soubor</w:t>
             </w:r>
           </w:p>
@@ -6243,16 +6494,16 @@
       <w:pPr>
         <w:pStyle w:val="Nadpis3"/>
       </w:pPr>
-      <w:bookmarkStart w:id="26" w:name="_Toc400881913"/>
-      <w:bookmarkStart w:id="27" w:name="_Toc403366214"/>
-      <w:bookmarkStart w:id="28" w:name="_Toc400881908"/>
+      <w:bookmarkStart w:id="73" w:name="_Toc400881913"/>
+      <w:bookmarkStart w:id="74" w:name="_Toc403366214"/>
+      <w:bookmarkStart w:id="75" w:name="_Toc400881908"/>
       <w:proofErr w:type="spellStart"/>
       <w:r>
         <w:lastRenderedPageBreak/>
         <w:t>RUIANDownlaoder.log</w:t>
       </w:r>
-      <w:bookmarkEnd w:id="26"/>
-      <w:bookmarkEnd w:id="27"/>
+      <w:bookmarkEnd w:id="73"/>
+      <w:bookmarkEnd w:id="74"/>
       <w:proofErr w:type="spellEnd"/>
     </w:p>
     <w:p>
@@ -6333,9 +6584,9 @@
       <w:pPr>
         <w:pStyle w:val="Nadpis1"/>
       </w:pPr>
-      <w:bookmarkStart w:id="29" w:name="_Toc389079008"/>
-      <w:bookmarkStart w:id="30" w:name="_Toc403366215"/>
-      <w:bookmarkEnd w:id="28"/>
+      <w:bookmarkStart w:id="76" w:name="_Toc389079008"/>
+      <w:bookmarkStart w:id="77" w:name="_Toc403366215"/>
+      <w:bookmarkEnd w:id="75"/>
       <w:r>
         <w:lastRenderedPageBreak/>
         <w:t xml:space="preserve">RÚIAN </w:t>
@@ -6344,8 +6595,8 @@
       <w:r>
         <w:t>Importer</w:t>
       </w:r>
-      <w:bookmarkEnd w:id="29"/>
-      <w:bookmarkEnd w:id="30"/>
+      <w:bookmarkEnd w:id="76"/>
+      <w:bookmarkEnd w:id="77"/>
       <w:proofErr w:type="spellEnd"/>
     </w:p>
     <w:p>
@@ -6524,13 +6775,13 @@
       <w:pPr>
         <w:pStyle w:val="Nadpis2"/>
       </w:pPr>
-      <w:bookmarkStart w:id="31" w:name="_Toc389079009"/>
-      <w:bookmarkStart w:id="32" w:name="_Toc403366216"/>
+      <w:bookmarkStart w:id="78" w:name="_Toc389079009"/>
+      <w:bookmarkStart w:id="79" w:name="_Toc403366216"/>
       <w:r>
         <w:t>Instalace</w:t>
       </w:r>
-      <w:bookmarkEnd w:id="31"/>
-      <w:bookmarkEnd w:id="32"/>
+      <w:bookmarkEnd w:id="78"/>
+      <w:bookmarkEnd w:id="79"/>
     </w:p>
     <w:p>
       <w:r>
@@ -6559,7 +6810,7 @@
         <w:rPr>
           <w:rStyle w:val="Znakapoznpodarou"/>
         </w:rPr>
-        <w:footnoteReference w:id="3"/>
+        <w:footnoteReference w:id="5"/>
       </w:r>
       <w:r>
         <w:t xml:space="preserve">, po stažení a rozbalení archivu ji najdeme ve složce </w:t>
@@ -6577,8 +6828,8 @@
       <w:pPr>
         <w:pStyle w:val="Nadpis3"/>
       </w:pPr>
-      <w:bookmarkStart w:id="33" w:name="_Toc389079011"/>
-      <w:bookmarkStart w:id="34" w:name="_Toc403366218"/>
+      <w:bookmarkStart w:id="80" w:name="_Toc389079011"/>
+      <w:bookmarkStart w:id="81" w:name="_Toc403366218"/>
       <w:r>
         <w:t xml:space="preserve">Modul </w:t>
       </w:r>
@@ -6586,8 +6837,8 @@
       <w:r>
         <w:t>RUIANImporter</w:t>
       </w:r>
-      <w:bookmarkEnd w:id="33"/>
-      <w:bookmarkEnd w:id="34"/>
+      <w:bookmarkEnd w:id="80"/>
+      <w:bookmarkEnd w:id="81"/>
       <w:proofErr w:type="spellEnd"/>
     </w:p>
     <w:tbl>
@@ -6770,14 +7021,14 @@
       <w:pPr>
         <w:pStyle w:val="Nadpis3"/>
       </w:pPr>
-      <w:bookmarkStart w:id="35" w:name="_Toc389079012"/>
-      <w:bookmarkStart w:id="36" w:name="_Toc403366219"/>
+      <w:bookmarkStart w:id="82" w:name="_Toc389079012"/>
+      <w:bookmarkStart w:id="83" w:name="_Toc403366219"/>
       <w:r>
         <w:lastRenderedPageBreak/>
         <w:t>Konfigurace</w:t>
       </w:r>
-      <w:bookmarkEnd w:id="35"/>
-      <w:bookmarkEnd w:id="36"/>
+      <w:bookmarkEnd w:id="82"/>
+      <w:bookmarkEnd w:id="83"/>
     </w:p>
     <w:p>
       <w:r>
@@ -7123,9 +7374,68 @@
             <w:pPr>
               <w:spacing w:before="0" w:after="0"/>
             </w:pPr>
-            <w:r>
-              <w:t>Vrstvy, která z dat RÚIAN načítat</w:t>
-            </w:r>
+            <w:ins w:id="84" w:author="raugustyn" w:date="2014-11-23T13:47:00Z">
+              <w:r>
+                <w:t xml:space="preserve">Omezení na vyjmenované </w:t>
+              </w:r>
+            </w:ins>
+            <w:del w:id="85" w:author="raugustyn" w:date="2014-11-23T13:47:00Z">
+              <w:r>
+                <w:delText>V</w:delText>
+              </w:r>
+            </w:del>
+            <w:ins w:id="86" w:author="raugustyn" w:date="2014-11-23T13:47:00Z">
+              <w:r>
+                <w:t>v</w:t>
+              </w:r>
+            </w:ins>
+            <w:r>
+              <w:t>rstvy, která z dat RÚIAN načítat</w:t>
+            </w:r>
+            <w:ins w:id="87" w:author="raugustyn" w:date="2014-11-23T13:48:00Z">
+              <w:r>
+                <w:t>, oddělené čárkou. I</w:t>
+              </w:r>
+            </w:ins>
+            <w:ins w:id="88" w:author="raugustyn" w:date="2014-11-23T13:46:00Z">
+              <w:r>
+                <w:t xml:space="preserve">mplicitní hodnota je </w:t>
+              </w:r>
+            </w:ins>
+            <w:proofErr w:type="spellStart"/>
+            <w:ins w:id="89" w:author="raugustyn" w:date="2014-11-23T13:47:00Z">
+              <w:r>
+                <w:t>AdresniMista</w:t>
+              </w:r>
+              <w:proofErr w:type="spellEnd"/>
+              <w:r>
+                <w:t>,Ulice,</w:t>
+              </w:r>
+              <w:proofErr w:type="spellStart"/>
+              <w:r>
+                <w:t>StavebniObjekty</w:t>
+              </w:r>
+              <w:proofErr w:type="spellEnd"/>
+              <w:r>
+                <w:t>,</w:t>
+              </w:r>
+              <w:proofErr w:type="spellStart"/>
+              <w:r>
+                <w:t>CastiObci</w:t>
+              </w:r>
+              <w:proofErr w:type="spellEnd"/>
+              <w:r>
+                <w:t>,Obce,Mop,</w:t>
+              </w:r>
+              <w:proofErr w:type="spellStart"/>
+              <w:r>
+                <w:t>Momc</w:t>
+              </w:r>
+              <w:proofErr w:type="spellEnd"/>
+              <w:r>
+                <w:t xml:space="preserve">, tj. pouze tabulky potřebné pro využití adres. </w:t>
+              </w:r>
+            </w:ins>
           </w:p>
         </w:tc>
       </w:tr>
@@ -7215,11 +7525,11 @@
       <w:pPr>
         <w:pStyle w:val="Nadpis4"/>
       </w:pPr>
-      <w:bookmarkStart w:id="37" w:name="_Toc389079016"/>
+      <w:bookmarkStart w:id="90" w:name="_Toc389079016"/>
       <w:r>
         <w:t>Příklad nastaveného konfiguračního souboru</w:t>
       </w:r>
-      <w:bookmarkEnd w:id="37"/>
+      <w:bookmarkEnd w:id="90"/>
       <w:r>
         <w:t xml:space="preserve"> </w:t>
       </w:r>
@@ -7344,8 +7654,8 @@
       <w:pPr>
         <w:pStyle w:val="Nadpis2"/>
       </w:pPr>
-      <w:bookmarkStart w:id="38" w:name="_Toc389079017"/>
-      <w:bookmarkStart w:id="39" w:name="_Toc403366220"/>
+      <w:bookmarkStart w:id="91" w:name="_Toc389079017"/>
+      <w:bookmarkStart w:id="92" w:name="_Toc403366220"/>
       <w:r>
         <w:lastRenderedPageBreak/>
         <w:t xml:space="preserve">Spouštění modulu </w:t>
@@ -7354,15 +7664,15 @@
       <w:r>
         <w:t>RUIANImporter</w:t>
       </w:r>
-      <w:bookmarkEnd w:id="38"/>
-      <w:bookmarkEnd w:id="39"/>
+      <w:bookmarkEnd w:id="91"/>
+      <w:bookmarkEnd w:id="92"/>
       <w:proofErr w:type="spellEnd"/>
     </w:p>
     <w:p>
       <w:pPr>
         <w:keepNext/>
         <w:rPr>
-          <w:lang w:val="en-US"/>
+          <w:ins w:id="93" w:author="raugustyn" w:date="2014-11-23T13:48:00Z"/>
         </w:rPr>
       </w:pPr>
       <w:r>
@@ -7399,6 +7709,24 @@
       <w:r>
         <w:t>.</w:t>
       </w:r>
+    </w:p>
+    <w:p>
+      <w:pPr>
+        <w:keepNext/>
+        <w:rPr>
+          <w:lang w:val="en-US"/>
+        </w:rPr>
+      </w:pPr>
+      <w:ins w:id="94" w:author="raugustyn" w:date="2014-11-23T13:48:00Z">
+        <w:r>
+          <w:t>Importní modul zapisuje hlavní informace do souborů s příponou LOG ve stejném adresáři, ve kterém jsou umístěna stažená data R</w:t>
+        </w:r>
+      </w:ins>
+      <w:ins w:id="95" w:author="raugustyn" w:date="2014-11-23T13:49:00Z">
+        <w:r>
+          <w:t>ÚIAN.</w:t>
+        </w:r>
+      </w:ins>
     </w:p>
     <w:p>
       <w:pPr>
@@ -7468,15 +7796,40 @@
     <w:p>
       <w:pPr>
         <w:pStyle w:val="Nadpis2"/>
-      </w:pPr>
-      <w:bookmarkStart w:id="40" w:name="_Toc403366221"/>
+        <w:keepLines/>
+        <w:rPr>
+          <w:ins w:id="96" w:author="raugustyn" w:date="2014-11-23T12:48:00Z"/>
+        </w:rPr>
+      </w:pPr>
+      <w:bookmarkStart w:id="97" w:name="_Toc403366221"/>
       <w:r>
         <w:lastRenderedPageBreak/>
         <w:t>Výsledky importu</w:t>
       </w:r>
-      <w:bookmarkEnd w:id="40"/>
-    </w:p>
-    <w:p>
+      <w:bookmarkEnd w:id="97"/>
+    </w:p>
+    <w:p>
+      <w:pPr>
+        <w:keepNext/>
+        <w:keepLines/>
+      </w:pPr>
+      <w:ins w:id="98" w:author="raugustyn" w:date="2014-11-23T12:48:00Z">
+        <w:r>
+          <w:t>Výsledkem importu je vytvoření, případně aktualizace repliky databáze R</w:t>
+        </w:r>
+      </w:ins>
+      <w:ins w:id="99" w:author="raugustyn" w:date="2014-11-23T12:49:00Z">
+        <w:r>
+          <w:t>ÚIAN podle nastavených parametrů.</w:t>
+        </w:r>
+      </w:ins>
+    </w:p>
+    <w:p>
+      <w:pPr>
+        <w:rPr>
+          <w:ins w:id="100" w:author="raugustyn" w:date="2014-11-23T12:49:00Z"/>
+        </w:rPr>
+      </w:pPr>
       <w:r>
         <w:rPr>
           <w:noProof/>
@@ -7530,6 +7883,52 @@
       </w:r>
     </w:p>
     <w:p>
+      <w:pPr>
+        <w:pStyle w:val="Titulek"/>
+      </w:pPr>
+      <w:proofErr w:type="spellStart"/>
+      <w:ins w:id="101" w:author="raugustyn" w:date="2014-11-23T12:50:00Z">
+        <w:r>
+          <w:t>Figure</w:t>
+        </w:r>
+        <w:proofErr w:type="spellEnd"/>
+        <w:r>
+          <w:t xml:space="preserve"> </w:t>
+        </w:r>
+        <w:r>
+          <w:fldChar w:fldCharType="begin"/>
+        </w:r>
+        <w:r>
+          <w:instrText xml:space="preserve"> SEQ Figure \* ARABIC </w:instrText>
+        </w:r>
+      </w:ins>
+      <w:r>
+        <w:fldChar w:fldCharType="separate"/>
+      </w:r>
+      <w:ins w:id="102" w:author="raugustyn" w:date="2014-11-23T13:44:00Z">
+        <w:r>
+          <w:rPr>
+            <w:noProof/>
+          </w:rPr>
+          <w:t>5</w:t>
+        </w:r>
+      </w:ins>
+      <w:ins w:id="103" w:author="raugustyn" w:date="2014-11-23T12:50:00Z">
+        <w:r>
+          <w:fldChar w:fldCharType="end"/>
+        </w:r>
+        <w:r>
+          <w:t xml:space="preserve"> Úplná replika databáze RÚIAN</w:t>
+        </w:r>
+      </w:ins>
+    </w:p>
+    <w:p>
+      <w:pPr>
+        <w:jc w:val="center"/>
+        <w:rPr>
+          <w:ins w:id="104" w:author="raugustyn" w:date="2014-11-23T12:50:00Z"/>
+        </w:rPr>
+      </w:pPr>
       <w:r>
         <w:rPr>
           <w:noProof/>
@@ -7584,12 +7983,433 @@
     </w:p>
     <w:p>
       <w:pPr>
+        <w:pStyle w:val="Titulek"/>
+        <w:rPr>
+          <w:ins w:id="105" w:author="raugustyn" w:date="2014-11-23T12:51:00Z"/>
+          <w:i/>
+          <w:noProof/>
+        </w:rPr>
+      </w:pPr>
+      <w:proofErr w:type="spellStart"/>
+      <w:ins w:id="106" w:author="raugustyn" w:date="2014-11-23T12:51:00Z">
+        <w:r>
+          <w:t>Figure</w:t>
+        </w:r>
+        <w:proofErr w:type="spellEnd"/>
+        <w:r>
+          <w:t xml:space="preserve"> </w:t>
+        </w:r>
+        <w:r>
+          <w:fldChar w:fldCharType="begin"/>
+        </w:r>
+        <w:r>
+          <w:instrText xml:space="preserve"> SEQ Figure \* ARABIC </w:instrText>
+        </w:r>
+      </w:ins>
+      <w:r>
+        <w:fldChar w:fldCharType="separate"/>
+      </w:r>
+      <w:ins w:id="107" w:author="raugustyn" w:date="2014-11-23T13:44:00Z">
+        <w:r>
+          <w:rPr>
+            <w:noProof/>
+          </w:rPr>
+          <w:t>6</w:t>
+        </w:r>
+      </w:ins>
+      <w:ins w:id="108" w:author="raugustyn" w:date="2014-11-23T12:51:00Z">
+        <w:r>
+          <w:fldChar w:fldCharType="end"/>
+        </w:r>
+        <w:r>
+          <w:t xml:space="preserve"> Obsah tabulky </w:t>
+        </w:r>
+        <w:r>
+          <w:rPr>
+            <w:i/>
+            <w:noProof/>
+          </w:rPr>
+          <w:t>části obcí</w:t>
+        </w:r>
+      </w:ins>
+    </w:p>
+    <w:p>
+      <w:pPr>
+        <w:pStyle w:val="Nadpis3"/>
+        <w:keepLines/>
+        <w:rPr>
+          <w:ins w:id="109" w:author="raugustyn" w:date="2014-11-23T13:13:00Z"/>
+        </w:rPr>
+      </w:pPr>
+      <w:ins w:id="110" w:author="raugustyn" w:date="2014-11-23T13:08:00Z">
+        <w:r>
+          <w:lastRenderedPageBreak/>
+          <w:t xml:space="preserve">Detailní informace o importech a </w:t>
+        </w:r>
+      </w:ins>
+      <w:ins w:id="111" w:author="raugustyn" w:date="2014-11-23T13:13:00Z">
+        <w:r>
+          <w:t>aktuálnost</w:t>
+        </w:r>
+      </w:ins>
+      <w:ins w:id="112" w:author="raugustyn" w:date="2014-11-23T13:08:00Z">
+        <w:r>
+          <w:t xml:space="preserve"> databáze</w:t>
+        </w:r>
+      </w:ins>
+    </w:p>
+    <w:p>
+      <w:pPr>
+        <w:keepNext/>
+        <w:keepLines/>
+        <w:rPr>
+          <w:ins w:id="113" w:author="raugustyn" w:date="2014-11-23T13:15:00Z"/>
+        </w:rPr>
+      </w:pPr>
+      <w:ins w:id="114" w:author="raugustyn" w:date="2014-11-23T13:13:00Z">
+        <w:r>
+          <w:t xml:space="preserve">Detailní informace </w:t>
+        </w:r>
+      </w:ins>
+      <w:ins w:id="115" w:author="raugustyn" w:date="2014-11-23T13:34:00Z">
+        <w:r>
+          <w:t xml:space="preserve">o stavu a obsahu databáze, nad kterou služby běží je možné získat pomocí odkazu v dolní části </w:t>
+        </w:r>
+      </w:ins>
+      <w:ins w:id="116" w:author="raugustyn" w:date="2014-11-23T13:35:00Z">
+        <w:r>
+          <w:t>úvodní stránky portálu.</w:t>
+        </w:r>
+      </w:ins>
+    </w:p>
+    <w:p>
+      <w:pPr>
+        <w:spacing w:before="240"/>
+        <w:rPr>
+          <w:ins w:id="117" w:author="raugustyn" w:date="2014-11-23T13:33:00Z"/>
+        </w:rPr>
+      </w:pPr>
+      <w:ins w:id="118" w:author="raugustyn" w:date="2014-11-23T13:13:00Z">
+        <w:r>
+          <w:rPr>
+            <w:noProof/>
+            <w:lang w:val="en-US" w:eastAsia="en-US"/>
+          </w:rPr>
+          <w:drawing>
+            <wp:inline distT="0" distB="0" distL="0" distR="0">
+              <wp:extent cx="5752465" cy="4327525"/>
+              <wp:effectExtent l="19050" t="0" r="635" b="0"/>
+              <wp:docPr id="6" name="obrázek 5"/>
+              <wp:cNvGraphicFramePr>
+                <a:graphicFrameLocks xmlns:a="http://schemas.openxmlformats.org/drawingml/2006/main" noChangeAspect="1"/>
+              </wp:cNvGraphicFramePr>
+              <a:graphic xmlns:a="http://schemas.openxmlformats.org/drawingml/2006/main">
+                <a:graphicData uri="http://schemas.openxmlformats.org/drawingml/2006/picture">
+                  <pic:pic xmlns:pic="http://schemas.openxmlformats.org/drawingml/2006/picture">
+                    <pic:nvPicPr>
+                      <pic:cNvPr id="0" name="Picture 5"/>
+                      <pic:cNvPicPr>
+                        <a:picLocks noChangeAspect="1" noChangeArrowheads="1"/>
+                      </pic:cNvPicPr>
+                    </pic:nvPicPr>
+                    <pic:blipFill>
+                      <a:blip r:embed="rId21" cstate="print"/>
+                      <a:srcRect/>
+                      <a:stretch>
+                        <a:fillRect/>
+                      </a:stretch>
+                    </pic:blipFill>
+                    <pic:spPr bwMode="auto">
+                      <a:xfrm>
+                        <a:off x="0" y="0"/>
+                        <a:ext cx="5752465" cy="4327525"/>
+                      </a:xfrm>
+                      <a:prstGeom prst="rect">
+                        <a:avLst/>
+                      </a:prstGeom>
+                      <a:noFill/>
+                      <a:ln w="9525">
+                        <a:noFill/>
+                        <a:miter lim="800000"/>
+                        <a:headEnd/>
+                        <a:tailEnd/>
+                      </a:ln>
+                    </pic:spPr>
+                  </pic:pic>
+                </a:graphicData>
+              </a:graphic>
+            </wp:inline>
+          </w:drawing>
+        </w:r>
+      </w:ins>
+    </w:p>
+    <w:p>
+      <w:pPr>
+        <w:pStyle w:val="Titulek"/>
+        <w:rPr>
+          <w:ins w:id="119" w:author="raugustyn" w:date="2014-11-23T13:15:00Z"/>
+        </w:rPr>
+      </w:pPr>
+      <w:proofErr w:type="spellStart"/>
+      <w:ins w:id="120" w:author="raugustyn" w:date="2014-11-23T13:34:00Z">
+        <w:r>
+          <w:t>Figure</w:t>
+        </w:r>
+        <w:proofErr w:type="spellEnd"/>
+        <w:r>
+          <w:t xml:space="preserve"> </w:t>
+        </w:r>
+        <w:r>
+          <w:fldChar w:fldCharType="begin"/>
+        </w:r>
+        <w:r>
+          <w:instrText xml:space="preserve"> SEQ Figure \* ARABIC </w:instrText>
+        </w:r>
+      </w:ins>
+      <w:r>
+        <w:fldChar w:fldCharType="separate"/>
+      </w:r>
+      <w:ins w:id="121" w:author="raugustyn" w:date="2014-11-23T13:44:00Z">
+        <w:r>
+          <w:rPr>
+            <w:noProof/>
+          </w:rPr>
+          <w:t>7</w:t>
+        </w:r>
+      </w:ins>
+      <w:ins w:id="122" w:author="raugustyn" w:date="2014-11-23T13:34:00Z">
+        <w:r>
+          <w:fldChar w:fldCharType="end"/>
+        </w:r>
+        <w:r>
+          <w:t xml:space="preserve"> Odkaz na detailní informace </w:t>
+        </w:r>
+        <w:r>
+          <w:t>na portálu služeb</w:t>
+        </w:r>
+      </w:ins>
+    </w:p>
+    <w:p>
+      <w:pPr>
+        <w:rPr>
+          <w:ins w:id="123" w:author="raugustyn" w:date="2014-11-23T13:15:00Z"/>
+        </w:rPr>
+      </w:pPr>
+    </w:p>
+    <w:p>
+      <w:pPr>
+        <w:jc w:val="center"/>
+        <w:rPr>
+          <w:ins w:id="124" w:author="raugustyn" w:date="2014-11-23T13:39:00Z"/>
+        </w:rPr>
+      </w:pPr>
+      <w:ins w:id="125" w:author="raugustyn" w:date="2014-11-23T13:45:00Z">
+        <w:r>
+          <w:lastRenderedPageBreak/>
+          <w:t xml:space="preserve"> </w:t>
+        </w:r>
+      </w:ins>
+      <w:ins w:id="126" w:author="raugustyn" w:date="2014-11-23T13:33:00Z">
+        <w:r>
+          <w:drawing>
+            <wp:inline distT="0" distB="0" distL="0" distR="0">
+              <wp:extent cx="4731385" cy="3721100"/>
+              <wp:effectExtent l="19050" t="0" r="0" b="0"/>
+              <wp:docPr id="9" name="obrázek 9"/>
+              <wp:cNvGraphicFramePr>
+                <a:graphicFrameLocks xmlns:a="http://schemas.openxmlformats.org/drawingml/2006/main" noChangeAspect="1"/>
+              </wp:cNvGraphicFramePr>
+              <a:graphic xmlns:a="http://schemas.openxmlformats.org/drawingml/2006/main">
+                <a:graphicData uri="http://schemas.openxmlformats.org/drawingml/2006/picture">
+                  <pic:pic xmlns:pic="http://schemas.openxmlformats.org/drawingml/2006/picture">
+                    <pic:nvPicPr>
+                      <pic:cNvPr id="0" name="Picture 9"/>
+                      <pic:cNvPicPr>
+                        <a:picLocks noChangeAspect="1" noChangeArrowheads="1"/>
+                      </pic:cNvPicPr>
+                    </pic:nvPicPr>
+                    <pic:blipFill>
+                      <a:blip r:embed="rId22" cstate="print"/>
+                      <a:srcRect/>
+                      <a:stretch>
+                        <a:fillRect/>
+                      </a:stretch>
+                    </pic:blipFill>
+                    <pic:spPr bwMode="auto">
+                      <a:xfrm>
+                        <a:off x="0" y="0"/>
+                        <a:ext cx="4731385" cy="3721100"/>
+                      </a:xfrm>
+                      <a:prstGeom prst="rect">
+                        <a:avLst/>
+                      </a:prstGeom>
+                      <a:noFill/>
+                      <a:ln w="9525">
+                        <a:noFill/>
+                        <a:miter lim="800000"/>
+                        <a:headEnd/>
+                        <a:tailEnd/>
+                      </a:ln>
+                    </pic:spPr>
+                  </pic:pic>
+                </a:graphicData>
+              </a:graphic>
+            </wp:inline>
+          </w:drawing>
+        </w:r>
+      </w:ins>
+    </w:p>
+    <w:p>
+      <w:pPr>
+        <w:pStyle w:val="Titulek"/>
+        <w:rPr>
+          <w:ins w:id="127" w:author="raugustyn" w:date="2014-11-23T13:43:00Z"/>
+        </w:rPr>
+      </w:pPr>
+      <w:proofErr w:type="spellStart"/>
+      <w:ins w:id="128" w:author="raugustyn" w:date="2014-11-23T13:43:00Z">
+        <w:r>
+          <w:t>Figure</w:t>
+        </w:r>
+        <w:proofErr w:type="spellEnd"/>
+        <w:r>
+          <w:t xml:space="preserve"> </w:t>
+        </w:r>
+        <w:r>
+          <w:fldChar w:fldCharType="begin"/>
+        </w:r>
+        <w:r>
+          <w:instrText xml:space="preserve"> SEQ Figure \* ARABIC </w:instrText>
+        </w:r>
+      </w:ins>
+      <w:r>
+        <w:fldChar w:fldCharType="separate"/>
+      </w:r>
+      <w:ins w:id="129" w:author="raugustyn" w:date="2014-11-23T13:44:00Z">
+        <w:r>
+          <w:rPr>
+            <w:noProof/>
+          </w:rPr>
+          <w:t>8</w:t>
+        </w:r>
+      </w:ins>
+      <w:ins w:id="130" w:author="raugustyn" w:date="2014-11-23T13:43:00Z">
+        <w:r>
+          <w:fldChar w:fldCharType="end"/>
+        </w:r>
+        <w:r>
+          <w:t xml:space="preserve"> Stránka se stavem importů z databáze RÚIAN</w:t>
+        </w:r>
+      </w:ins>
+    </w:p>
+    <w:p>
+      <w:pPr>
+        <w:rPr>
+          <w:ins w:id="131" w:author="raugustyn" w:date="2014-11-23T13:44:00Z"/>
+        </w:rPr>
+      </w:pPr>
+      <w:ins w:id="132" w:author="raugustyn" w:date="2014-11-23T13:54:00Z">
+        <w:r>
+          <w:drawing>
+            <wp:inline distT="0" distB="0" distL="0" distR="0">
+              <wp:extent cx="5760720" cy="3299224"/>
+              <wp:effectExtent l="19050" t="0" r="0" b="0"/>
+              <wp:docPr id="13" name="obrázek 18"/>
+              <wp:cNvGraphicFramePr>
+                <a:graphicFrameLocks xmlns:a="http://schemas.openxmlformats.org/drawingml/2006/main" noChangeAspect="1"/>
+              </wp:cNvGraphicFramePr>
+              <a:graphic xmlns:a="http://schemas.openxmlformats.org/drawingml/2006/main">
+                <a:graphicData uri="http://schemas.openxmlformats.org/drawingml/2006/picture">
+                  <pic:pic xmlns:pic="http://schemas.openxmlformats.org/drawingml/2006/picture">
+                    <pic:nvPicPr>
+                      <pic:cNvPr id="0" name="Picture 18"/>
+                      <pic:cNvPicPr>
+                        <a:picLocks noChangeAspect="1" noChangeArrowheads="1"/>
+                      </pic:cNvPicPr>
+                    </pic:nvPicPr>
+                    <pic:blipFill>
+                      <a:blip r:embed="rId23" cstate="print"/>
+                      <a:srcRect/>
+                      <a:stretch>
+                        <a:fillRect/>
+                      </a:stretch>
+                    </pic:blipFill>
+                    <pic:spPr bwMode="auto">
+                      <a:xfrm>
+                        <a:off x="0" y="0"/>
+                        <a:ext cx="5760720" cy="3299224"/>
+                      </a:xfrm>
+                      <a:prstGeom prst="rect">
+                        <a:avLst/>
+                      </a:prstGeom>
+                      <a:noFill/>
+                      <a:ln w="9525">
+                        <a:noFill/>
+                        <a:miter lim="800000"/>
+                        <a:headEnd/>
+                        <a:tailEnd/>
+                      </a:ln>
+                    </pic:spPr>
+                  </pic:pic>
+                </a:graphicData>
+              </a:graphic>
+            </wp:inline>
+          </w:drawing>
+        </w:r>
+      </w:ins>
+    </w:p>
+    <w:p>
+      <w:pPr>
+        <w:pStyle w:val="Titulek"/>
+      </w:pPr>
+      <w:proofErr w:type="spellStart"/>
+      <w:ins w:id="133" w:author="raugustyn" w:date="2014-11-23T13:44:00Z">
+        <w:r>
+          <w:t>Figure</w:t>
+        </w:r>
+        <w:proofErr w:type="spellEnd"/>
+        <w:r>
+          <w:t xml:space="preserve"> </w:t>
+        </w:r>
+        <w:r>
+          <w:fldChar w:fldCharType="begin"/>
+        </w:r>
+        <w:r>
+          <w:instrText xml:space="preserve"> SEQ Figure \* ARABIC </w:instrText>
+        </w:r>
+      </w:ins>
+      <w:r>
+        <w:fldChar w:fldCharType="separate"/>
+      </w:r>
+      <w:ins w:id="134" w:author="raugustyn" w:date="2014-11-23T13:44:00Z">
+        <w:r>
+          <w:rPr>
+            <w:noProof/>
+          </w:rPr>
+          <w:t>9</w:t>
+        </w:r>
+        <w:r>
+          <w:fldChar w:fldCharType="end"/>
+        </w:r>
+        <w:r>
+          <w:t xml:space="preserve"> Deta</w:t>
+        </w:r>
+        <w:r>
+          <w:t>i</w:t>
+        </w:r>
+        <w:r>
+          <w:t>l výpisu o importu stavové databáze</w:t>
+        </w:r>
+      </w:ins>
+    </w:p>
+    <w:p>
+      <w:pPr>
         <w:pStyle w:val="Nadpis1"/>
         <w:rPr>
           <w:lang w:val="en-US"/>
         </w:rPr>
       </w:pPr>
-      <w:bookmarkStart w:id="41" w:name="_Toc403366222"/>
+      <w:bookmarkStart w:id="135" w:name="_Toc403366222"/>
       <w:r>
         <w:rPr>
           <w:lang w:val="en-US"/>
@@ -7609,7 +8429,7 @@
         </w:rPr>
         <w:t>Services</w:t>
       </w:r>
-      <w:bookmarkEnd w:id="41"/>
+      <w:bookmarkEnd w:id="135"/>
     </w:p>
     <w:p>
       <w:r>
@@ -7623,7 +8443,7 @@
       <w:r>
         <w:t xml:space="preserve"> je implementace webových služeb nad replikou databáze  RÚIAN zaměřující se na využití adres v databázi. Webové služby jsou standardizovány v rozhraní REST a SOAP v souladu s </w:t>
       </w:r>
-      <w:hyperlink r:id="rId21" w:history="1">
+      <w:hyperlink r:id="rId24" w:history="1">
         <w:r>
           <w:rPr>
             <w:rStyle w:val="Hypertextovodkaz"/>
@@ -7635,7 +8455,7 @@
         <w:rPr>
           <w:rStyle w:val="Znakapoznpodarou"/>
         </w:rPr>
-        <w:footnoteReference w:id="4"/>
+        <w:footnoteReference w:id="6"/>
       </w:r>
       <w:r>
         <w:t xml:space="preserve"> ČÚZK.</w:t>
@@ -7669,7 +8489,7 @@
                     </pic:cNvPicPr>
                   </pic:nvPicPr>
                   <pic:blipFill>
-                    <a:blip r:embed="rId22" cstate="print"/>
+                    <a:blip r:embed="rId25" cstate="print"/>
                     <a:srcRect/>
                     <a:stretch>
                       <a:fillRect/>
@@ -7711,12 +8531,22 @@
         <w:t xml:space="preserve"> </w:t>
       </w:r>
       <w:fldSimple w:instr=" SEQ Figure \* ARABIC ">
-        <w:r>
-          <w:rPr>
-            <w:noProof/>
-          </w:rPr>
-          <w:t>5</w:t>
-        </w:r>
+        <w:ins w:id="136" w:author="raugustyn" w:date="2014-11-23T13:44:00Z">
+          <w:r>
+            <w:rPr>
+              <w:noProof/>
+            </w:rPr>
+            <w:t>10</w:t>
+          </w:r>
+        </w:ins>
+        <w:del w:id="137" w:author="raugustyn" w:date="2014-11-23T12:50:00Z">
+          <w:r>
+            <w:rPr>
+              <w:noProof/>
+            </w:rPr>
+            <w:delText>5</w:delText>
+          </w:r>
+        </w:del>
       </w:fldSimple>
       <w:r>
         <w:t xml:space="preserve"> Využití adres RÚIAN pomocí služeb</w:t>
@@ -7726,11 +8556,11 @@
       <w:pPr>
         <w:pStyle w:val="Nadpis2"/>
       </w:pPr>
-      <w:bookmarkStart w:id="42" w:name="_Toc403366223"/>
+      <w:bookmarkStart w:id="138" w:name="_Toc403366223"/>
       <w:r>
         <w:t>Instalace</w:t>
       </w:r>
-      <w:bookmarkEnd w:id="42"/>
+      <w:bookmarkEnd w:id="138"/>
     </w:p>
     <w:p>
       <w:r>
@@ -7759,7 +8589,7 @@
         <w:rPr>
           <w:rStyle w:val="Znakapoznpodarou"/>
         </w:rPr>
-        <w:footnoteReference w:id="5"/>
+        <w:footnoteReference w:id="7"/>
       </w:r>
       <w:r>
         <w:t xml:space="preserve">, po stažení a rozbalení archivu ji najdeme ve složce </w:t>
@@ -7790,11 +8620,11 @@
       <w:pPr>
         <w:pStyle w:val="Nadpis3"/>
       </w:pPr>
-      <w:bookmarkStart w:id="43" w:name="_Toc403366224"/>
+      <w:bookmarkStart w:id="139" w:name="_Toc403366224"/>
       <w:r>
         <w:t>Výběr HTTP Serveru</w:t>
       </w:r>
-      <w:bookmarkEnd w:id="43"/>
+      <w:bookmarkEnd w:id="139"/>
     </w:p>
     <w:p>
       <w:r>
@@ -7839,7 +8669,7 @@
         <w:rPr>
           <w:rStyle w:val="Znakapoznpodarou"/>
         </w:rPr>
-        <w:footnoteReference w:id="6"/>
+        <w:footnoteReference w:id="8"/>
       </w:r>
       <w:r>
         <w:t xml:space="preserve"> </w:t>
@@ -7867,7 +8697,7 @@
         <w:rPr>
           <w:rStyle w:val="Znakapoznpodarou"/>
         </w:rPr>
-        <w:footnoteReference w:id="7"/>
+        <w:footnoteReference w:id="9"/>
       </w:r>
       <w:r>
         <w:t xml:space="preserve">. </w:t>
@@ -7890,7 +8720,7 @@
         <w:rPr>
           <w:rStyle w:val="Znakapoznpodarou"/>
         </w:rPr>
-        <w:footnoteReference w:id="8"/>
+        <w:footnoteReference w:id="10"/>
       </w:r>
       <w:r>
         <w:t>.</w:t>
@@ -7900,11 +8730,11 @@
       <w:pPr>
         <w:pStyle w:val="Nadpis3"/>
       </w:pPr>
-      <w:bookmarkStart w:id="44" w:name="_Toc403366225"/>
+      <w:bookmarkStart w:id="140" w:name="_Toc403366225"/>
       <w:r>
         <w:t>Konfigurace HTTP Serveru</w:t>
       </w:r>
-      <w:bookmarkEnd w:id="44"/>
+      <w:bookmarkEnd w:id="140"/>
     </w:p>
     <w:p>
       <w:r>
@@ -7985,7 +8815,7 @@
       <w:pPr>
         <w:pStyle w:val="Nadpis4"/>
       </w:pPr>
-      <w:bookmarkStart w:id="45" w:name="_Ref403365866"/>
+      <w:bookmarkStart w:id="141" w:name="_Ref403365866"/>
       <w:r>
         <w:lastRenderedPageBreak/>
         <w:t xml:space="preserve">Konfigurace na </w:t>
@@ -8001,7 +8831,7 @@
       <w:r>
         <w:t xml:space="preserve"> HTTP</w:t>
       </w:r>
-      <w:bookmarkEnd w:id="45"/>
+      <w:bookmarkEnd w:id="141"/>
     </w:p>
     <w:p>
       <w:r>
@@ -8139,7 +8969,7 @@
       <w:pPr>
         <w:pStyle w:val="Nadpis3"/>
       </w:pPr>
-      <w:bookmarkStart w:id="46" w:name="_Toc403366226"/>
+      <w:bookmarkStart w:id="142" w:name="_Toc403366226"/>
       <w:r>
         <w:t>Konfigurace</w:t>
       </w:r>
@@ -8150,7 +8980,7 @@
       <w:r>
         <w:t>RUIANServices.cfg</w:t>
       </w:r>
-      <w:bookmarkEnd w:id="46"/>
+      <w:bookmarkEnd w:id="142"/>
       <w:proofErr w:type="spellEnd"/>
     </w:p>
     <w:p>
@@ -8585,11 +9415,11 @@
       <w:pPr>
         <w:pStyle w:val="Nadpis3"/>
       </w:pPr>
-      <w:bookmarkStart w:id="47" w:name="_Toc403366227"/>
+      <w:bookmarkStart w:id="143" w:name="_Toc403366227"/>
       <w:r>
         <w:t>Testování nakonfigurovaného serveru</w:t>
       </w:r>
-      <w:bookmarkEnd w:id="47"/>
+      <w:bookmarkEnd w:id="143"/>
     </w:p>
     <w:p>
       <w:pPr>
@@ -8699,12 +9529,12 @@
       <w:pPr>
         <w:pStyle w:val="Nadpis1"/>
       </w:pPr>
-      <w:bookmarkStart w:id="48" w:name="_Toc403366228"/>
+      <w:bookmarkStart w:id="144" w:name="_Toc403366228"/>
       <w:r>
         <w:lastRenderedPageBreak/>
         <w:t>Použité zkratky</w:t>
       </w:r>
-      <w:bookmarkEnd w:id="48"/>
+      <w:bookmarkEnd w:id="144"/>
     </w:p>
     <w:tbl>
       <w:tblPr>
@@ -8730,7 +9560,7 @@
             <w:tcW w:w="1908" w:type="dxa"/>
           </w:tcPr>
           <w:p>
-            <w:hyperlink r:id="rId23" w:history="1">
+            <w:hyperlink r:id="rId26" w:history="1">
               <w:r>
                 <w:rPr>
                   <w:rStyle w:val="Hypertextovodkaz"/>
@@ -8757,7 +9587,7 @@
             <w:tcW w:w="1908" w:type="dxa"/>
           </w:tcPr>
           <w:p>
-            <w:hyperlink r:id="rId24" w:history="1">
+            <w:hyperlink r:id="rId27" w:history="1">
               <w:r>
                 <w:rPr>
                   <w:rStyle w:val="Hypertextovodkaz"/>
@@ -8784,7 +9614,7 @@
             <w:tcW w:w="1908" w:type="dxa"/>
           </w:tcPr>
           <w:p>
-            <w:hyperlink r:id="rId25" w:history="1">
+            <w:hyperlink r:id="rId28" w:history="1">
               <w:proofErr w:type="spellStart"/>
               <w:r>
                 <w:rPr>
@@ -8823,7 +9653,7 @@
             <w:tcW w:w="1908" w:type="dxa"/>
           </w:tcPr>
           <w:p>
-            <w:hyperlink r:id="rId26" w:history="1">
+            <w:hyperlink r:id="rId29" w:history="1">
               <w:r>
                 <w:rPr>
                   <w:rStyle w:val="Hypertextovodkaz"/>
@@ -8863,7 +9693,7 @@
             <w:tcW w:w="1908" w:type="dxa"/>
           </w:tcPr>
           <w:p>
-            <w:hyperlink r:id="rId27" w:history="1">
+            <w:hyperlink r:id="rId30" w:history="1">
               <w:r>
                 <w:rPr>
                   <w:rStyle w:val="Hypertextovodkaz"/>
@@ -8926,7 +9756,7 @@
       <w:pPr>
         <w:pStyle w:val="Nadpis1"/>
       </w:pPr>
-      <w:bookmarkStart w:id="49" w:name="_Toc403366229"/>
+      <w:bookmarkStart w:id="145" w:name="_Toc403366229"/>
       <w:r>
         <w:lastRenderedPageBreak/>
         <w:t xml:space="preserve">Příloha </w:t>
@@ -8938,7 +9768,7 @@
       <w:r>
         <w:t>PostGIS</w:t>
       </w:r>
-      <w:bookmarkEnd w:id="49"/>
+      <w:bookmarkEnd w:id="145"/>
       <w:proofErr w:type="spellEnd"/>
     </w:p>
     <w:p>
@@ -9097,7 +9927,7 @@
                     </pic:cNvPicPr>
                   </pic:nvPicPr>
                   <pic:blipFill>
-                    <a:blip r:embed="rId28" cstate="print"/>
+                    <a:blip r:embed="rId31" cstate="print"/>
                     <a:srcRect/>
                     <a:stretch>
                       <a:fillRect/>
@@ -9189,7 +10019,7 @@
                     </pic:cNvPicPr>
                   </pic:nvPicPr>
                   <pic:blipFill>
-                    <a:blip r:embed="rId29" cstate="print"/>
+                    <a:blip r:embed="rId32" cstate="print"/>
                     <a:srcRect/>
                     <a:stretch>
                       <a:fillRect/>
@@ -9267,7 +10097,7 @@
                     </pic:cNvPicPr>
                   </pic:nvPicPr>
                   <pic:blipFill>
-                    <a:blip r:embed="rId30" cstate="print"/>
+                    <a:blip r:embed="rId33" cstate="print"/>
                     <a:srcRect/>
                     <a:stretch>
                       <a:fillRect/>
@@ -9370,7 +10200,7 @@
                     </pic:cNvPicPr>
                   </pic:nvPicPr>
                   <pic:blipFill>
-                    <a:blip r:embed="rId31" cstate="print"/>
+                    <a:blip r:embed="rId34" cstate="print"/>
                     <a:srcRect/>
                     <a:stretch>
                       <a:fillRect/>
@@ -9456,7 +10286,7 @@
                     </pic:cNvPicPr>
                   </pic:nvPicPr>
                   <pic:blipFill>
-                    <a:blip r:embed="rId32" cstate="print"/>
+                    <a:blip r:embed="rId35" cstate="print"/>
                     <a:srcRect/>
                     <a:stretch>
                       <a:fillRect/>
@@ -9517,7 +10347,7 @@
                     </pic:cNvPicPr>
                   </pic:nvPicPr>
                   <pic:blipFill>
-                    <a:blip r:embed="rId33" cstate="print"/>
+                    <a:blip r:embed="rId36" cstate="print"/>
                     <a:srcRect/>
                     <a:stretch>
                       <a:fillRect/>
@@ -9549,7 +10379,7 @@
     <w:p>
       <w:pPr>
         <w:sectPr>
-          <w:footerReference w:type="default" r:id="rId34"/>
+          <w:footerReference w:type="default" r:id="rId37"/>
           <w:pgSz w:w="11906" w:h="16838"/>
           <w:pgMar w:top="1417" w:right="1417" w:bottom="1417" w:left="1417" w:header="1559" w:footer="708" w:gutter="0"/>
           <w:pgNumType w:fmt="upperLetter" w:start="1"/>
@@ -9562,7 +10392,7 @@
       <w:pPr>
         <w:pStyle w:val="Nadpis1"/>
       </w:pPr>
-      <w:bookmarkStart w:id="50" w:name="_Toc403366230"/>
+      <w:bookmarkStart w:id="146" w:name="_Toc403366230"/>
       <w:r>
         <w:lastRenderedPageBreak/>
         <w:t xml:space="preserve">Příloha B: Automatické stahování </w:t>
@@ -9573,7 +10403,7 @@
       <w:r>
         <w:t xml:space="preserve"> databáze RÚIAN</w:t>
       </w:r>
-      <w:bookmarkEnd w:id="50"/>
+      <w:bookmarkEnd w:id="146"/>
     </w:p>
     <w:p>
       <w:r>
@@ -9592,8 +10422,8 @@
       <w:pPr>
         <w:pStyle w:val="Nadpis2"/>
       </w:pPr>
-      <w:bookmarkStart w:id="51" w:name="_Toc400881909"/>
-      <w:bookmarkStart w:id="52" w:name="_Toc403366231"/>
+      <w:bookmarkStart w:id="147" w:name="_Toc400881909"/>
+      <w:bookmarkStart w:id="148" w:name="_Toc403366231"/>
       <w:r>
         <w:t xml:space="preserve">Operační systém </w:t>
       </w:r>
@@ -9603,8 +10433,8 @@
       <w:r>
         <w:t xml:space="preserve"> Windows</w:t>
       </w:r>
-      <w:bookmarkEnd w:id="51"/>
-      <w:bookmarkEnd w:id="52"/>
+      <w:bookmarkEnd w:id="147"/>
+      <w:bookmarkEnd w:id="148"/>
     </w:p>
     <w:p>
       <w:pPr>
@@ -9629,7 +10459,7 @@
           <w:rStyle w:val="Znakapoznpodarou"/>
           <w:color w:val="7F7F7F" w:themeColor="text1" w:themeTint="80"/>
         </w:rPr>
-        <w:footnoteReference w:id="9"/>
+        <w:footnoteReference w:id="11"/>
       </w:r>
     </w:p>
     <w:p>
@@ -9765,7 +10595,7 @@
                     </pic:cNvPicPr>
                   </pic:nvPicPr>
                   <pic:blipFill>
-                    <a:blip r:embed="rId35" cstate="print"/>
+                    <a:blip r:embed="rId38" cstate="print"/>
                     <a:srcRect/>
                     <a:stretch>
                       <a:fillRect/>
@@ -9799,8 +10629,8 @@
       <w:pPr>
         <w:pStyle w:val="Nadpis2"/>
       </w:pPr>
-      <w:bookmarkStart w:id="53" w:name="_Toc400881910"/>
-      <w:bookmarkStart w:id="54" w:name="_Toc403366232"/>
+      <w:bookmarkStart w:id="149" w:name="_Toc400881910"/>
+      <w:bookmarkStart w:id="150" w:name="_Toc403366232"/>
       <w:r>
         <w:lastRenderedPageBreak/>
         <w:t>Operační systém Uni</w:t>
@@ -9811,178 +10641,51 @@
       <w:r>
         <w:t>(Linux)</w:t>
       </w:r>
-      <w:bookmarkEnd w:id="53"/>
-      <w:bookmarkEnd w:id="54"/>
+      <w:bookmarkEnd w:id="149"/>
+      <w:bookmarkEnd w:id="150"/>
     </w:p>
     <w:p>
       <w:pPr>
         <w:keepNext/>
-        <w:rPr>
-          <w:lang w:val="en-US"/>
-        </w:rPr>
-      </w:pPr>
-      <w:proofErr w:type="spellStart"/>
-      <w:r>
-        <w:rPr>
-          <w:lang w:val="en-US"/>
-        </w:rPr>
-        <w:t>Přidáme</w:t>
+      </w:pPr>
+      <w:r>
+        <w:t xml:space="preserve">Přidáme příslušné nastavení do tabulky </w:t>
+      </w:r>
+      <w:proofErr w:type="spellStart"/>
+      <w:r>
+        <w:rPr>
+          <w:i/>
+        </w:rPr>
+        <w:t>etc</w:t>
       </w:r>
       <w:proofErr w:type="spellEnd"/>
       <w:r>
         <w:rPr>
-          <w:lang w:val="en-US"/>
-        </w:rPr>
-        <w:t xml:space="preserve"> </w:t>
-      </w:r>
-      <w:proofErr w:type="spellStart"/>
-      <w:r>
-        <w:rPr>
-          <w:lang w:val="en-US"/>
-        </w:rPr>
-        <w:t>příslušné</w:t>
+          <w:i/>
+        </w:rPr>
+        <w:t>/</w:t>
+      </w:r>
+      <w:proofErr w:type="spellStart"/>
+      <w:r>
+        <w:rPr>
+          <w:i/>
+        </w:rPr>
+        <w:t>crontab</w:t>
       </w:r>
       <w:proofErr w:type="spellEnd"/>
       <w:r>
-        <w:rPr>
-          <w:lang w:val="en-US"/>
-        </w:rPr>
-        <w:t xml:space="preserve"> </w:t>
-      </w:r>
-      <w:proofErr w:type="spellStart"/>
-      <w:r>
-        <w:rPr>
-          <w:lang w:val="en-US"/>
-        </w:rPr>
-        <w:t>nastavení</w:t>
+        <w:t xml:space="preserve"> programu </w:t>
+      </w:r>
+      <w:proofErr w:type="spellStart"/>
+      <w:r>
+        <w:rPr>
+          <w:i/>
+        </w:rPr>
+        <w:t>cron</w:t>
       </w:r>
       <w:proofErr w:type="spellEnd"/>
       <w:r>
-        <w:rPr>
-          <w:lang w:val="en-US"/>
-        </w:rPr>
-        <w:t xml:space="preserve"> do </w:t>
-      </w:r>
-      <w:proofErr w:type="spellStart"/>
-      <w:r>
-        <w:rPr>
-          <w:lang w:val="en-US"/>
-        </w:rPr>
-        <w:t>tabulky</w:t>
-      </w:r>
-      <w:proofErr w:type="spellEnd"/>
-      <w:r>
-        <w:rPr>
-          <w:lang w:val="en-US"/>
-        </w:rPr>
-        <w:t xml:space="preserve"> </w:t>
-      </w:r>
-      <w:r>
-        <w:rPr>
-          <w:i/>
-          <w:lang w:val="en-US"/>
-        </w:rPr>
-        <w:t>etc/</w:t>
-      </w:r>
-      <w:proofErr w:type="spellStart"/>
-      <w:r>
-        <w:rPr>
-          <w:i/>
-          <w:lang w:val="en-US"/>
-        </w:rPr>
-        <w:t>crontab</w:t>
-      </w:r>
-      <w:proofErr w:type="spellEnd"/>
-      <w:r>
-        <w:rPr>
-          <w:lang w:val="en-US"/>
-        </w:rPr>
-        <w:t xml:space="preserve"> </w:t>
-      </w:r>
-      <w:proofErr w:type="spellStart"/>
-      <w:r>
-        <w:rPr>
-          <w:lang w:val="en-US"/>
-        </w:rPr>
-        <w:t>programu</w:t>
-      </w:r>
-      <w:proofErr w:type="spellEnd"/>
-      <w:r>
-        <w:rPr>
-          <w:lang w:val="en-US"/>
-        </w:rPr>
-        <w:t xml:space="preserve"> </w:t>
-      </w:r>
-      <w:proofErr w:type="spellStart"/>
-      <w:r>
-        <w:rPr>
-          <w:i/>
-          <w:lang w:val="en-US"/>
-        </w:rPr>
-        <w:t>cron</w:t>
-      </w:r>
-      <w:proofErr w:type="spellEnd"/>
-      <w:r>
-        <w:rPr>
-          <w:lang w:val="en-US"/>
-        </w:rPr>
-        <w:t xml:space="preserve"> </w:t>
-      </w:r>
-      <w:proofErr w:type="spellStart"/>
-      <w:r>
-        <w:rPr>
-          <w:lang w:val="en-US"/>
-        </w:rPr>
-        <w:t>dle</w:t>
-      </w:r>
-      <w:proofErr w:type="spellEnd"/>
-      <w:r>
-        <w:rPr>
-          <w:lang w:val="en-US"/>
-        </w:rPr>
-        <w:t xml:space="preserve"> </w:t>
-      </w:r>
-      <w:proofErr w:type="spellStart"/>
-      <w:r>
-        <w:rPr>
-          <w:lang w:val="en-US"/>
-        </w:rPr>
-        <w:t>našich</w:t>
-      </w:r>
-      <w:proofErr w:type="spellEnd"/>
-      <w:r>
-        <w:rPr>
-          <w:lang w:val="en-US"/>
-        </w:rPr>
-        <w:t xml:space="preserve"> </w:t>
-      </w:r>
-      <w:proofErr w:type="spellStart"/>
-      <w:r>
-        <w:rPr>
-          <w:lang w:val="en-US"/>
-        </w:rPr>
-        <w:t>požadavků</w:t>
-      </w:r>
-      <w:proofErr w:type="spellEnd"/>
-      <w:r>
-        <w:rPr>
-          <w:lang w:val="en-US"/>
-        </w:rPr>
-        <w:t xml:space="preserve">, </w:t>
-      </w:r>
-      <w:proofErr w:type="spellStart"/>
-      <w:r>
-        <w:rPr>
-          <w:lang w:val="en-US"/>
-        </w:rPr>
-        <w:t>například</w:t>
-      </w:r>
-      <w:proofErr w:type="spellEnd"/>
-      <w:r>
-        <w:rPr>
-          <w:lang w:val="en-US"/>
-        </w:rPr>
-        <w:t>:</w:t>
+        <w:t xml:space="preserve"> dle našich požadavků, například:</w:t>
       </w:r>
     </w:p>
     <w:p>
@@ -10099,7 +10802,7 @@
                     <pic:cNvPicPr/>
                   </pic:nvPicPr>
                   <pic:blipFill>
-                    <a:blip r:embed="rId36" cstate="print"/>
+                    <a:blip r:embed="rId39" cstate="print"/>
                     <a:stretch>
                       <a:fillRect/>
                     </a:stretch>
@@ -10135,7 +10838,7 @@
       <w:pPr>
         <w:pStyle w:val="Nadpis1"/>
       </w:pPr>
-      <w:bookmarkStart w:id="55" w:name="_Toc403366233"/>
+      <w:bookmarkStart w:id="151" w:name="_Toc403366233"/>
       <w:r>
         <w:lastRenderedPageBreak/>
         <w:t xml:space="preserve">Příloha C: </w:t>
@@ -10151,7 +10854,7 @@
       <w:r>
         <w:t xml:space="preserve"> s minimálním nastavením</w:t>
       </w:r>
-      <w:bookmarkEnd w:id="55"/>
+      <w:bookmarkEnd w:id="151"/>
     </w:p>
     <w:p>
       <w:r>
@@ -10176,14 +10879,14 @@
       <w:pPr>
         <w:pStyle w:val="Nadpis2"/>
       </w:pPr>
-      <w:bookmarkStart w:id="56" w:name="_Toc403366234"/>
+      <w:bookmarkStart w:id="152" w:name="_Toc403366234"/>
       <w:r>
         <w:t xml:space="preserve">1. </w:t>
       </w:r>
       <w:r>
         <w:t>Kontrola systému</w:t>
       </w:r>
-      <w:bookmarkEnd w:id="56"/>
+      <w:bookmarkEnd w:id="152"/>
     </w:p>
     <w:p>
       <w:r>
@@ -10305,7 +11008,7 @@
       <w:pPr>
         <w:pStyle w:val="Nadpis2"/>
       </w:pPr>
-      <w:bookmarkStart w:id="57" w:name="_Toc403366235"/>
+      <w:bookmarkStart w:id="153" w:name="_Toc403366235"/>
       <w:r>
         <w:t xml:space="preserve">2. </w:t>
       </w:r>
@@ -10316,7 +11019,7 @@
       <w:r>
         <w:t>Toolbox</w:t>
       </w:r>
-      <w:bookmarkEnd w:id="57"/>
+      <w:bookmarkEnd w:id="153"/>
       <w:proofErr w:type="spellEnd"/>
     </w:p>
     <w:p>
@@ -10343,7 +11046,7 @@
         <w:rPr>
           <w:rStyle w:val="Znakapoznpodarou"/>
         </w:rPr>
-        <w:footnoteReference w:id="10"/>
+        <w:footnoteReference w:id="12"/>
       </w:r>
       <w:r>
         <w:t>. Do tohoto adresáře rozbalíme knihovnu</w:t>
@@ -10352,7 +11055,7 @@
         <w:rPr>
           <w:rStyle w:val="Znakapoznpodarou"/>
         </w:rPr>
-        <w:footnoteReference w:id="11"/>
+        <w:footnoteReference w:id="13"/>
       </w:r>
       <w:r>
         <w:t>.</w:t>
@@ -10418,7 +11121,7 @@
       <w:pPr>
         <w:pStyle w:val="Nadpis2"/>
       </w:pPr>
-      <w:bookmarkStart w:id="58" w:name="_Toc403366236"/>
+      <w:bookmarkStart w:id="154" w:name="_Toc403366236"/>
       <w:r>
         <w:lastRenderedPageBreak/>
         <w:t xml:space="preserve">3. </w:t>
@@ -10426,7 +11129,7 @@
       <w:r>
         <w:t>Stažení dat a aktualizací</w:t>
       </w:r>
-      <w:bookmarkEnd w:id="58"/>
+      <w:bookmarkEnd w:id="154"/>
     </w:p>
     <w:p>
       <w:pPr>
@@ -10476,7 +11179,7 @@
                     </pic:cNvPicPr>
                   </pic:nvPicPr>
                   <pic:blipFill>
-                    <a:blip r:embed="rId37" cstate="print"/>
+                    <a:blip r:embed="rId40" cstate="print"/>
                     <a:srcRect/>
                     <a:stretch>
                       <a:fillRect/>
@@ -10509,14 +11212,14 @@
       <w:pPr>
         <w:pStyle w:val="Nadpis2"/>
       </w:pPr>
-      <w:bookmarkStart w:id="59" w:name="_Toc403366237"/>
+      <w:bookmarkStart w:id="155" w:name="_Toc403366237"/>
       <w:r>
         <w:t xml:space="preserve">4. </w:t>
       </w:r>
       <w:r>
         <w:t>Vytvoření databáze</w:t>
       </w:r>
-      <w:bookmarkEnd w:id="59"/>
+      <w:bookmarkEnd w:id="155"/>
     </w:p>
     <w:p>
       <w:r>
@@ -10559,7 +11262,7 @@
                     </pic:cNvPicPr>
                   </pic:nvPicPr>
                   <pic:blipFill>
-                    <a:blip r:embed="rId38" cstate="print"/>
+                    <a:blip r:embed="rId41" cstate="print"/>
                     <a:srcRect/>
                     <a:stretch>
                       <a:fillRect/>
@@ -10592,14 +11295,14 @@
       <w:pPr>
         <w:pStyle w:val="Nadpis2"/>
       </w:pPr>
-      <w:bookmarkStart w:id="60" w:name="_Toc403366238"/>
+      <w:bookmarkStart w:id="156" w:name="_Toc403366238"/>
       <w:r>
         <w:t xml:space="preserve">5. </w:t>
       </w:r>
       <w:r>
         <w:t>Import do databáze</w:t>
       </w:r>
-      <w:bookmarkEnd w:id="60"/>
+      <w:bookmarkEnd w:id="156"/>
     </w:p>
     <w:p>
       <w:r>
@@ -10824,7 +11527,7 @@
       <w:pPr>
         <w:pStyle w:val="Nadpis2"/>
       </w:pPr>
-      <w:bookmarkStart w:id="61" w:name="_Toc403366239"/>
+      <w:bookmarkStart w:id="157" w:name="_Toc403366239"/>
       <w:r>
         <w:t xml:space="preserve">6. </w:t>
       </w:r>
@@ -10835,7 +11538,7 @@
       <w:r>
         <w:t>WebServices</w:t>
       </w:r>
-      <w:bookmarkEnd w:id="61"/>
+      <w:bookmarkEnd w:id="157"/>
       <w:proofErr w:type="spellEnd"/>
     </w:p>
     <w:p>
@@ -10915,7 +11618,7 @@
       <w:pPr>
         <w:pStyle w:val="Nadpis2"/>
       </w:pPr>
-      <w:bookmarkStart w:id="62" w:name="_Toc403366240"/>
+      <w:bookmarkStart w:id="158" w:name="_Toc403366240"/>
       <w:r>
         <w:lastRenderedPageBreak/>
         <w:t xml:space="preserve">7. Nastavení serveru </w:t>
@@ -10924,7 +11627,7 @@
       <w:r>
         <w:t>Apache</w:t>
       </w:r>
-      <w:bookmarkEnd w:id="62"/>
+      <w:bookmarkEnd w:id="158"/>
       <w:proofErr w:type="spellEnd"/>
     </w:p>
     <w:p>
@@ -10986,11 +11689,11 @@
       <w:pPr>
         <w:pStyle w:val="Nadpis2"/>
       </w:pPr>
-      <w:bookmarkStart w:id="63" w:name="_Toc403366241"/>
+      <w:bookmarkStart w:id="159" w:name="_Toc403366241"/>
       <w:r>
         <w:t>8. Ověření dostupnosti a využívání služeb</w:t>
       </w:r>
-      <w:bookmarkEnd w:id="63"/>
+      <w:bookmarkEnd w:id="159"/>
     </w:p>
     <w:p>
       <w:r>
@@ -11097,8 +11800,28 @@
         <w:szCs w:val="18"/>
       </w:rPr>
       <w:tab/>
-      <w:t>Verze: 2.0.0</w:t>
+      <w:t>Verze: 2.0.</w:t>
     </w:r>
+    <w:del w:id="2" w:author="raugustyn" w:date="2014-11-23T11:24:00Z">
+      <w:r>
+        <w:rPr>
+          <w:rFonts w:ascii="Arial" w:hAnsi="Arial" w:cs="Arial"/>
+          <w:sz w:val="18"/>
+          <w:szCs w:val="18"/>
+        </w:rPr>
+        <w:delText>0</w:delText>
+      </w:r>
+    </w:del>
+    <w:ins w:id="3" w:author="raugustyn" w:date="2014-11-23T11:24:00Z">
+      <w:r>
+        <w:rPr>
+          <w:rFonts w:ascii="Arial" w:hAnsi="Arial" w:cs="Arial"/>
+          <w:sz w:val="18"/>
+          <w:szCs w:val="18"/>
+        </w:rPr>
+        <w:t>1</w:t>
+      </w:r>
+    </w:ins>
     <w:r>
       <w:rPr>
         <w:rFonts w:ascii="Arial" w:hAnsi="Arial" w:cs="Arial"/>
@@ -11151,7 +11874,7 @@
         <w:sz w:val="18"/>
         <w:szCs w:val="18"/>
       </w:rPr>
-      <w:t>9</w:t>
+      <w:t>19</w:t>
     </w:r>
     <w:r>
       <w:rPr>
@@ -11206,7 +11929,7 @@
         <w:sz w:val="18"/>
         <w:szCs w:val="18"/>
       </w:rPr>
-      <w:t>28</w:t>
+      <w:t>30</w:t>
     </w:r>
     <w:r>
       <w:rPr>
@@ -11429,6 +12152,62 @@
       <w:pPr>
         <w:pStyle w:val="Textpoznpodarou"/>
       </w:pPr>
+      <w:ins w:id="19" w:author="raugustyn" w:date="2014-11-23T11:33:00Z">
+        <w:r>
+          <w:rPr>
+            <w:rStyle w:val="Znakapoznpodarou"/>
+          </w:rPr>
+          <w:footnoteRef/>
+        </w:r>
+        <w:r>
+          <w:t xml:space="preserve"> Výkon HW musí </w:t>
+        </w:r>
+      </w:ins>
+      <w:ins w:id="20" w:author="raugustyn" w:date="2014-11-23T11:34:00Z">
+        <w:r>
+          <w:t xml:space="preserve">však </w:t>
+        </w:r>
+      </w:ins>
+      <w:ins w:id="21" w:author="raugustyn" w:date="2014-11-23T11:33:00Z">
+        <w:r>
+          <w:t xml:space="preserve">odpovídat očekáváním na rychlost běhu </w:t>
+        </w:r>
+      </w:ins>
+      <w:ins w:id="22" w:author="raugustyn" w:date="2014-11-23T11:34:00Z">
+        <w:r>
+          <w:t xml:space="preserve">jednotlivých komponent </w:t>
+        </w:r>
+      </w:ins>
+      <w:ins w:id="23" w:author="raugustyn" w:date="2014-11-23T11:33:00Z">
+        <w:r>
+          <w:t>knihovny</w:t>
+        </w:r>
+      </w:ins>
+    </w:p>
+  </w:footnote>
+  <w:footnote w:id="4">
+    <w:p>
+      <w:pPr>
+        <w:pStyle w:val="Textpoznpodarou"/>
+      </w:pPr>
+      <w:ins w:id="25" w:author="raugustyn" w:date="2014-11-23T11:34:00Z">
+        <w:r>
+          <w:rPr>
+            <w:rStyle w:val="Znakapoznpodarou"/>
+          </w:rPr>
+          <w:footnoteRef/>
+        </w:r>
+        <w:r>
+          <w:t xml:space="preserve"> Testováno na Microsoft Windows 8.1 Desktop a Microsoft Windows 8.1 Server</w:t>
+        </w:r>
+      </w:ins>
+    </w:p>
+  </w:footnote>
+  <w:footnote w:id="5">
+    <w:p>
+      <w:pPr>
+        <w:pStyle w:val="Textpoznpodarou"/>
+      </w:pPr>
       <w:r>
         <w:rPr>
           <w:rStyle w:val="Znakapoznpodarou"/>
@@ -11449,7 +12228,7 @@
       </w:hyperlink>
     </w:p>
   </w:footnote>
-  <w:footnote w:id="4">
+  <w:footnote w:id="6">
     <w:p>
       <w:pPr>
         <w:pStyle w:val="Textpoznpodarou"/>
@@ -11471,7 +12250,7 @@
       </w:r>
     </w:p>
   </w:footnote>
-  <w:footnote w:id="5">
+  <w:footnote w:id="7">
     <w:p>
       <w:pPr>
         <w:pStyle w:val="Textpoznpodarou"/>
@@ -11496,7 +12275,7 @@
       </w:hyperlink>
     </w:p>
   </w:footnote>
-  <w:footnote w:id="6">
+  <w:footnote w:id="8">
     <w:p>
       <w:pPr>
         <w:pStyle w:val="Textpoznpodarou"/>
@@ -11512,44 +12291,6 @@
       </w:r>
       <w:r>
         <w:t>http://httpd.apache.org/</w:t>
-      </w:r>
-    </w:p>
-  </w:footnote>
-  <w:footnote w:id="7">
-    <w:p>
-      <w:pPr>
-        <w:pStyle w:val="Textpoznpodarou"/>
-      </w:pPr>
-      <w:r>
-        <w:rPr>
-          <w:rStyle w:val="Znakapoznpodarou"/>
-        </w:rPr>
-        <w:footnoteRef/>
-      </w:r>
-      <w:r>
-        <w:t xml:space="preserve"> </w:t>
-      </w:r>
-      <w:r>
-        <w:t>http://windows.microsoft.com/en-us/windows-8/internet-information-services-iis-8-5</w:t>
-      </w:r>
-    </w:p>
-  </w:footnote>
-  <w:footnote w:id="8">
-    <w:p>
-      <w:pPr>
-        <w:pStyle w:val="Textpoznpodarou"/>
-      </w:pPr>
-      <w:r>
-        <w:rPr>
-          <w:rStyle w:val="Znakapoznpodarou"/>
-        </w:rPr>
-        <w:footnoteRef/>
-      </w:r>
-      <w:r>
-        <w:t xml:space="preserve"> </w:t>
-      </w:r>
-      <w:r>
-        <w:t>http://httpd.apache.org/docs/2.2/</w:t>
       </w:r>
     </w:p>
   </w:footnote>
@@ -11565,7 +12306,10 @@
         <w:footnoteRef/>
       </w:r>
       <w:r>
-        <w:t xml:space="preserve"> Platí pro Microsoft Windows 8.0</w:t>
+        <w:t xml:space="preserve"> </w:t>
+      </w:r>
+      <w:r>
+        <w:t>http://windows.microsoft.com/en-us/windows-8/internet-information-services-iis-8-5</w:t>
       </w:r>
     </w:p>
   </w:footnote>
@@ -11583,6 +12327,41 @@
       <w:r>
         <w:t xml:space="preserve"> </w:t>
       </w:r>
+      <w:r>
+        <w:t>http://httpd.apache.org/docs/2.2/</w:t>
+      </w:r>
+    </w:p>
+  </w:footnote>
+  <w:footnote w:id="11">
+    <w:p>
+      <w:pPr>
+        <w:pStyle w:val="Textpoznpodarou"/>
+      </w:pPr>
+      <w:r>
+        <w:rPr>
+          <w:rStyle w:val="Znakapoznpodarou"/>
+        </w:rPr>
+        <w:footnoteRef/>
+      </w:r>
+      <w:r>
+        <w:t xml:space="preserve"> Platí pro Microsoft Windows 8.0</w:t>
+      </w:r>
+    </w:p>
+  </w:footnote>
+  <w:footnote w:id="12">
+    <w:p>
+      <w:pPr>
+        <w:pStyle w:val="Textpoznpodarou"/>
+      </w:pPr>
+      <w:r>
+        <w:rPr>
+          <w:rStyle w:val="Znakapoznpodarou"/>
+        </w:rPr>
+        <w:footnoteRef/>
+      </w:r>
+      <w:r>
+        <w:t xml:space="preserve"> </w:t>
+      </w:r>
       <w:hyperlink r:id="rId5" w:history="1">
         <w:r>
           <w:rPr>
@@ -11594,7 +12373,7 @@
       </w:hyperlink>
     </w:p>
   </w:footnote>
-  <w:footnote w:id="11">
+  <w:footnote w:id="13">
     <w:p>
       <w:pPr>
         <w:pStyle w:val="Textpoznpodarou"/>
@@ -11665,7 +12444,7 @@
                   <a:blip r:embed="rId1">
                     <a:extLst>
                       <a:ext uri="{28A0092B-C50C-407E-A947-70E740481C1C}">
-                        <a14:useLocalDpi xmlns="" xmlns:wpc="http://schemas.microsoft.com/office/word/2010/wordprocessingCanvas" xmlns:mc="http://schemas.openxmlformats.org/markup-compatibility/2006" xmlns:o="urn:schemas-microsoft-com:office:office" xmlns:v="urn:schemas-microsoft-com:vml" xmlns:wp14="http://schemas.microsoft.com/office/word/2010/wordprocessingDrawing" xmlns:w10="urn:schemas-microsoft-com:office:word" xmlns:w="http://schemas.openxmlformats.org/wordprocessingml/2006/main" xmlns:w14="http://schemas.microsoft.com/office/word/2010/wordml" xmlns:wpg="http://schemas.microsoft.com/office/word/2010/wordprocessingGroup" xmlns:wpi="http://schemas.microsoft.com/office/word/2010/wordprocessingInk" xmlns:wps="http://schemas.microsoft.com/office/word/2010/wordprocessingShape" xmlns:a14="http://schemas.microsoft.com/office/drawing/2010/main" val="0"/>
+                        <a14:useLocalDpi xmlns:a14="http://schemas.microsoft.com/office/drawing/2010/main" xmlns:wps="http://schemas.microsoft.com/office/word/2010/wordprocessingShape" xmlns:wpi="http://schemas.microsoft.com/office/word/2010/wordprocessingInk" xmlns:wpg="http://schemas.microsoft.com/office/word/2010/wordprocessingGroup" xmlns:w14="http://schemas.microsoft.com/office/word/2010/wordml" xmlns:w="http://schemas.openxmlformats.org/wordprocessingml/2006/main" xmlns:w10="urn:schemas-microsoft-com:office:word" xmlns:wp14="http://schemas.microsoft.com/office/word/2010/wordprocessingDrawing" xmlns:v="urn:schemas-microsoft-com:vml" xmlns:o="urn:schemas-microsoft-com:office:office" xmlns:mc="http://schemas.openxmlformats.org/markup-compatibility/2006" xmlns:wpc="http://schemas.microsoft.com/office/word/2010/wordprocessingCanvas" xmlns="" val="0"/>
                       </a:ext>
                     </a:extLst>
                   </a:blip>
@@ -11728,7 +12507,7 @@
                   <a:blip r:embed="rId1">
                     <a:extLst>
                       <a:ext uri="{28A0092B-C50C-407E-A947-70E740481C1C}">
-                        <a14:useLocalDpi xmlns="" xmlns:wpc="http://schemas.microsoft.com/office/word/2010/wordprocessingCanvas" xmlns:mc="http://schemas.openxmlformats.org/markup-compatibility/2006" xmlns:o="urn:schemas-microsoft-com:office:office" xmlns:v="urn:schemas-microsoft-com:vml" xmlns:wp14="http://schemas.microsoft.com/office/word/2010/wordprocessingDrawing" xmlns:w10="urn:schemas-microsoft-com:office:word" xmlns:w="http://schemas.openxmlformats.org/wordprocessingml/2006/main" xmlns:w14="http://schemas.microsoft.com/office/word/2010/wordml" xmlns:wpg="http://schemas.microsoft.com/office/word/2010/wordprocessingGroup" xmlns:wpi="http://schemas.microsoft.com/office/word/2010/wordprocessingInk" xmlns:wps="http://schemas.microsoft.com/office/word/2010/wordprocessingShape" xmlns:a14="http://schemas.microsoft.com/office/drawing/2010/main" val="0"/>
+                        <a14:useLocalDpi xmlns:a14="http://schemas.microsoft.com/office/drawing/2010/main" xmlns:wps="http://schemas.microsoft.com/office/word/2010/wordprocessingShape" xmlns:wpi="http://schemas.microsoft.com/office/word/2010/wordprocessingInk" xmlns:wpg="http://schemas.microsoft.com/office/word/2010/wordprocessingGroup" xmlns:w14="http://schemas.microsoft.com/office/word/2010/wordml" xmlns:w="http://schemas.openxmlformats.org/wordprocessingml/2006/main" xmlns:w10="urn:schemas-microsoft-com:office:word" xmlns:wp14="http://schemas.microsoft.com/office/word/2010/wordprocessingDrawing" xmlns:v="urn:schemas-microsoft-com:vml" xmlns:o="urn:schemas-microsoft-com:office:office" xmlns:mc="http://schemas.openxmlformats.org/markup-compatibility/2006" xmlns:wpc="http://schemas.microsoft.com/office/word/2010/wordprocessingCanvas" xmlns="" val="0"/>
                       </a:ext>
                     </a:extLst>
                   </a:blip>
@@ -16046,14 +16825,30 @@
     <w:next w:val="Normln"/>
     <w:uiPriority w:val="35"/>
     <w:qFormat/>
-    <w:rsid w:val="00A414AC"/>
+    <w:rsid w:val="00E8116B"/>
     <w:pPr>
+      <w:spacing w:after="240"/>
       <w:jc w:val="center"/>
+      <w:pPrChange w:id="0" w:author="raugustyn" w:date="2014-11-23T12:50:00Z">
+        <w:pPr>
+          <w:spacing w:before="100" w:after="100"/>
+          <w:jc w:val="center"/>
+        </w:pPr>
+      </w:pPrChange>
     </w:pPr>
     <w:rPr>
       <w:bCs/>
       <w:sz w:val="18"/>
       <w:szCs w:val="20"/>
+      <w:rPrChange w:id="0" w:author="raugustyn" w:date="2014-11-23T12:50:00Z">
+        <w:rPr>
+          <w:rFonts w:ascii="Verdana" w:hAnsi="Verdana"/>
+          <w:bCs/>
+          <w:color w:val="575757"/>
+          <w:sz w:val="18"/>
+          <w:lang w:val="cs-CZ" w:eastAsia="cs-CZ" w:bidi="ar-SA"/>
+        </w:rPr>
+      </w:rPrChange>
     </w:rPr>
   </w:style>
   <w:style w:type="paragraph" w:customStyle="1" w:styleId="StylTitulekDoleva">
@@ -16497,9 +17292,8 @@
     <w:panose1 w:val="020B0604030504040204"/>
     <w:charset w:val="00"/>
     <w:family w:val="swiss"/>
-    <w:notTrueType/>
     <w:pitch w:val="variable"/>
-    <w:sig w:usb0="00000003" w:usb1="00000000" w:usb2="00000000" w:usb3="00000000" w:csb0="00000001" w:csb1="00000000"/>
+    <w:sig w:usb0="E1002EFF" w:usb1="C000605B" w:usb2="00000029" w:usb3="00000000" w:csb0="000101FF" w:csb1="00000000"/>
   </w:font>
   <w:font w:name="Calibri">
     <w:panose1 w:val="020F0502020204030204"/>
@@ -16553,6 +17347,7 @@
     <w:rsid w:val="00DE7D85"/>
     <w:rsid w:val="00E463A2"/>
     <w:rsid w:val="00E47C7D"/>
+    <w:rsid w:val="00F4275A"/>
   </w:rsids>
   <m:mathPr>
     <m:mathFont m:val="Cambria Math"/>
@@ -17098,7 +17893,7 @@
 </file>
 
 <file path=customXml/itemProps1.xml><?xml version="1.0" encoding="utf-8"?>
-<ds:datastoreItem xmlns:ds="http://schemas.openxmlformats.org/officeDocument/2006/customXml" ds:itemID="{C42D0B1E-AB45-43EE-AC04-8B241ABA418A}">
+<ds:datastoreItem xmlns:ds="http://schemas.openxmlformats.org/officeDocument/2006/customXml" ds:itemID="{18EB59D8-E79B-4BFA-A8B8-C790CF9D5B27}">
   <ds:schemaRefs>
     <ds:schemaRef ds:uri="http://schemas.openxmlformats.org/officeDocument/2006/bibliography"/>
   </ds:schemaRefs>

</xml_diff>

<commit_message>
Aktualizace dokumentace a úprava volání importeru po downloadu.
</commit_message>
<xml_diff>
--- a/RUIANToolbox.docx
+++ b/RUIANToolbox.docx
@@ -42,8 +42,8 @@
           <w:sz w:val="44"/>
         </w:rPr>
       </w:pPr>
-      <w:bookmarkStart w:id="1" w:name="_GoBack"/>
-      <w:bookmarkEnd w:id="1"/>
+      <w:bookmarkStart w:id="0" w:name="_GoBack"/>
+      <w:bookmarkEnd w:id="0"/>
       <w:r>
         <w:rPr>
           <w:sz w:val="44"/>
@@ -104,14 +104,26 @@
         </w:rPr>
         <w:t xml:space="preserve">Příloha k průběžné zprávě za rok </w:t>
       </w:r>
-      <w:r>
-        <w:rPr>
-          <w:i/>
-          <w:sz w:val="28"/>
-          <w:szCs w:val="36"/>
-        </w:rPr>
-        <w:t>11</w:t>
-      </w:r>
+      <w:ins w:id="1" w:author="raugustyn" w:date="2014-11-23T14:57:00Z">
+        <w:r>
+          <w:rPr>
+            <w:i/>
+            <w:sz w:val="28"/>
+            <w:szCs w:val="36"/>
+          </w:rPr>
+          <w:t>06</w:t>
+        </w:r>
+      </w:ins>
+      <w:del w:id="2" w:author="raugustyn" w:date="2014-11-23T14:57:00Z">
+        <w:r>
+          <w:rPr>
+            <w:i/>
+            <w:sz w:val="28"/>
+            <w:szCs w:val="36"/>
+          </w:rPr>
+          <w:delText>11</w:delText>
+        </w:r>
+      </w:del>
       <w:sdt>
         <w:sdtPr>
           <w:rPr>
@@ -149,6 +161,16 @@
             </w:rPr>
             <w:t xml:space="preserve"> – </w:t>
           </w:r>
+          <w:ins w:id="3" w:author="raugustyn" w:date="2014-11-23T14:57:00Z">
+            <w:r>
+              <w:rPr>
+                <w:i/>
+                <w:sz w:val="28"/>
+                <w:szCs w:val="36"/>
+              </w:rPr>
+              <w:t>11</w:t>
+            </w:r>
+          </w:ins>
           <w:r>
             <w:rPr>
               <w:i/>
@@ -578,7 +600,7 @@
       <w:r>
         <w:fldChar w:fldCharType="separate"/>
       </w:r>
-      <w:hyperlink w:anchor="_Toc403366204" w:history="1">
+      <w:hyperlink w:anchor="_Toc404519571" w:history="1">
         <w:r>
           <w:rPr>
             <w:rStyle w:val="Hypertextovodkaz"/>
@@ -605,7 +627,7 @@
             <w:noProof/>
             <w:webHidden/>
           </w:rPr>
-          <w:instrText xml:space="preserve"> PAGEREF _Toc403366204 \h </w:instrText>
+          <w:instrText xml:space="preserve"> PAGEREF _Toc404519571 \h </w:instrText>
         </w:r>
         <w:r>
           <w:rPr>
@@ -651,7 +673,7 @@
           <w:lang w:val="en-US" w:eastAsia="en-US"/>
         </w:rPr>
       </w:pPr>
-      <w:hyperlink w:anchor="_Toc403366205" w:history="1">
+      <w:hyperlink w:anchor="_Toc404519572" w:history="1">
         <w:r>
           <w:rPr>
             <w:rStyle w:val="Hypertextovodkaz"/>
@@ -678,7 +700,7 @@
             <w:noProof/>
             <w:webHidden/>
           </w:rPr>
-          <w:instrText xml:space="preserve"> PAGEREF _Toc403366205 \h </w:instrText>
+          <w:instrText xml:space="preserve"> PAGEREF _Toc404519572 \h </w:instrText>
         </w:r>
         <w:r>
           <w:rPr>
@@ -724,7 +746,7 @@
           <w:lang w:val="en-US" w:eastAsia="en-US"/>
         </w:rPr>
       </w:pPr>
-      <w:hyperlink w:anchor="_Toc403366206" w:history="1">
+      <w:hyperlink w:anchor="_Toc404519573" w:history="1">
         <w:r>
           <w:rPr>
             <w:rStyle w:val="Hypertextovodkaz"/>
@@ -751,7 +773,7 @@
             <w:noProof/>
             <w:webHidden/>
           </w:rPr>
-          <w:instrText xml:space="preserve"> PAGEREF _Toc403366206 \h </w:instrText>
+          <w:instrText xml:space="preserve"> PAGEREF _Toc404519573 \h </w:instrText>
         </w:r>
         <w:r>
           <w:rPr>
@@ -797,13 +819,13 @@
           <w:lang w:val="en-US" w:eastAsia="en-US"/>
         </w:rPr>
       </w:pPr>
-      <w:hyperlink w:anchor="_Toc403366207" w:history="1">
+      <w:hyperlink w:anchor="_Toc404519574" w:history="1">
         <w:r>
           <w:rPr>
             <w:rStyle w:val="Hypertextovodkaz"/>
             <w:noProof/>
           </w:rPr>
-          <w:t>Společné skripty a konfigurační soubory</w:t>
+          <w:t>Společné skripty a soubory</w:t>
         </w:r>
         <w:r>
           <w:rPr>
@@ -824,7 +846,7 @@
             <w:noProof/>
             <w:webHidden/>
           </w:rPr>
-          <w:instrText xml:space="preserve"> PAGEREF _Toc403366207 \h </w:instrText>
+          <w:instrText xml:space="preserve"> PAGEREF _Toc404519574 \h </w:instrText>
         </w:r>
         <w:r>
           <w:rPr>
@@ -870,7 +892,7 @@
           <w:lang w:val="en-US" w:eastAsia="en-US"/>
         </w:rPr>
       </w:pPr>
-      <w:hyperlink w:anchor="_Toc403366208" w:history="1">
+      <w:hyperlink w:anchor="_Toc404519575" w:history="1">
         <w:r>
           <w:rPr>
             <w:rStyle w:val="Hypertextovodkaz"/>
@@ -897,7 +919,7 @@
             <w:noProof/>
             <w:webHidden/>
           </w:rPr>
-          <w:instrText xml:space="preserve"> PAGEREF _Toc403366208 \h </w:instrText>
+          <w:instrText xml:space="preserve"> PAGEREF _Toc404519575 \h </w:instrText>
         </w:r>
         <w:r>
           <w:rPr>
@@ -943,7 +965,7 @@
           <w:lang w:val="en-US" w:eastAsia="en-US"/>
         </w:rPr>
       </w:pPr>
-      <w:hyperlink w:anchor="_Toc403366209" w:history="1">
+      <w:hyperlink w:anchor="_Toc404519576" w:history="1">
         <w:r>
           <w:rPr>
             <w:rStyle w:val="Hypertextovodkaz"/>
@@ -970,7 +992,7 @@
             <w:noProof/>
             <w:webHidden/>
           </w:rPr>
-          <w:instrText xml:space="preserve"> PAGEREF _Toc403366209 \h </w:instrText>
+          <w:instrText xml:space="preserve"> PAGEREF _Toc404519576 \h </w:instrText>
         </w:r>
         <w:r>
           <w:rPr>
@@ -1016,7 +1038,7 @@
           <w:lang w:val="en-US" w:eastAsia="en-US"/>
         </w:rPr>
       </w:pPr>
-      <w:hyperlink w:anchor="_Toc403366210" w:history="1">
+      <w:hyperlink w:anchor="_Toc404519577" w:history="1">
         <w:r>
           <w:rPr>
             <w:rStyle w:val="Hypertextovodkaz"/>
@@ -1043,7 +1065,7 @@
             <w:noProof/>
             <w:webHidden/>
           </w:rPr>
-          <w:instrText xml:space="preserve"> PAGEREF _Toc403366210 \h </w:instrText>
+          <w:instrText xml:space="preserve"> PAGEREF _Toc404519577 \h </w:instrText>
         </w:r>
         <w:r>
           <w:rPr>
@@ -1089,7 +1111,7 @@
           <w:lang w:val="en-US" w:eastAsia="en-US"/>
         </w:rPr>
       </w:pPr>
-      <w:hyperlink w:anchor="_Toc403366211" w:history="1">
+      <w:hyperlink w:anchor="_Toc404519578" w:history="1">
         <w:r>
           <w:rPr>
             <w:rStyle w:val="Hypertextovodkaz"/>
@@ -1116,7 +1138,7 @@
             <w:noProof/>
             <w:webHidden/>
           </w:rPr>
-          <w:instrText xml:space="preserve"> PAGEREF _Toc403366211 \h </w:instrText>
+          <w:instrText xml:space="preserve"> PAGEREF _Toc404519578 \h </w:instrText>
         </w:r>
         <w:r>
           <w:rPr>
@@ -1136,7 +1158,7 @@
             <w:noProof/>
             <w:webHidden/>
           </w:rPr>
-          <w:t>9</w:t>
+          <w:t>10</w:t>
         </w:r>
         <w:r>
           <w:rPr>
@@ -1162,7 +1184,7 @@
           <w:lang w:val="en-US" w:eastAsia="en-US"/>
         </w:rPr>
       </w:pPr>
-      <w:hyperlink w:anchor="_Toc403366212" w:history="1">
+      <w:hyperlink w:anchor="_Toc404519579" w:history="1">
         <w:r>
           <w:rPr>
             <w:rStyle w:val="Hypertextovodkaz"/>
@@ -1189,7 +1211,7 @@
             <w:noProof/>
             <w:webHidden/>
           </w:rPr>
-          <w:instrText xml:space="preserve"> PAGEREF _Toc403366212 \h </w:instrText>
+          <w:instrText xml:space="preserve"> PAGEREF _Toc404519579 \h </w:instrText>
         </w:r>
         <w:r>
           <w:rPr>
@@ -1235,7 +1257,7 @@
           <w:lang w:val="en-US" w:eastAsia="en-US"/>
         </w:rPr>
       </w:pPr>
-      <w:hyperlink w:anchor="_Toc403366213" w:history="1">
+      <w:hyperlink w:anchor="_Toc404519580" w:history="1">
         <w:r>
           <w:rPr>
             <w:rStyle w:val="Hypertextovodkaz"/>
@@ -1262,7 +1284,7 @@
             <w:noProof/>
             <w:webHidden/>
           </w:rPr>
-          <w:instrText xml:space="preserve"> PAGEREF _Toc403366213 \h </w:instrText>
+          <w:instrText xml:space="preserve"> PAGEREF _Toc404519580 \h </w:instrText>
         </w:r>
         <w:r>
           <w:rPr>
@@ -1282,7 +1304,7 @@
             <w:noProof/>
             <w:webHidden/>
           </w:rPr>
-          <w:t>11</w:t>
+          <w:t>12</w:t>
         </w:r>
         <w:r>
           <w:rPr>
@@ -1308,7 +1330,7 @@
           <w:lang w:val="en-US" w:eastAsia="en-US"/>
         </w:rPr>
       </w:pPr>
-      <w:hyperlink w:anchor="_Toc403366214" w:history="1">
+      <w:hyperlink w:anchor="_Toc404519581" w:history="1">
         <w:r>
           <w:rPr>
             <w:rStyle w:val="Hypertextovodkaz"/>
@@ -1335,7 +1357,7 @@
             <w:noProof/>
             <w:webHidden/>
           </w:rPr>
-          <w:instrText xml:space="preserve"> PAGEREF _Toc403366214 \h </w:instrText>
+          <w:instrText xml:space="preserve"> PAGEREF _Toc404519581 \h </w:instrText>
         </w:r>
         <w:r>
           <w:rPr>
@@ -1381,7 +1403,7 @@
           <w:lang w:val="en-US" w:eastAsia="en-US"/>
         </w:rPr>
       </w:pPr>
-      <w:hyperlink w:anchor="_Toc403366215" w:history="1">
+      <w:hyperlink w:anchor="_Toc404519582" w:history="1">
         <w:r>
           <w:rPr>
             <w:rStyle w:val="Hypertextovodkaz"/>
@@ -1408,7 +1430,7 @@
             <w:noProof/>
             <w:webHidden/>
           </w:rPr>
-          <w:instrText xml:space="preserve"> PAGEREF _Toc403366215 \h </w:instrText>
+          <w:instrText xml:space="preserve"> PAGEREF _Toc404519582 \h </w:instrText>
         </w:r>
         <w:r>
           <w:rPr>
@@ -1454,7 +1476,7 @@
           <w:lang w:val="en-US" w:eastAsia="en-US"/>
         </w:rPr>
       </w:pPr>
-      <w:hyperlink w:anchor="_Toc403366216" w:history="1">
+      <w:hyperlink w:anchor="_Toc404519583" w:history="1">
         <w:r>
           <w:rPr>
             <w:rStyle w:val="Hypertextovodkaz"/>
@@ -1481,7 +1503,7 @@
             <w:noProof/>
             <w:webHidden/>
           </w:rPr>
-          <w:instrText xml:space="preserve"> PAGEREF _Toc403366216 \h </w:instrText>
+          <w:instrText xml:space="preserve"> PAGEREF _Toc404519583 \h </w:instrText>
         </w:r>
         <w:r>
           <w:rPr>
@@ -1527,13 +1549,13 @@
           <w:lang w:val="en-US" w:eastAsia="en-US"/>
         </w:rPr>
       </w:pPr>
-      <w:hyperlink w:anchor="_Toc403366217" w:history="1">
+      <w:hyperlink w:anchor="_Toc404519584" w:history="1">
         <w:r>
           <w:rPr>
             <w:rStyle w:val="Hypertextovodkaz"/>
             <w:noProof/>
           </w:rPr>
-          <w:t>Nároky a systém</w:t>
+          <w:t>Modul RUIANImporter</w:t>
         </w:r>
         <w:r>
           <w:rPr>
@@ -1554,7 +1576,7 @@
             <w:noProof/>
             <w:webHidden/>
           </w:rPr>
-          <w:instrText xml:space="preserve"> PAGEREF _Toc403366217 \h </w:instrText>
+          <w:instrText xml:space="preserve"> PAGEREF _Toc404519584 \h </w:instrText>
         </w:r>
         <w:r>
           <w:rPr>
@@ -1600,13 +1622,13 @@
           <w:lang w:val="en-US" w:eastAsia="en-US"/>
         </w:rPr>
       </w:pPr>
-      <w:hyperlink w:anchor="_Toc403366218" w:history="1">
+      <w:hyperlink w:anchor="_Toc404519585" w:history="1">
         <w:r>
           <w:rPr>
             <w:rStyle w:val="Hypertextovodkaz"/>
             <w:noProof/>
           </w:rPr>
-          <w:t>Modul RUIANImporter</w:t>
+          <w:t>Konfigurace</w:t>
         </w:r>
         <w:r>
           <w:rPr>
@@ -1627,7 +1649,7 @@
             <w:noProof/>
             <w:webHidden/>
           </w:rPr>
-          <w:instrText xml:space="preserve"> PAGEREF _Toc403366218 \h </w:instrText>
+          <w:instrText xml:space="preserve"> PAGEREF _Toc404519585 \h </w:instrText>
         </w:r>
         <w:r>
           <w:rPr>
@@ -1660,7 +1682,7 @@
     </w:p>
     <w:p>
       <w:pPr>
-        <w:pStyle w:val="Obsah3"/>
+        <w:pStyle w:val="Obsah2"/>
         <w:tabs>
           <w:tab w:val="right" w:leader="dot" w:pos="9062"/>
         </w:tabs>
@@ -1673,13 +1695,13 @@
           <w:lang w:val="en-US" w:eastAsia="en-US"/>
         </w:rPr>
       </w:pPr>
-      <w:hyperlink w:anchor="_Toc403366219" w:history="1">
+      <w:hyperlink w:anchor="_Toc404519586" w:history="1">
         <w:r>
           <w:rPr>
             <w:rStyle w:val="Hypertextovodkaz"/>
             <w:noProof/>
           </w:rPr>
-          <w:t>Konfigurace</w:t>
+          <w:t>Spouštění modulu RUIANImporter</w:t>
         </w:r>
         <w:r>
           <w:rPr>
@@ -1700,7 +1722,7 @@
             <w:noProof/>
             <w:webHidden/>
           </w:rPr>
-          <w:instrText xml:space="preserve"> PAGEREF _Toc403366219 \h </w:instrText>
+          <w:instrText xml:space="preserve"> PAGEREF _Toc404519586 \h </w:instrText>
         </w:r>
         <w:r>
           <w:rPr>
@@ -1720,7 +1742,7 @@
             <w:noProof/>
             <w:webHidden/>
           </w:rPr>
-          <w:t>15</w:t>
+          <w:t>16</w:t>
         </w:r>
         <w:r>
           <w:rPr>
@@ -1746,13 +1768,13 @@
           <w:lang w:val="en-US" w:eastAsia="en-US"/>
         </w:rPr>
       </w:pPr>
-      <w:hyperlink w:anchor="_Toc403366220" w:history="1">
+      <w:hyperlink w:anchor="_Toc404519587" w:history="1">
         <w:r>
           <w:rPr>
             <w:rStyle w:val="Hypertextovodkaz"/>
             <w:noProof/>
           </w:rPr>
-          <w:t>Spouštění modulu RUIANImporter</w:t>
+          <w:t>Výsledky importu</w:t>
         </w:r>
         <w:r>
           <w:rPr>
@@ -1773,7 +1795,7 @@
             <w:noProof/>
             <w:webHidden/>
           </w:rPr>
-          <w:instrText xml:space="preserve"> PAGEREF _Toc403366220 \h </w:instrText>
+          <w:instrText xml:space="preserve"> PAGEREF _Toc404519587 \h </w:instrText>
         </w:r>
         <w:r>
           <w:rPr>
@@ -1806,7 +1828,7 @@
     </w:p>
     <w:p>
       <w:pPr>
-        <w:pStyle w:val="Obsah2"/>
+        <w:pStyle w:val="Obsah3"/>
         <w:tabs>
           <w:tab w:val="right" w:leader="dot" w:pos="9062"/>
         </w:tabs>
@@ -1819,13 +1841,13 @@
           <w:lang w:val="en-US" w:eastAsia="en-US"/>
         </w:rPr>
       </w:pPr>
-      <w:hyperlink w:anchor="_Toc403366221" w:history="1">
+      <w:hyperlink w:anchor="_Toc404519588" w:history="1">
         <w:r>
           <w:rPr>
             <w:rStyle w:val="Hypertextovodkaz"/>
             <w:noProof/>
           </w:rPr>
-          <w:t>Výsledky importu</w:t>
+          <w:t>Detailní informace o importech a aktuálnost databáze</w:t>
         </w:r>
         <w:r>
           <w:rPr>
@@ -1846,7 +1868,7 @@
             <w:noProof/>
             <w:webHidden/>
           </w:rPr>
-          <w:instrText xml:space="preserve"> PAGEREF _Toc403366221 \h </w:instrText>
+          <w:instrText xml:space="preserve"> PAGEREF _Toc404519588 \h </w:instrText>
         </w:r>
         <w:r>
           <w:rPr>
@@ -1892,7 +1914,7 @@
           <w:lang w:val="en-US" w:eastAsia="en-US"/>
         </w:rPr>
       </w:pPr>
-      <w:hyperlink w:anchor="_Toc403366222" w:history="1">
+      <w:hyperlink w:anchor="_Toc404519589" w:history="1">
         <w:r>
           <w:rPr>
             <w:rStyle w:val="Hypertextovodkaz"/>
@@ -1920,7 +1942,7 @@
             <w:noProof/>
             <w:webHidden/>
           </w:rPr>
-          <w:instrText xml:space="preserve"> PAGEREF _Toc403366222 \h </w:instrText>
+          <w:instrText xml:space="preserve"> PAGEREF _Toc404519589 \h </w:instrText>
         </w:r>
         <w:r>
           <w:rPr>
@@ -1940,7 +1962,7 @@
             <w:noProof/>
             <w:webHidden/>
           </w:rPr>
-          <w:t>18</w:t>
+          <w:t>19</w:t>
         </w:r>
         <w:r>
           <w:rPr>
@@ -1966,7 +1988,7 @@
           <w:lang w:val="en-US" w:eastAsia="en-US"/>
         </w:rPr>
       </w:pPr>
-      <w:hyperlink w:anchor="_Toc403366223" w:history="1">
+      <w:hyperlink w:anchor="_Toc404519590" w:history="1">
         <w:r>
           <w:rPr>
             <w:rStyle w:val="Hypertextovodkaz"/>
@@ -1993,7 +2015,7 @@
             <w:noProof/>
             <w:webHidden/>
           </w:rPr>
-          <w:instrText xml:space="preserve"> PAGEREF _Toc403366223 \h </w:instrText>
+          <w:instrText xml:space="preserve"> PAGEREF _Toc404519590 \h </w:instrText>
         </w:r>
         <w:r>
           <w:rPr>
@@ -2013,7 +2035,7 @@
             <w:noProof/>
             <w:webHidden/>
           </w:rPr>
-          <w:t>18</w:t>
+          <w:t>19</w:t>
         </w:r>
         <w:r>
           <w:rPr>
@@ -2039,7 +2061,7 @@
           <w:lang w:val="en-US" w:eastAsia="en-US"/>
         </w:rPr>
       </w:pPr>
-      <w:hyperlink w:anchor="_Toc403366224" w:history="1">
+      <w:hyperlink w:anchor="_Toc404519591" w:history="1">
         <w:r>
           <w:rPr>
             <w:rStyle w:val="Hypertextovodkaz"/>
@@ -2066,7 +2088,7 @@
             <w:noProof/>
             <w:webHidden/>
           </w:rPr>
-          <w:instrText xml:space="preserve"> PAGEREF _Toc403366224 \h </w:instrText>
+          <w:instrText xml:space="preserve"> PAGEREF _Toc404519591 \h </w:instrText>
         </w:r>
         <w:r>
           <w:rPr>
@@ -2086,7 +2108,7 @@
             <w:noProof/>
             <w:webHidden/>
           </w:rPr>
-          <w:t>18</w:t>
+          <w:t>19</w:t>
         </w:r>
         <w:r>
           <w:rPr>
@@ -2112,7 +2134,7 @@
           <w:lang w:val="en-US" w:eastAsia="en-US"/>
         </w:rPr>
       </w:pPr>
-      <w:hyperlink w:anchor="_Toc403366225" w:history="1">
+      <w:hyperlink w:anchor="_Toc404519592" w:history="1">
         <w:r>
           <w:rPr>
             <w:rStyle w:val="Hypertextovodkaz"/>
@@ -2139,7 +2161,7 @@
             <w:noProof/>
             <w:webHidden/>
           </w:rPr>
-          <w:instrText xml:space="preserve"> PAGEREF _Toc403366225 \h </w:instrText>
+          <w:instrText xml:space="preserve"> PAGEREF _Toc404519592 \h </w:instrText>
         </w:r>
         <w:r>
           <w:rPr>
@@ -2159,7 +2181,7 @@
             <w:noProof/>
             <w:webHidden/>
           </w:rPr>
-          <w:t>18</w:t>
+          <w:t>19</w:t>
         </w:r>
         <w:r>
           <w:rPr>
@@ -2185,7 +2207,7 @@
           <w:lang w:val="en-US" w:eastAsia="en-US"/>
         </w:rPr>
       </w:pPr>
-      <w:hyperlink w:anchor="_Toc403366226" w:history="1">
+      <w:hyperlink w:anchor="_Toc404519593" w:history="1">
         <w:r>
           <w:rPr>
             <w:rStyle w:val="Hypertextovodkaz"/>
@@ -2212,7 +2234,7 @@
             <w:noProof/>
             <w:webHidden/>
           </w:rPr>
-          <w:instrText xml:space="preserve"> PAGEREF _Toc403366226 \h </w:instrText>
+          <w:instrText xml:space="preserve"> PAGEREF _Toc404519593 \h </w:instrText>
         </w:r>
         <w:r>
           <w:rPr>
@@ -2232,7 +2254,7 @@
             <w:noProof/>
             <w:webHidden/>
           </w:rPr>
-          <w:t>19</w:t>
+          <w:t>20</w:t>
         </w:r>
         <w:r>
           <w:rPr>
@@ -2258,7 +2280,7 @@
           <w:lang w:val="en-US" w:eastAsia="en-US"/>
         </w:rPr>
       </w:pPr>
-      <w:hyperlink w:anchor="_Toc403366227" w:history="1">
+      <w:hyperlink w:anchor="_Toc404519594" w:history="1">
         <w:r>
           <w:rPr>
             <w:rStyle w:val="Hypertextovodkaz"/>
@@ -2285,7 +2307,7 @@
             <w:noProof/>
             <w:webHidden/>
           </w:rPr>
-          <w:instrText xml:space="preserve"> PAGEREF _Toc403366227 \h </w:instrText>
+          <w:instrText xml:space="preserve"> PAGEREF _Toc404519594 \h </w:instrText>
         </w:r>
         <w:r>
           <w:rPr>
@@ -2305,7 +2327,7 @@
             <w:noProof/>
             <w:webHidden/>
           </w:rPr>
-          <w:t>19</w:t>
+          <w:t>20</w:t>
         </w:r>
         <w:r>
           <w:rPr>
@@ -2331,7 +2353,7 @@
           <w:lang w:val="en-US" w:eastAsia="en-US"/>
         </w:rPr>
       </w:pPr>
-      <w:hyperlink w:anchor="_Toc403366228" w:history="1">
+      <w:hyperlink w:anchor="_Toc404519595" w:history="1">
         <w:r>
           <w:rPr>
             <w:rStyle w:val="Hypertextovodkaz"/>
@@ -2358,7 +2380,7 @@
             <w:noProof/>
             <w:webHidden/>
           </w:rPr>
-          <w:instrText xml:space="preserve"> PAGEREF _Toc403366228 \h </w:instrText>
+          <w:instrText xml:space="preserve"> PAGEREF _Toc404519595 \h </w:instrText>
         </w:r>
         <w:r>
           <w:rPr>
@@ -2378,7 +2400,7 @@
             <w:noProof/>
             <w:webHidden/>
           </w:rPr>
-          <w:t>20</w:t>
+          <w:t>21</w:t>
         </w:r>
         <w:r>
           <w:rPr>
@@ -2404,7 +2426,7 @@
           <w:lang w:val="en-US" w:eastAsia="en-US"/>
         </w:rPr>
       </w:pPr>
-      <w:hyperlink w:anchor="_Toc403366229" w:history="1">
+      <w:hyperlink w:anchor="_Toc404519596" w:history="1">
         <w:r>
           <w:rPr>
             <w:rStyle w:val="Hypertextovodkaz"/>
@@ -2431,7 +2453,7 @@
             <w:noProof/>
             <w:webHidden/>
           </w:rPr>
-          <w:instrText xml:space="preserve"> PAGEREF _Toc403366229 \h </w:instrText>
+          <w:instrText xml:space="preserve"> PAGEREF _Toc404519596 \h </w:instrText>
         </w:r>
         <w:r>
           <w:rPr>
@@ -2477,7 +2499,7 @@
           <w:lang w:val="en-US" w:eastAsia="en-US"/>
         </w:rPr>
       </w:pPr>
-      <w:hyperlink w:anchor="_Toc403366230" w:history="1">
+      <w:hyperlink w:anchor="_Toc404519597" w:history="1">
         <w:r>
           <w:rPr>
             <w:rStyle w:val="Hypertextovodkaz"/>
@@ -2504,7 +2526,7 @@
             <w:noProof/>
             <w:webHidden/>
           </w:rPr>
-          <w:instrText xml:space="preserve"> PAGEREF _Toc403366230 \h </w:instrText>
+          <w:instrText xml:space="preserve"> PAGEREF _Toc404519597 \h </w:instrText>
         </w:r>
         <w:r>
           <w:rPr>
@@ -2550,7 +2572,7 @@
           <w:lang w:val="en-US" w:eastAsia="en-US"/>
         </w:rPr>
       </w:pPr>
-      <w:hyperlink w:anchor="_Toc403366231" w:history="1">
+      <w:hyperlink w:anchor="_Toc404519598" w:history="1">
         <w:r>
           <w:rPr>
             <w:rStyle w:val="Hypertextovodkaz"/>
@@ -2577,7 +2599,7 @@
             <w:noProof/>
             <w:webHidden/>
           </w:rPr>
-          <w:instrText xml:space="preserve"> PAGEREF _Toc403366231 \h </w:instrText>
+          <w:instrText xml:space="preserve"> PAGEREF _Toc404519598 \h </w:instrText>
         </w:r>
         <w:r>
           <w:rPr>
@@ -2623,7 +2645,7 @@
           <w:lang w:val="en-US" w:eastAsia="en-US"/>
         </w:rPr>
       </w:pPr>
-      <w:hyperlink w:anchor="_Toc403366232" w:history="1">
+      <w:hyperlink w:anchor="_Toc404519599" w:history="1">
         <w:r>
           <w:rPr>
             <w:rStyle w:val="Hypertextovodkaz"/>
@@ -2650,7 +2672,7 @@
             <w:noProof/>
             <w:webHidden/>
           </w:rPr>
-          <w:instrText xml:space="preserve"> PAGEREF _Toc403366232 \h </w:instrText>
+          <w:instrText xml:space="preserve"> PAGEREF _Toc404519599 \h </w:instrText>
         </w:r>
         <w:r>
           <w:rPr>
@@ -2696,7 +2718,7 @@
           <w:lang w:val="en-US" w:eastAsia="en-US"/>
         </w:rPr>
       </w:pPr>
-      <w:hyperlink w:anchor="_Toc403366233" w:history="1">
+      <w:hyperlink w:anchor="_Toc404519600" w:history="1">
         <w:r>
           <w:rPr>
             <w:rStyle w:val="Hypertextovodkaz"/>
@@ -2723,7 +2745,7 @@
             <w:noProof/>
             <w:webHidden/>
           </w:rPr>
-          <w:instrText xml:space="preserve"> PAGEREF _Toc403366233 \h </w:instrText>
+          <w:instrText xml:space="preserve"> PAGEREF _Toc404519600 \h </w:instrText>
         </w:r>
         <w:r>
           <w:rPr>
@@ -2769,7 +2791,7 @@
           <w:lang w:val="en-US" w:eastAsia="en-US"/>
         </w:rPr>
       </w:pPr>
-      <w:hyperlink w:anchor="_Toc403366234" w:history="1">
+      <w:hyperlink w:anchor="_Toc404519601" w:history="1">
         <w:r>
           <w:rPr>
             <w:rStyle w:val="Hypertextovodkaz"/>
@@ -2796,7 +2818,7 @@
             <w:noProof/>
             <w:webHidden/>
           </w:rPr>
-          <w:instrText xml:space="preserve"> PAGEREF _Toc403366234 \h </w:instrText>
+          <w:instrText xml:space="preserve"> PAGEREF _Toc404519601 \h </w:instrText>
         </w:r>
         <w:r>
           <w:rPr>
@@ -2842,7 +2864,7 @@
           <w:lang w:val="en-US" w:eastAsia="en-US"/>
         </w:rPr>
       </w:pPr>
-      <w:hyperlink w:anchor="_Toc403366235" w:history="1">
+      <w:hyperlink w:anchor="_Toc404519602" w:history="1">
         <w:r>
           <w:rPr>
             <w:rStyle w:val="Hypertextovodkaz"/>
@@ -2869,7 +2891,7 @@
             <w:noProof/>
             <w:webHidden/>
           </w:rPr>
-          <w:instrText xml:space="preserve"> PAGEREF _Toc403366235 \h </w:instrText>
+          <w:instrText xml:space="preserve"> PAGEREF _Toc404519602 \h </w:instrText>
         </w:r>
         <w:r>
           <w:rPr>
@@ -2915,7 +2937,7 @@
           <w:lang w:val="en-US" w:eastAsia="en-US"/>
         </w:rPr>
       </w:pPr>
-      <w:hyperlink w:anchor="_Toc403366236" w:history="1">
+      <w:hyperlink w:anchor="_Toc404519603" w:history="1">
         <w:r>
           <w:rPr>
             <w:rStyle w:val="Hypertextovodkaz"/>
@@ -2942,7 +2964,7 @@
             <w:noProof/>
             <w:webHidden/>
           </w:rPr>
-          <w:instrText xml:space="preserve"> PAGEREF _Toc403366236 \h </w:instrText>
+          <w:instrText xml:space="preserve"> PAGEREF _Toc404519603 \h </w:instrText>
         </w:r>
         <w:r>
           <w:rPr>
@@ -2988,7 +3010,7 @@
           <w:lang w:val="en-US" w:eastAsia="en-US"/>
         </w:rPr>
       </w:pPr>
-      <w:hyperlink w:anchor="_Toc403366237" w:history="1">
+      <w:hyperlink w:anchor="_Toc404519604" w:history="1">
         <w:r>
           <w:rPr>
             <w:rStyle w:val="Hypertextovodkaz"/>
@@ -3015,7 +3037,7 @@
             <w:noProof/>
             <w:webHidden/>
           </w:rPr>
-          <w:instrText xml:space="preserve"> PAGEREF _Toc403366237 \h </w:instrText>
+          <w:instrText xml:space="preserve"> PAGEREF _Toc404519604 \h </w:instrText>
         </w:r>
         <w:r>
           <w:rPr>
@@ -3061,7 +3083,7 @@
           <w:lang w:val="en-US" w:eastAsia="en-US"/>
         </w:rPr>
       </w:pPr>
-      <w:hyperlink w:anchor="_Toc403366238" w:history="1">
+      <w:hyperlink w:anchor="_Toc404519605" w:history="1">
         <w:r>
           <w:rPr>
             <w:rStyle w:val="Hypertextovodkaz"/>
@@ -3088,7 +3110,7 @@
             <w:noProof/>
             <w:webHidden/>
           </w:rPr>
-          <w:instrText xml:space="preserve"> PAGEREF _Toc403366238 \h </w:instrText>
+          <w:instrText xml:space="preserve"> PAGEREF _Toc404519605 \h </w:instrText>
         </w:r>
         <w:r>
           <w:rPr>
@@ -3134,13 +3156,13 @@
           <w:lang w:val="en-US" w:eastAsia="en-US"/>
         </w:rPr>
       </w:pPr>
-      <w:hyperlink w:anchor="_Toc403366239" w:history="1">
+      <w:hyperlink w:anchor="_Toc404519606" w:history="1">
         <w:r>
           <w:rPr>
             <w:rStyle w:val="Hypertextovodkaz"/>
             <w:noProof/>
           </w:rPr>
-          <w:t>6. Nastavení serveru WebServices</w:t>
+          <w:t>6. Nastavení serveru Apache</w:t>
         </w:r>
         <w:r>
           <w:rPr>
@@ -3161,7 +3183,7 @@
             <w:noProof/>
             <w:webHidden/>
           </w:rPr>
-          <w:instrText xml:space="preserve"> PAGEREF _Toc403366239 \h </w:instrText>
+          <w:instrText xml:space="preserve"> PAGEREF _Toc404519606 \h </w:instrText>
         </w:r>
         <w:r>
           <w:rPr>
@@ -3207,13 +3229,13 @@
           <w:lang w:val="en-US" w:eastAsia="en-US"/>
         </w:rPr>
       </w:pPr>
-      <w:hyperlink w:anchor="_Toc403366240" w:history="1">
+      <w:hyperlink w:anchor="_Toc404519607" w:history="1">
         <w:r>
           <w:rPr>
             <w:rStyle w:val="Hypertextovodkaz"/>
             <w:noProof/>
           </w:rPr>
-          <w:t>7. Nastavení serveru Apache</w:t>
+          <w:t>7. Nastavení serveru WebServices</w:t>
         </w:r>
         <w:r>
           <w:rPr>
@@ -3234,7 +3256,7 @@
             <w:noProof/>
             <w:webHidden/>
           </w:rPr>
-          <w:instrText xml:space="preserve"> PAGEREF _Toc403366240 \h </w:instrText>
+          <w:instrText xml:space="preserve"> PAGEREF _Toc404519607 \h </w:instrText>
         </w:r>
         <w:r>
           <w:rPr>
@@ -3280,12 +3302,11 @@
           <w:lang w:val="en-US" w:eastAsia="en-US"/>
         </w:rPr>
       </w:pPr>
-      <w:hyperlink w:anchor="_Toc403366241" w:history="1">
+      <w:hyperlink w:anchor="_Toc404519608" w:history="1">
         <w:r>
           <w:rPr>
             <w:rStyle w:val="Hypertextovodkaz"/>
             <w:noProof/>
-            <w:lang w:val="en-US"/>
           </w:rPr>
           <w:t>8. Ověření dostupnosti a využívání služeb</w:t>
         </w:r>
@@ -3308,7 +3329,7 @@
             <w:noProof/>
             <w:webHidden/>
           </w:rPr>
-          <w:instrText xml:space="preserve"> PAGEREF _Toc403366241 \h </w:instrText>
+          <w:instrText xml:space="preserve"> PAGEREF _Toc404519608 \h </w:instrText>
         </w:r>
         <w:r>
           <w:rPr>
@@ -3362,16 +3383,16 @@
       <w:pPr>
         <w:pStyle w:val="Nadpis1"/>
       </w:pPr>
-      <w:bookmarkStart w:id="4" w:name="_Toc358172033"/>
-      <w:bookmarkStart w:id="5" w:name="_Toc358198607"/>
-      <w:bookmarkStart w:id="6" w:name="_Toc403366204"/>
+      <w:bookmarkStart w:id="6" w:name="_Toc358172033"/>
+      <w:bookmarkStart w:id="7" w:name="_Toc358198607"/>
+      <w:bookmarkStart w:id="8" w:name="_Toc404519571"/>
       <w:r>
         <w:lastRenderedPageBreak/>
         <w:t>Základní informace</w:t>
       </w:r>
-      <w:bookmarkEnd w:id="4"/>
-      <w:bookmarkEnd w:id="5"/>
       <w:bookmarkEnd w:id="6"/>
+      <w:bookmarkEnd w:id="7"/>
+      <w:bookmarkEnd w:id="8"/>
     </w:p>
     <w:p>
       <w:r>
@@ -3595,7 +3616,7 @@
       <w:pPr>
         <w:pStyle w:val="Nadpis1"/>
       </w:pPr>
-      <w:bookmarkStart w:id="7" w:name="_Toc403366205"/>
+      <w:bookmarkStart w:id="9" w:name="_Toc404519572"/>
       <w:r>
         <w:lastRenderedPageBreak/>
         <w:t>Instalace</w:t>
@@ -3603,12 +3624,12 @@
       <w:r>
         <w:t xml:space="preserve"> a využití</w:t>
       </w:r>
-      <w:bookmarkEnd w:id="7"/>
-    </w:p>
-    <w:p>
-      <w:pPr>
-        <w:rPr>
-          <w:ins w:id="8" w:author="raugustyn" w:date="2014-11-23T11:25:00Z"/>
+      <w:bookmarkEnd w:id="9"/>
+    </w:p>
+    <w:p>
+      <w:pPr>
+        <w:rPr>
+          <w:ins w:id="10" w:author="raugustyn" w:date="2014-11-23T11:25:00Z"/>
         </w:rPr>
       </w:pPr>
       <w:r>
@@ -3683,32 +3704,42 @@
       </w:r>
     </w:p>
     <w:p>
-      <w:ins w:id="9" w:author="raugustyn" w:date="2014-11-23T11:25:00Z">
+      <w:ins w:id="11" w:author="raugustyn" w:date="2014-11-23T11:25:00Z">
         <w:r>
           <w:t xml:space="preserve">Instalaci a oživení knihovny musí provádět správce webového serveru s příslušnými oprávněními </w:t>
-        </w:r>
-      </w:ins>
-      <w:ins w:id="10" w:author="raugustyn" w:date="2014-11-23T11:32:00Z">
-        <w:r>
-          <w:t>za</w:t>
-        </w:r>
-      </w:ins>
-      <w:ins w:id="11" w:author="raugustyn" w:date="2014-11-23T11:25:00Z">
-        <w:r>
-          <w:t xml:space="preserve"> podpor</w:t>
         </w:r>
       </w:ins>
       <w:ins w:id="12" w:author="raugustyn" w:date="2014-11-23T11:32:00Z">
         <w:r>
-          <w:t>y</w:t>
+          <w:t>za</w:t>
         </w:r>
       </w:ins>
       <w:ins w:id="13" w:author="raugustyn" w:date="2014-11-23T11:25:00Z">
         <w:r>
-          <w:t xml:space="preserve"> správce databázového serveru.</w:t>
+          <w:t xml:space="preserve"> podpor</w:t>
         </w:r>
       </w:ins>
-      <w:ins w:id="14" w:author="raugustyn" w:date="2014-11-23T11:27:00Z">
+      <w:ins w:id="14" w:author="raugustyn" w:date="2014-11-23T11:32:00Z">
+        <w:r>
+          <w:t>y</w:t>
+        </w:r>
+      </w:ins>
+      <w:ins w:id="15" w:author="raugustyn" w:date="2014-11-23T11:25:00Z">
+        <w:r>
+          <w:t xml:space="preserve"> správce databázového serveru</w:t>
+        </w:r>
+      </w:ins>
+      <w:ins w:id="16" w:author="raugustyn" w:date="2014-11-24T08:09:00Z">
+        <w:r>
+          <w:t xml:space="preserve"> a správce počítačové sítě</w:t>
+        </w:r>
+      </w:ins>
+      <w:ins w:id="17" w:author="raugustyn" w:date="2014-11-23T11:25:00Z">
+        <w:r>
+          <w:t>.</w:t>
+        </w:r>
+      </w:ins>
+      <w:ins w:id="18" w:author="raugustyn" w:date="2014-11-23T11:27:00Z">
         <w:r>
           <w:t xml:space="preserve"> </w:t>
         </w:r>
@@ -3718,14 +3749,14 @@
       <w:pPr>
         <w:pStyle w:val="Nadpis2"/>
       </w:pPr>
-      <w:bookmarkStart w:id="15" w:name="_Toc400881896"/>
-      <w:bookmarkStart w:id="16" w:name="_Toc403366206"/>
-      <w:bookmarkStart w:id="17" w:name="_Toc389079818"/>
+      <w:bookmarkStart w:id="19" w:name="_Toc400881896"/>
+      <w:bookmarkStart w:id="20" w:name="_Toc404519573"/>
+      <w:bookmarkStart w:id="21" w:name="_Toc389079818"/>
       <w:r>
         <w:t>Nároky a systém</w:t>
       </w:r>
-      <w:bookmarkEnd w:id="15"/>
-      <w:bookmarkEnd w:id="16"/>
+      <w:bookmarkEnd w:id="19"/>
+      <w:bookmarkEnd w:id="20"/>
     </w:p>
     <w:tbl>
       <w:tblPr>
@@ -3780,7 +3811,7 @@
             <w:r>
               <w:t>ejsou</w:t>
             </w:r>
-            <w:ins w:id="18" w:author="raugustyn" w:date="2014-11-23T11:33:00Z">
+            <w:ins w:id="22" w:author="raugustyn" w:date="2014-11-23T11:33:00Z">
               <w:r>
                 <w:rPr>
                   <w:rStyle w:val="Znakapoznpodarou"/>
@@ -3828,7 +3859,7 @@
             <w:r>
               <w:t>podporující instalaci prostředí Python</w:t>
             </w:r>
-            <w:ins w:id="24" w:author="raugustyn" w:date="2014-11-23T11:34:00Z">
+            <w:ins w:id="28" w:author="raugustyn" w:date="2014-11-23T11:34:00Z">
               <w:r>
                 <w:rPr>
                   <w:rStyle w:val="Znakapoznpodarou"/>
@@ -3972,18 +4003,26 @@
       <w:pPr>
         <w:pStyle w:val="Nadpis2"/>
       </w:pPr>
-      <w:bookmarkStart w:id="26" w:name="_Toc403366207"/>
+      <w:bookmarkStart w:id="31" w:name="_Toc404519574"/>
       <w:r>
         <w:t>Společné skript</w:t>
       </w:r>
-      <w:bookmarkEnd w:id="17"/>
+      <w:bookmarkEnd w:id="21"/>
       <w:r>
         <w:t>y</w:t>
       </w:r>
       <w:r>
-        <w:t xml:space="preserve"> a konfigurační soubory</w:t>
-      </w:r>
-      <w:bookmarkEnd w:id="26"/>
+        <w:t xml:space="preserve"> a </w:t>
+      </w:r>
+      <w:del w:id="32" w:author="raugustyn" w:date="2014-11-23T14:49:00Z">
+        <w:r>
+          <w:delText xml:space="preserve">konfigurační </w:delText>
+        </w:r>
+      </w:del>
+      <w:r>
+        <w:t>soubory</w:t>
+      </w:r>
+      <w:bookmarkEnd w:id="31"/>
     </w:p>
     <w:tbl>
       <w:tblPr>
@@ -4349,12 +4388,12 @@
       <w:r>
         <w:t xml:space="preserve"> </w:t>
       </w:r>
-      <w:del w:id="27" w:author="raugustyn" w:date="2014-11-23T12:36:00Z">
+      <w:del w:id="33" w:author="raugustyn" w:date="2014-11-23T12:36:00Z">
         <w:r>
           <w:delText>Rozbalená k</w:delText>
         </w:r>
       </w:del>
-      <w:ins w:id="28" w:author="raugustyn" w:date="2014-11-23T12:36:00Z">
+      <w:ins w:id="34" w:author="raugustyn" w:date="2014-11-23T12:36:00Z">
         <w:r>
           <w:t>K</w:t>
         </w:r>
@@ -4367,7 +4406,7 @@
         <w:t>Toolbox</w:t>
       </w:r>
       <w:proofErr w:type="spellEnd"/>
-      <w:ins w:id="29" w:author="raugustyn" w:date="2014-11-23T12:36:00Z">
+      <w:ins w:id="35" w:author="raugustyn" w:date="2014-11-23T12:36:00Z">
         <w:r>
           <w:t xml:space="preserve"> rozbalená do složky</w:t>
         </w:r>
@@ -4471,12 +4510,12 @@
       <w:pPr>
         <w:pStyle w:val="Nadpis4"/>
       </w:pPr>
-      <w:del w:id="30" w:author="raugustyn" w:date="2014-11-23T11:35:00Z">
+      <w:del w:id="36" w:author="raugustyn" w:date="2014-11-23T11:35:00Z">
         <w:r>
           <w:delText>Editace k</w:delText>
         </w:r>
       </w:del>
-      <w:ins w:id="31" w:author="raugustyn" w:date="2014-11-23T11:35:00Z">
+      <w:ins w:id="37" w:author="raugustyn" w:date="2014-11-23T11:35:00Z">
         <w:r>
           <w:t>K</w:t>
         </w:r>
@@ -4484,95 +4523,121 @@
       <w:r>
         <w:t>onfiguračních soubor</w:t>
       </w:r>
-      <w:ins w:id="32" w:author="raugustyn" w:date="2014-11-23T11:36:00Z">
+      <w:ins w:id="38" w:author="raugustyn" w:date="2014-11-23T11:36:00Z">
         <w:r>
           <w:t>y</w:t>
         </w:r>
       </w:ins>
-      <w:del w:id="33" w:author="raugustyn" w:date="2014-11-23T11:36:00Z">
+      <w:del w:id="39" w:author="raugustyn" w:date="2014-11-23T11:36:00Z">
         <w:r>
           <w:delText>ů</w:delText>
         </w:r>
       </w:del>
-      <w:ins w:id="34" w:author="raugustyn" w:date="2014-11-23T11:36:00Z">
+      <w:ins w:id="40" w:author="raugustyn" w:date="2014-11-23T11:36:00Z">
         <w:r>
           <w:t xml:space="preserve"> a jejic</w:t>
-        </w:r>
-      </w:ins>
-      <w:ins w:id="35" w:author="raugustyn" w:date="2014-11-23T11:40:00Z">
-        <w:r>
-          <w:t>h</w:t>
-        </w:r>
-      </w:ins>
-      <w:ins w:id="36" w:author="raugustyn" w:date="2014-11-23T11:36:00Z">
-        <w:r>
-          <w:t xml:space="preserve"> editace</w:t>
-        </w:r>
-      </w:ins>
-    </w:p>
-    <w:p>
-      <w:pPr>
-        <w:rPr>
-          <w:ins w:id="37" w:author="raugustyn" w:date="2014-11-23T12:12:00Z"/>
-        </w:rPr>
-      </w:pPr>
-      <w:r>
-        <w:t>Knihovna RÚIAN </w:t>
-      </w:r>
-      <w:proofErr w:type="spellStart"/>
-      <w:r>
-        <w:t>Toolbox</w:t>
-      </w:r>
-      <w:proofErr w:type="spellEnd"/>
-      <w:r>
-        <w:t xml:space="preserve"> je stavěna jako multiplatformní</w:t>
-      </w:r>
-      <w:ins w:id="38" w:author="raugustyn" w:date="2014-11-23T11:36:00Z">
-        <w:r>
-          <w:t xml:space="preserve"> a konfigurovatelná</w:t>
-        </w:r>
-      </w:ins>
-      <w:r>
-        <w:t>.</w:t>
-      </w:r>
-      <w:del w:id="39" w:author="raugustyn" w:date="2014-11-23T11:40:00Z">
-        <w:r>
-          <w:delText xml:space="preserve"> </w:delText>
-        </w:r>
-      </w:del>
-      <w:ins w:id="40" w:author="raugustyn" w:date="2014-11-23T11:39:00Z">
-        <w:r>
-          <w:t>K</w:t>
         </w:r>
       </w:ins>
       <w:ins w:id="41" w:author="raugustyn" w:date="2014-11-23T11:40:00Z">
         <w:r>
+          <w:t>h</w:t>
+        </w:r>
+      </w:ins>
+      <w:ins w:id="42" w:author="raugustyn" w:date="2014-11-23T11:36:00Z">
+        <w:r>
+          <w:t xml:space="preserve"> editace</w:t>
+        </w:r>
+      </w:ins>
+    </w:p>
+    <w:p>
+      <w:pPr>
+        <w:rPr>
+          <w:ins w:id="43" w:author="raugustyn" w:date="2014-11-23T12:12:00Z"/>
+        </w:rPr>
+      </w:pPr>
+      <w:r>
+        <w:t>Knihovna RÚIAN </w:t>
+      </w:r>
+      <w:proofErr w:type="spellStart"/>
+      <w:r>
+        <w:t>Toolbox</w:t>
+      </w:r>
+      <w:proofErr w:type="spellEnd"/>
+      <w:r>
+        <w:t xml:space="preserve"> je stavěna jako multiplatformní</w:t>
+      </w:r>
+      <w:ins w:id="44" w:author="raugustyn" w:date="2014-11-23T14:49:00Z">
+        <w:r>
+          <w:t>, modulární</w:t>
+        </w:r>
+      </w:ins>
+      <w:ins w:id="45" w:author="raugustyn" w:date="2014-11-23T11:36:00Z">
+        <w:r>
+          <w:t xml:space="preserve"> a konfigurovatelná</w:t>
+        </w:r>
+      </w:ins>
+      <w:r>
+        <w:t>.</w:t>
+      </w:r>
+      <w:del w:id="46" w:author="raugustyn" w:date="2014-11-23T11:40:00Z">
+        <w:r>
+          <w:delText xml:space="preserve"> </w:delText>
+        </w:r>
+      </w:del>
+      <w:ins w:id="47" w:author="raugustyn" w:date="2014-11-23T11:39:00Z">
+        <w:r>
+          <w:t>K</w:t>
+        </w:r>
+      </w:ins>
+      <w:ins w:id="48" w:author="raugustyn" w:date="2014-11-23T11:40:00Z">
+        <w:r>
           <w:t>o</w:t>
         </w:r>
       </w:ins>
-      <w:ins w:id="42" w:author="raugustyn" w:date="2014-11-23T11:39:00Z">
+      <w:ins w:id="49" w:author="raugustyn" w:date="2014-11-23T11:39:00Z">
         <w:r>
           <w:t xml:space="preserve">nfigurace </w:t>
         </w:r>
       </w:ins>
-      <w:ins w:id="43" w:author="raugustyn" w:date="2014-11-23T11:40:00Z">
+      <w:ins w:id="50" w:author="raugustyn" w:date="2014-11-23T11:40:00Z">
         <w:r>
           <w:t>je založena na textových souborech s příponou CFG.</w:t>
         </w:r>
       </w:ins>
-    </w:p>
-    <w:p>
-      <w:pPr>
-        <w:rPr>
-          <w:ins w:id="44" w:author="raugustyn" w:date="2014-11-23T11:40:00Z"/>
-        </w:rPr>
-      </w:pPr>
-      <w:ins w:id="45" w:author="raugustyn" w:date="2014-11-23T11:40:00Z">
-        <w:r>
-          <w:t>Umístění těchto souborů je kdekoli na stejném disku jako adresář s knihovnou</w:t>
+      <w:ins w:id="51" w:author="raugustyn" w:date="2014-11-23T14:50:00Z">
+        <w:r>
+          <w:t xml:space="preserve"> Za účelem možnosti nasazení jednotlivých modulů samostatně mají jednotlivé moduly samostatné konfigurační soubory, které </w:t>
         </w:r>
       </w:ins>
-      <w:ins w:id="46" w:author="raugustyn" w:date="2014-11-23T12:12:00Z">
+      <w:ins w:id="52" w:author="raugustyn" w:date="2014-11-23T14:51:00Z">
+        <w:r>
+          <w:t>na sebe navzájem navazují.</w:t>
+        </w:r>
+      </w:ins>
+    </w:p>
+    <w:p>
+      <w:pPr>
+        <w:rPr>
+          <w:ins w:id="53" w:author="raugustyn" w:date="2014-11-23T14:52:00Z"/>
+        </w:rPr>
+      </w:pPr>
+      <w:ins w:id="54" w:author="raugustyn" w:date="2014-11-23T11:40:00Z">
+        <w:r>
+          <w:lastRenderedPageBreak/>
+          <w:t xml:space="preserve">Umístění těchto souborů je </w:t>
+        </w:r>
+      </w:ins>
+      <w:ins w:id="55" w:author="raugustyn" w:date="2014-11-23T14:52:00Z">
+        <w:r>
+          <w:t xml:space="preserve">možné </w:t>
+        </w:r>
+      </w:ins>
+      <w:ins w:id="56" w:author="raugustyn" w:date="2014-11-23T11:40:00Z">
+        <w:r>
+          <w:t>kdekoli na stejném disku jako adresář s knihovnou</w:t>
+        </w:r>
+      </w:ins>
+      <w:ins w:id="57" w:author="raugustyn" w:date="2014-11-23T12:12:00Z">
         <w:r>
           <w:t xml:space="preserve"> R</w:t>
         </w:r>
@@ -4588,41 +4653,71 @@
           <w:t>, implicitně p</w:t>
         </w:r>
         <w:r>
-          <w:t xml:space="preserve">římo v tomto adresáři. Toho můžeme využít při aktualizaci knihovny, kdy </w:t>
+          <w:t>římo v t</w:t>
+        </w:r>
+        <w:r>
+          <w:t>omto adresáři.</w:t>
         </w:r>
       </w:ins>
-      <w:ins w:id="47" w:author="raugustyn" w:date="2014-11-23T12:41:00Z">
-        <w:r>
-          <w:t xml:space="preserve">přednost </w:t>
+      <w:ins w:id="58" w:author="raugustyn" w:date="2014-11-23T14:55:00Z">
+        <w:r>
+          <w:t xml:space="preserve"> Přednost mají soubory z vyšších adresářů.</w:t>
         </w:r>
       </w:ins>
-      <w:ins w:id="48" w:author="raugustyn" w:date="2014-11-23T12:37:00Z">
-        <w:r>
-          <w:t xml:space="preserve">mají </w:t>
+    </w:p>
+    <w:p>
+      <w:pPr>
+        <w:pBdr>
+          <w:top w:val="single" w:sz="4" w:space="1" w:color="C0504D" w:themeColor="accent2"/>
+          <w:left w:val="single" w:sz="4" w:space="4" w:color="C0504D" w:themeColor="accent2"/>
+          <w:bottom w:val="single" w:sz="4" w:space="1" w:color="C0504D" w:themeColor="accent2"/>
+          <w:right w:val="single" w:sz="4" w:space="4" w:color="C0504D" w:themeColor="accent2"/>
+        </w:pBdr>
+        <w:shd w:val="clear" w:color="auto" w:fill="F2DBDB" w:themeFill="accent2" w:themeFillTint="33"/>
+        <w:spacing w:before="240" w:after="240"/>
+        <w:rPr>
+          <w:ins w:id="59" w:author="raugustyn" w:date="2014-11-23T11:40:00Z"/>
+        </w:rPr>
+      </w:pPr>
+      <w:ins w:id="60" w:author="raugustyn" w:date="2014-11-23T14:52:00Z">
+        <w:r>
+          <w:t xml:space="preserve">Pozn. </w:t>
         </w:r>
       </w:ins>
-      <w:ins w:id="49" w:author="raugustyn" w:date="2014-11-23T12:41:00Z">
-        <w:r>
-          <w:t xml:space="preserve">konfigurační </w:t>
+      <w:ins w:id="61" w:author="raugustyn" w:date="2014-11-23T12:12:00Z">
+        <w:r>
+          <w:t>Toho můžeme využít při aktualizaci knihovny</w:t>
         </w:r>
       </w:ins>
-      <w:ins w:id="50" w:author="raugustyn" w:date="2014-11-23T12:12:00Z">
-        <w:r>
-          <w:t xml:space="preserve">soubory z </w:t>
+      <w:ins w:id="62" w:author="raugustyn" w:date="2014-11-23T14:55:00Z">
+        <w:r>
+          <w:t>.</w:t>
         </w:r>
       </w:ins>
-      <w:ins w:id="51" w:author="raugustyn" w:date="2014-11-23T12:41:00Z">
-        <w:r>
-          <w:t>vyšších adresářů.</w:t>
+      <w:ins w:id="63" w:author="raugustyn" w:date="2014-11-23T14:52:00Z">
+        <w:r>
+          <w:t xml:space="preserve"> Pokud umístníme konfigura</w:t>
         </w:r>
       </w:ins>
-    </w:p>
-    <w:p>
-      <w:r>
-        <w:lastRenderedPageBreak/>
+      <w:ins w:id="64" w:author="raugustyn" w:date="2014-11-23T14:53:00Z">
+        <w:r>
+          <w:t>ční soubory do nadřízeném adresáře, bude aktualizace knihovny RÚIAN </w:t>
+        </w:r>
+        <w:proofErr w:type="spellStart"/>
+        <w:r>
+          <w:t>Toolbox</w:t>
+        </w:r>
+        <w:proofErr w:type="spellEnd"/>
+        <w:r>
+          <w:t xml:space="preserve"> spočívat v pouhém nahrazení adresáře knihovny novou verzí.</w:t>
+        </w:r>
+      </w:ins>
+    </w:p>
+    <w:p>
+      <w:r>
         <w:t xml:space="preserve">Konfigurační soubory s příponou CFG jsou </w:t>
       </w:r>
-      <w:del w:id="52" w:author="raugustyn" w:date="2014-11-23T12:11:00Z">
+      <w:del w:id="65" w:author="raugustyn" w:date="2014-11-23T12:11:00Z">
         <w:r>
           <w:delText xml:space="preserve">proto </w:delText>
         </w:r>
@@ -4668,7 +4763,7 @@
       <w:r>
         <w:t xml:space="preserve">Pokud takový editor není nainstalován, je možné využít </w:t>
       </w:r>
-      <w:ins w:id="53" w:author="raugustyn" w:date="2014-11-23T12:42:00Z">
+      <w:ins w:id="66" w:author="raugustyn" w:date="2014-11-23T12:42:00Z">
         <w:r>
           <w:t xml:space="preserve">například </w:t>
         </w:r>
@@ -4701,8 +4796,8 @@
       <w:pPr>
         <w:pStyle w:val="Nadpis1"/>
       </w:pPr>
-      <w:bookmarkStart w:id="54" w:name="_Toc400881894"/>
-      <w:bookmarkStart w:id="55" w:name="_Toc403366208"/>
+      <w:bookmarkStart w:id="67" w:name="_Toc400881894"/>
+      <w:bookmarkStart w:id="68" w:name="_Toc404519575"/>
       <w:r>
         <w:lastRenderedPageBreak/>
         <w:t xml:space="preserve">RÚIAN </w:t>
@@ -4711,8 +4806,8 @@
       <w:r>
         <w:t>Downloader</w:t>
       </w:r>
-      <w:bookmarkEnd w:id="54"/>
-      <w:bookmarkEnd w:id="55"/>
+      <w:bookmarkEnd w:id="67"/>
+      <w:bookmarkEnd w:id="68"/>
       <w:proofErr w:type="spellEnd"/>
     </w:p>
     <w:p>
@@ -4886,13 +4981,13 @@
       <w:pPr>
         <w:pStyle w:val="Nadpis2"/>
       </w:pPr>
-      <w:bookmarkStart w:id="56" w:name="_Toc400881895"/>
-      <w:bookmarkStart w:id="57" w:name="_Toc403366209"/>
+      <w:bookmarkStart w:id="69" w:name="_Toc400881895"/>
+      <w:bookmarkStart w:id="70" w:name="_Toc404519576"/>
       <w:r>
         <w:t>Instalace</w:t>
       </w:r>
-      <w:bookmarkEnd w:id="56"/>
-      <w:bookmarkEnd w:id="57"/>
+      <w:bookmarkEnd w:id="69"/>
+      <w:bookmarkEnd w:id="70"/>
     </w:p>
     <w:p>
       <w:r>
@@ -4937,20 +5032,14 @@
       <w:r>
         <w:t xml:space="preserve"> Knihovna musí být umístěna do složky operačního systému, </w:t>
       </w:r>
-      <w:del w:id="58" w:author="raugustyn" w:date="2014-11-23T12:11:00Z">
+      <w:del w:id="71" w:author="raugustyn" w:date="2014-11-23T12:11:00Z">
         <w:r>
           <w:delText xml:space="preserve">který </w:delText>
         </w:r>
       </w:del>
-      <w:ins w:id="59" w:author="raugustyn" w:date="2014-11-23T12:11:00Z">
-        <w:r>
-          <w:t>kter</w:t>
-        </w:r>
-        <w:r>
-          <w:t>á</w:t>
-        </w:r>
-        <w:r>
-          <w:t xml:space="preserve"> </w:t>
+      <w:ins w:id="72" w:author="raugustyn" w:date="2014-11-23T12:11:00Z">
+        <w:r>
+          <w:t xml:space="preserve">která </w:t>
         </w:r>
       </w:ins>
       <w:r>
@@ -4961,13 +5050,13 @@
       <w:pPr>
         <w:pStyle w:val="Nadpis3"/>
       </w:pPr>
-      <w:bookmarkStart w:id="60" w:name="_Toc400881897"/>
-      <w:bookmarkStart w:id="61" w:name="_Toc403366210"/>
+      <w:bookmarkStart w:id="73" w:name="_Toc400881897"/>
+      <w:bookmarkStart w:id="74" w:name="_Toc404519577"/>
       <w:r>
         <w:t>Důležité soubory</w:t>
       </w:r>
-      <w:bookmarkEnd w:id="60"/>
-      <w:bookmarkEnd w:id="61"/>
+      <w:bookmarkEnd w:id="73"/>
+      <w:bookmarkEnd w:id="74"/>
     </w:p>
     <w:tbl>
       <w:tblPr>
@@ -5165,15 +5254,19 @@
       <w:pPr>
         <w:pStyle w:val="Nadpis3"/>
       </w:pPr>
-      <w:bookmarkStart w:id="62" w:name="_Toc400881898"/>
-      <w:bookmarkStart w:id="63" w:name="_Toc403366211"/>
-      <w:r>
+      <w:bookmarkStart w:id="75" w:name="_Toc400881898"/>
+      <w:bookmarkStart w:id="76" w:name="_Toc404519578"/>
+      <w:r>
+        <w:lastRenderedPageBreak/>
         <w:t>Konfigurace</w:t>
       </w:r>
-      <w:bookmarkEnd w:id="62"/>
-      <w:bookmarkEnd w:id="63"/>
-    </w:p>
-    <w:p>
+      <w:bookmarkEnd w:id="75"/>
+      <w:bookmarkEnd w:id="76"/>
+    </w:p>
+    <w:p>
+      <w:pPr>
+        <w:keepNext/>
+      </w:pPr>
       <w:r>
         <w:t xml:space="preserve">Konfigurace parametrů se provede nastavením jednotlivých hodnot v konfiguračním souboru </w:t>
       </w:r>
@@ -5220,6 +5313,7 @@
           </w:tcPr>
           <w:p>
             <w:pPr>
+              <w:keepNext/>
               <w:spacing w:before="0" w:after="0"/>
             </w:pPr>
             <w:r>
@@ -5238,6 +5332,7 @@
           </w:tcPr>
           <w:p>
             <w:pPr>
+              <w:keepNext/>
               <w:spacing w:before="0" w:after="0"/>
             </w:pPr>
             <w:r>
@@ -5257,6 +5352,7 @@
           </w:tcPr>
           <w:p>
             <w:pPr>
+              <w:keepNext/>
               <w:spacing w:before="0" w:after="0"/>
             </w:pPr>
             <w:proofErr w:type="spellStart"/>
@@ -5276,10 +5372,160 @@
           </w:tcPr>
           <w:p>
             <w:pPr>
+              <w:keepNext/>
               <w:spacing w:before="0" w:after="0"/>
             </w:pPr>
             <w:r>
               <w:t>Adresář se staženými z VDP</w:t>
+            </w:r>
+          </w:p>
+        </w:tc>
+      </w:tr>
+      <w:tr>
+        <w:tc>
+          <w:tcPr>
+            <w:tcW w:w="3126" w:type="dxa"/>
+            <w:shd w:val="clear" w:color="auto" w:fill="auto"/>
+          </w:tcPr>
+          <w:p>
+            <w:pPr>
+              <w:keepNext/>
+              <w:spacing w:before="0" w:after="0"/>
+            </w:pPr>
+            <w:proofErr w:type="spellStart"/>
+            <w:r>
+              <w:t>UncompressDownloadedFiles</w:t>
+            </w:r>
+            <w:proofErr w:type="spellEnd"/>
+          </w:p>
+        </w:tc>
+        <w:tc>
+          <w:tcPr>
+            <w:tcW w:w="5874" w:type="dxa"/>
+            <w:shd w:val="clear" w:color="auto" w:fill="auto"/>
+          </w:tcPr>
+          <w:p>
+            <w:pPr>
+              <w:keepNext/>
+              <w:spacing w:before="0" w:after="0"/>
+            </w:pPr>
+            <w:proofErr w:type="spellStart"/>
+            <w:r>
+              <w:t>True</w:t>
+            </w:r>
+            <w:proofErr w:type="spellEnd"/>
+            <w:r>
+              <w:t>, jestliže chceme archiv po stažení rozbalit</w:t>
+            </w:r>
+          </w:p>
+        </w:tc>
+      </w:tr>
+      <w:tr>
+        <w:tc>
+          <w:tcPr>
+            <w:tcW w:w="3126" w:type="dxa"/>
+            <w:shd w:val="clear" w:color="auto" w:fill="F2DBDB" w:themeFill="accent2" w:themeFillTint="33"/>
+          </w:tcPr>
+          <w:p>
+            <w:pPr>
+              <w:keepNext/>
+              <w:spacing w:before="0" w:after="0"/>
+            </w:pPr>
+            <w:proofErr w:type="spellStart"/>
+            <w:r>
+              <w:t>DownloadFullDatabase</w:t>
+            </w:r>
+            <w:proofErr w:type="spellEnd"/>
+          </w:p>
+        </w:tc>
+        <w:tc>
+          <w:tcPr>
+            <w:tcW w:w="5874" w:type="dxa"/>
+            <w:shd w:val="clear" w:color="auto" w:fill="F2DBDB" w:themeFill="accent2" w:themeFillTint="33"/>
+          </w:tcPr>
+          <w:p>
+            <w:pPr>
+              <w:keepNext/>
+              <w:spacing w:before="0" w:after="0"/>
+            </w:pPr>
+            <w:proofErr w:type="spellStart"/>
+            <w:r>
+              <w:t>True</w:t>
+            </w:r>
+            <w:proofErr w:type="spellEnd"/>
+            <w:r>
+              <w:t>, jestliže chceme pokaždé stahovat obsah celé databáze</w:t>
+            </w:r>
+          </w:p>
+        </w:tc>
+      </w:tr>
+      <w:tr>
+        <w:tc>
+          <w:tcPr>
+            <w:tcW w:w="3126" w:type="dxa"/>
+            <w:shd w:val="clear" w:color="auto" w:fill="auto"/>
+          </w:tcPr>
+          <w:p>
+            <w:pPr>
+              <w:keepNext/>
+              <w:spacing w:before="0" w:after="0"/>
+            </w:pPr>
+            <w:proofErr w:type="spellStart"/>
+            <w:r>
+              <w:t>RunImporter</w:t>
+            </w:r>
+            <w:proofErr w:type="spellEnd"/>
+          </w:p>
+        </w:tc>
+        <w:tc>
+          <w:tcPr>
+            <w:tcW w:w="5874" w:type="dxa"/>
+            <w:shd w:val="clear" w:color="auto" w:fill="auto"/>
+          </w:tcPr>
+          <w:p>
+            <w:pPr>
+              <w:keepNext/>
+              <w:spacing w:before="0" w:after="0"/>
+            </w:pPr>
+            <w:r>
+              <w:t>Zapíná spouštění importu do databáze po stažení dat.</w:t>
+            </w:r>
+          </w:p>
+        </w:tc>
+      </w:tr>
+      <w:tr>
+        <w:tc>
+          <w:tcPr>
+            <w:tcW w:w="3126" w:type="dxa"/>
+            <w:shd w:val="clear" w:color="auto" w:fill="auto"/>
+          </w:tcPr>
+          <w:p>
+            <w:pPr>
+              <w:keepNext/>
+              <w:spacing w:before="0" w:after="0"/>
+            </w:pPr>
+            <w:proofErr w:type="spellStart"/>
+            <w:r>
+              <w:t>DownloadURL</w:t>
+            </w:r>
+            <w:r>
+              <w:t>s</w:t>
+            </w:r>
+            <w:proofErr w:type="spellEnd"/>
+          </w:p>
+        </w:tc>
+        <w:tc>
+          <w:tcPr>
+            <w:tcW w:w="5874" w:type="dxa"/>
+            <w:shd w:val="clear" w:color="auto" w:fill="auto"/>
+          </w:tcPr>
+          <w:p>
+            <w:pPr>
+              <w:keepNext/>
+              <w:spacing w:before="0" w:after="0"/>
+            </w:pPr>
+            <w:r>
+              <w:t>Parametry stahování z VDP</w:t>
             </w:r>
           </w:p>
         </w:tc>
@@ -5296,7 +5542,7 @@
             </w:pPr>
             <w:proofErr w:type="spellStart"/>
             <w:r>
-              <w:t>UncompressDownloadedFiles</w:t>
+              <w:t>IgnoreHistoricalData</w:t>
             </w:r>
             <w:proofErr w:type="spellEnd"/>
           </w:p>
@@ -5310,152 +5556,6 @@
             <w:pPr>
               <w:spacing w:before="0" w:after="0"/>
             </w:pPr>
-            <w:proofErr w:type="spellStart"/>
-            <w:r>
-              <w:t>True</w:t>
-            </w:r>
-            <w:proofErr w:type="spellEnd"/>
-            <w:r>
-              <w:t>, jestliže chceme archiv po stažení rozbalit</w:t>
-            </w:r>
-          </w:p>
-        </w:tc>
-      </w:tr>
-      <w:tr>
-        <w:tc>
-          <w:tcPr>
-            <w:tcW w:w="3126" w:type="dxa"/>
-            <w:shd w:val="clear" w:color="auto" w:fill="F2DBDB" w:themeFill="accent2" w:themeFillTint="33"/>
-          </w:tcPr>
-          <w:p>
-            <w:pPr>
-              <w:spacing w:before="0" w:after="0"/>
-            </w:pPr>
-            <w:proofErr w:type="spellStart"/>
-            <w:r>
-              <w:t>DownloadFullDatabase</w:t>
-            </w:r>
-            <w:proofErr w:type="spellEnd"/>
-          </w:p>
-        </w:tc>
-        <w:tc>
-          <w:tcPr>
-            <w:tcW w:w="5874" w:type="dxa"/>
-            <w:shd w:val="clear" w:color="auto" w:fill="F2DBDB" w:themeFill="accent2" w:themeFillTint="33"/>
-          </w:tcPr>
-          <w:p>
-            <w:pPr>
-              <w:spacing w:before="0" w:after="0"/>
-            </w:pPr>
-            <w:proofErr w:type="spellStart"/>
-            <w:r>
-              <w:t>True</w:t>
-            </w:r>
-            <w:proofErr w:type="spellEnd"/>
-            <w:r>
-              <w:t xml:space="preserve">, jestliže chceme pokaždé stahovat obsah celé </w:t>
-            </w:r>
-            <w:r>
-              <w:lastRenderedPageBreak/>
-              <w:t>databáze</w:t>
-            </w:r>
-          </w:p>
-        </w:tc>
-      </w:tr>
-      <w:tr>
-        <w:tc>
-          <w:tcPr>
-            <w:tcW w:w="3126" w:type="dxa"/>
-            <w:shd w:val="clear" w:color="auto" w:fill="auto"/>
-          </w:tcPr>
-          <w:p>
-            <w:pPr>
-              <w:spacing w:before="0" w:after="0"/>
-            </w:pPr>
-            <w:proofErr w:type="spellStart"/>
-            <w:r>
-              <w:lastRenderedPageBreak/>
-              <w:t>RunImporter</w:t>
-            </w:r>
-            <w:proofErr w:type="spellEnd"/>
-          </w:p>
-        </w:tc>
-        <w:tc>
-          <w:tcPr>
-            <w:tcW w:w="5874" w:type="dxa"/>
-            <w:shd w:val="clear" w:color="auto" w:fill="auto"/>
-          </w:tcPr>
-          <w:p>
-            <w:pPr>
-              <w:spacing w:before="0" w:after="0"/>
-            </w:pPr>
-            <w:r>
-              <w:t>Zapíná spouštění importu do databáze po stažení dat.</w:t>
-            </w:r>
-          </w:p>
-        </w:tc>
-      </w:tr>
-      <w:tr>
-        <w:tc>
-          <w:tcPr>
-            <w:tcW w:w="3126" w:type="dxa"/>
-            <w:shd w:val="clear" w:color="auto" w:fill="auto"/>
-          </w:tcPr>
-          <w:p>
-            <w:pPr>
-              <w:spacing w:before="0" w:after="0"/>
-            </w:pPr>
-            <w:proofErr w:type="spellStart"/>
-            <w:r>
-              <w:t>DownloadURL</w:t>
-            </w:r>
-            <w:r>
-              <w:t>s</w:t>
-            </w:r>
-            <w:proofErr w:type="spellEnd"/>
-          </w:p>
-        </w:tc>
-        <w:tc>
-          <w:tcPr>
-            <w:tcW w:w="5874" w:type="dxa"/>
-            <w:shd w:val="clear" w:color="auto" w:fill="auto"/>
-          </w:tcPr>
-          <w:p>
-            <w:pPr>
-              <w:spacing w:before="0" w:after="0"/>
-            </w:pPr>
-            <w:r>
-              <w:t>Parametry stahování z VDP</w:t>
-            </w:r>
-          </w:p>
-        </w:tc>
-      </w:tr>
-      <w:tr>
-        <w:tc>
-          <w:tcPr>
-            <w:tcW w:w="3126" w:type="dxa"/>
-            <w:shd w:val="clear" w:color="auto" w:fill="auto"/>
-          </w:tcPr>
-          <w:p>
-            <w:pPr>
-              <w:spacing w:before="0" w:after="0"/>
-            </w:pPr>
-            <w:proofErr w:type="spellStart"/>
-            <w:r>
-              <w:t>IgnoreHistoricalData</w:t>
-            </w:r>
-            <w:proofErr w:type="spellEnd"/>
-          </w:p>
-        </w:tc>
-        <w:tc>
-          <w:tcPr>
-            <w:tcW w:w="5874" w:type="dxa"/>
-            <w:shd w:val="clear" w:color="auto" w:fill="auto"/>
-          </w:tcPr>
-          <w:p>
-            <w:pPr>
-              <w:spacing w:before="0" w:after="0"/>
-            </w:pPr>
             <w:r>
               <w:t xml:space="preserve">Pokud je nastaveno na </w:t>
             </w:r>
@@ -5475,7 +5575,7 @@
       <w:pPr>
         <w:pStyle w:val="Nadpis4"/>
       </w:pPr>
-      <w:bookmarkStart w:id="64" w:name="_Toc400881899"/>
+      <w:bookmarkStart w:id="77" w:name="_Toc400881899"/>
       <w:r>
         <w:t xml:space="preserve">Adresář se staženými daty </w:t>
       </w:r>
@@ -5483,7 +5583,7 @@
       <w:r>
         <w:t>DataDir</w:t>
       </w:r>
-      <w:bookmarkEnd w:id="64"/>
+      <w:bookmarkEnd w:id="77"/>
       <w:proofErr w:type="spellEnd"/>
     </w:p>
     <w:p>
@@ -5588,7 +5688,7 @@
       <w:pPr>
         <w:pStyle w:val="Nadpis4"/>
       </w:pPr>
-      <w:bookmarkStart w:id="65" w:name="_Toc400881900"/>
+      <w:bookmarkStart w:id="78" w:name="_Toc400881900"/>
       <w:r>
         <w:t xml:space="preserve">Rozbalování archivů po stažení </w:t>
       </w:r>
@@ -5596,7 +5696,7 @@
       <w:r>
         <w:t>UncompressDownloadedFiles</w:t>
       </w:r>
-      <w:bookmarkEnd w:id="65"/>
+      <w:bookmarkEnd w:id="78"/>
       <w:proofErr w:type="spellEnd"/>
     </w:p>
     <w:p>
@@ -5670,7 +5770,7 @@
       <w:pPr>
         <w:pStyle w:val="Nadpis4"/>
       </w:pPr>
-      <w:bookmarkStart w:id="66" w:name="_Toc400881901"/>
+      <w:bookmarkStart w:id="79" w:name="_Toc400881901"/>
       <w:r>
         <w:t xml:space="preserve">Nastavení rozsahu stahování </w:t>
       </w:r>
@@ -5678,7 +5778,7 @@
       <w:r>
         <w:t>DownloadFullDatabase</w:t>
       </w:r>
-      <w:bookmarkEnd w:id="66"/>
+      <w:bookmarkEnd w:id="79"/>
       <w:proofErr w:type="spellEnd"/>
     </w:p>
     <w:p>
@@ -5744,7 +5844,7 @@
       <w:pPr>
         <w:pStyle w:val="Nadpis4"/>
       </w:pPr>
-      <w:bookmarkStart w:id="67" w:name="_Toc400881902"/>
+      <w:bookmarkStart w:id="80" w:name="_Toc400881902"/>
       <w:r>
         <w:t xml:space="preserve">Spouštění importu do databáze </w:t>
       </w:r>
@@ -5752,7 +5852,7 @@
       <w:r>
         <w:t>RunImporter</w:t>
       </w:r>
-      <w:bookmarkEnd w:id="67"/>
+      <w:bookmarkEnd w:id="80"/>
       <w:proofErr w:type="spellEnd"/>
     </w:p>
     <w:p>
@@ -5796,7 +5896,7 @@
       <w:pPr>
         <w:pStyle w:val="Nadpis4"/>
       </w:pPr>
-      <w:bookmarkStart w:id="68" w:name="_Toc400881904"/>
+      <w:bookmarkStart w:id="81" w:name="_Toc400881904"/>
       <w:r>
         <w:t xml:space="preserve">Zamezení načítání historických dat </w:t>
       </w:r>
@@ -5804,7 +5904,7 @@
       <w:r>
         <w:t>IgnoreHistoricalData</w:t>
       </w:r>
-      <w:bookmarkEnd w:id="68"/>
+      <w:bookmarkEnd w:id="81"/>
       <w:proofErr w:type="spellEnd"/>
     </w:p>
     <w:p>
@@ -5842,6 +5942,7 @@
         <w:pStyle w:val="Nadpis4"/>
       </w:pPr>
       <w:r>
+        <w:lastRenderedPageBreak/>
         <w:t xml:space="preserve">Parametry stahování z VDP RÚIAN </w:t>
       </w:r>
       <w:proofErr w:type="spellStart"/>
@@ -5869,12 +5970,11 @@
         <w:pStyle w:val="Nadpis4"/>
         <w:keepLines/>
       </w:pPr>
-      <w:bookmarkStart w:id="69" w:name="_Toc400881905"/>
-      <w:r>
-        <w:lastRenderedPageBreak/>
+      <w:bookmarkStart w:id="82" w:name="_Toc400881905"/>
+      <w:r>
         <w:t>Příklad nastaveného konfiguračního souboru</w:t>
       </w:r>
-      <w:bookmarkEnd w:id="69"/>
+      <w:bookmarkEnd w:id="82"/>
     </w:p>
     <w:p>
       <w:pPr>
@@ -6039,8 +6139,8 @@
       <w:pPr>
         <w:pStyle w:val="Nadpis2"/>
       </w:pPr>
-      <w:bookmarkStart w:id="70" w:name="_Toc400881907"/>
-      <w:bookmarkStart w:id="71" w:name="_Toc403366212"/>
+      <w:bookmarkStart w:id="83" w:name="_Toc400881907"/>
+      <w:bookmarkStart w:id="84" w:name="_Toc404519579"/>
       <w:r>
         <w:t xml:space="preserve">Spouštění modulu </w:t>
       </w:r>
@@ -6048,8 +6148,8 @@
       <w:r>
         <w:t>RUIANDownloader</w:t>
       </w:r>
-      <w:bookmarkEnd w:id="70"/>
-      <w:bookmarkEnd w:id="71"/>
+      <w:bookmarkEnd w:id="83"/>
+      <w:bookmarkEnd w:id="84"/>
       <w:proofErr w:type="spellEnd"/>
     </w:p>
     <w:p>
@@ -6103,8 +6203,14 @@
         <w:t>.</w:t>
       </w:r>
     </w:p>
-    <w:p/>
-    <w:p>
+    <w:p>
+      <w:pPr>
+        <w:spacing w:before="240"/>
+        <w:jc w:val="center"/>
+        <w:rPr>
+          <w:ins w:id="85" w:author="raugustyn" w:date="2014-11-23T15:15:00Z"/>
+        </w:rPr>
+      </w:pPr>
       <w:r>
         <w:rPr>
           <w:noProof/>
@@ -6112,8 +6218,8 @@
         </w:rPr>
         <w:drawing>
           <wp:inline distT="0" distB="0" distL="0" distR="0">
-            <wp:extent cx="4191476" cy="2197894"/>
-            <wp:effectExtent l="19050" t="0" r="0" b="0"/>
+            <wp:extent cx="5350392" cy="2805598"/>
+            <wp:effectExtent l="19050" t="0" r="2658" b="0"/>
             <wp:docPr id="10" name="obrázek 4"/>
             <wp:cNvGraphicFramePr>
               <a:graphicFrameLocks xmlns:a="http://schemas.openxmlformats.org/drawingml/2006/main" noChangeAspect="1"/>
@@ -6137,7 +6243,7 @@
                   <pic:spPr bwMode="auto">
                     <a:xfrm>
                       <a:off x="0" y="0"/>
-                      <a:ext cx="4191476" cy="2197894"/>
+                      <a:ext cx="5350434" cy="2805620"/>
                     </a:xfrm>
                     <a:prstGeom prst="rect">
                       <a:avLst/>
@@ -6159,14 +6265,65 @@
     </w:p>
     <w:p>
       <w:pPr>
+        <w:pStyle w:val="Titulek"/>
+      </w:pPr>
+      <w:proofErr w:type="spellStart"/>
+      <w:ins w:id="86" w:author="raugustyn" w:date="2014-11-23T15:15:00Z">
+        <w:r>
+          <w:t>Figure</w:t>
+        </w:r>
+        <w:proofErr w:type="spellEnd"/>
+        <w:r>
+          <w:t xml:space="preserve"> </w:t>
+        </w:r>
+        <w:r>
+          <w:fldChar w:fldCharType="begin"/>
+        </w:r>
+        <w:r>
+          <w:instrText xml:space="preserve"> SEQ Figure \* ARABIC </w:instrText>
+        </w:r>
+      </w:ins>
+      <w:r>
+        <w:fldChar w:fldCharType="separate"/>
+      </w:r>
+      <w:ins w:id="87" w:author="raugustyn" w:date="2014-11-23T15:15:00Z">
+        <w:r>
+          <w:rPr>
+            <w:noProof/>
+          </w:rPr>
+          <w:t>4</w:t>
+        </w:r>
+        <w:r>
+          <w:fldChar w:fldCharType="end"/>
+        </w:r>
+        <w:r>
+          <w:t xml:space="preserve"> </w:t>
+        </w:r>
+        <w:proofErr w:type="spellStart"/>
+        <w:r>
+          <w:t>Statové</w:t>
+        </w:r>
+        <w:proofErr w:type="spellEnd"/>
+        <w:r>
+          <w:t xml:space="preserve"> okno modulu RÚIAN </w:t>
+        </w:r>
+        <w:proofErr w:type="spellStart"/>
+        <w:r>
+          <w:t>Downloader</w:t>
+        </w:r>
+      </w:ins>
+      <w:proofErr w:type="spellEnd"/>
+    </w:p>
+    <w:p>
+      <w:pPr>
         <w:pStyle w:val="Nadpis2"/>
       </w:pPr>
-      <w:bookmarkStart w:id="72" w:name="_Toc403366213"/>
+      <w:bookmarkStart w:id="88" w:name="_Toc404519580"/>
       <w:r>
         <w:lastRenderedPageBreak/>
         <w:t>Výsledky stahování</w:t>
       </w:r>
-      <w:bookmarkEnd w:id="72"/>
+      <w:bookmarkEnd w:id="88"/>
     </w:p>
     <w:p>
       <w:pPr>
@@ -6489,21 +6646,60 @@
         </w:drawing>
       </w:r>
     </w:p>
-    <w:p/>
+    <w:p>
+      <w:pPr>
+        <w:pStyle w:val="Titulek"/>
+      </w:pPr>
+      <w:proofErr w:type="spellStart"/>
+      <w:ins w:id="89" w:author="raugustyn" w:date="2014-11-23T15:14:00Z">
+        <w:r>
+          <w:t>Figure</w:t>
+        </w:r>
+        <w:proofErr w:type="spellEnd"/>
+        <w:r>
+          <w:t xml:space="preserve"> </w:t>
+        </w:r>
+        <w:r>
+          <w:fldChar w:fldCharType="begin"/>
+        </w:r>
+        <w:r>
+          <w:instrText xml:space="preserve"> SEQ Figure \* ARABIC </w:instrText>
+        </w:r>
+      </w:ins>
+      <w:r>
+        <w:fldChar w:fldCharType="separate"/>
+      </w:r>
+      <w:ins w:id="90" w:author="raugustyn" w:date="2014-11-23T15:15:00Z">
+        <w:r>
+          <w:rPr>
+            <w:noProof/>
+          </w:rPr>
+          <w:t>5</w:t>
+        </w:r>
+      </w:ins>
+      <w:ins w:id="91" w:author="raugustyn" w:date="2014-11-23T15:14:00Z">
+        <w:r>
+          <w:fldChar w:fldCharType="end"/>
+        </w:r>
+        <w:r>
+          <w:t xml:space="preserve"> Stažená stavová data RÚIAN včetně aktualizací</w:t>
+        </w:r>
+      </w:ins>
+    </w:p>
     <w:p>
       <w:pPr>
         <w:pStyle w:val="Nadpis3"/>
       </w:pPr>
-      <w:bookmarkStart w:id="73" w:name="_Toc400881913"/>
-      <w:bookmarkStart w:id="74" w:name="_Toc403366214"/>
-      <w:bookmarkStart w:id="75" w:name="_Toc400881908"/>
+      <w:bookmarkStart w:id="92" w:name="_Toc400881913"/>
+      <w:bookmarkStart w:id="93" w:name="_Toc404519581"/>
+      <w:bookmarkStart w:id="94" w:name="_Toc400881908"/>
       <w:proofErr w:type="spellStart"/>
       <w:r>
         <w:lastRenderedPageBreak/>
         <w:t>RUIANDownlaoder.log</w:t>
       </w:r>
-      <w:bookmarkEnd w:id="73"/>
-      <w:bookmarkEnd w:id="74"/>
+      <w:bookmarkEnd w:id="92"/>
+      <w:bookmarkEnd w:id="93"/>
       <w:proofErr w:type="spellEnd"/>
     </w:p>
     <w:p>
@@ -6584,9 +6780,9 @@
       <w:pPr>
         <w:pStyle w:val="Nadpis1"/>
       </w:pPr>
-      <w:bookmarkStart w:id="76" w:name="_Toc389079008"/>
-      <w:bookmarkStart w:id="77" w:name="_Toc403366215"/>
-      <w:bookmarkEnd w:id="75"/>
+      <w:bookmarkStart w:id="95" w:name="_Toc389079008"/>
+      <w:bookmarkStart w:id="96" w:name="_Toc404519582"/>
+      <w:bookmarkEnd w:id="94"/>
       <w:r>
         <w:lastRenderedPageBreak/>
         <w:t xml:space="preserve">RÚIAN </w:t>
@@ -6595,8 +6791,8 @@
       <w:r>
         <w:t>Importer</w:t>
       </w:r>
-      <w:bookmarkEnd w:id="76"/>
-      <w:bookmarkEnd w:id="77"/>
+      <w:bookmarkEnd w:id="95"/>
+      <w:bookmarkEnd w:id="96"/>
       <w:proofErr w:type="spellEnd"/>
     </w:p>
     <w:p>
@@ -6750,12 +6946,22 @@
         <w:t xml:space="preserve"> </w:t>
       </w:r>
       <w:fldSimple w:instr=" SEQ Figure \* ARABIC ">
-        <w:r>
-          <w:rPr>
-            <w:noProof/>
-          </w:rPr>
-          <w:t>4</w:t>
-        </w:r>
+        <w:ins w:id="97" w:author="raugustyn" w:date="2014-11-23T15:15:00Z">
+          <w:r>
+            <w:rPr>
+              <w:noProof/>
+            </w:rPr>
+            <w:t>6</w:t>
+          </w:r>
+        </w:ins>
+        <w:del w:id="98" w:author="raugustyn" w:date="2014-11-23T15:14:00Z">
+          <w:r>
+            <w:rPr>
+              <w:noProof/>
+            </w:rPr>
+            <w:delText>4</w:delText>
+          </w:r>
+        </w:del>
       </w:fldSimple>
       <w:r>
         <w:t xml:space="preserve"> Import dat RÚIAN do </w:t>
@@ -6775,13 +6981,13 @@
       <w:pPr>
         <w:pStyle w:val="Nadpis2"/>
       </w:pPr>
-      <w:bookmarkStart w:id="78" w:name="_Toc389079009"/>
-      <w:bookmarkStart w:id="79" w:name="_Toc403366216"/>
+      <w:bookmarkStart w:id="99" w:name="_Toc389079009"/>
+      <w:bookmarkStart w:id="100" w:name="_Toc404519583"/>
       <w:r>
         <w:t>Instalace</w:t>
       </w:r>
-      <w:bookmarkEnd w:id="78"/>
-      <w:bookmarkEnd w:id="79"/>
+      <w:bookmarkEnd w:id="99"/>
+      <w:bookmarkEnd w:id="100"/>
     </w:p>
     <w:p>
       <w:r>
@@ -6828,8 +7034,8 @@
       <w:pPr>
         <w:pStyle w:val="Nadpis3"/>
       </w:pPr>
-      <w:bookmarkStart w:id="80" w:name="_Toc389079011"/>
-      <w:bookmarkStart w:id="81" w:name="_Toc403366218"/>
+      <w:bookmarkStart w:id="101" w:name="_Toc389079011"/>
+      <w:bookmarkStart w:id="102" w:name="_Toc404519584"/>
       <w:r>
         <w:t xml:space="preserve">Modul </w:t>
       </w:r>
@@ -6837,8 +7043,8 @@
       <w:r>
         <w:t>RUIANImporter</w:t>
       </w:r>
-      <w:bookmarkEnd w:id="80"/>
-      <w:bookmarkEnd w:id="81"/>
+      <w:bookmarkEnd w:id="101"/>
+      <w:bookmarkEnd w:id="102"/>
       <w:proofErr w:type="spellEnd"/>
     </w:p>
     <w:tbl>
@@ -7021,14 +7227,14 @@
       <w:pPr>
         <w:pStyle w:val="Nadpis3"/>
       </w:pPr>
-      <w:bookmarkStart w:id="82" w:name="_Toc389079012"/>
-      <w:bookmarkStart w:id="83" w:name="_Toc403366219"/>
+      <w:bookmarkStart w:id="103" w:name="_Toc389079012"/>
+      <w:bookmarkStart w:id="104" w:name="_Toc404519585"/>
       <w:r>
         <w:lastRenderedPageBreak/>
         <w:t>Konfigurace</w:t>
       </w:r>
-      <w:bookmarkEnd w:id="82"/>
-      <w:bookmarkEnd w:id="83"/>
+      <w:bookmarkEnd w:id="103"/>
+      <w:bookmarkEnd w:id="104"/>
     </w:p>
     <w:p>
       <w:r>
@@ -7374,17 +7580,17 @@
             <w:pPr>
               <w:spacing w:before="0" w:after="0"/>
             </w:pPr>
-            <w:ins w:id="84" w:author="raugustyn" w:date="2014-11-23T13:47:00Z">
+            <w:ins w:id="105" w:author="raugustyn" w:date="2014-11-23T13:47:00Z">
               <w:r>
                 <w:t xml:space="preserve">Omezení na vyjmenované </w:t>
               </w:r>
             </w:ins>
-            <w:del w:id="85" w:author="raugustyn" w:date="2014-11-23T13:47:00Z">
+            <w:del w:id="106" w:author="raugustyn" w:date="2014-11-23T13:47:00Z">
               <w:r>
                 <w:delText>V</w:delText>
               </w:r>
             </w:del>
-            <w:ins w:id="86" w:author="raugustyn" w:date="2014-11-23T13:47:00Z">
+            <w:ins w:id="107" w:author="raugustyn" w:date="2014-11-23T13:47:00Z">
               <w:r>
                 <w:t>v</w:t>
               </w:r>
@@ -7392,18 +7598,18 @@
             <w:r>
               <w:t>rstvy, která z dat RÚIAN načítat</w:t>
             </w:r>
-            <w:ins w:id="87" w:author="raugustyn" w:date="2014-11-23T13:48:00Z">
+            <w:ins w:id="108" w:author="raugustyn" w:date="2014-11-23T13:48:00Z">
               <w:r>
                 <w:t>, oddělené čárkou. I</w:t>
               </w:r>
             </w:ins>
-            <w:ins w:id="88" w:author="raugustyn" w:date="2014-11-23T13:46:00Z">
+            <w:ins w:id="109" w:author="raugustyn" w:date="2014-11-23T13:46:00Z">
               <w:r>
                 <w:t xml:space="preserve">mplicitní hodnota je </w:t>
               </w:r>
             </w:ins>
             <w:proofErr w:type="spellStart"/>
-            <w:ins w:id="89" w:author="raugustyn" w:date="2014-11-23T13:47:00Z">
+            <w:ins w:id="110" w:author="raugustyn" w:date="2014-11-23T13:47:00Z">
               <w:r>
                 <w:t>AdresniMista</w:t>
               </w:r>
@@ -7525,11 +7731,11 @@
       <w:pPr>
         <w:pStyle w:val="Nadpis4"/>
       </w:pPr>
-      <w:bookmarkStart w:id="90" w:name="_Toc389079016"/>
+      <w:bookmarkStart w:id="111" w:name="_Toc389079016"/>
       <w:r>
         <w:t>Příklad nastaveného konfiguračního souboru</w:t>
       </w:r>
-      <w:bookmarkEnd w:id="90"/>
+      <w:bookmarkEnd w:id="111"/>
       <w:r>
         <w:t xml:space="preserve"> </w:t>
       </w:r>
@@ -7654,8 +7860,8 @@
       <w:pPr>
         <w:pStyle w:val="Nadpis2"/>
       </w:pPr>
-      <w:bookmarkStart w:id="91" w:name="_Toc389079017"/>
-      <w:bookmarkStart w:id="92" w:name="_Toc403366220"/>
+      <w:bookmarkStart w:id="112" w:name="_Toc389079017"/>
+      <w:bookmarkStart w:id="113" w:name="_Toc404519586"/>
       <w:r>
         <w:lastRenderedPageBreak/>
         <w:t xml:space="preserve">Spouštění modulu </w:t>
@@ -7664,16 +7870,13 @@
       <w:r>
         <w:t>RUIANImporter</w:t>
       </w:r>
-      <w:bookmarkEnd w:id="91"/>
-      <w:bookmarkEnd w:id="92"/>
+      <w:bookmarkEnd w:id="112"/>
+      <w:bookmarkEnd w:id="113"/>
       <w:proofErr w:type="spellEnd"/>
     </w:p>
     <w:p>
       <w:pPr>
         <w:keepNext/>
-        <w:rPr>
-          <w:ins w:id="93" w:author="raugustyn" w:date="2014-11-23T13:48:00Z"/>
-        </w:rPr>
       </w:pPr>
       <w:r>
         <w:t xml:space="preserve">Modul spouštíme přímo pomocí manažera souborů v příkazové řádce nebo můžeme vytvořit zástupce na ploše spuštěním modulu </w:t>
@@ -7717,12 +7920,12 @@
           <w:lang w:val="en-US"/>
         </w:rPr>
       </w:pPr>
-      <w:ins w:id="94" w:author="raugustyn" w:date="2014-11-23T13:48:00Z">
+      <w:ins w:id="114" w:author="raugustyn" w:date="2014-11-23T13:48:00Z">
         <w:r>
           <w:t>Importní modul zapisuje hlavní informace do souborů s příponou LOG ve stejném adresáři, ve kterém jsou umístěna stažená data R</w:t>
         </w:r>
       </w:ins>
-      <w:ins w:id="95" w:author="raugustyn" w:date="2014-11-23T13:49:00Z">
+      <w:ins w:id="115" w:author="raugustyn" w:date="2014-11-23T13:49:00Z">
         <w:r>
           <w:t>ÚIAN.</w:t>
         </w:r>
@@ -7731,9 +7934,8 @@
     <w:p>
       <w:pPr>
         <w:keepNext/>
-      </w:pPr>
-    </w:p>
-    <w:p>
+        <w:spacing w:before="240"/>
+      </w:pPr>
       <w:r>
         <w:rPr>
           <w:noProof/>
@@ -7741,43 +7943,31 @@
         </w:rPr>
         <w:drawing>
           <wp:inline distT="0" distB="0" distL="0" distR="0">
-            <wp:extent cx="5429726" cy="4501039"/>
+            <wp:extent cx="5760720" cy="2331984"/>
             <wp:effectExtent l="19050" t="0" r="0" b="0"/>
-            <wp:docPr id="18" name="obrázek 1"/>
-            <wp:cNvGraphicFramePr>
-              <a:graphicFrameLocks xmlns:a="http://schemas.openxmlformats.org/drawingml/2006/main" noChangeAspect="1"/>
-            </wp:cNvGraphicFramePr>
+            <wp:docPr id="40" name="obrázek 1"/>
+            <wp:cNvGraphicFramePr/>
             <a:graphic xmlns:a="http://schemas.openxmlformats.org/drawingml/2006/main">
               <a:graphicData uri="http://schemas.openxmlformats.org/drawingml/2006/picture">
                 <pic:pic xmlns:pic="http://schemas.openxmlformats.org/drawingml/2006/picture">
                   <pic:nvPicPr>
-                    <pic:cNvPr id="0" name="Picture 1"/>
-                    <pic:cNvPicPr>
-                      <a:picLocks noChangeAspect="1" noChangeArrowheads="1"/>
-                    </pic:cNvPicPr>
+                    <pic:cNvPr id="0" name=""/>
+                    <pic:cNvPicPr/>
                   </pic:nvPicPr>
                   <pic:blipFill>
                     <a:blip r:embed="rId18" cstate="print"/>
-                    <a:srcRect/>
                     <a:stretch>
                       <a:fillRect/>
                     </a:stretch>
                   </pic:blipFill>
-                  <pic:spPr bwMode="auto">
+                  <pic:spPr>
                     <a:xfrm>
                       <a:off x="0" y="0"/>
-                      <a:ext cx="5429726" cy="4501039"/>
+                      <a:ext cx="5760720" cy="2331984"/>
                     </a:xfrm>
                     <a:prstGeom prst="rect">
                       <a:avLst/>
                     </a:prstGeom>
-                    <a:noFill/>
-                    <a:ln w="9525">
-                      <a:noFill/>
-                      <a:miter lim="800000"/>
-                      <a:headEnd/>
-                      <a:tailEnd/>
-                    </a:ln>
                   </pic:spPr>
                 </pic:pic>
               </a:graphicData>
@@ -7785,40 +7975,83 @@
           </wp:inline>
         </w:drawing>
       </w:r>
-      <w:r>
-        <w:rPr>
-          <w:noProof/>
-          <w:lang w:val="en-US" w:eastAsia="en-US"/>
-        </w:rPr>
-        <w:t xml:space="preserve"> </w:t>
-      </w:r>
+    </w:p>
+    <w:p>
+      <w:pPr>
+        <w:pStyle w:val="Titulek"/>
+        <w:rPr>
+          <w:ins w:id="116" w:author="raugustyn" w:date="2014-11-23T15:14:00Z"/>
+        </w:rPr>
+      </w:pPr>
+      <w:proofErr w:type="spellStart"/>
+      <w:ins w:id="117" w:author="raugustyn" w:date="2014-11-23T15:14:00Z">
+        <w:r>
+          <w:t>Figure</w:t>
+        </w:r>
+        <w:proofErr w:type="spellEnd"/>
+        <w:r>
+          <w:t xml:space="preserve"> </w:t>
+        </w:r>
+        <w:r>
+          <w:fldChar w:fldCharType="begin"/>
+        </w:r>
+        <w:r>
+          <w:instrText xml:space="preserve"> SEQ Figure \* ARABIC </w:instrText>
+        </w:r>
+        <w:r>
+          <w:fldChar w:fldCharType="separate"/>
+        </w:r>
+      </w:ins>
+      <w:ins w:id="118" w:author="raugustyn" w:date="2014-11-23T15:15:00Z">
+        <w:r>
+          <w:rPr>
+            <w:noProof/>
+          </w:rPr>
+          <w:t>7</w:t>
+        </w:r>
+      </w:ins>
+      <w:ins w:id="119" w:author="raugustyn" w:date="2014-11-23T15:14:00Z">
+        <w:r>
+          <w:fldChar w:fldCharType="end"/>
+        </w:r>
+        <w:r>
+          <w:t xml:space="preserve"> Stavové okno modulu RÚIAN </w:t>
+        </w:r>
+        <w:proofErr w:type="spellStart"/>
+        <w:r>
+          <w:t>Importer</w:t>
+        </w:r>
+        <w:proofErr w:type="spellEnd"/>
+        <w:r>
+          <w:t xml:space="preserve"> při aktualizaci databáze</w:t>
+        </w:r>
+      </w:ins>
     </w:p>
     <w:p>
       <w:pPr>
         <w:pStyle w:val="Nadpis2"/>
         <w:keepLines/>
         <w:rPr>
-          <w:ins w:id="96" w:author="raugustyn" w:date="2014-11-23T12:48:00Z"/>
-        </w:rPr>
-      </w:pPr>
-      <w:bookmarkStart w:id="97" w:name="_Toc403366221"/>
-      <w:r>
-        <w:lastRenderedPageBreak/>
+          <w:ins w:id="120" w:author="raugustyn" w:date="2014-11-23T12:48:00Z"/>
+        </w:rPr>
+      </w:pPr>
+      <w:bookmarkStart w:id="121" w:name="_Toc404519587"/>
+      <w:r>
         <w:t>Výsledky importu</w:t>
       </w:r>
-      <w:bookmarkEnd w:id="97"/>
+      <w:bookmarkEnd w:id="121"/>
     </w:p>
     <w:p>
       <w:pPr>
         <w:keepNext/>
         <w:keepLines/>
       </w:pPr>
-      <w:ins w:id="98" w:author="raugustyn" w:date="2014-11-23T12:48:00Z">
+      <w:ins w:id="122" w:author="raugustyn" w:date="2014-11-23T12:48:00Z">
         <w:r>
           <w:t>Výsledkem importu je vytvoření, případně aktualizace repliky databáze R</w:t>
         </w:r>
       </w:ins>
-      <w:ins w:id="99" w:author="raugustyn" w:date="2014-11-23T12:49:00Z">
+      <w:ins w:id="123" w:author="raugustyn" w:date="2014-11-23T12:49:00Z">
         <w:r>
           <w:t>ÚIAN podle nastavených parametrů.</w:t>
         </w:r>
@@ -7827,7 +8060,7 @@
     <w:p>
       <w:pPr>
         <w:rPr>
-          <w:ins w:id="100" w:author="raugustyn" w:date="2014-11-23T12:49:00Z"/>
+          <w:ins w:id="124" w:author="raugustyn" w:date="2014-11-23T12:49:00Z"/>
         </w:rPr>
       </w:pPr>
       <w:r>
@@ -7887,7 +8120,7 @@
         <w:pStyle w:val="Titulek"/>
       </w:pPr>
       <w:proofErr w:type="spellStart"/>
-      <w:ins w:id="101" w:author="raugustyn" w:date="2014-11-23T12:50:00Z">
+      <w:ins w:id="125" w:author="raugustyn" w:date="2014-11-23T12:50:00Z">
         <w:r>
           <w:t>Figure</w:t>
         </w:r>
@@ -7905,15 +8138,23 @@
       <w:r>
         <w:fldChar w:fldCharType="separate"/>
       </w:r>
-      <w:ins w:id="102" w:author="raugustyn" w:date="2014-11-23T13:44:00Z">
-        <w:r>
-          <w:rPr>
-            <w:noProof/>
-          </w:rPr>
-          <w:t>5</w:t>
+      <w:ins w:id="126" w:author="raugustyn" w:date="2014-11-23T15:15:00Z">
+        <w:r>
+          <w:rPr>
+            <w:noProof/>
+          </w:rPr>
+          <w:t>8</w:t>
         </w:r>
       </w:ins>
-      <w:ins w:id="103" w:author="raugustyn" w:date="2014-11-23T12:50:00Z">
+      <w:del w:id="127" w:author="raugustyn" w:date="2014-11-23T15:14:00Z">
+        <w:r>
+          <w:rPr>
+            <w:noProof/>
+          </w:rPr>
+          <w:delText>6</w:delText>
+        </w:r>
+      </w:del>
+      <w:ins w:id="128" w:author="raugustyn" w:date="2014-11-23T12:50:00Z">
         <w:r>
           <w:fldChar w:fldCharType="end"/>
         </w:r>
@@ -7926,7 +8167,7 @@
       <w:pPr>
         <w:jc w:val="center"/>
         <w:rPr>
-          <w:ins w:id="104" w:author="raugustyn" w:date="2014-11-23T12:50:00Z"/>
+          <w:ins w:id="129" w:author="raugustyn" w:date="2014-11-23T12:50:00Z"/>
         </w:rPr>
       </w:pPr>
       <w:r>
@@ -7934,6 +8175,7 @@
           <w:noProof/>
           <w:lang w:val="en-US" w:eastAsia="en-US"/>
         </w:rPr>
+        <w:lastRenderedPageBreak/>
         <w:drawing>
           <wp:inline distT="0" distB="0" distL="0" distR="0">
             <wp:extent cx="4451509" cy="2847975"/>
@@ -7985,13 +8227,13 @@
       <w:pPr>
         <w:pStyle w:val="Titulek"/>
         <w:rPr>
-          <w:ins w:id="105" w:author="raugustyn" w:date="2014-11-23T12:51:00Z"/>
+          <w:ins w:id="130" w:author="raugustyn" w:date="2014-11-23T12:51:00Z"/>
           <w:i/>
           <w:noProof/>
         </w:rPr>
       </w:pPr>
       <w:proofErr w:type="spellStart"/>
-      <w:ins w:id="106" w:author="raugustyn" w:date="2014-11-23T12:51:00Z">
+      <w:ins w:id="131" w:author="raugustyn" w:date="2014-11-23T12:51:00Z">
         <w:r>
           <w:t>Figure</w:t>
         </w:r>
@@ -8009,15 +8251,23 @@
       <w:r>
         <w:fldChar w:fldCharType="separate"/>
       </w:r>
-      <w:ins w:id="107" w:author="raugustyn" w:date="2014-11-23T13:44:00Z">
-        <w:r>
-          <w:rPr>
-            <w:noProof/>
-          </w:rPr>
-          <w:t>6</w:t>
+      <w:ins w:id="132" w:author="raugustyn" w:date="2014-11-23T15:15:00Z">
+        <w:r>
+          <w:rPr>
+            <w:noProof/>
+          </w:rPr>
+          <w:t>9</w:t>
         </w:r>
       </w:ins>
-      <w:ins w:id="108" w:author="raugustyn" w:date="2014-11-23T12:51:00Z">
+      <w:del w:id="133" w:author="raugustyn" w:date="2014-11-23T15:14:00Z">
+        <w:r>
+          <w:rPr>
+            <w:noProof/>
+          </w:rPr>
+          <w:delText>7</w:delText>
+        </w:r>
+      </w:del>
+      <w:ins w:id="134" w:author="raugustyn" w:date="2014-11-23T12:51:00Z">
         <w:r>
           <w:fldChar w:fldCharType="end"/>
         </w:r>
@@ -8038,58 +8288,64 @@
         <w:pStyle w:val="Nadpis3"/>
         <w:keepLines/>
         <w:rPr>
-          <w:ins w:id="109" w:author="raugustyn" w:date="2014-11-23T13:13:00Z"/>
-        </w:rPr>
-      </w:pPr>
-      <w:ins w:id="110" w:author="raugustyn" w:date="2014-11-23T13:08:00Z">
-        <w:r>
-          <w:lastRenderedPageBreak/>
+          <w:ins w:id="135" w:author="raugustyn" w:date="2014-11-23T13:13:00Z"/>
+        </w:rPr>
+      </w:pPr>
+      <w:bookmarkStart w:id="136" w:name="_Toc404519588"/>
+      <w:ins w:id="137" w:author="raugustyn" w:date="2014-11-23T13:08:00Z">
+        <w:r>
           <w:t xml:space="preserve">Detailní informace o importech a </w:t>
         </w:r>
       </w:ins>
-      <w:ins w:id="111" w:author="raugustyn" w:date="2014-11-23T13:13:00Z">
+      <w:ins w:id="138" w:author="raugustyn" w:date="2014-11-23T13:13:00Z">
         <w:r>
           <w:t>aktuálnost</w:t>
         </w:r>
       </w:ins>
-      <w:ins w:id="112" w:author="raugustyn" w:date="2014-11-23T13:08:00Z">
+      <w:ins w:id="139" w:author="raugustyn" w:date="2014-11-23T13:08:00Z">
         <w:r>
           <w:t xml:space="preserve"> databáze</w:t>
         </w:r>
       </w:ins>
+      <w:bookmarkEnd w:id="136"/>
     </w:p>
     <w:p>
       <w:pPr>
         <w:keepNext/>
         <w:keepLines/>
         <w:rPr>
-          <w:ins w:id="113" w:author="raugustyn" w:date="2014-11-23T13:15:00Z"/>
-        </w:rPr>
-      </w:pPr>
-      <w:ins w:id="114" w:author="raugustyn" w:date="2014-11-23T13:13:00Z">
+          <w:ins w:id="140" w:author="raugustyn" w:date="2014-11-23T13:15:00Z"/>
+        </w:rPr>
+      </w:pPr>
+      <w:ins w:id="141" w:author="raugustyn" w:date="2014-11-23T13:13:00Z">
         <w:r>
           <w:t xml:space="preserve">Detailní informace </w:t>
         </w:r>
       </w:ins>
-      <w:ins w:id="115" w:author="raugustyn" w:date="2014-11-23T13:34:00Z">
+      <w:ins w:id="142" w:author="raugustyn" w:date="2014-11-23T13:34:00Z">
         <w:r>
           <w:t xml:space="preserve">o stavu a obsahu databáze, nad kterou služby běží je možné získat pomocí odkazu v dolní části </w:t>
         </w:r>
       </w:ins>
-      <w:ins w:id="116" w:author="raugustyn" w:date="2014-11-23T13:35:00Z">
+      <w:ins w:id="143" w:author="raugustyn" w:date="2014-11-23T13:35:00Z">
         <w:r>
           <w:t>úvodní stránky portálu.</w:t>
         </w:r>
       </w:ins>
+      <w:ins w:id="144" w:author="raugustyn" w:date="2014-11-23T14:42:00Z">
+        <w:r>
+          <w:t xml:space="preserve"> Informace jsou uloženy na serveru v adresáři se staženými daty RÚIAN.</w:t>
+        </w:r>
+      </w:ins>
     </w:p>
     <w:p>
       <w:pPr>
         <w:spacing w:before="240"/>
         <w:rPr>
-          <w:ins w:id="117" w:author="raugustyn" w:date="2014-11-23T13:33:00Z"/>
-        </w:rPr>
-      </w:pPr>
-      <w:ins w:id="118" w:author="raugustyn" w:date="2014-11-23T13:13:00Z">
+          <w:ins w:id="145" w:author="raugustyn" w:date="2014-11-23T13:33:00Z"/>
+        </w:rPr>
+      </w:pPr>
+      <w:ins w:id="146" w:author="raugustyn" w:date="2014-11-23T13:13:00Z">
         <w:r>
           <w:rPr>
             <w:noProof/>
@@ -8147,12 +8403,13 @@
       <w:pPr>
         <w:pStyle w:val="Titulek"/>
         <w:rPr>
-          <w:ins w:id="119" w:author="raugustyn" w:date="2014-11-23T13:15:00Z"/>
+          <w:ins w:id="147" w:author="raugustyn" w:date="2014-11-23T13:15:00Z"/>
         </w:rPr>
       </w:pPr>
       <w:proofErr w:type="spellStart"/>
-      <w:ins w:id="120" w:author="raugustyn" w:date="2014-11-23T13:34:00Z">
-        <w:r>
+      <w:ins w:id="148" w:author="raugustyn" w:date="2014-11-23T13:34:00Z">
+        <w:r>
+          <w:lastRenderedPageBreak/>
           <w:t>Figure</w:t>
         </w:r>
         <w:proofErr w:type="spellEnd"/>
@@ -8169,30 +8426,35 @@
       <w:r>
         <w:fldChar w:fldCharType="separate"/>
       </w:r>
-      <w:ins w:id="121" w:author="raugustyn" w:date="2014-11-23T13:44:00Z">
-        <w:r>
-          <w:rPr>
-            <w:noProof/>
-          </w:rPr>
-          <w:t>7</w:t>
+      <w:ins w:id="149" w:author="raugustyn" w:date="2014-11-23T15:15:00Z">
+        <w:r>
+          <w:rPr>
+            <w:noProof/>
+          </w:rPr>
+          <w:t>10</w:t>
         </w:r>
       </w:ins>
-      <w:ins w:id="122" w:author="raugustyn" w:date="2014-11-23T13:34:00Z">
+      <w:del w:id="150" w:author="raugustyn" w:date="2014-11-23T15:14:00Z">
+        <w:r>
+          <w:rPr>
+            <w:noProof/>
+          </w:rPr>
+          <w:delText>8</w:delText>
+        </w:r>
+      </w:del>
+      <w:ins w:id="151" w:author="raugustyn" w:date="2014-11-23T13:34:00Z">
         <w:r>
           <w:fldChar w:fldCharType="end"/>
         </w:r>
         <w:r>
-          <w:t xml:space="preserve"> Odkaz na detailní informace </w:t>
-        </w:r>
-        <w:r>
-          <w:t>na portálu služeb</w:t>
+          <w:t xml:space="preserve"> Odkaz na detailní informace na portálu služeb</w:t>
         </w:r>
       </w:ins>
     </w:p>
     <w:p>
       <w:pPr>
         <w:rPr>
-          <w:ins w:id="123" w:author="raugustyn" w:date="2014-11-23T13:15:00Z"/>
+          <w:ins w:id="152" w:author="raugustyn" w:date="2014-11-23T13:15:00Z"/>
         </w:rPr>
       </w:pPr>
     </w:p>
@@ -8200,22 +8462,25 @@
       <w:pPr>
         <w:jc w:val="center"/>
         <w:rPr>
-          <w:ins w:id="124" w:author="raugustyn" w:date="2014-11-23T13:39:00Z"/>
-        </w:rPr>
-      </w:pPr>
-      <w:ins w:id="125" w:author="raugustyn" w:date="2014-11-23T13:45:00Z">
-        <w:r>
-          <w:lastRenderedPageBreak/>
+          <w:ins w:id="153" w:author="raugustyn" w:date="2014-11-23T13:39:00Z"/>
+        </w:rPr>
+      </w:pPr>
+      <w:ins w:id="154" w:author="raugustyn" w:date="2014-11-23T13:45:00Z">
+        <w:r>
           <w:t xml:space="preserve"> </w:t>
         </w:r>
       </w:ins>
-      <w:ins w:id="126" w:author="raugustyn" w:date="2014-11-23T13:33:00Z">
-        <w:r>
+      <w:ins w:id="155" w:author="raugustyn" w:date="2014-11-23T14:38:00Z">
+        <w:r>
+          <w:rPr>
+            <w:noProof/>
+            <w:lang w:val="en-US" w:eastAsia="en-US"/>
+          </w:rPr>
           <w:drawing>
             <wp:inline distT="0" distB="0" distL="0" distR="0">
-              <wp:extent cx="4731385" cy="3721100"/>
+              <wp:extent cx="5433060" cy="3116580"/>
               <wp:effectExtent l="19050" t="0" r="0" b="0"/>
-              <wp:docPr id="9" name="obrázek 9"/>
+              <wp:docPr id="16" name="obrázek 30"/>
               <wp:cNvGraphicFramePr>
                 <a:graphicFrameLocks xmlns:a="http://schemas.openxmlformats.org/drawingml/2006/main" noChangeAspect="1"/>
               </wp:cNvGraphicFramePr>
@@ -8223,7 +8488,7 @@
                 <a:graphicData uri="http://schemas.openxmlformats.org/drawingml/2006/picture">
                   <pic:pic xmlns:pic="http://schemas.openxmlformats.org/drawingml/2006/picture">
                     <pic:nvPicPr>
-                      <pic:cNvPr id="0" name="Picture 9"/>
+                      <pic:cNvPr id="0" name="Picture 30"/>
                       <pic:cNvPicPr>
                         <a:picLocks noChangeAspect="1" noChangeArrowheads="1"/>
                       </pic:cNvPicPr>
@@ -8238,7 +8503,7 @@
                     <pic:spPr bwMode="auto">
                       <a:xfrm>
                         <a:off x="0" y="0"/>
-                        <a:ext cx="4731385" cy="3721100"/>
+                        <a:ext cx="5433060" cy="3116580"/>
                       </a:xfrm>
                       <a:prstGeom prst="rect">
                         <a:avLst/>
@@ -8257,17 +8522,20 @@
             </wp:inline>
           </w:drawing>
         </w:r>
+        <w:r>
+          <w:t xml:space="preserve"> </w:t>
+        </w:r>
       </w:ins>
     </w:p>
     <w:p>
       <w:pPr>
         <w:pStyle w:val="Titulek"/>
         <w:rPr>
-          <w:ins w:id="127" w:author="raugustyn" w:date="2014-11-23T13:43:00Z"/>
+          <w:ins w:id="156" w:author="raugustyn" w:date="2014-11-23T13:43:00Z"/>
         </w:rPr>
       </w:pPr>
       <w:proofErr w:type="spellStart"/>
-      <w:ins w:id="128" w:author="raugustyn" w:date="2014-11-23T13:43:00Z">
+      <w:ins w:id="157" w:author="raugustyn" w:date="2014-11-23T13:43:00Z">
         <w:r>
           <w:t>Figure</w:t>
         </w:r>
@@ -8285,15 +8553,23 @@
       <w:r>
         <w:fldChar w:fldCharType="separate"/>
       </w:r>
-      <w:ins w:id="129" w:author="raugustyn" w:date="2014-11-23T13:44:00Z">
-        <w:r>
-          <w:rPr>
-            <w:noProof/>
-          </w:rPr>
-          <w:t>8</w:t>
+      <w:ins w:id="158" w:author="raugustyn" w:date="2014-11-23T15:15:00Z">
+        <w:r>
+          <w:rPr>
+            <w:noProof/>
+          </w:rPr>
+          <w:t>11</w:t>
         </w:r>
       </w:ins>
-      <w:ins w:id="130" w:author="raugustyn" w:date="2014-11-23T13:43:00Z">
+      <w:del w:id="159" w:author="raugustyn" w:date="2014-11-23T15:14:00Z">
+        <w:r>
+          <w:rPr>
+            <w:noProof/>
+          </w:rPr>
+          <w:delText>9</w:delText>
+        </w:r>
+      </w:del>
+      <w:ins w:id="160" w:author="raugustyn" w:date="2014-11-23T13:43:00Z">
         <w:r>
           <w:fldChar w:fldCharType="end"/>
         </w:r>
@@ -8304,17 +8580,22 @@
     </w:p>
     <w:p>
       <w:pPr>
-        <w:rPr>
-          <w:ins w:id="131" w:author="raugustyn" w:date="2014-11-23T13:44:00Z"/>
-        </w:rPr>
-      </w:pPr>
-      <w:ins w:id="132" w:author="raugustyn" w:date="2014-11-23T13:54:00Z">
-        <w:r>
+        <w:jc w:val="center"/>
+        <w:rPr>
+          <w:ins w:id="161" w:author="raugustyn" w:date="2014-11-23T13:44:00Z"/>
+        </w:rPr>
+      </w:pPr>
+      <w:ins w:id="162" w:author="raugustyn" w:date="2014-11-23T14:37:00Z">
+        <w:r>
+          <w:rPr>
+            <w:noProof/>
+            <w:lang w:val="en-US" w:eastAsia="en-US"/>
+          </w:rPr>
           <w:drawing>
             <wp:inline distT="0" distB="0" distL="0" distR="0">
-              <wp:extent cx="5760720" cy="3299224"/>
+              <wp:extent cx="5433060" cy="3116580"/>
               <wp:effectExtent l="19050" t="0" r="0" b="0"/>
-              <wp:docPr id="13" name="obrázek 18"/>
+              <wp:docPr id="14" name="obrázek 21"/>
               <wp:cNvGraphicFramePr>
                 <a:graphicFrameLocks xmlns:a="http://schemas.openxmlformats.org/drawingml/2006/main" noChangeAspect="1"/>
               </wp:cNvGraphicFramePr>
@@ -8322,7 +8603,7 @@
                 <a:graphicData uri="http://schemas.openxmlformats.org/drawingml/2006/picture">
                   <pic:pic xmlns:pic="http://schemas.openxmlformats.org/drawingml/2006/picture">
                     <pic:nvPicPr>
-                      <pic:cNvPr id="0" name="Picture 18"/>
+                      <pic:cNvPr id="0" name="Picture 21"/>
                       <pic:cNvPicPr>
                         <a:picLocks noChangeAspect="1" noChangeArrowheads="1"/>
                       </pic:cNvPicPr>
@@ -8337,7 +8618,7 @@
                     <pic:spPr bwMode="auto">
                       <a:xfrm>
                         <a:off x="0" y="0"/>
-                        <a:ext cx="5760720" cy="3299224"/>
+                        <a:ext cx="5433060" cy="3116580"/>
                       </a:xfrm>
                       <a:prstGeom prst="rect">
                         <a:avLst/>
@@ -8363,7 +8644,7 @@
         <w:pStyle w:val="Titulek"/>
       </w:pPr>
       <w:proofErr w:type="spellStart"/>
-      <w:ins w:id="133" w:author="raugustyn" w:date="2014-11-23T13:44:00Z">
+      <w:ins w:id="163" w:author="raugustyn" w:date="2014-11-23T13:44:00Z">
         <w:r>
           <w:t>Figure</w:t>
         </w:r>
@@ -8381,26 +8662,43 @@
       <w:r>
         <w:fldChar w:fldCharType="separate"/>
       </w:r>
-      <w:ins w:id="134" w:author="raugustyn" w:date="2014-11-23T13:44:00Z">
-        <w:r>
-          <w:rPr>
-            <w:noProof/>
-          </w:rPr>
-          <w:t>9</w:t>
-        </w:r>
+      <w:ins w:id="164" w:author="raugustyn" w:date="2014-11-23T15:15:00Z">
+        <w:r>
+          <w:rPr>
+            <w:noProof/>
+          </w:rPr>
+          <w:t>12</w:t>
+        </w:r>
+      </w:ins>
+      <w:del w:id="165" w:author="raugustyn" w:date="2014-11-23T15:14:00Z">
+        <w:r>
+          <w:rPr>
+            <w:noProof/>
+          </w:rPr>
+          <w:delText>10</w:delText>
+        </w:r>
+      </w:del>
+      <w:ins w:id="166" w:author="raugustyn" w:date="2014-11-23T13:44:00Z">
         <w:r>
           <w:fldChar w:fldCharType="end"/>
         </w:r>
         <w:r>
-          <w:t xml:space="preserve"> Deta</w:t>
-        </w:r>
-        <w:r>
-          <w:t>i</w:t>
-        </w:r>
-        <w:r>
-          <w:t>l výpisu o importu stavové databáze</w:t>
+          <w:t xml:space="preserve"> Detail</w:t>
         </w:r>
       </w:ins>
+      <w:ins w:id="167" w:author="raugustyn" w:date="2014-11-23T14:41:00Z">
+        <w:r>
+          <w:t>ní</w:t>
+        </w:r>
+      </w:ins>
+      <w:ins w:id="168" w:author="raugustyn" w:date="2014-11-23T13:44:00Z">
+        <w:r>
+          <w:t xml:space="preserve"> výpis</w:t>
+        </w:r>
+        <w:r>
+          <w:t xml:space="preserve"> importu stavové databáze</w:t>
+        </w:r>
+      </w:ins>
     </w:p>
     <w:p>
       <w:pPr>
@@ -8409,7 +8707,7 @@
           <w:lang w:val="en-US"/>
         </w:rPr>
       </w:pPr>
-      <w:bookmarkStart w:id="135" w:name="_Toc403366222"/>
+      <w:bookmarkStart w:id="169" w:name="_Toc404519589"/>
       <w:r>
         <w:rPr>
           <w:lang w:val="en-US"/>
@@ -8429,7 +8727,7 @@
         </w:rPr>
         <w:t>Services</w:t>
       </w:r>
-      <w:bookmarkEnd w:id="135"/>
+      <w:bookmarkEnd w:id="169"/>
     </w:p>
     <w:p>
       <w:r>
@@ -8531,20 +8829,20 @@
         <w:t xml:space="preserve"> </w:t>
       </w:r>
       <w:fldSimple w:instr=" SEQ Figure \* ARABIC ">
-        <w:ins w:id="136" w:author="raugustyn" w:date="2014-11-23T13:44:00Z">
+        <w:ins w:id="170" w:author="raugustyn" w:date="2014-11-23T15:15:00Z">
           <w:r>
             <w:rPr>
               <w:noProof/>
             </w:rPr>
-            <w:t>10</w:t>
+            <w:t>13</w:t>
           </w:r>
         </w:ins>
-        <w:del w:id="137" w:author="raugustyn" w:date="2014-11-23T12:50:00Z">
+        <w:del w:id="171" w:author="raugustyn" w:date="2014-11-23T15:14:00Z">
           <w:r>
             <w:rPr>
               <w:noProof/>
             </w:rPr>
-            <w:delText>5</w:delText>
+            <w:delText>11</w:delText>
           </w:r>
         </w:del>
       </w:fldSimple>
@@ -8556,11 +8854,11 @@
       <w:pPr>
         <w:pStyle w:val="Nadpis2"/>
       </w:pPr>
-      <w:bookmarkStart w:id="138" w:name="_Toc403366223"/>
+      <w:bookmarkStart w:id="172" w:name="_Toc404519590"/>
       <w:r>
         <w:t>Instalace</w:t>
       </w:r>
-      <w:bookmarkEnd w:id="138"/>
+      <w:bookmarkEnd w:id="172"/>
     </w:p>
     <w:p>
       <w:r>
@@ -8620,11 +8918,11 @@
       <w:pPr>
         <w:pStyle w:val="Nadpis3"/>
       </w:pPr>
-      <w:bookmarkStart w:id="139" w:name="_Toc403366224"/>
+      <w:bookmarkStart w:id="173" w:name="_Toc404519591"/>
       <w:r>
         <w:t>Výběr HTTP Serveru</w:t>
       </w:r>
-      <w:bookmarkEnd w:id="139"/>
+      <w:bookmarkEnd w:id="173"/>
     </w:p>
     <w:p>
       <w:r>
@@ -8730,11 +9028,11 @@
       <w:pPr>
         <w:pStyle w:val="Nadpis3"/>
       </w:pPr>
-      <w:bookmarkStart w:id="140" w:name="_Toc403366225"/>
+      <w:bookmarkStart w:id="174" w:name="_Toc404519592"/>
       <w:r>
         <w:t>Konfigurace HTTP Serveru</w:t>
       </w:r>
-      <w:bookmarkEnd w:id="140"/>
+      <w:bookmarkEnd w:id="174"/>
     </w:p>
     <w:p>
       <w:r>
@@ -8815,7 +9113,7 @@
       <w:pPr>
         <w:pStyle w:val="Nadpis4"/>
       </w:pPr>
-      <w:bookmarkStart w:id="141" w:name="_Ref403365866"/>
+      <w:bookmarkStart w:id="175" w:name="_Ref403365866"/>
       <w:r>
         <w:lastRenderedPageBreak/>
         <w:t xml:space="preserve">Konfigurace na </w:t>
@@ -8831,7 +9129,7 @@
       <w:r>
         <w:t xml:space="preserve"> HTTP</w:t>
       </w:r>
-      <w:bookmarkEnd w:id="141"/>
+      <w:bookmarkEnd w:id="175"/>
     </w:p>
     <w:p>
       <w:r>
@@ -8969,7 +9267,7 @@
       <w:pPr>
         <w:pStyle w:val="Nadpis3"/>
       </w:pPr>
-      <w:bookmarkStart w:id="142" w:name="_Toc403366226"/>
+      <w:bookmarkStart w:id="176" w:name="_Toc404519593"/>
       <w:r>
         <w:t>Konfigurace</w:t>
       </w:r>
@@ -8980,7 +9278,7 @@
       <w:r>
         <w:t>RUIANServices.cfg</w:t>
       </w:r>
-      <w:bookmarkEnd w:id="142"/>
+      <w:bookmarkEnd w:id="176"/>
       <w:proofErr w:type="spellEnd"/>
     </w:p>
     <w:p>
@@ -8993,7 +9291,15 @@
       </w:r>
       <w:proofErr w:type="spellEnd"/>
       <w:r>
-        <w:t xml:space="preserve"> se nachází v hlavním adresáři RÚIAN </w:t>
+        <w:t xml:space="preserve"> se </w:t>
+      </w:r>
+      <w:ins w:id="177" w:author="raugustyn" w:date="2014-11-23T14:43:00Z">
+        <w:r>
+          <w:t xml:space="preserve">implicitně </w:t>
+        </w:r>
+      </w:ins>
+      <w:r>
+        <w:t xml:space="preserve">nachází v hlavním adresáři RÚIAN </w:t>
       </w:r>
       <w:proofErr w:type="spellStart"/>
       <w:r>
@@ -9413,13 +9719,108 @@
     </w:tbl>
     <w:p>
       <w:pPr>
+        <w:rPr>
+          <w:ins w:id="178" w:author="raugustyn" w:date="2014-11-23T14:45:00Z"/>
+        </w:rPr>
+      </w:pPr>
+      <w:ins w:id="179" w:author="raugustyn" w:date="2014-11-23T14:45:00Z">
+        <w:r>
+          <w:t xml:space="preserve">Hodnoty </w:t>
+        </w:r>
+        <w:proofErr w:type="spellStart"/>
+        <w:r>
+          <w:t>D</w:t>
+        </w:r>
+        <w:r>
+          <w:t>atabaseHost</w:t>
+        </w:r>
+        <w:proofErr w:type="spellEnd"/>
+        <w:r>
+          <w:t xml:space="preserve">, </w:t>
+        </w:r>
+        <w:proofErr w:type="spellStart"/>
+        <w:r>
+          <w:t>D</w:t>
+        </w:r>
+        <w:r>
+          <w:t>atabasePort</w:t>
+        </w:r>
+        <w:proofErr w:type="spellEnd"/>
+        <w:r>
+          <w:t xml:space="preserve">, </w:t>
+        </w:r>
+        <w:proofErr w:type="spellStart"/>
+        <w:r>
+          <w:t>D</w:t>
+        </w:r>
+        <w:r>
+          <w:t>atabaseName</w:t>
+        </w:r>
+        <w:proofErr w:type="spellEnd"/>
+        <w:r>
+          <w:t xml:space="preserve">, a </w:t>
+        </w:r>
+        <w:proofErr w:type="spellStart"/>
+        <w:r>
+          <w:t>D</w:t>
+        </w:r>
+        <w:r>
+          <w:t>atabasePassword</w:t>
+        </w:r>
+        <w:proofErr w:type="spellEnd"/>
+        <w:r>
+          <w:t xml:space="preserve"> nemusí být nastaveny. V tom případě </w:t>
+        </w:r>
+      </w:ins>
+      <w:ins w:id="180" w:author="raugustyn" w:date="2014-11-23T14:47:00Z">
+        <w:r>
+          <w:t>jsou</w:t>
+        </w:r>
+      </w:ins>
+      <w:ins w:id="181" w:author="raugustyn" w:date="2014-11-23T14:45:00Z">
+        <w:r>
+          <w:t xml:space="preserve"> převzaty z hodnot </w:t>
+        </w:r>
+      </w:ins>
+      <w:ins w:id="182" w:author="raugustyn" w:date="2014-11-23T14:47:00Z">
+        <w:r>
+          <w:t xml:space="preserve">Host, Port, </w:t>
+        </w:r>
+        <w:proofErr w:type="spellStart"/>
+        <w:r>
+          <w:t>dbname</w:t>
+        </w:r>
+        <w:proofErr w:type="spellEnd"/>
+        <w:r>
+          <w:t xml:space="preserve">, User a </w:t>
+        </w:r>
+        <w:proofErr w:type="spellStart"/>
+        <w:r>
+          <w:t>Password</w:t>
+        </w:r>
+        <w:proofErr w:type="spellEnd"/>
+        <w:r>
+          <w:t xml:space="preserve"> v konfiguraci RÚIAN </w:t>
+        </w:r>
+        <w:proofErr w:type="spellStart"/>
+        <w:r>
+          <w:t>Importer</w:t>
+        </w:r>
+        <w:proofErr w:type="spellEnd"/>
+        <w:r>
+          <w:t>-u.</w:t>
+        </w:r>
+      </w:ins>
+    </w:p>
+    <w:p>
+      <w:pPr>
         <w:pStyle w:val="Nadpis3"/>
       </w:pPr>
-      <w:bookmarkStart w:id="143" w:name="_Toc403366227"/>
+      <w:bookmarkStart w:id="183" w:name="_Toc404519594"/>
       <w:r>
         <w:t>Testování nakonfigurovaného serveru</w:t>
       </w:r>
-      <w:bookmarkEnd w:id="143"/>
+      <w:bookmarkEnd w:id="183"/>
     </w:p>
     <w:p>
       <w:pPr>
@@ -9529,12 +9930,12 @@
       <w:pPr>
         <w:pStyle w:val="Nadpis1"/>
       </w:pPr>
-      <w:bookmarkStart w:id="144" w:name="_Toc403366228"/>
+      <w:bookmarkStart w:id="184" w:name="_Toc404519595"/>
       <w:r>
         <w:lastRenderedPageBreak/>
         <w:t>Použité zkratky</w:t>
       </w:r>
-      <w:bookmarkEnd w:id="144"/>
+      <w:bookmarkEnd w:id="184"/>
     </w:p>
     <w:tbl>
       <w:tblPr>
@@ -9756,7 +10157,7 @@
       <w:pPr>
         <w:pStyle w:val="Nadpis1"/>
       </w:pPr>
-      <w:bookmarkStart w:id="145" w:name="_Toc403366229"/>
+      <w:bookmarkStart w:id="185" w:name="_Toc404519596"/>
       <w:r>
         <w:lastRenderedPageBreak/>
         <w:t xml:space="preserve">Příloha </w:t>
@@ -9768,7 +10169,7 @@
       <w:r>
         <w:t>PostGIS</w:t>
       </w:r>
-      <w:bookmarkEnd w:id="145"/>
+      <w:bookmarkEnd w:id="185"/>
       <w:proofErr w:type="spellEnd"/>
     </w:p>
     <w:p>
@@ -10392,7 +10793,7 @@
       <w:pPr>
         <w:pStyle w:val="Nadpis1"/>
       </w:pPr>
-      <w:bookmarkStart w:id="146" w:name="_Toc403366230"/>
+      <w:bookmarkStart w:id="186" w:name="_Toc404519597"/>
       <w:r>
         <w:lastRenderedPageBreak/>
         <w:t xml:space="preserve">Příloha B: Automatické stahování </w:t>
@@ -10403,7 +10804,7 @@
       <w:r>
         <w:t xml:space="preserve"> databáze RÚIAN</w:t>
       </w:r>
-      <w:bookmarkEnd w:id="146"/>
+      <w:bookmarkEnd w:id="186"/>
     </w:p>
     <w:p>
       <w:r>
@@ -10422,8 +10823,8 @@
       <w:pPr>
         <w:pStyle w:val="Nadpis2"/>
       </w:pPr>
-      <w:bookmarkStart w:id="147" w:name="_Toc400881909"/>
-      <w:bookmarkStart w:id="148" w:name="_Toc403366231"/>
+      <w:bookmarkStart w:id="187" w:name="_Toc400881909"/>
+      <w:bookmarkStart w:id="188" w:name="_Toc404519598"/>
       <w:r>
         <w:t xml:space="preserve">Operační systém </w:t>
       </w:r>
@@ -10433,8 +10834,8 @@
       <w:r>
         <w:t xml:space="preserve"> Windows</w:t>
       </w:r>
-      <w:bookmarkEnd w:id="147"/>
-      <w:bookmarkEnd w:id="148"/>
+      <w:bookmarkEnd w:id="187"/>
+      <w:bookmarkEnd w:id="188"/>
     </w:p>
     <w:p>
       <w:pPr>
@@ -10629,8 +11030,8 @@
       <w:pPr>
         <w:pStyle w:val="Nadpis2"/>
       </w:pPr>
-      <w:bookmarkStart w:id="149" w:name="_Toc400881910"/>
-      <w:bookmarkStart w:id="150" w:name="_Toc403366232"/>
+      <w:bookmarkStart w:id="189" w:name="_Toc400881910"/>
+      <w:bookmarkStart w:id="190" w:name="_Toc404519599"/>
       <w:r>
         <w:lastRenderedPageBreak/>
         <w:t>Operační systém Uni</w:t>
@@ -10641,8 +11042,8 @@
       <w:r>
         <w:t>(Linux)</w:t>
       </w:r>
-      <w:bookmarkEnd w:id="149"/>
-      <w:bookmarkEnd w:id="150"/>
+      <w:bookmarkEnd w:id="189"/>
+      <w:bookmarkEnd w:id="190"/>
     </w:p>
     <w:p>
       <w:pPr>
@@ -10838,7 +11239,7 @@
       <w:pPr>
         <w:pStyle w:val="Nadpis1"/>
       </w:pPr>
-      <w:bookmarkStart w:id="151" w:name="_Toc403366233"/>
+      <w:bookmarkStart w:id="191" w:name="_Toc404519600"/>
       <w:r>
         <w:lastRenderedPageBreak/>
         <w:t xml:space="preserve">Příloha C: </w:t>
@@ -10854,7 +11255,7 @@
       <w:r>
         <w:t xml:space="preserve"> s minimálním nastavením</w:t>
       </w:r>
-      <w:bookmarkEnd w:id="151"/>
+      <w:bookmarkEnd w:id="191"/>
     </w:p>
     <w:p>
       <w:r>
@@ -10879,14 +11280,14 @@
       <w:pPr>
         <w:pStyle w:val="Nadpis2"/>
       </w:pPr>
-      <w:bookmarkStart w:id="152" w:name="_Toc403366234"/>
+      <w:bookmarkStart w:id="192" w:name="_Toc404519601"/>
       <w:r>
         <w:t xml:space="preserve">1. </w:t>
       </w:r>
       <w:r>
         <w:t>Kontrola systému</w:t>
       </w:r>
-      <w:bookmarkEnd w:id="152"/>
+      <w:bookmarkEnd w:id="192"/>
     </w:p>
     <w:p>
       <w:r>
@@ -11008,7 +11409,7 @@
       <w:pPr>
         <w:pStyle w:val="Nadpis2"/>
       </w:pPr>
-      <w:bookmarkStart w:id="153" w:name="_Toc403366235"/>
+      <w:bookmarkStart w:id="193" w:name="_Toc404519602"/>
       <w:r>
         <w:t xml:space="preserve">2. </w:t>
       </w:r>
@@ -11019,7 +11420,7 @@
       <w:r>
         <w:t>Toolbox</w:t>
       </w:r>
-      <w:bookmarkEnd w:id="153"/>
+      <w:bookmarkEnd w:id="193"/>
       <w:proofErr w:type="spellEnd"/>
     </w:p>
     <w:p>
@@ -11121,7 +11522,7 @@
       <w:pPr>
         <w:pStyle w:val="Nadpis2"/>
       </w:pPr>
-      <w:bookmarkStart w:id="154" w:name="_Toc403366236"/>
+      <w:bookmarkStart w:id="194" w:name="_Toc404519603"/>
       <w:r>
         <w:lastRenderedPageBreak/>
         <w:t xml:space="preserve">3. </w:t>
@@ -11129,7 +11530,7 @@
       <w:r>
         <w:t>Stažení dat a aktualizací</w:t>
       </w:r>
-      <w:bookmarkEnd w:id="154"/>
+      <w:bookmarkEnd w:id="194"/>
     </w:p>
     <w:p>
       <w:pPr>
@@ -11212,14 +11613,14 @@
       <w:pPr>
         <w:pStyle w:val="Nadpis2"/>
       </w:pPr>
-      <w:bookmarkStart w:id="155" w:name="_Toc403366237"/>
+      <w:bookmarkStart w:id="195" w:name="_Toc404519604"/>
       <w:r>
         <w:t xml:space="preserve">4. </w:t>
       </w:r>
       <w:r>
         <w:t>Vytvoření databáze</w:t>
       </w:r>
-      <w:bookmarkEnd w:id="155"/>
+      <w:bookmarkEnd w:id="195"/>
     </w:p>
     <w:p>
       <w:r>
@@ -11295,14 +11696,14 @@
       <w:pPr>
         <w:pStyle w:val="Nadpis2"/>
       </w:pPr>
-      <w:bookmarkStart w:id="156" w:name="_Toc403366238"/>
+      <w:bookmarkStart w:id="196" w:name="_Toc404519605"/>
       <w:r>
         <w:t xml:space="preserve">5. </w:t>
       </w:r>
       <w:r>
         <w:t>Import do databáze</w:t>
       </w:r>
-      <w:bookmarkEnd w:id="156"/>
+      <w:bookmarkEnd w:id="196"/>
     </w:p>
     <w:p>
       <w:r>
@@ -11527,9 +11928,83 @@
       <w:pPr>
         <w:pStyle w:val="Nadpis2"/>
       </w:pPr>
-      <w:bookmarkStart w:id="157" w:name="_Toc403366239"/>
-      <w:r>
-        <w:t xml:space="preserve">6. </w:t>
+      <w:bookmarkStart w:id="197" w:name="_Toc404519606"/>
+      <w:r>
+        <w:t xml:space="preserve">6. Nastavení serveru </w:t>
+      </w:r>
+      <w:proofErr w:type="spellStart"/>
+      <w:r>
+        <w:t>Apache</w:t>
+      </w:r>
+      <w:bookmarkEnd w:id="197"/>
+      <w:proofErr w:type="spellEnd"/>
+    </w:p>
+    <w:p>
+      <w:r>
+        <w:t xml:space="preserve">Publikujeme adresář </w:t>
+      </w:r>
+      <w:proofErr w:type="spellStart"/>
+      <w:r>
+        <w:t>RUIANToolbox</w:t>
+      </w:r>
+      <w:proofErr w:type="spellEnd"/>
+      <w:r>
+        <w:t xml:space="preserve"> na serveru </w:t>
+      </w:r>
+      <w:proofErr w:type="spellStart"/>
+      <w:r>
+        <w:t>Apache</w:t>
+      </w:r>
+      <w:proofErr w:type="spellEnd"/>
+      <w:r>
+        <w:t xml:space="preserve"> podle kapitoly </w:t>
+      </w:r>
+      <w:r>
+        <w:fldChar w:fldCharType="begin"/>
+      </w:r>
+      <w:r>
+        <w:instrText xml:space="preserve"> REF _Ref403365866 \h </w:instrText>
+      </w:r>
+      <w:r>
+        <w:fldChar w:fldCharType="separate"/>
+      </w:r>
+      <w:r>
+        <w:t xml:space="preserve">Konfigurace na serveru </w:t>
+      </w:r>
+      <w:proofErr w:type="spellStart"/>
+      <w:r>
+        <w:t>Apache</w:t>
+      </w:r>
+      <w:proofErr w:type="spellEnd"/>
+      <w:r>
+        <w:t xml:space="preserve"> HTTP</w:t>
+      </w:r>
+      <w:r>
+        <w:fldChar w:fldCharType="end"/>
+      </w:r>
+      <w:r>
+        <w:t xml:space="preserve"> v kapitole RÚIAN Web </w:t>
+      </w:r>
+      <w:proofErr w:type="spellStart"/>
+      <w:r>
+        <w:t>Services</w:t>
+      </w:r>
+      <w:proofErr w:type="spellEnd"/>
+      <w:r>
+        <w:t>.</w:t>
+      </w:r>
+    </w:p>
+    <w:p>
+      <w:pPr>
+        <w:pStyle w:val="Nadpis2"/>
+      </w:pPr>
+      <w:bookmarkStart w:id="198" w:name="_Toc404519607"/>
+      <w:r>
+        <w:lastRenderedPageBreak/>
+        <w:t>7</w:t>
+      </w:r>
+      <w:r>
+        <w:t xml:space="preserve">. </w:t>
       </w:r>
       <w:r>
         <w:t xml:space="preserve">Nastavení serveru </w:t>
@@ -11538,203 +12013,161 @@
       <w:r>
         <w:t>WebServices</w:t>
       </w:r>
-      <w:bookmarkEnd w:id="157"/>
+      <w:bookmarkEnd w:id="198"/>
       <w:proofErr w:type="spellEnd"/>
     </w:p>
     <w:p>
       <w:r>
-        <w:t xml:space="preserve">Nastavíme server </w:t>
+        <w:t xml:space="preserve">Nastavíme </w:t>
       </w:r>
       <w:proofErr w:type="spellStart"/>
       <w:r>
-        <w:t>Apache</w:t>
-      </w:r>
+        <w:t>hotnot</w:t>
+      </w:r>
+      <w:ins w:id="199" w:author="raugustyn" w:date="2014-11-23T15:22:00Z">
+        <w:r>
+          <w:t>u</w:t>
+        </w:r>
+      </w:ins>
       <w:proofErr w:type="spellEnd"/>
-      <w:r>
-        <w:t xml:space="preserve"> a </w:t>
+      <w:del w:id="200" w:author="raugustyn" w:date="2014-11-23T15:22:00Z">
+        <w:r>
+          <w:delText>y</w:delText>
+        </w:r>
+      </w:del>
+      <w:r>
+        <w:t xml:space="preserve"> </w:t>
       </w:r>
       <w:proofErr w:type="spellStart"/>
       <w:r>
-        <w:t>hotnoty</w:t>
+        <w:t>servicesWebPath</w:t>
       </w:r>
       <w:proofErr w:type="spellEnd"/>
       <w:r>
         <w:t xml:space="preserve"> </w:t>
       </w:r>
+      <w:del w:id="201" w:author="raugustyn" w:date="2014-11-23T15:22:00Z">
+        <w:r>
+          <w:delText xml:space="preserve">, </w:delText>
+        </w:r>
+        <w:r>
+          <w:delText xml:space="preserve">databaseName </w:delText>
+        </w:r>
+        <w:r>
+          <w:delText xml:space="preserve">, </w:delText>
+        </w:r>
+        <w:r>
+          <w:delText xml:space="preserve">databaseUserName </w:delText>
+        </w:r>
+        <w:r>
+          <w:delText xml:space="preserve">a </w:delText>
+        </w:r>
+        <w:r>
+          <w:delText xml:space="preserve">databasePassword </w:delText>
+        </w:r>
+      </w:del>
+      <w:r>
+        <w:t xml:space="preserve">v souboru </w:t>
+      </w:r>
       <w:proofErr w:type="spellStart"/>
       <w:r>
-        <w:t>servicesWebPath</w:t>
+        <w:t>RUIANServices.cfg</w:t>
       </w:r>
       <w:proofErr w:type="spellEnd"/>
       <w:r>
-        <w:t xml:space="preserve"> </w:t>
-      </w:r>
-      <w:r>
-        <w:t xml:space="preserve">, </w:t>
+        <w:t>.</w:t>
+      </w:r>
+    </w:p>
+    <w:p>
+      <w:pPr>
+        <w:pStyle w:val="Nadpis2"/>
+      </w:pPr>
+      <w:bookmarkStart w:id="202" w:name="_Toc404519608"/>
+      <w:r>
+        <w:t>8. Ověření dostupnosti a využívání služeb</w:t>
+      </w:r>
+      <w:bookmarkEnd w:id="202"/>
+    </w:p>
+    <w:p>
+      <w:r>
+        <w:t xml:space="preserve">Na adrese </w:t>
       </w:r>
       <w:proofErr w:type="spellStart"/>
       <w:r>
-        <w:t>databaseName</w:t>
+        <w:t>localhost</w:t>
       </w:r>
       <w:proofErr w:type="spellEnd"/>
       <w:r>
-        <w:t xml:space="preserve"> </w:t>
-      </w:r>
-      <w:r>
-        <w:t xml:space="preserve">, </w:t>
+        <w:t>/</w:t>
       </w:r>
       <w:proofErr w:type="spellStart"/>
       <w:r>
-        <w:t>databaseUserName</w:t>
+        <w:t>ruian</w:t>
       </w:r>
       <w:proofErr w:type="spellEnd"/>
       <w:r>
-        <w:t xml:space="preserve"> </w:t>
-      </w:r>
-      <w:r>
-        <w:t xml:space="preserve">a </w:t>
+        <w:t>/rest.</w:t>
       </w:r>
       <w:proofErr w:type="spellStart"/>
       <w:r>
-        <w:t>databasePassword</w:t>
+        <w:t>py</w:t>
       </w:r>
       <w:proofErr w:type="spellEnd"/>
       <w:r>
-        <w:t xml:space="preserve"> </w:t>
-      </w:r>
-      <w:r>
-        <w:t xml:space="preserve">v souboru </w:t>
-      </w:r>
-      <w:proofErr w:type="spellStart"/>
-      <w:r>
-        <w:t>RUIANServices.cfg</w:t>
-      </w:r>
-      <w:proofErr w:type="spellEnd"/>
+        <w:t xml:space="preserve"> ověříme, že </w:t>
+      </w:r>
+      <w:r>
+        <w:t>je portá</w:t>
+      </w:r>
+      <w:r>
+        <w:t>l</w:t>
+      </w:r>
+      <w:r>
+        <w:t xml:space="preserve"> služeb dostupný a funkční</w:t>
+      </w:r>
       <w:r>
         <w:t>.</w:t>
       </w:r>
-    </w:p>
-    <w:p>
-      <w:pPr>
-        <w:pStyle w:val="Nadpis2"/>
-      </w:pPr>
-      <w:bookmarkStart w:id="158" w:name="_Toc403366240"/>
-      <w:r>
-        <w:lastRenderedPageBreak/>
-        <w:t xml:space="preserve">7. Nastavení serveru </w:t>
-      </w:r>
-      <w:proofErr w:type="spellStart"/>
-      <w:r>
-        <w:t>Apache</w:t>
-      </w:r>
-      <w:bookmarkEnd w:id="158"/>
-      <w:proofErr w:type="spellEnd"/>
-    </w:p>
-    <w:p>
-      <w:r>
-        <w:t xml:space="preserve">Publikujeme adresář </w:t>
-      </w:r>
-      <w:proofErr w:type="spellStart"/>
-      <w:r>
-        <w:t>RUIANToolbox</w:t>
-      </w:r>
-      <w:proofErr w:type="spellEnd"/>
-      <w:r>
-        <w:t xml:space="preserve"> na serveru </w:t>
-      </w:r>
-      <w:proofErr w:type="spellStart"/>
-      <w:r>
-        <w:t>Apache</w:t>
-      </w:r>
-      <w:proofErr w:type="spellEnd"/>
-      <w:r>
-        <w:t xml:space="preserve"> podle kapitoly </w:t>
-      </w:r>
-      <w:r>
-        <w:fldChar w:fldCharType="begin"/>
-      </w:r>
-      <w:r>
-        <w:instrText xml:space="preserve"> REF _Ref403365866 \h </w:instrText>
-      </w:r>
-      <w:r>
-        <w:fldChar w:fldCharType="separate"/>
-      </w:r>
-      <w:r>
-        <w:t xml:space="preserve">Konfigurace na serveru </w:t>
-      </w:r>
-      <w:proofErr w:type="spellStart"/>
-      <w:r>
-        <w:t>Apache</w:t>
-      </w:r>
-      <w:proofErr w:type="spellEnd"/>
-      <w:r>
-        <w:t xml:space="preserve"> HTTP</w:t>
-      </w:r>
-      <w:r>
-        <w:fldChar w:fldCharType="end"/>
-      </w:r>
-      <w:r>
-        <w:t xml:space="preserve"> v kapitole RÚIAN Web </w:t>
-      </w:r>
-      <w:proofErr w:type="spellStart"/>
-      <w:r>
-        <w:t>Services</w:t>
-      </w:r>
-      <w:proofErr w:type="spellEnd"/>
-      <w:r>
-        <w:t>.</w:t>
-      </w:r>
-    </w:p>
-    <w:p>
-      <w:pPr>
-        <w:pStyle w:val="Nadpis2"/>
-      </w:pPr>
-      <w:bookmarkStart w:id="159" w:name="_Toc403366241"/>
-      <w:r>
-        <w:t>8. Ověření dostupnosti a využívání služeb</w:t>
-      </w:r>
-      <w:bookmarkEnd w:id="159"/>
-    </w:p>
-    <w:p>
-      <w:r>
-        <w:t xml:space="preserve">Na adrese </w:t>
-      </w:r>
-      <w:proofErr w:type="spellStart"/>
-      <w:r>
-        <w:t>localhost</w:t>
-      </w:r>
-      <w:proofErr w:type="spellEnd"/>
-      <w:r>
-        <w:t>/</w:t>
-      </w:r>
-      <w:proofErr w:type="spellStart"/>
-      <w:r>
-        <w:t>ruian</w:t>
-      </w:r>
-      <w:proofErr w:type="spellEnd"/>
-      <w:r>
-        <w:t>/rest.</w:t>
-      </w:r>
-      <w:proofErr w:type="spellStart"/>
-      <w:r>
-        <w:t>py</w:t>
-      </w:r>
-      <w:proofErr w:type="spellEnd"/>
-      <w:r>
-        <w:t xml:space="preserve"> ověříme, že </w:t>
-      </w:r>
-      <w:r>
-        <w:t>je portá</w:t>
-      </w:r>
-      <w:r>
-        <w:t>l</w:t>
-      </w:r>
-      <w:r>
-        <w:t xml:space="preserve"> služeb dostupný a funkční</w:t>
-      </w:r>
-      <w:r>
-        <w:t>.</w:t>
-      </w:r>
+      <w:ins w:id="203" w:author="raugustyn" w:date="2014-11-23T15:18:00Z">
+        <w:r>
+          <w:t xml:space="preserve"> Poté </w:t>
+        </w:r>
+      </w:ins>
+      <w:ins w:id="204" w:author="raugustyn" w:date="2014-11-23T15:23:00Z">
+        <w:r>
+          <w:t>povolíme</w:t>
+        </w:r>
+      </w:ins>
+      <w:ins w:id="205" w:author="raugustyn" w:date="2014-11-23T15:18:00Z">
+        <w:r>
+          <w:t xml:space="preserve"> </w:t>
+        </w:r>
+      </w:ins>
+      <w:ins w:id="206" w:author="raugustyn" w:date="2014-11-23T15:19:00Z">
+        <w:r>
+          <w:t xml:space="preserve">a ověříme </w:t>
+        </w:r>
+      </w:ins>
+      <w:ins w:id="207" w:author="raugustyn" w:date="2014-11-23T15:18:00Z">
+        <w:r>
+          <w:t xml:space="preserve">přístup </w:t>
+        </w:r>
+      </w:ins>
+      <w:ins w:id="208" w:author="raugustyn" w:date="2014-11-23T15:19:00Z">
+        <w:r>
+          <w:t xml:space="preserve">z počítačů mimo lokální doménu v souladu s příslušnými pravidly </w:t>
+        </w:r>
+      </w:ins>
+      <w:ins w:id="209" w:author="raugustyn" w:date="2014-11-23T15:20:00Z">
+        <w:r>
+          <w:t>počítačové sítě</w:t>
+        </w:r>
+      </w:ins>
+      <w:ins w:id="210" w:author="raugustyn" w:date="2014-11-23T15:19:00Z">
+        <w:r>
+          <w:t>.</w:t>
+        </w:r>
+      </w:ins>
     </w:p>
     <w:sectPr>
       <w:pgSz w:w="11906" w:h="16838"/>
@@ -11802,7 +12235,7 @@
       <w:tab/>
       <w:t>Verze: 2.0.</w:t>
     </w:r>
-    <w:del w:id="2" w:author="raugustyn" w:date="2014-11-23T11:24:00Z">
+    <w:del w:id="4" w:author="raugustyn" w:date="2014-11-23T11:24:00Z">
       <w:r>
         <w:rPr>
           <w:rFonts w:ascii="Arial" w:hAnsi="Arial" w:cs="Arial"/>
@@ -11812,7 +12245,7 @@
         <w:delText>0</w:delText>
       </w:r>
     </w:del>
-    <w:ins w:id="3" w:author="raugustyn" w:date="2014-11-23T11:24:00Z">
+    <w:ins w:id="5" w:author="raugustyn" w:date="2014-11-23T11:24:00Z">
       <w:r>
         <w:rPr>
           <w:rFonts w:ascii="Arial" w:hAnsi="Arial" w:cs="Arial"/>
@@ -11874,7 +12307,7 @@
         <w:sz w:val="18"/>
         <w:szCs w:val="18"/>
       </w:rPr>
-      <w:t>19</w:t>
+      <w:t>6</w:t>
     </w:r>
     <w:r>
       <w:rPr>
@@ -11929,7 +12362,7 @@
         <w:sz w:val="18"/>
         <w:szCs w:val="18"/>
       </w:rPr>
-      <w:t>30</w:t>
+      <w:t>29</w:t>
     </w:r>
     <w:r>
       <w:rPr>
@@ -12152,7 +12585,7 @@
       <w:pPr>
         <w:pStyle w:val="Textpoznpodarou"/>
       </w:pPr>
-      <w:ins w:id="19" w:author="raugustyn" w:date="2014-11-23T11:33:00Z">
+      <w:ins w:id="23" w:author="raugustyn" w:date="2014-11-23T11:33:00Z">
         <w:r>
           <w:rPr>
             <w:rStyle w:val="Znakapoznpodarou"/>
@@ -12163,22 +12596,22 @@
           <w:t xml:space="preserve"> Výkon HW musí </w:t>
         </w:r>
       </w:ins>
-      <w:ins w:id="20" w:author="raugustyn" w:date="2014-11-23T11:34:00Z">
+      <w:ins w:id="24" w:author="raugustyn" w:date="2014-11-23T11:34:00Z">
         <w:r>
           <w:t xml:space="preserve">však </w:t>
         </w:r>
       </w:ins>
-      <w:ins w:id="21" w:author="raugustyn" w:date="2014-11-23T11:33:00Z">
+      <w:ins w:id="25" w:author="raugustyn" w:date="2014-11-23T11:33:00Z">
         <w:r>
           <w:t xml:space="preserve">odpovídat očekáváním na rychlost běhu </w:t>
         </w:r>
       </w:ins>
-      <w:ins w:id="22" w:author="raugustyn" w:date="2014-11-23T11:34:00Z">
+      <w:ins w:id="26" w:author="raugustyn" w:date="2014-11-23T11:34:00Z">
         <w:r>
           <w:t xml:space="preserve">jednotlivých komponent </w:t>
         </w:r>
       </w:ins>
-      <w:ins w:id="23" w:author="raugustyn" w:date="2014-11-23T11:33:00Z">
+      <w:ins w:id="27" w:author="raugustyn" w:date="2014-11-23T11:33:00Z">
         <w:r>
           <w:t>knihovny</w:t>
         </w:r>
@@ -12190,7 +12623,7 @@
       <w:pPr>
         <w:pStyle w:val="Textpoznpodarou"/>
       </w:pPr>
-      <w:ins w:id="25" w:author="raugustyn" w:date="2014-11-23T11:34:00Z">
+      <w:ins w:id="29" w:author="raugustyn" w:date="2014-11-23T11:34:00Z">
         <w:r>
           <w:rPr>
             <w:rStyle w:val="Znakapoznpodarou"/>
@@ -12198,7 +12631,15 @@
           <w:footnoteRef/>
         </w:r>
         <w:r>
-          <w:t xml:space="preserve"> Testováno na Microsoft Windows 8.1 Desktop a Microsoft Windows 8.1 Server</w:t>
+          <w:t xml:space="preserve"> Testováno na Microsoft Windows 8.1 Desktop a Microsoft Windows Server</w:t>
+        </w:r>
+      </w:ins>
+      <w:ins w:id="30" w:author="raugustyn" w:date="2014-11-24T08:11:00Z">
+        <w:r>
+          <w:t xml:space="preserve"> </w:t>
+        </w:r>
+        <w:r>
+          <w:t>2012</w:t>
         </w:r>
       </w:ins>
     </w:p>
@@ -12444,7 +12885,7 @@
                   <a:blip r:embed="rId1">
                     <a:extLst>
                       <a:ext uri="{28A0092B-C50C-407E-A947-70E740481C1C}">
-                        <a14:useLocalDpi xmlns:a14="http://schemas.microsoft.com/office/drawing/2010/main" xmlns:wps="http://schemas.microsoft.com/office/word/2010/wordprocessingShape" xmlns:wpi="http://schemas.microsoft.com/office/word/2010/wordprocessingInk" xmlns:wpg="http://schemas.microsoft.com/office/word/2010/wordprocessingGroup" xmlns:w14="http://schemas.microsoft.com/office/word/2010/wordml" xmlns:w="http://schemas.openxmlformats.org/wordprocessingml/2006/main" xmlns:w10="urn:schemas-microsoft-com:office:word" xmlns:wp14="http://schemas.microsoft.com/office/word/2010/wordprocessingDrawing" xmlns:v="urn:schemas-microsoft-com:vml" xmlns:o="urn:schemas-microsoft-com:office:office" xmlns:mc="http://schemas.openxmlformats.org/markup-compatibility/2006" xmlns:wpc="http://schemas.microsoft.com/office/word/2010/wordprocessingCanvas" xmlns="" val="0"/>
+                        <a14:useLocalDpi xmlns="" xmlns:wpc="http://schemas.microsoft.com/office/word/2010/wordprocessingCanvas" xmlns:mc="http://schemas.openxmlformats.org/markup-compatibility/2006" xmlns:o="urn:schemas-microsoft-com:office:office" xmlns:v="urn:schemas-microsoft-com:vml" xmlns:wp14="http://schemas.microsoft.com/office/word/2010/wordprocessingDrawing" xmlns:w10="urn:schemas-microsoft-com:office:word" xmlns:w="http://schemas.openxmlformats.org/wordprocessingml/2006/main" xmlns:w14="http://schemas.microsoft.com/office/word/2010/wordml" xmlns:wpg="http://schemas.microsoft.com/office/word/2010/wordprocessingGroup" xmlns:wpi="http://schemas.microsoft.com/office/word/2010/wordprocessingInk" xmlns:wps="http://schemas.microsoft.com/office/word/2010/wordprocessingShape" xmlns:a14="http://schemas.microsoft.com/office/drawing/2010/main" val="0"/>
                       </a:ext>
                     </a:extLst>
                   </a:blip>
@@ -12507,7 +12948,7 @@
                   <a:blip r:embed="rId1">
                     <a:extLst>
                       <a:ext uri="{28A0092B-C50C-407E-A947-70E740481C1C}">
-                        <a14:useLocalDpi xmlns:a14="http://schemas.microsoft.com/office/drawing/2010/main" xmlns:wps="http://schemas.microsoft.com/office/word/2010/wordprocessingShape" xmlns:wpi="http://schemas.microsoft.com/office/word/2010/wordprocessingInk" xmlns:wpg="http://schemas.microsoft.com/office/word/2010/wordprocessingGroup" xmlns:w14="http://schemas.microsoft.com/office/word/2010/wordml" xmlns:w="http://schemas.openxmlformats.org/wordprocessingml/2006/main" xmlns:w10="urn:schemas-microsoft-com:office:word" xmlns:wp14="http://schemas.microsoft.com/office/word/2010/wordprocessingDrawing" xmlns:v="urn:schemas-microsoft-com:vml" xmlns:o="urn:schemas-microsoft-com:office:office" xmlns:mc="http://schemas.openxmlformats.org/markup-compatibility/2006" xmlns:wpc="http://schemas.microsoft.com/office/word/2010/wordprocessingCanvas" xmlns="" val="0"/>
+                        <a14:useLocalDpi xmlns="" xmlns:wpc="http://schemas.microsoft.com/office/word/2010/wordprocessingCanvas" xmlns:mc="http://schemas.openxmlformats.org/markup-compatibility/2006" xmlns:o="urn:schemas-microsoft-com:office:office" xmlns:v="urn:schemas-microsoft-com:vml" xmlns:wp14="http://schemas.microsoft.com/office/word/2010/wordprocessingDrawing" xmlns:w10="urn:schemas-microsoft-com:office:word" xmlns:w="http://schemas.openxmlformats.org/wordprocessingml/2006/main" xmlns:w14="http://schemas.microsoft.com/office/word/2010/wordml" xmlns:wpg="http://schemas.microsoft.com/office/word/2010/wordprocessingGroup" xmlns:wpi="http://schemas.microsoft.com/office/word/2010/wordprocessingInk" xmlns:wps="http://schemas.microsoft.com/office/word/2010/wordprocessingShape" xmlns:a14="http://schemas.microsoft.com/office/drawing/2010/main" val="0"/>
                       </a:ext>
                     </a:extLst>
                   </a:blip>
@@ -16829,26 +17270,11 @@
     <w:pPr>
       <w:spacing w:after="240"/>
       <w:jc w:val="center"/>
-      <w:pPrChange w:id="0" w:author="raugustyn" w:date="2014-11-23T12:50:00Z">
-        <w:pPr>
-          <w:spacing w:before="100" w:after="100"/>
-          <w:jc w:val="center"/>
-        </w:pPr>
-      </w:pPrChange>
     </w:pPr>
     <w:rPr>
       <w:bCs/>
       <w:sz w:val="18"/>
       <w:szCs w:val="20"/>
-      <w:rPrChange w:id="0" w:author="raugustyn" w:date="2014-11-23T12:50:00Z">
-        <w:rPr>
-          <w:rFonts w:ascii="Verdana" w:hAnsi="Verdana"/>
-          <w:bCs/>
-          <w:color w:val="575757"/>
-          <w:sz w:val="18"/>
-          <w:lang w:val="cs-CZ" w:eastAsia="cs-CZ" w:bidi="ar-SA"/>
-        </w:rPr>
-      </w:rPrChange>
     </w:rPr>
   </w:style>
   <w:style w:type="paragraph" w:customStyle="1" w:styleId="StylTitulekDoleva">
@@ -17292,8 +17718,9 @@
     <w:panose1 w:val="020B0604030504040204"/>
     <w:charset w:val="00"/>
     <w:family w:val="swiss"/>
+    <w:notTrueType/>
     <w:pitch w:val="variable"/>
-    <w:sig w:usb0="E1002EFF" w:usb1="C000605B" w:usb2="00000029" w:usb3="00000000" w:csb0="000101FF" w:csb1="00000000"/>
+    <w:sig w:usb0="00000003" w:usb1="00000000" w:usb2="00000000" w:usb3="00000000" w:csb0="00000001" w:csb1="00000000"/>
   </w:font>
   <w:font w:name="Calibri">
     <w:panose1 w:val="020F0502020204030204"/>
@@ -17347,6 +17774,7 @@
     <w:rsid w:val="00DE7D85"/>
     <w:rsid w:val="00E463A2"/>
     <w:rsid w:val="00E47C7D"/>
+    <w:rsid w:val="00E91D5B"/>
     <w:rsid w:val="00F4275A"/>
   </w:rsids>
   <m:mathPr>
@@ -17893,7 +18321,7 @@
 </file>
 
 <file path=customXml/itemProps1.xml><?xml version="1.0" encoding="utf-8"?>
-<ds:datastoreItem xmlns:ds="http://schemas.openxmlformats.org/officeDocument/2006/customXml" ds:itemID="{18EB59D8-E79B-4BFA-A8B8-C790CF9D5B27}">
+<ds:datastoreItem xmlns:ds="http://schemas.openxmlformats.org/officeDocument/2006/customXml" ds:itemID="{EAC28374-F09C-4773-BB24-BD2E96635FFF}">
   <ds:schemaRefs>
     <ds:schemaRef ds:uri="http://schemas.openxmlformats.org/officeDocument/2006/bibliography"/>
   </ds:schemaRefs>

</xml_diff>

<commit_message>
Doplnění dokumentace a CSS stylů pro výsledky unit testů.
</commit_message>
<xml_diff>
--- a/RUIANToolbox.docx
+++ b/RUIANToolbox.docx
@@ -3639,12 +3639,6 @@
         <w:t>online</w:t>
       </w:r>
       <w:r>
-        <w:rPr>
-          <w:rStyle w:val="Znakapoznpodarou"/>
-        </w:rPr>
-        <w:footnoteReference w:id="1"/>
-      </w:r>
-      <w:r>
         <w:t>, po stažení rozbalíme archiv</w:t>
       </w:r>
       <w:r>
@@ -3658,12 +3652,6 @@
       </w:r>
       <w:r>
         <w:t>/OGR s podporou VFR</w:t>
-      </w:r>
-      <w:r>
-        <w:rPr>
-          <w:rStyle w:val="Znakapoznpodarou"/>
-        </w:rPr>
-        <w:footnoteReference w:id="2"/>
       </w:r>
       <w:r>
         <w:t xml:space="preserve"> </w:t>
@@ -3816,7 +3804,7 @@
                 <w:rPr>
                   <w:rStyle w:val="Znakapoznpodarou"/>
                 </w:rPr>
-                <w:footnoteReference w:id="3"/>
+                <w:footnoteReference w:id="1"/>
               </w:r>
             </w:ins>
           </w:p>
@@ -3864,7 +3852,7 @@
                 <w:rPr>
                   <w:rStyle w:val="Znakapoznpodarou"/>
                 </w:rPr>
-                <w:footnoteReference w:id="4"/>
+                <w:footnoteReference w:id="2"/>
               </w:r>
             </w:ins>
             <w:r>
@@ -4306,7 +4294,345 @@
         </w:tc>
       </w:tr>
     </w:tbl>
-    <w:p/>
+    <w:p>
+      <w:pPr>
+        <w:pStyle w:val="Nadpis2"/>
+        <w:rPr>
+          <w:ins w:id="33" w:author="raugustyn" w:date="2014-11-25T14:06:00Z"/>
+        </w:rPr>
+      </w:pPr>
+      <w:ins w:id="34" w:author="raugustyn" w:date="2014-11-25T14:06:00Z">
+        <w:r>
+          <w:t>Soubory ke stažení</w:t>
+        </w:r>
+      </w:ins>
+    </w:p>
+    <w:tbl>
+      <w:tblPr>
+        <w:tblStyle w:val="Mkatabulky"/>
+        <w:tblW w:w="0" w:type="auto"/>
+        <w:tblInd w:w="108" w:type="dxa"/>
+        <w:tblBorders>
+          <w:top w:val="single" w:sz="4" w:space="0" w:color="4F81BD" w:themeColor="accent1"/>
+          <w:left w:val="single" w:sz="4" w:space="0" w:color="4F81BD" w:themeColor="accent1"/>
+          <w:bottom w:val="single" w:sz="4" w:space="0" w:color="4F81BD" w:themeColor="accent1"/>
+          <w:right w:val="single" w:sz="4" w:space="0" w:color="4F81BD" w:themeColor="accent1"/>
+          <w:insideH w:val="none" w:sz="0" w:space="0" w:color="auto"/>
+          <w:insideV w:val="none" w:sz="0" w:space="0" w:color="auto"/>
+        </w:tblBorders>
+        <w:tblLook w:val="04A0"/>
+      </w:tblPr>
+      <w:tblGrid>
+        <w:gridCol w:w="3268"/>
+        <w:gridCol w:w="5912"/>
+      </w:tblGrid>
+      <w:tr>
+        <w:trPr>
+          <w:ins w:id="35" w:author="raugustyn" w:date="2014-11-25T14:06:00Z"/>
+        </w:trPr>
+        <w:tc>
+          <w:tcPr>
+            <w:tcW w:w="3420" w:type="dxa"/>
+            <w:shd w:val="clear" w:color="auto" w:fill="FFFFFF" w:themeFill="background1"/>
+          </w:tcPr>
+          <w:p>
+            <w:pPr>
+              <w:spacing w:beforeAutospacing="1" w:afterAutospacing="1"/>
+              <w:rPr>
+                <w:ins w:id="36" w:author="raugustyn" w:date="2014-11-25T14:06:00Z"/>
+                <w:sz w:val="18"/>
+                <w:szCs w:val="18"/>
+              </w:rPr>
+            </w:pPr>
+            <w:ins w:id="37" w:author="raugustyn" w:date="2014-11-25T14:07:00Z">
+              <w:r>
+                <w:rPr>
+                  <w:sz w:val="18"/>
+                  <w:szCs w:val="18"/>
+                </w:rPr>
+                <w:t>Knihovna RÚIAN </w:t>
+              </w:r>
+              <w:proofErr w:type="spellStart"/>
+              <w:r>
+                <w:rPr>
+                  <w:sz w:val="18"/>
+                  <w:szCs w:val="18"/>
+                </w:rPr>
+                <w:t>Toolbox</w:t>
+              </w:r>
+            </w:ins>
+            <w:proofErr w:type="spellEnd"/>
+          </w:p>
+        </w:tc>
+        <w:tc>
+          <w:tcPr>
+            <w:tcW w:w="5760" w:type="dxa"/>
+            <w:shd w:val="clear" w:color="auto" w:fill="FFFFFF" w:themeFill="background1"/>
+          </w:tcPr>
+          <w:p>
+            <w:pPr>
+              <w:spacing w:beforeAutospacing="1" w:afterAutospacing="1"/>
+              <w:rPr>
+                <w:ins w:id="38" w:author="raugustyn" w:date="2014-11-25T14:06:00Z"/>
+                <w:sz w:val="18"/>
+                <w:szCs w:val="18"/>
+              </w:rPr>
+            </w:pPr>
+            <w:ins w:id="39" w:author="raugustyn" w:date="2014-11-25T14:12:00Z">
+              <w:r>
+                <w:rPr>
+                  <w:sz w:val="18"/>
+                  <w:szCs w:val="18"/>
+                </w:rPr>
+                <w:fldChar w:fldCharType="begin"/>
+              </w:r>
+              <w:r>
+                <w:rPr>
+                  <w:sz w:val="18"/>
+                  <w:szCs w:val="18"/>
+                </w:rPr>
+                <w:instrText>HYPERLINK "https://github.com/vugtk21/RUIANToolbox/archive/master.zip"</w:instrText>
+              </w:r>
+              <w:r>
+                <w:rPr>
+                  <w:sz w:val="18"/>
+                  <w:szCs w:val="18"/>
+                </w:rPr>
+                <w:fldChar w:fldCharType="separate"/>
+              </w:r>
+              <w:r>
+                <w:rPr>
+                  <w:rStyle w:val="Hypertextovodkaz"/>
+                  <w:sz w:val="18"/>
+                  <w:szCs w:val="18"/>
+                  <w:lang w:val="en-US"/>
+                </w:rPr>
+                <w:t>https://github.com/vugtk21/RUIANToolbox/archive/master.zip</w:t>
+              </w:r>
+              <w:r>
+                <w:rPr>
+                  <w:sz w:val="18"/>
+                  <w:szCs w:val="18"/>
+                </w:rPr>
+                <w:fldChar w:fldCharType="end"/>
+              </w:r>
+            </w:ins>
+          </w:p>
+        </w:tc>
+      </w:tr>
+      <w:tr>
+        <w:trPr>
+          <w:ins w:id="40" w:author="raugustyn" w:date="2014-11-25T14:06:00Z"/>
+        </w:trPr>
+        <w:tc>
+          <w:tcPr>
+            <w:tcW w:w="3420" w:type="dxa"/>
+            <w:shd w:val="clear" w:color="auto" w:fill="F2DBDB" w:themeFill="accent2" w:themeFillTint="33"/>
+          </w:tcPr>
+          <w:p>
+            <w:pPr>
+              <w:spacing w:beforeAutospacing="1" w:afterAutospacing="1"/>
+              <w:rPr>
+                <w:ins w:id="41" w:author="raugustyn" w:date="2014-11-25T14:06:00Z"/>
+                <w:sz w:val="18"/>
+                <w:szCs w:val="18"/>
+              </w:rPr>
+            </w:pPr>
+            <w:ins w:id="42" w:author="raugustyn" w:date="2014-11-25T14:08:00Z">
+              <w:r>
+                <w:rPr>
+                  <w:sz w:val="18"/>
+                  <w:szCs w:val="18"/>
+                </w:rPr>
+                <w:t>Knihovna psycopg2</w:t>
+              </w:r>
+            </w:ins>
+          </w:p>
+        </w:tc>
+        <w:tc>
+          <w:tcPr>
+            <w:tcW w:w="5760" w:type="dxa"/>
+            <w:shd w:val="clear" w:color="auto" w:fill="F2DBDB" w:themeFill="accent2" w:themeFillTint="33"/>
+          </w:tcPr>
+          <w:p>
+            <w:pPr>
+              <w:spacing w:beforeAutospacing="1" w:afterAutospacing="1"/>
+              <w:rPr>
+                <w:ins w:id="43" w:author="raugustyn" w:date="2014-11-25T14:06:00Z"/>
+                <w:sz w:val="18"/>
+                <w:szCs w:val="18"/>
+              </w:rPr>
+            </w:pPr>
+            <w:ins w:id="44" w:author="raugustyn" w:date="2014-11-25T14:07:00Z">
+              <w:r>
+                <w:rPr>
+                  <w:sz w:val="18"/>
+                  <w:szCs w:val="18"/>
+                </w:rPr>
+                <w:t>https://pypi.python.org/pypi/psycopg2</w:t>
+              </w:r>
+            </w:ins>
+          </w:p>
+        </w:tc>
+      </w:tr>
+      <w:tr>
+        <w:trPr>
+          <w:ins w:id="45" w:author="raugustyn" w:date="2014-11-25T14:06:00Z"/>
+        </w:trPr>
+        <w:tc>
+          <w:tcPr>
+            <w:tcW w:w="3420" w:type="dxa"/>
+            <w:shd w:val="clear" w:color="auto" w:fill="FFFFFF" w:themeFill="background1"/>
+          </w:tcPr>
+          <w:p>
+            <w:pPr>
+              <w:spacing w:beforeAutospacing="1" w:afterAutospacing="1"/>
+              <w:rPr>
+                <w:ins w:id="46" w:author="raugustyn" w:date="2014-11-25T14:06:00Z"/>
+                <w:sz w:val="18"/>
+                <w:szCs w:val="18"/>
+              </w:rPr>
+            </w:pPr>
+            <w:ins w:id="47" w:author="raugustyn" w:date="2014-11-25T14:08:00Z">
+              <w:r>
+                <w:rPr>
+                  <w:sz w:val="18"/>
+                  <w:szCs w:val="18"/>
+                </w:rPr>
+                <w:t>Knihovna web</w:t>
+              </w:r>
+            </w:ins>
+            <w:ins w:id="48" w:author="raugustyn" w:date="2014-11-25T14:17:00Z">
+              <w:r>
+                <w:rPr>
+                  <w:sz w:val="18"/>
+                  <w:szCs w:val="18"/>
+                </w:rPr>
+                <w:t>.</w:t>
+              </w:r>
+              <w:proofErr w:type="spellStart"/>
+              <w:r>
+                <w:rPr>
+                  <w:sz w:val="18"/>
+                  <w:szCs w:val="18"/>
+                </w:rPr>
+                <w:t>py</w:t>
+              </w:r>
+            </w:ins>
+            <w:proofErr w:type="spellEnd"/>
+          </w:p>
+        </w:tc>
+        <w:tc>
+          <w:tcPr>
+            <w:tcW w:w="5760" w:type="dxa"/>
+            <w:shd w:val="clear" w:color="auto" w:fill="FFFFFF" w:themeFill="background1"/>
+          </w:tcPr>
+          <w:p>
+            <w:pPr>
+              <w:spacing w:beforeAutospacing="1" w:afterAutospacing="1"/>
+              <w:rPr>
+                <w:ins w:id="49" w:author="raugustyn" w:date="2014-11-25T14:06:00Z"/>
+                <w:sz w:val="18"/>
+                <w:szCs w:val="18"/>
+              </w:rPr>
+            </w:pPr>
+            <w:ins w:id="50" w:author="raugustyn" w:date="2014-11-25T14:11:00Z">
+              <w:r>
+                <w:rPr>
+                  <w:sz w:val="18"/>
+                  <w:szCs w:val="18"/>
+                </w:rPr>
+                <w:t>https://pypi.python.org/pypi/web.py</w:t>
+              </w:r>
+            </w:ins>
+          </w:p>
+        </w:tc>
+      </w:tr>
+      <w:tr>
+        <w:trPr>
+          <w:ins w:id="51" w:author="raugustyn" w:date="2014-11-25T14:06:00Z"/>
+        </w:trPr>
+        <w:tc>
+          <w:tcPr>
+            <w:tcW w:w="3420" w:type="dxa"/>
+            <w:shd w:val="clear" w:color="auto" w:fill="F2DBDB" w:themeFill="accent2" w:themeFillTint="33"/>
+          </w:tcPr>
+          <w:p>
+            <w:pPr>
+              <w:spacing w:beforeAutospacing="1" w:afterAutospacing="1"/>
+              <w:rPr>
+                <w:ins w:id="52" w:author="raugustyn" w:date="2014-11-25T14:06:00Z"/>
+                <w:sz w:val="18"/>
+                <w:szCs w:val="18"/>
+              </w:rPr>
+            </w:pPr>
+            <w:ins w:id="53" w:author="raugustyn" w:date="2014-11-25T14:11:00Z">
+              <w:r>
+                <w:rPr>
+                  <w:sz w:val="18"/>
+                  <w:szCs w:val="18"/>
+                </w:rPr>
+                <w:t>Knihovna GDAL/OGR s podporou VFR</w:t>
+              </w:r>
+            </w:ins>
+          </w:p>
+        </w:tc>
+        <w:tc>
+          <w:tcPr>
+            <w:tcW w:w="5760" w:type="dxa"/>
+            <w:shd w:val="clear" w:color="auto" w:fill="F2DBDB" w:themeFill="accent2" w:themeFillTint="33"/>
+          </w:tcPr>
+          <w:p>
+            <w:pPr>
+              <w:spacing w:beforeAutospacing="1" w:afterAutospacing="1"/>
+              <w:rPr>
+                <w:ins w:id="54" w:author="raugustyn" w:date="2014-11-25T14:06:00Z"/>
+                <w:sz w:val="18"/>
+                <w:szCs w:val="18"/>
+              </w:rPr>
+            </w:pPr>
+            <w:ins w:id="55" w:author="raugustyn" w:date="2014-11-25T14:12:00Z">
+              <w:r>
+                <w:rPr>
+                  <w:sz w:val="18"/>
+                  <w:szCs w:val="18"/>
+                </w:rPr>
+                <w:fldChar w:fldCharType="begin"/>
+              </w:r>
+              <w:r>
+                <w:rPr>
+                  <w:sz w:val="18"/>
+                  <w:szCs w:val="18"/>
+                </w:rPr>
+                <w:instrText>HYPERLINK "http://geo1.fsv.cvut.cz/landa/vfr/OSGeo4W_vfr.zip"</w:instrText>
+              </w:r>
+              <w:r>
+                <w:rPr>
+                  <w:sz w:val="18"/>
+                  <w:szCs w:val="18"/>
+                </w:rPr>
+                <w:fldChar w:fldCharType="separate"/>
+              </w:r>
+              <w:r>
+                <w:rPr>
+                  <w:rStyle w:val="Hypertextovodkaz"/>
+                  <w:sz w:val="18"/>
+                  <w:szCs w:val="18"/>
+                </w:rPr>
+                <w:t>http://geo1.fsv.cvut.cz/landa/vfr/OSGeo4W_vfr.zip</w:t>
+              </w:r>
+              <w:r>
+                <w:rPr>
+                  <w:sz w:val="18"/>
+                  <w:szCs w:val="18"/>
+                </w:rPr>
+                <w:fldChar w:fldCharType="end"/>
+              </w:r>
+            </w:ins>
+          </w:p>
+        </w:tc>
+      </w:tr>
+    </w:tbl>
     <w:p>
       <w:pPr>
         <w:keepNext/>
@@ -4388,12 +4714,12 @@
       <w:r>
         <w:t xml:space="preserve"> </w:t>
       </w:r>
-      <w:del w:id="33" w:author="raugustyn" w:date="2014-11-23T12:36:00Z">
+      <w:del w:id="56" w:author="raugustyn" w:date="2014-11-23T12:36:00Z">
         <w:r>
           <w:delText>Rozbalená k</w:delText>
         </w:r>
       </w:del>
-      <w:ins w:id="34" w:author="raugustyn" w:date="2014-11-23T12:36:00Z">
+      <w:ins w:id="57" w:author="raugustyn" w:date="2014-11-23T12:36:00Z">
         <w:r>
           <w:t>K</w:t>
         </w:r>
@@ -4406,7 +4732,7 @@
         <w:t>Toolbox</w:t>
       </w:r>
       <w:proofErr w:type="spellEnd"/>
-      <w:ins w:id="35" w:author="raugustyn" w:date="2014-11-23T12:36:00Z">
+      <w:ins w:id="58" w:author="raugustyn" w:date="2014-11-23T12:36:00Z">
         <w:r>
           <w:t xml:space="preserve"> rozbalená do složky</w:t>
         </w:r>
@@ -4510,12 +4836,12 @@
       <w:pPr>
         <w:pStyle w:val="Nadpis4"/>
       </w:pPr>
-      <w:del w:id="36" w:author="raugustyn" w:date="2014-11-23T11:35:00Z">
+      <w:del w:id="59" w:author="raugustyn" w:date="2014-11-23T11:35:00Z">
         <w:r>
           <w:delText>Editace k</w:delText>
         </w:r>
       </w:del>
-      <w:ins w:id="37" w:author="raugustyn" w:date="2014-11-23T11:35:00Z">
+      <w:ins w:id="60" w:author="raugustyn" w:date="2014-11-23T11:35:00Z">
         <w:r>
           <w:t>K</w:t>
         </w:r>
@@ -4523,27 +4849,27 @@
       <w:r>
         <w:t>onfiguračních soubor</w:t>
       </w:r>
-      <w:ins w:id="38" w:author="raugustyn" w:date="2014-11-23T11:36:00Z">
+      <w:ins w:id="61" w:author="raugustyn" w:date="2014-11-23T11:36:00Z">
         <w:r>
           <w:t>y</w:t>
         </w:r>
       </w:ins>
-      <w:del w:id="39" w:author="raugustyn" w:date="2014-11-23T11:36:00Z">
+      <w:del w:id="62" w:author="raugustyn" w:date="2014-11-23T11:36:00Z">
         <w:r>
           <w:delText>ů</w:delText>
         </w:r>
       </w:del>
-      <w:ins w:id="40" w:author="raugustyn" w:date="2014-11-23T11:36:00Z">
+      <w:ins w:id="63" w:author="raugustyn" w:date="2014-11-23T11:36:00Z">
         <w:r>
           <w:t xml:space="preserve"> a jejic</w:t>
         </w:r>
       </w:ins>
-      <w:ins w:id="41" w:author="raugustyn" w:date="2014-11-23T11:40:00Z">
+      <w:ins w:id="64" w:author="raugustyn" w:date="2014-11-23T11:40:00Z">
         <w:r>
           <w:t>h</w:t>
         </w:r>
       </w:ins>
-      <w:ins w:id="42" w:author="raugustyn" w:date="2014-11-23T11:36:00Z">
+      <w:ins w:id="65" w:author="raugustyn" w:date="2014-11-23T11:36:00Z">
         <w:r>
           <w:t xml:space="preserve"> editace</w:t>
         </w:r>
@@ -4552,7 +4878,7 @@
     <w:p>
       <w:pPr>
         <w:rPr>
-          <w:ins w:id="43" w:author="raugustyn" w:date="2014-11-23T12:12:00Z"/>
+          <w:ins w:id="66" w:author="raugustyn" w:date="2014-11-23T12:12:00Z"/>
         </w:rPr>
       </w:pPr>
       <w:r>
@@ -4566,12 +4892,12 @@
       <w:r>
         <w:t xml:space="preserve"> je stavěna jako multiplatformní</w:t>
       </w:r>
-      <w:ins w:id="44" w:author="raugustyn" w:date="2014-11-23T14:49:00Z">
+      <w:ins w:id="67" w:author="raugustyn" w:date="2014-11-23T14:49:00Z">
         <w:r>
           <w:t>, modulární</w:t>
         </w:r>
       </w:ins>
-      <w:ins w:id="45" w:author="raugustyn" w:date="2014-11-23T11:36:00Z">
+      <w:ins w:id="68" w:author="raugustyn" w:date="2014-11-23T11:36:00Z">
         <w:r>
           <w:t xml:space="preserve"> a konfigurovatelná</w:t>
         </w:r>
@@ -4579,37 +4905,37 @@
       <w:r>
         <w:t>.</w:t>
       </w:r>
-      <w:del w:id="46" w:author="raugustyn" w:date="2014-11-23T11:40:00Z">
+      <w:del w:id="69" w:author="raugustyn" w:date="2014-11-23T11:40:00Z">
         <w:r>
           <w:delText xml:space="preserve"> </w:delText>
         </w:r>
       </w:del>
-      <w:ins w:id="47" w:author="raugustyn" w:date="2014-11-23T11:39:00Z">
+      <w:ins w:id="70" w:author="raugustyn" w:date="2014-11-23T11:39:00Z">
         <w:r>
           <w:t>K</w:t>
         </w:r>
       </w:ins>
-      <w:ins w:id="48" w:author="raugustyn" w:date="2014-11-23T11:40:00Z">
+      <w:ins w:id="71" w:author="raugustyn" w:date="2014-11-23T11:40:00Z">
         <w:r>
           <w:t>o</w:t>
         </w:r>
       </w:ins>
-      <w:ins w:id="49" w:author="raugustyn" w:date="2014-11-23T11:39:00Z">
+      <w:ins w:id="72" w:author="raugustyn" w:date="2014-11-23T11:39:00Z">
         <w:r>
           <w:t xml:space="preserve">nfigurace </w:t>
         </w:r>
       </w:ins>
-      <w:ins w:id="50" w:author="raugustyn" w:date="2014-11-23T11:40:00Z">
+      <w:ins w:id="73" w:author="raugustyn" w:date="2014-11-23T11:40:00Z">
         <w:r>
           <w:t>je založena na textových souborech s příponou CFG.</w:t>
         </w:r>
       </w:ins>
-      <w:ins w:id="51" w:author="raugustyn" w:date="2014-11-23T14:50:00Z">
+      <w:ins w:id="74" w:author="raugustyn" w:date="2014-11-23T14:50:00Z">
         <w:r>
           <w:t xml:space="preserve"> Za účelem možnosti nasazení jednotlivých modulů samostatně mají jednotlivé moduly samostatné konfigurační soubory, které </w:t>
         </w:r>
       </w:ins>
-      <w:ins w:id="52" w:author="raugustyn" w:date="2014-11-23T14:51:00Z">
+      <w:ins w:id="75" w:author="raugustyn" w:date="2014-11-23T14:51:00Z">
         <w:r>
           <w:t>na sebe navzájem navazují.</w:t>
         </w:r>
@@ -4618,26 +4944,26 @@
     <w:p>
       <w:pPr>
         <w:rPr>
-          <w:ins w:id="53" w:author="raugustyn" w:date="2014-11-23T14:52:00Z"/>
-        </w:rPr>
-      </w:pPr>
-      <w:ins w:id="54" w:author="raugustyn" w:date="2014-11-23T11:40:00Z">
+          <w:ins w:id="76" w:author="raugustyn" w:date="2014-11-23T14:52:00Z"/>
+        </w:rPr>
+      </w:pPr>
+      <w:ins w:id="77" w:author="raugustyn" w:date="2014-11-23T11:40:00Z">
         <w:r>
           <w:lastRenderedPageBreak/>
           <w:t xml:space="preserve">Umístění těchto souborů je </w:t>
         </w:r>
       </w:ins>
-      <w:ins w:id="55" w:author="raugustyn" w:date="2014-11-23T14:52:00Z">
+      <w:ins w:id="78" w:author="raugustyn" w:date="2014-11-23T14:52:00Z">
         <w:r>
           <w:t xml:space="preserve">možné </w:t>
         </w:r>
       </w:ins>
-      <w:ins w:id="56" w:author="raugustyn" w:date="2014-11-23T11:40:00Z">
+      <w:ins w:id="79" w:author="raugustyn" w:date="2014-11-23T11:40:00Z">
         <w:r>
           <w:t>kdekoli na stejném disku jako adresář s knihovnou</w:t>
         </w:r>
       </w:ins>
-      <w:ins w:id="57" w:author="raugustyn" w:date="2014-11-23T12:12:00Z">
+      <w:ins w:id="80" w:author="raugustyn" w:date="2014-11-23T12:12:00Z">
         <w:r>
           <w:t xml:space="preserve"> R</w:t>
         </w:r>
@@ -4659,7 +4985,7 @@
           <w:t>omto adresáři.</w:t>
         </w:r>
       </w:ins>
-      <w:ins w:id="58" w:author="raugustyn" w:date="2014-11-23T14:55:00Z">
+      <w:ins w:id="81" w:author="raugustyn" w:date="2014-11-23T14:55:00Z">
         <w:r>
           <w:t xml:space="preserve"> Přednost mají soubory z vyšších adresářů.</w:t>
         </w:r>
@@ -4676,30 +5002,30 @@
         <w:shd w:val="clear" w:color="auto" w:fill="F2DBDB" w:themeFill="accent2" w:themeFillTint="33"/>
         <w:spacing w:before="240" w:after="240"/>
         <w:rPr>
-          <w:ins w:id="59" w:author="raugustyn" w:date="2014-11-23T11:40:00Z"/>
-        </w:rPr>
-      </w:pPr>
-      <w:ins w:id="60" w:author="raugustyn" w:date="2014-11-23T14:52:00Z">
+          <w:ins w:id="82" w:author="raugustyn" w:date="2014-11-23T11:40:00Z"/>
+        </w:rPr>
+      </w:pPr>
+      <w:ins w:id="83" w:author="raugustyn" w:date="2014-11-23T14:52:00Z">
         <w:r>
           <w:t xml:space="preserve">Pozn. </w:t>
         </w:r>
       </w:ins>
-      <w:ins w:id="61" w:author="raugustyn" w:date="2014-11-23T12:12:00Z">
+      <w:ins w:id="84" w:author="raugustyn" w:date="2014-11-23T12:12:00Z">
         <w:r>
           <w:t>Toho můžeme využít při aktualizaci knihovny</w:t>
         </w:r>
       </w:ins>
-      <w:ins w:id="62" w:author="raugustyn" w:date="2014-11-23T14:55:00Z">
+      <w:ins w:id="85" w:author="raugustyn" w:date="2014-11-23T14:55:00Z">
         <w:r>
           <w:t>.</w:t>
         </w:r>
       </w:ins>
-      <w:ins w:id="63" w:author="raugustyn" w:date="2014-11-23T14:52:00Z">
+      <w:ins w:id="86" w:author="raugustyn" w:date="2014-11-23T14:52:00Z">
         <w:r>
           <w:t xml:space="preserve"> Pokud umístníme konfigura</w:t>
         </w:r>
       </w:ins>
-      <w:ins w:id="64" w:author="raugustyn" w:date="2014-11-23T14:53:00Z">
+      <w:ins w:id="87" w:author="raugustyn" w:date="2014-11-23T14:53:00Z">
         <w:r>
           <w:t>ční soubory do nadřízeném adresáře, bude aktualizace knihovny RÚIAN </w:t>
         </w:r>
@@ -4717,7 +5043,7 @@
       <w:r>
         <w:t xml:space="preserve">Konfigurační soubory s příponou CFG jsou </w:t>
       </w:r>
-      <w:del w:id="65" w:author="raugustyn" w:date="2014-11-23T12:11:00Z">
+      <w:del w:id="88" w:author="raugustyn" w:date="2014-11-23T12:11:00Z">
         <w:r>
           <w:delText xml:space="preserve">proto </w:delText>
         </w:r>
@@ -4763,7 +5089,7 @@
       <w:r>
         <w:t xml:space="preserve">Pokud takový editor není nainstalován, je možné využít </w:t>
       </w:r>
-      <w:ins w:id="66" w:author="raugustyn" w:date="2014-11-23T12:42:00Z">
+      <w:ins w:id="89" w:author="raugustyn" w:date="2014-11-23T12:42:00Z">
         <w:r>
           <w:t xml:space="preserve">například </w:t>
         </w:r>
@@ -4796,8 +5122,8 @@
       <w:pPr>
         <w:pStyle w:val="Nadpis1"/>
       </w:pPr>
-      <w:bookmarkStart w:id="67" w:name="_Toc400881894"/>
-      <w:bookmarkStart w:id="68" w:name="_Toc404519575"/>
+      <w:bookmarkStart w:id="90" w:name="_Toc400881894"/>
+      <w:bookmarkStart w:id="91" w:name="_Toc404519575"/>
       <w:r>
         <w:lastRenderedPageBreak/>
         <w:t xml:space="preserve">RÚIAN </w:t>
@@ -4806,8 +5132,8 @@
       <w:r>
         <w:t>Downloader</w:t>
       </w:r>
-      <w:bookmarkEnd w:id="67"/>
-      <w:bookmarkEnd w:id="68"/>
+      <w:bookmarkEnd w:id="90"/>
+      <w:bookmarkEnd w:id="91"/>
       <w:proofErr w:type="spellEnd"/>
     </w:p>
     <w:p>
@@ -4981,13 +5307,13 @@
       <w:pPr>
         <w:pStyle w:val="Nadpis2"/>
       </w:pPr>
-      <w:bookmarkStart w:id="69" w:name="_Toc400881895"/>
-      <w:bookmarkStart w:id="70" w:name="_Toc404519576"/>
+      <w:bookmarkStart w:id="92" w:name="_Toc400881895"/>
+      <w:bookmarkStart w:id="93" w:name="_Toc404519576"/>
       <w:r>
         <w:t>Instalace</w:t>
       </w:r>
-      <w:bookmarkEnd w:id="69"/>
-      <w:bookmarkEnd w:id="70"/>
+      <w:bookmarkEnd w:id="92"/>
+      <w:bookmarkEnd w:id="93"/>
     </w:p>
     <w:p>
       <w:r>
@@ -5032,12 +5358,12 @@
       <w:r>
         <w:t xml:space="preserve"> Knihovna musí být umístěna do složky operačního systému, </w:t>
       </w:r>
-      <w:del w:id="71" w:author="raugustyn" w:date="2014-11-23T12:11:00Z">
+      <w:del w:id="94" w:author="raugustyn" w:date="2014-11-23T12:11:00Z">
         <w:r>
           <w:delText xml:space="preserve">který </w:delText>
         </w:r>
       </w:del>
-      <w:ins w:id="72" w:author="raugustyn" w:date="2014-11-23T12:11:00Z">
+      <w:ins w:id="95" w:author="raugustyn" w:date="2014-11-23T12:11:00Z">
         <w:r>
           <w:t xml:space="preserve">která </w:t>
         </w:r>
@@ -5050,13 +5376,13 @@
       <w:pPr>
         <w:pStyle w:val="Nadpis3"/>
       </w:pPr>
-      <w:bookmarkStart w:id="73" w:name="_Toc400881897"/>
-      <w:bookmarkStart w:id="74" w:name="_Toc404519577"/>
+      <w:bookmarkStart w:id="96" w:name="_Toc400881897"/>
+      <w:bookmarkStart w:id="97" w:name="_Toc404519577"/>
       <w:r>
         <w:t>Důležité soubory</w:t>
       </w:r>
-      <w:bookmarkEnd w:id="73"/>
-      <w:bookmarkEnd w:id="74"/>
+      <w:bookmarkEnd w:id="96"/>
+      <w:bookmarkEnd w:id="97"/>
     </w:p>
     <w:tbl>
       <w:tblPr>
@@ -5254,14 +5580,14 @@
       <w:pPr>
         <w:pStyle w:val="Nadpis3"/>
       </w:pPr>
-      <w:bookmarkStart w:id="75" w:name="_Toc400881898"/>
-      <w:bookmarkStart w:id="76" w:name="_Toc404519578"/>
+      <w:bookmarkStart w:id="98" w:name="_Toc400881898"/>
+      <w:bookmarkStart w:id="99" w:name="_Toc404519578"/>
       <w:r>
         <w:lastRenderedPageBreak/>
         <w:t>Konfigurace</w:t>
       </w:r>
-      <w:bookmarkEnd w:id="75"/>
-      <w:bookmarkEnd w:id="76"/>
+      <w:bookmarkEnd w:id="98"/>
+      <w:bookmarkEnd w:id="99"/>
     </w:p>
     <w:p>
       <w:pPr>
@@ -5575,7 +5901,7 @@
       <w:pPr>
         <w:pStyle w:val="Nadpis4"/>
       </w:pPr>
-      <w:bookmarkStart w:id="77" w:name="_Toc400881899"/>
+      <w:bookmarkStart w:id="100" w:name="_Toc400881899"/>
       <w:r>
         <w:t xml:space="preserve">Adresář se staženými daty </w:t>
       </w:r>
@@ -5583,7 +5909,7 @@
       <w:r>
         <w:t>DataDir</w:t>
       </w:r>
-      <w:bookmarkEnd w:id="77"/>
+      <w:bookmarkEnd w:id="100"/>
       <w:proofErr w:type="spellEnd"/>
     </w:p>
     <w:p>
@@ -5688,7 +6014,7 @@
       <w:pPr>
         <w:pStyle w:val="Nadpis4"/>
       </w:pPr>
-      <w:bookmarkStart w:id="78" w:name="_Toc400881900"/>
+      <w:bookmarkStart w:id="101" w:name="_Toc400881900"/>
       <w:r>
         <w:t xml:space="preserve">Rozbalování archivů po stažení </w:t>
       </w:r>
@@ -5696,7 +6022,7 @@
       <w:r>
         <w:t>UncompressDownloadedFiles</w:t>
       </w:r>
-      <w:bookmarkEnd w:id="78"/>
+      <w:bookmarkEnd w:id="101"/>
       <w:proofErr w:type="spellEnd"/>
     </w:p>
     <w:p>
@@ -5770,7 +6096,7 @@
       <w:pPr>
         <w:pStyle w:val="Nadpis4"/>
       </w:pPr>
-      <w:bookmarkStart w:id="79" w:name="_Toc400881901"/>
+      <w:bookmarkStart w:id="102" w:name="_Toc400881901"/>
       <w:r>
         <w:t xml:space="preserve">Nastavení rozsahu stahování </w:t>
       </w:r>
@@ -5778,7 +6104,7 @@
       <w:r>
         <w:t>DownloadFullDatabase</w:t>
       </w:r>
-      <w:bookmarkEnd w:id="79"/>
+      <w:bookmarkEnd w:id="102"/>
       <w:proofErr w:type="spellEnd"/>
     </w:p>
     <w:p>
@@ -5844,7 +6170,7 @@
       <w:pPr>
         <w:pStyle w:val="Nadpis4"/>
       </w:pPr>
-      <w:bookmarkStart w:id="80" w:name="_Toc400881902"/>
+      <w:bookmarkStart w:id="103" w:name="_Toc400881902"/>
       <w:r>
         <w:t xml:space="preserve">Spouštění importu do databáze </w:t>
       </w:r>
@@ -5852,7 +6178,7 @@
       <w:r>
         <w:t>RunImporter</w:t>
       </w:r>
-      <w:bookmarkEnd w:id="80"/>
+      <w:bookmarkEnd w:id="103"/>
       <w:proofErr w:type="spellEnd"/>
     </w:p>
     <w:p>
@@ -5896,7 +6222,7 @@
       <w:pPr>
         <w:pStyle w:val="Nadpis4"/>
       </w:pPr>
-      <w:bookmarkStart w:id="81" w:name="_Toc400881904"/>
+      <w:bookmarkStart w:id="104" w:name="_Toc400881904"/>
       <w:r>
         <w:t xml:space="preserve">Zamezení načítání historických dat </w:t>
       </w:r>
@@ -5904,7 +6230,7 @@
       <w:r>
         <w:t>IgnoreHistoricalData</w:t>
       </w:r>
-      <w:bookmarkEnd w:id="81"/>
+      <w:bookmarkEnd w:id="104"/>
       <w:proofErr w:type="spellEnd"/>
     </w:p>
     <w:p>
@@ -5970,11 +6296,11 @@
         <w:pStyle w:val="Nadpis4"/>
         <w:keepLines/>
       </w:pPr>
-      <w:bookmarkStart w:id="82" w:name="_Toc400881905"/>
+      <w:bookmarkStart w:id="105" w:name="_Toc400881905"/>
       <w:r>
         <w:t>Příklad nastaveného konfiguračního souboru</w:t>
       </w:r>
-      <w:bookmarkEnd w:id="82"/>
+      <w:bookmarkEnd w:id="105"/>
     </w:p>
     <w:p>
       <w:pPr>
@@ -6139,8 +6465,8 @@
       <w:pPr>
         <w:pStyle w:val="Nadpis2"/>
       </w:pPr>
-      <w:bookmarkStart w:id="83" w:name="_Toc400881907"/>
-      <w:bookmarkStart w:id="84" w:name="_Toc404519579"/>
+      <w:bookmarkStart w:id="106" w:name="_Toc400881907"/>
+      <w:bookmarkStart w:id="107" w:name="_Toc404519579"/>
       <w:r>
         <w:t xml:space="preserve">Spouštění modulu </w:t>
       </w:r>
@@ -6148,8 +6474,8 @@
       <w:r>
         <w:t>RUIANDownloader</w:t>
       </w:r>
-      <w:bookmarkEnd w:id="83"/>
-      <w:bookmarkEnd w:id="84"/>
+      <w:bookmarkEnd w:id="106"/>
+      <w:bookmarkEnd w:id="107"/>
       <w:proofErr w:type="spellEnd"/>
     </w:p>
     <w:p>
@@ -6208,7 +6534,7 @@
         <w:spacing w:before="240"/>
         <w:jc w:val="center"/>
         <w:rPr>
-          <w:ins w:id="85" w:author="raugustyn" w:date="2014-11-23T15:15:00Z"/>
+          <w:ins w:id="108" w:author="raugustyn" w:date="2014-11-23T15:15:00Z"/>
         </w:rPr>
       </w:pPr>
       <w:r>
@@ -6268,7 +6594,7 @@
         <w:pStyle w:val="Titulek"/>
       </w:pPr>
       <w:proofErr w:type="spellStart"/>
-      <w:ins w:id="86" w:author="raugustyn" w:date="2014-11-23T15:15:00Z">
+      <w:ins w:id="109" w:author="raugustyn" w:date="2014-11-23T15:15:00Z">
         <w:r>
           <w:t>Figure</w:t>
         </w:r>
@@ -6286,7 +6612,7 @@
       <w:r>
         <w:fldChar w:fldCharType="separate"/>
       </w:r>
-      <w:ins w:id="87" w:author="raugustyn" w:date="2014-11-23T15:15:00Z">
+      <w:ins w:id="110" w:author="raugustyn" w:date="2014-11-23T15:15:00Z">
         <w:r>
           <w:rPr>
             <w:noProof/>
@@ -6318,12 +6644,12 @@
       <w:pPr>
         <w:pStyle w:val="Nadpis2"/>
       </w:pPr>
-      <w:bookmarkStart w:id="88" w:name="_Toc404519580"/>
+      <w:bookmarkStart w:id="111" w:name="_Toc404519580"/>
       <w:r>
         <w:lastRenderedPageBreak/>
         <w:t>Výsledky stahování</w:t>
       </w:r>
-      <w:bookmarkEnd w:id="88"/>
+      <w:bookmarkEnd w:id="111"/>
     </w:p>
     <w:p>
       <w:pPr>
@@ -6651,7 +6977,7 @@
         <w:pStyle w:val="Titulek"/>
       </w:pPr>
       <w:proofErr w:type="spellStart"/>
-      <w:ins w:id="89" w:author="raugustyn" w:date="2014-11-23T15:14:00Z">
+      <w:ins w:id="112" w:author="raugustyn" w:date="2014-11-23T15:14:00Z">
         <w:r>
           <w:t>Figure</w:t>
         </w:r>
@@ -6669,7 +6995,7 @@
       <w:r>
         <w:fldChar w:fldCharType="separate"/>
       </w:r>
-      <w:ins w:id="90" w:author="raugustyn" w:date="2014-11-23T15:15:00Z">
+      <w:ins w:id="113" w:author="raugustyn" w:date="2014-11-23T15:15:00Z">
         <w:r>
           <w:rPr>
             <w:noProof/>
@@ -6677,7 +7003,7 @@
           <w:t>5</w:t>
         </w:r>
       </w:ins>
-      <w:ins w:id="91" w:author="raugustyn" w:date="2014-11-23T15:14:00Z">
+      <w:ins w:id="114" w:author="raugustyn" w:date="2014-11-23T15:14:00Z">
         <w:r>
           <w:fldChar w:fldCharType="end"/>
         </w:r>
@@ -6690,16 +7016,16 @@
       <w:pPr>
         <w:pStyle w:val="Nadpis3"/>
       </w:pPr>
-      <w:bookmarkStart w:id="92" w:name="_Toc400881913"/>
-      <w:bookmarkStart w:id="93" w:name="_Toc404519581"/>
-      <w:bookmarkStart w:id="94" w:name="_Toc400881908"/>
+      <w:bookmarkStart w:id="115" w:name="_Toc400881913"/>
+      <w:bookmarkStart w:id="116" w:name="_Toc404519581"/>
+      <w:bookmarkStart w:id="117" w:name="_Toc400881908"/>
       <w:proofErr w:type="spellStart"/>
       <w:r>
         <w:lastRenderedPageBreak/>
         <w:t>RUIANDownlaoder.log</w:t>
       </w:r>
-      <w:bookmarkEnd w:id="92"/>
-      <w:bookmarkEnd w:id="93"/>
+      <w:bookmarkEnd w:id="115"/>
+      <w:bookmarkEnd w:id="116"/>
       <w:proofErr w:type="spellEnd"/>
     </w:p>
     <w:p>
@@ -6780,9 +7106,9 @@
       <w:pPr>
         <w:pStyle w:val="Nadpis1"/>
       </w:pPr>
-      <w:bookmarkStart w:id="95" w:name="_Toc389079008"/>
-      <w:bookmarkStart w:id="96" w:name="_Toc404519582"/>
-      <w:bookmarkEnd w:id="94"/>
+      <w:bookmarkStart w:id="118" w:name="_Toc389079008"/>
+      <w:bookmarkStart w:id="119" w:name="_Toc404519582"/>
+      <w:bookmarkEnd w:id="117"/>
       <w:r>
         <w:lastRenderedPageBreak/>
         <w:t xml:space="preserve">RÚIAN </w:t>
@@ -6791,8 +7117,8 @@
       <w:r>
         <w:t>Importer</w:t>
       </w:r>
-      <w:bookmarkEnd w:id="95"/>
-      <w:bookmarkEnd w:id="96"/>
+      <w:bookmarkEnd w:id="118"/>
+      <w:bookmarkEnd w:id="119"/>
       <w:proofErr w:type="spellEnd"/>
     </w:p>
     <w:p>
@@ -6946,7 +7272,7 @@
         <w:t xml:space="preserve"> </w:t>
       </w:r>
       <w:fldSimple w:instr=" SEQ Figure \* ARABIC ">
-        <w:ins w:id="97" w:author="raugustyn" w:date="2014-11-23T15:15:00Z">
+        <w:ins w:id="120" w:author="raugustyn" w:date="2014-11-23T15:15:00Z">
           <w:r>
             <w:rPr>
               <w:noProof/>
@@ -6954,7 +7280,7 @@
             <w:t>6</w:t>
           </w:r>
         </w:ins>
-        <w:del w:id="98" w:author="raugustyn" w:date="2014-11-23T15:14:00Z">
+        <w:del w:id="121" w:author="raugustyn" w:date="2014-11-23T15:14:00Z">
           <w:r>
             <w:rPr>
               <w:noProof/>
@@ -6981,13 +7307,13 @@
       <w:pPr>
         <w:pStyle w:val="Nadpis2"/>
       </w:pPr>
-      <w:bookmarkStart w:id="99" w:name="_Toc389079009"/>
-      <w:bookmarkStart w:id="100" w:name="_Toc404519583"/>
+      <w:bookmarkStart w:id="122" w:name="_Toc389079009"/>
+      <w:bookmarkStart w:id="123" w:name="_Toc404519583"/>
       <w:r>
         <w:t>Instalace</w:t>
       </w:r>
-      <w:bookmarkEnd w:id="99"/>
-      <w:bookmarkEnd w:id="100"/>
+      <w:bookmarkEnd w:id="122"/>
+      <w:bookmarkEnd w:id="123"/>
     </w:p>
     <w:p>
       <w:r>
@@ -7016,7 +7342,7 @@
         <w:rPr>
           <w:rStyle w:val="Znakapoznpodarou"/>
         </w:rPr>
-        <w:footnoteReference w:id="5"/>
+        <w:footnoteReference w:id="3"/>
       </w:r>
       <w:r>
         <w:t xml:space="preserve">, po stažení a rozbalení archivu ji najdeme ve složce </w:t>
@@ -7034,8 +7360,8 @@
       <w:pPr>
         <w:pStyle w:val="Nadpis3"/>
       </w:pPr>
-      <w:bookmarkStart w:id="101" w:name="_Toc389079011"/>
-      <w:bookmarkStart w:id="102" w:name="_Toc404519584"/>
+      <w:bookmarkStart w:id="124" w:name="_Toc389079011"/>
+      <w:bookmarkStart w:id="125" w:name="_Toc404519584"/>
       <w:r>
         <w:t xml:space="preserve">Modul </w:t>
       </w:r>
@@ -7043,8 +7369,8 @@
       <w:r>
         <w:t>RUIANImporter</w:t>
       </w:r>
-      <w:bookmarkEnd w:id="101"/>
-      <w:bookmarkEnd w:id="102"/>
+      <w:bookmarkEnd w:id="124"/>
+      <w:bookmarkEnd w:id="125"/>
       <w:proofErr w:type="spellEnd"/>
     </w:p>
     <w:tbl>
@@ -7227,14 +7553,14 @@
       <w:pPr>
         <w:pStyle w:val="Nadpis3"/>
       </w:pPr>
-      <w:bookmarkStart w:id="103" w:name="_Toc389079012"/>
-      <w:bookmarkStart w:id="104" w:name="_Toc404519585"/>
+      <w:bookmarkStart w:id="126" w:name="_Toc389079012"/>
+      <w:bookmarkStart w:id="127" w:name="_Toc404519585"/>
       <w:r>
         <w:lastRenderedPageBreak/>
         <w:t>Konfigurace</w:t>
       </w:r>
-      <w:bookmarkEnd w:id="103"/>
-      <w:bookmarkEnd w:id="104"/>
+      <w:bookmarkEnd w:id="126"/>
+      <w:bookmarkEnd w:id="127"/>
     </w:p>
     <w:p>
       <w:r>
@@ -7580,17 +7906,17 @@
             <w:pPr>
               <w:spacing w:before="0" w:after="0"/>
             </w:pPr>
-            <w:ins w:id="105" w:author="raugustyn" w:date="2014-11-23T13:47:00Z">
+            <w:ins w:id="128" w:author="raugustyn" w:date="2014-11-23T13:47:00Z">
               <w:r>
                 <w:t xml:space="preserve">Omezení na vyjmenované </w:t>
               </w:r>
             </w:ins>
-            <w:del w:id="106" w:author="raugustyn" w:date="2014-11-23T13:47:00Z">
+            <w:del w:id="129" w:author="raugustyn" w:date="2014-11-23T13:47:00Z">
               <w:r>
                 <w:delText>V</w:delText>
               </w:r>
             </w:del>
-            <w:ins w:id="107" w:author="raugustyn" w:date="2014-11-23T13:47:00Z">
+            <w:ins w:id="130" w:author="raugustyn" w:date="2014-11-23T13:47:00Z">
               <w:r>
                 <w:t>v</w:t>
               </w:r>
@@ -7598,18 +7924,18 @@
             <w:r>
               <w:t>rstvy, která z dat RÚIAN načítat</w:t>
             </w:r>
-            <w:ins w:id="108" w:author="raugustyn" w:date="2014-11-23T13:48:00Z">
+            <w:ins w:id="131" w:author="raugustyn" w:date="2014-11-23T13:48:00Z">
               <w:r>
                 <w:t>, oddělené čárkou. I</w:t>
               </w:r>
             </w:ins>
-            <w:ins w:id="109" w:author="raugustyn" w:date="2014-11-23T13:46:00Z">
+            <w:ins w:id="132" w:author="raugustyn" w:date="2014-11-23T13:46:00Z">
               <w:r>
                 <w:t xml:space="preserve">mplicitní hodnota je </w:t>
               </w:r>
             </w:ins>
             <w:proofErr w:type="spellStart"/>
-            <w:ins w:id="110" w:author="raugustyn" w:date="2014-11-23T13:47:00Z">
+            <w:ins w:id="133" w:author="raugustyn" w:date="2014-11-23T13:47:00Z">
               <w:r>
                 <w:t>AdresniMista</w:t>
               </w:r>
@@ -7731,11 +8057,11 @@
       <w:pPr>
         <w:pStyle w:val="Nadpis4"/>
       </w:pPr>
-      <w:bookmarkStart w:id="111" w:name="_Toc389079016"/>
+      <w:bookmarkStart w:id="134" w:name="_Toc389079016"/>
       <w:r>
         <w:t>Příklad nastaveného konfiguračního souboru</w:t>
       </w:r>
-      <w:bookmarkEnd w:id="111"/>
+      <w:bookmarkEnd w:id="134"/>
       <w:r>
         <w:t xml:space="preserve"> </w:t>
       </w:r>
@@ -7860,8 +8186,8 @@
       <w:pPr>
         <w:pStyle w:val="Nadpis2"/>
       </w:pPr>
-      <w:bookmarkStart w:id="112" w:name="_Toc389079017"/>
-      <w:bookmarkStart w:id="113" w:name="_Toc404519586"/>
+      <w:bookmarkStart w:id="135" w:name="_Toc389079017"/>
+      <w:bookmarkStart w:id="136" w:name="_Toc404519586"/>
       <w:r>
         <w:lastRenderedPageBreak/>
         <w:t xml:space="preserve">Spouštění modulu </w:t>
@@ -7870,8 +8196,8 @@
       <w:r>
         <w:t>RUIANImporter</w:t>
       </w:r>
-      <w:bookmarkEnd w:id="112"/>
-      <w:bookmarkEnd w:id="113"/>
+      <w:bookmarkEnd w:id="135"/>
+      <w:bookmarkEnd w:id="136"/>
       <w:proofErr w:type="spellEnd"/>
     </w:p>
     <w:p>
@@ -7920,12 +8246,12 @@
           <w:lang w:val="en-US"/>
         </w:rPr>
       </w:pPr>
-      <w:ins w:id="114" w:author="raugustyn" w:date="2014-11-23T13:48:00Z">
+      <w:ins w:id="137" w:author="raugustyn" w:date="2014-11-23T13:48:00Z">
         <w:r>
           <w:t>Importní modul zapisuje hlavní informace do souborů s příponou LOG ve stejném adresáři, ve kterém jsou umístěna stažená data R</w:t>
         </w:r>
       </w:ins>
-      <w:ins w:id="115" w:author="raugustyn" w:date="2014-11-23T13:49:00Z">
+      <w:ins w:id="138" w:author="raugustyn" w:date="2014-11-23T13:49:00Z">
         <w:r>
           <w:t>ÚIAN.</w:t>
         </w:r>
@@ -7980,11 +8306,11 @@
       <w:pPr>
         <w:pStyle w:val="Titulek"/>
         <w:rPr>
-          <w:ins w:id="116" w:author="raugustyn" w:date="2014-11-23T15:14:00Z"/>
+          <w:ins w:id="139" w:author="raugustyn" w:date="2014-11-23T15:14:00Z"/>
         </w:rPr>
       </w:pPr>
       <w:proofErr w:type="spellStart"/>
-      <w:ins w:id="117" w:author="raugustyn" w:date="2014-11-23T15:14:00Z">
+      <w:ins w:id="140" w:author="raugustyn" w:date="2014-11-23T15:14:00Z">
         <w:r>
           <w:t>Figure</w:t>
         </w:r>
@@ -8002,7 +8328,7 @@
           <w:fldChar w:fldCharType="separate"/>
         </w:r>
       </w:ins>
-      <w:ins w:id="118" w:author="raugustyn" w:date="2014-11-23T15:15:00Z">
+      <w:ins w:id="141" w:author="raugustyn" w:date="2014-11-23T15:15:00Z">
         <w:r>
           <w:rPr>
             <w:noProof/>
@@ -8010,7 +8336,7 @@
           <w:t>7</w:t>
         </w:r>
       </w:ins>
-      <w:ins w:id="119" w:author="raugustyn" w:date="2014-11-23T15:14:00Z">
+      <w:ins w:id="142" w:author="raugustyn" w:date="2014-11-23T15:14:00Z">
         <w:r>
           <w:fldChar w:fldCharType="end"/>
         </w:r>
@@ -8032,26 +8358,26 @@
         <w:pStyle w:val="Nadpis2"/>
         <w:keepLines/>
         <w:rPr>
-          <w:ins w:id="120" w:author="raugustyn" w:date="2014-11-23T12:48:00Z"/>
-        </w:rPr>
-      </w:pPr>
-      <w:bookmarkStart w:id="121" w:name="_Toc404519587"/>
+          <w:ins w:id="143" w:author="raugustyn" w:date="2014-11-23T12:48:00Z"/>
+        </w:rPr>
+      </w:pPr>
+      <w:bookmarkStart w:id="144" w:name="_Toc404519587"/>
       <w:r>
         <w:t>Výsledky importu</w:t>
       </w:r>
-      <w:bookmarkEnd w:id="121"/>
+      <w:bookmarkEnd w:id="144"/>
     </w:p>
     <w:p>
       <w:pPr>
         <w:keepNext/>
         <w:keepLines/>
       </w:pPr>
-      <w:ins w:id="122" w:author="raugustyn" w:date="2014-11-23T12:48:00Z">
+      <w:ins w:id="145" w:author="raugustyn" w:date="2014-11-23T12:48:00Z">
         <w:r>
           <w:t>Výsledkem importu je vytvoření, případně aktualizace repliky databáze R</w:t>
         </w:r>
       </w:ins>
-      <w:ins w:id="123" w:author="raugustyn" w:date="2014-11-23T12:49:00Z">
+      <w:ins w:id="146" w:author="raugustyn" w:date="2014-11-23T12:49:00Z">
         <w:r>
           <w:t>ÚIAN podle nastavených parametrů.</w:t>
         </w:r>
@@ -8060,7 +8386,7 @@
     <w:p>
       <w:pPr>
         <w:rPr>
-          <w:ins w:id="124" w:author="raugustyn" w:date="2014-11-23T12:49:00Z"/>
+          <w:ins w:id="147" w:author="raugustyn" w:date="2014-11-23T12:49:00Z"/>
         </w:rPr>
       </w:pPr>
       <w:r>
@@ -8120,7 +8446,7 @@
         <w:pStyle w:val="Titulek"/>
       </w:pPr>
       <w:proofErr w:type="spellStart"/>
-      <w:ins w:id="125" w:author="raugustyn" w:date="2014-11-23T12:50:00Z">
+      <w:ins w:id="148" w:author="raugustyn" w:date="2014-11-23T12:50:00Z">
         <w:r>
           <w:t>Figure</w:t>
         </w:r>
@@ -8138,7 +8464,7 @@
       <w:r>
         <w:fldChar w:fldCharType="separate"/>
       </w:r>
-      <w:ins w:id="126" w:author="raugustyn" w:date="2014-11-23T15:15:00Z">
+      <w:ins w:id="149" w:author="raugustyn" w:date="2014-11-23T15:15:00Z">
         <w:r>
           <w:rPr>
             <w:noProof/>
@@ -8146,7 +8472,7 @@
           <w:t>8</w:t>
         </w:r>
       </w:ins>
-      <w:del w:id="127" w:author="raugustyn" w:date="2014-11-23T15:14:00Z">
+      <w:del w:id="150" w:author="raugustyn" w:date="2014-11-23T15:14:00Z">
         <w:r>
           <w:rPr>
             <w:noProof/>
@@ -8154,7 +8480,7 @@
           <w:delText>6</w:delText>
         </w:r>
       </w:del>
-      <w:ins w:id="128" w:author="raugustyn" w:date="2014-11-23T12:50:00Z">
+      <w:ins w:id="151" w:author="raugustyn" w:date="2014-11-23T12:50:00Z">
         <w:r>
           <w:fldChar w:fldCharType="end"/>
         </w:r>
@@ -8167,7 +8493,7 @@
       <w:pPr>
         <w:jc w:val="center"/>
         <w:rPr>
-          <w:ins w:id="129" w:author="raugustyn" w:date="2014-11-23T12:50:00Z"/>
+          <w:ins w:id="152" w:author="raugustyn" w:date="2014-11-23T12:50:00Z"/>
         </w:rPr>
       </w:pPr>
       <w:r>
@@ -8227,13 +8553,13 @@
       <w:pPr>
         <w:pStyle w:val="Titulek"/>
         <w:rPr>
-          <w:ins w:id="130" w:author="raugustyn" w:date="2014-11-23T12:51:00Z"/>
+          <w:ins w:id="153" w:author="raugustyn" w:date="2014-11-23T12:51:00Z"/>
           <w:i/>
           <w:noProof/>
         </w:rPr>
       </w:pPr>
       <w:proofErr w:type="spellStart"/>
-      <w:ins w:id="131" w:author="raugustyn" w:date="2014-11-23T12:51:00Z">
+      <w:ins w:id="154" w:author="raugustyn" w:date="2014-11-23T12:51:00Z">
         <w:r>
           <w:t>Figure</w:t>
         </w:r>
@@ -8251,7 +8577,7 @@
       <w:r>
         <w:fldChar w:fldCharType="separate"/>
       </w:r>
-      <w:ins w:id="132" w:author="raugustyn" w:date="2014-11-23T15:15:00Z">
+      <w:ins w:id="155" w:author="raugustyn" w:date="2014-11-23T15:15:00Z">
         <w:r>
           <w:rPr>
             <w:noProof/>
@@ -8259,7 +8585,7 @@
           <w:t>9</w:t>
         </w:r>
       </w:ins>
-      <w:del w:id="133" w:author="raugustyn" w:date="2014-11-23T15:14:00Z">
+      <w:del w:id="156" w:author="raugustyn" w:date="2014-11-23T15:14:00Z">
         <w:r>
           <w:rPr>
             <w:noProof/>
@@ -8267,7 +8593,7 @@
           <w:delText>7</w:delText>
         </w:r>
       </w:del>
-      <w:ins w:id="134" w:author="raugustyn" w:date="2014-11-23T12:51:00Z">
+      <w:ins w:id="157" w:author="raugustyn" w:date="2014-11-23T12:51:00Z">
         <w:r>
           <w:fldChar w:fldCharType="end"/>
         </w:r>
@@ -8288,51 +8614,51 @@
         <w:pStyle w:val="Nadpis3"/>
         <w:keepLines/>
         <w:rPr>
-          <w:ins w:id="135" w:author="raugustyn" w:date="2014-11-23T13:13:00Z"/>
-        </w:rPr>
-      </w:pPr>
-      <w:bookmarkStart w:id="136" w:name="_Toc404519588"/>
-      <w:ins w:id="137" w:author="raugustyn" w:date="2014-11-23T13:08:00Z">
+          <w:ins w:id="158" w:author="raugustyn" w:date="2014-11-23T13:13:00Z"/>
+        </w:rPr>
+      </w:pPr>
+      <w:bookmarkStart w:id="159" w:name="_Toc404519588"/>
+      <w:ins w:id="160" w:author="raugustyn" w:date="2014-11-23T13:08:00Z">
         <w:r>
           <w:t xml:space="preserve">Detailní informace o importech a </w:t>
         </w:r>
       </w:ins>
-      <w:ins w:id="138" w:author="raugustyn" w:date="2014-11-23T13:13:00Z">
+      <w:ins w:id="161" w:author="raugustyn" w:date="2014-11-23T13:13:00Z">
         <w:r>
           <w:t>aktuálnost</w:t>
         </w:r>
       </w:ins>
-      <w:ins w:id="139" w:author="raugustyn" w:date="2014-11-23T13:08:00Z">
+      <w:ins w:id="162" w:author="raugustyn" w:date="2014-11-23T13:08:00Z">
         <w:r>
           <w:t xml:space="preserve"> databáze</w:t>
         </w:r>
       </w:ins>
-      <w:bookmarkEnd w:id="136"/>
+      <w:bookmarkEnd w:id="159"/>
     </w:p>
     <w:p>
       <w:pPr>
         <w:keepNext/>
         <w:keepLines/>
         <w:rPr>
-          <w:ins w:id="140" w:author="raugustyn" w:date="2014-11-23T13:15:00Z"/>
-        </w:rPr>
-      </w:pPr>
-      <w:ins w:id="141" w:author="raugustyn" w:date="2014-11-23T13:13:00Z">
+          <w:ins w:id="163" w:author="raugustyn" w:date="2014-11-23T13:15:00Z"/>
+        </w:rPr>
+      </w:pPr>
+      <w:ins w:id="164" w:author="raugustyn" w:date="2014-11-23T13:13:00Z">
         <w:r>
           <w:t xml:space="preserve">Detailní informace </w:t>
         </w:r>
       </w:ins>
-      <w:ins w:id="142" w:author="raugustyn" w:date="2014-11-23T13:34:00Z">
+      <w:ins w:id="165" w:author="raugustyn" w:date="2014-11-23T13:34:00Z">
         <w:r>
           <w:t xml:space="preserve">o stavu a obsahu databáze, nad kterou služby běží je možné získat pomocí odkazu v dolní části </w:t>
         </w:r>
       </w:ins>
-      <w:ins w:id="143" w:author="raugustyn" w:date="2014-11-23T13:35:00Z">
+      <w:ins w:id="166" w:author="raugustyn" w:date="2014-11-23T13:35:00Z">
         <w:r>
           <w:t>úvodní stránky portálu.</w:t>
         </w:r>
       </w:ins>
-      <w:ins w:id="144" w:author="raugustyn" w:date="2014-11-23T14:42:00Z">
+      <w:ins w:id="167" w:author="raugustyn" w:date="2014-11-23T14:42:00Z">
         <w:r>
           <w:t xml:space="preserve"> Informace jsou uloženy na serveru v adresáři se staženými daty RÚIAN.</w:t>
         </w:r>
@@ -8342,10 +8668,10 @@
       <w:pPr>
         <w:spacing w:before="240"/>
         <w:rPr>
-          <w:ins w:id="145" w:author="raugustyn" w:date="2014-11-23T13:33:00Z"/>
-        </w:rPr>
-      </w:pPr>
-      <w:ins w:id="146" w:author="raugustyn" w:date="2014-11-23T13:13:00Z">
+          <w:ins w:id="168" w:author="raugustyn" w:date="2014-11-23T13:33:00Z"/>
+        </w:rPr>
+      </w:pPr>
+      <w:ins w:id="169" w:author="raugustyn" w:date="2014-11-23T13:13:00Z">
         <w:r>
           <w:rPr>
             <w:noProof/>
@@ -8403,11 +8729,11 @@
       <w:pPr>
         <w:pStyle w:val="Titulek"/>
         <w:rPr>
-          <w:ins w:id="147" w:author="raugustyn" w:date="2014-11-23T13:15:00Z"/>
+          <w:ins w:id="170" w:author="raugustyn" w:date="2014-11-23T13:15:00Z"/>
         </w:rPr>
       </w:pPr>
       <w:proofErr w:type="spellStart"/>
-      <w:ins w:id="148" w:author="raugustyn" w:date="2014-11-23T13:34:00Z">
+      <w:ins w:id="171" w:author="raugustyn" w:date="2014-11-23T13:34:00Z">
         <w:r>
           <w:lastRenderedPageBreak/>
           <w:t>Figure</w:t>
@@ -8426,7 +8752,7 @@
       <w:r>
         <w:fldChar w:fldCharType="separate"/>
       </w:r>
-      <w:ins w:id="149" w:author="raugustyn" w:date="2014-11-23T15:15:00Z">
+      <w:ins w:id="172" w:author="raugustyn" w:date="2014-11-23T15:15:00Z">
         <w:r>
           <w:rPr>
             <w:noProof/>
@@ -8434,7 +8760,7 @@
           <w:t>10</w:t>
         </w:r>
       </w:ins>
-      <w:del w:id="150" w:author="raugustyn" w:date="2014-11-23T15:14:00Z">
+      <w:del w:id="173" w:author="raugustyn" w:date="2014-11-23T15:14:00Z">
         <w:r>
           <w:rPr>
             <w:noProof/>
@@ -8442,7 +8768,7 @@
           <w:delText>8</w:delText>
         </w:r>
       </w:del>
-      <w:ins w:id="151" w:author="raugustyn" w:date="2014-11-23T13:34:00Z">
+      <w:ins w:id="174" w:author="raugustyn" w:date="2014-11-23T13:34:00Z">
         <w:r>
           <w:fldChar w:fldCharType="end"/>
         </w:r>
@@ -8454,7 +8780,7 @@
     <w:p>
       <w:pPr>
         <w:rPr>
-          <w:ins w:id="152" w:author="raugustyn" w:date="2014-11-23T13:15:00Z"/>
+          <w:ins w:id="175" w:author="raugustyn" w:date="2014-11-23T13:15:00Z"/>
         </w:rPr>
       </w:pPr>
     </w:p>
@@ -8462,15 +8788,15 @@
       <w:pPr>
         <w:jc w:val="center"/>
         <w:rPr>
-          <w:ins w:id="153" w:author="raugustyn" w:date="2014-11-23T13:39:00Z"/>
-        </w:rPr>
-      </w:pPr>
-      <w:ins w:id="154" w:author="raugustyn" w:date="2014-11-23T13:45:00Z">
+          <w:ins w:id="176" w:author="raugustyn" w:date="2014-11-23T13:39:00Z"/>
+        </w:rPr>
+      </w:pPr>
+      <w:ins w:id="177" w:author="raugustyn" w:date="2014-11-23T13:45:00Z">
         <w:r>
           <w:t xml:space="preserve"> </w:t>
         </w:r>
       </w:ins>
-      <w:ins w:id="155" w:author="raugustyn" w:date="2014-11-23T14:38:00Z">
+      <w:ins w:id="178" w:author="raugustyn" w:date="2014-11-23T14:38:00Z">
         <w:r>
           <w:rPr>
             <w:noProof/>
@@ -8531,11 +8857,11 @@
       <w:pPr>
         <w:pStyle w:val="Titulek"/>
         <w:rPr>
-          <w:ins w:id="156" w:author="raugustyn" w:date="2014-11-23T13:43:00Z"/>
+          <w:ins w:id="179" w:author="raugustyn" w:date="2014-11-23T13:43:00Z"/>
         </w:rPr>
       </w:pPr>
       <w:proofErr w:type="spellStart"/>
-      <w:ins w:id="157" w:author="raugustyn" w:date="2014-11-23T13:43:00Z">
+      <w:ins w:id="180" w:author="raugustyn" w:date="2014-11-23T13:43:00Z">
         <w:r>
           <w:t>Figure</w:t>
         </w:r>
@@ -8553,7 +8879,7 @@
       <w:r>
         <w:fldChar w:fldCharType="separate"/>
       </w:r>
-      <w:ins w:id="158" w:author="raugustyn" w:date="2014-11-23T15:15:00Z">
+      <w:ins w:id="181" w:author="raugustyn" w:date="2014-11-23T15:15:00Z">
         <w:r>
           <w:rPr>
             <w:noProof/>
@@ -8561,7 +8887,7 @@
           <w:t>11</w:t>
         </w:r>
       </w:ins>
-      <w:del w:id="159" w:author="raugustyn" w:date="2014-11-23T15:14:00Z">
+      <w:del w:id="182" w:author="raugustyn" w:date="2014-11-23T15:14:00Z">
         <w:r>
           <w:rPr>
             <w:noProof/>
@@ -8569,7 +8895,7 @@
           <w:delText>9</w:delText>
         </w:r>
       </w:del>
-      <w:ins w:id="160" w:author="raugustyn" w:date="2014-11-23T13:43:00Z">
+      <w:ins w:id="183" w:author="raugustyn" w:date="2014-11-23T13:43:00Z">
         <w:r>
           <w:fldChar w:fldCharType="end"/>
         </w:r>
@@ -8582,10 +8908,10 @@
       <w:pPr>
         <w:jc w:val="center"/>
         <w:rPr>
-          <w:ins w:id="161" w:author="raugustyn" w:date="2014-11-23T13:44:00Z"/>
-        </w:rPr>
-      </w:pPr>
-      <w:ins w:id="162" w:author="raugustyn" w:date="2014-11-23T14:37:00Z">
+          <w:ins w:id="184" w:author="raugustyn" w:date="2014-11-23T13:44:00Z"/>
+        </w:rPr>
+      </w:pPr>
+      <w:ins w:id="185" w:author="raugustyn" w:date="2014-11-23T14:37:00Z">
         <w:r>
           <w:rPr>
             <w:noProof/>
@@ -8644,7 +8970,7 @@
         <w:pStyle w:val="Titulek"/>
       </w:pPr>
       <w:proofErr w:type="spellStart"/>
-      <w:ins w:id="163" w:author="raugustyn" w:date="2014-11-23T13:44:00Z">
+      <w:ins w:id="186" w:author="raugustyn" w:date="2014-11-23T13:44:00Z">
         <w:r>
           <w:t>Figure</w:t>
         </w:r>
@@ -8662,7 +8988,7 @@
       <w:r>
         <w:fldChar w:fldCharType="separate"/>
       </w:r>
-      <w:ins w:id="164" w:author="raugustyn" w:date="2014-11-23T15:15:00Z">
+      <w:ins w:id="187" w:author="raugustyn" w:date="2014-11-23T15:15:00Z">
         <w:r>
           <w:rPr>
             <w:noProof/>
@@ -8670,7 +8996,7 @@
           <w:t>12</w:t>
         </w:r>
       </w:ins>
-      <w:del w:id="165" w:author="raugustyn" w:date="2014-11-23T15:14:00Z">
+      <w:del w:id="188" w:author="raugustyn" w:date="2014-11-23T15:14:00Z">
         <w:r>
           <w:rPr>
             <w:noProof/>
@@ -8678,7 +9004,7 @@
           <w:delText>10</w:delText>
         </w:r>
       </w:del>
-      <w:ins w:id="166" w:author="raugustyn" w:date="2014-11-23T13:44:00Z">
+      <w:ins w:id="189" w:author="raugustyn" w:date="2014-11-23T13:44:00Z">
         <w:r>
           <w:fldChar w:fldCharType="end"/>
         </w:r>
@@ -8686,12 +9012,12 @@
           <w:t xml:space="preserve"> Detail</w:t>
         </w:r>
       </w:ins>
-      <w:ins w:id="167" w:author="raugustyn" w:date="2014-11-23T14:41:00Z">
+      <w:ins w:id="190" w:author="raugustyn" w:date="2014-11-23T14:41:00Z">
         <w:r>
           <w:t>ní</w:t>
         </w:r>
       </w:ins>
-      <w:ins w:id="168" w:author="raugustyn" w:date="2014-11-23T13:44:00Z">
+      <w:ins w:id="191" w:author="raugustyn" w:date="2014-11-23T13:44:00Z">
         <w:r>
           <w:t xml:space="preserve"> výpis</w:t>
         </w:r>
@@ -8707,7 +9033,7 @@
           <w:lang w:val="en-US"/>
         </w:rPr>
       </w:pPr>
-      <w:bookmarkStart w:id="169" w:name="_Toc404519589"/>
+      <w:bookmarkStart w:id="192" w:name="_Toc404519589"/>
       <w:r>
         <w:rPr>
           <w:lang w:val="en-US"/>
@@ -8727,7 +9053,7 @@
         </w:rPr>
         <w:t>Services</w:t>
       </w:r>
-      <w:bookmarkEnd w:id="169"/>
+      <w:bookmarkEnd w:id="192"/>
     </w:p>
     <w:p>
       <w:r>
@@ -8753,7 +9079,7 @@
         <w:rPr>
           <w:rStyle w:val="Znakapoznpodarou"/>
         </w:rPr>
-        <w:footnoteReference w:id="6"/>
+        <w:footnoteReference w:id="4"/>
       </w:r>
       <w:r>
         <w:t xml:space="preserve"> ČÚZK.</w:t>
@@ -8829,7 +9155,7 @@
         <w:t xml:space="preserve"> </w:t>
       </w:r>
       <w:fldSimple w:instr=" SEQ Figure \* ARABIC ">
-        <w:ins w:id="170" w:author="raugustyn" w:date="2014-11-23T15:15:00Z">
+        <w:ins w:id="193" w:author="raugustyn" w:date="2014-11-23T15:15:00Z">
           <w:r>
             <w:rPr>
               <w:noProof/>
@@ -8837,7 +9163,7 @@
             <w:t>13</w:t>
           </w:r>
         </w:ins>
-        <w:del w:id="171" w:author="raugustyn" w:date="2014-11-23T15:14:00Z">
+        <w:del w:id="194" w:author="raugustyn" w:date="2014-11-23T15:14:00Z">
           <w:r>
             <w:rPr>
               <w:noProof/>
@@ -8854,11 +9180,11 @@
       <w:pPr>
         <w:pStyle w:val="Nadpis2"/>
       </w:pPr>
-      <w:bookmarkStart w:id="172" w:name="_Toc404519590"/>
+      <w:bookmarkStart w:id="195" w:name="_Toc404519590"/>
       <w:r>
         <w:t>Instalace</w:t>
       </w:r>
-      <w:bookmarkEnd w:id="172"/>
+      <w:bookmarkEnd w:id="195"/>
     </w:p>
     <w:p>
       <w:r>
@@ -8887,233 +9213,233 @@
         <w:rPr>
           <w:rStyle w:val="Znakapoznpodarou"/>
         </w:rPr>
+        <w:footnoteReference w:id="5"/>
+      </w:r>
+      <w:r>
+        <w:t xml:space="preserve">, po stažení a rozbalení archivu ji najdeme ve složce </w:t>
+      </w:r>
+      <w:proofErr w:type="spellStart"/>
+      <w:r>
+        <w:t>RUIANServices</w:t>
+      </w:r>
+      <w:proofErr w:type="spellEnd"/>
+      <w:r>
+        <w:t>.</w:t>
+      </w:r>
+    </w:p>
+    <w:p>
+      <w:r>
+        <w:t xml:space="preserve">Instalaci služeb RÚIAN Web </w:t>
+      </w:r>
+      <w:proofErr w:type="spellStart"/>
+      <w:r>
+        <w:t>Services</w:t>
+      </w:r>
+      <w:proofErr w:type="spellEnd"/>
+      <w:r>
+        <w:t xml:space="preserve"> je potřeba provádět správcem webového serveru s příslušným oprávněním.</w:t>
+      </w:r>
+    </w:p>
+    <w:p>
+      <w:pPr>
+        <w:pStyle w:val="Nadpis3"/>
+      </w:pPr>
+      <w:bookmarkStart w:id="196" w:name="_Toc404519591"/>
+      <w:r>
+        <w:t>Výběr HTTP Serveru</w:t>
+      </w:r>
+      <w:bookmarkEnd w:id="196"/>
+    </w:p>
+    <w:p>
+      <w:r>
+        <w:t xml:space="preserve">Modul RÚIAN Web </w:t>
+      </w:r>
+      <w:proofErr w:type="spellStart"/>
+      <w:r>
+        <w:t>Services</w:t>
+      </w:r>
+      <w:proofErr w:type="spellEnd"/>
+      <w:r>
+        <w:t xml:space="preserve"> vytváří webové služby ve standardu </w:t>
+      </w:r>
+      <w:proofErr w:type="spellStart"/>
+      <w:r>
+        <w:t>Common</w:t>
+      </w:r>
+      <w:proofErr w:type="spellEnd"/>
+      <w:r>
+        <w:t xml:space="preserve"> </w:t>
+      </w:r>
+      <w:proofErr w:type="spellStart"/>
+      <w:r>
+        <w:t>Gateway</w:t>
+      </w:r>
+      <w:proofErr w:type="spellEnd"/>
+      <w:r>
+        <w:t xml:space="preserve"> Interface (CGI)</w:t>
+      </w:r>
+      <w:r>
+        <w:t xml:space="preserve">. Ke svému běhu proto vyžaduje HTTP server, který tento protokol podporuje, například </w:t>
+      </w:r>
+      <w:proofErr w:type="spellStart"/>
+      <w:r>
+        <w:t>Apache</w:t>
+      </w:r>
+      <w:proofErr w:type="spellEnd"/>
+      <w:r>
+        <w:t xml:space="preserve"> HTTP Server</w:t>
+      </w:r>
+      <w:r>
+        <w:rPr>
+          <w:rStyle w:val="Znakapoznpodarou"/>
+        </w:rPr>
+        <w:footnoteReference w:id="6"/>
+      </w:r>
+      <w:r>
+        <w:t xml:space="preserve"> </w:t>
+      </w:r>
+      <w:r>
+        <w:t>nebo</w:t>
+      </w:r>
+      <w:r>
+        <w:t xml:space="preserve"> Internet </w:t>
+      </w:r>
+      <w:proofErr w:type="spellStart"/>
+      <w:r>
+        <w:t>Information</w:t>
+      </w:r>
+      <w:proofErr w:type="spellEnd"/>
+      <w:r>
+        <w:t xml:space="preserve"> </w:t>
+      </w:r>
+      <w:proofErr w:type="spellStart"/>
+      <w:r>
+        <w:t>Services</w:t>
+      </w:r>
+      <w:proofErr w:type="spellEnd"/>
+      <w:r>
+        <w:rPr>
+          <w:rStyle w:val="Znakapoznpodarou"/>
+        </w:rPr>
         <w:footnoteReference w:id="7"/>
       </w:r>
       <w:r>
-        <w:t xml:space="preserve">, po stažení a rozbalení archivu ji najdeme ve složce </w:t>
+        <w:t xml:space="preserve">. </w:t>
+      </w:r>
+      <w:r>
+        <w:t xml:space="preserve">Volba serveru není nijak omezena, modul je prakticky ověřen na serveru </w:t>
       </w:r>
       <w:proofErr w:type="spellStart"/>
       <w:r>
+        <w:t>Apache</w:t>
+      </w:r>
+      <w:proofErr w:type="spellEnd"/>
+      <w:r>
+        <w:t xml:space="preserve"> HTTP</w:t>
+      </w:r>
+      <w:r>
+        <w:t xml:space="preserve"> 2.2.22</w:t>
+      </w:r>
+      <w:r>
+        <w:rPr>
+          <w:rStyle w:val="Znakapoznpodarou"/>
+        </w:rPr>
+        <w:footnoteReference w:id="8"/>
+      </w:r>
+      <w:r>
+        <w:t>.</w:t>
+      </w:r>
+    </w:p>
+    <w:p>
+      <w:pPr>
+        <w:pStyle w:val="Nadpis3"/>
+      </w:pPr>
+      <w:bookmarkStart w:id="197" w:name="_Toc404519592"/>
+      <w:r>
+        <w:t>Konfigurace HTTP Serveru</w:t>
+      </w:r>
+      <w:bookmarkEnd w:id="197"/>
+    </w:p>
+    <w:p>
+      <w:r>
+        <w:t xml:space="preserve">Na </w:t>
+      </w:r>
+      <w:r>
+        <w:t>instalovaném</w:t>
+      </w:r>
+      <w:r>
+        <w:t xml:space="preserve"> HTTP serveru nastavíme adresář </w:t>
+      </w:r>
+      <w:proofErr w:type="spellStart"/>
+      <w:r>
+        <w:rPr>
+          <w:i/>
+        </w:rPr>
+        <w:t>RUIANToolbox</w:t>
+      </w:r>
+      <w:proofErr w:type="spellEnd"/>
+      <w:r>
+        <w:rPr>
+          <w:i/>
+        </w:rPr>
+        <w:t>\</w:t>
+      </w:r>
+      <w:proofErr w:type="spellStart"/>
+      <w:r>
+        <w:rPr>
+          <w:i/>
+        </w:rPr>
         <w:t>RUIANServices</w:t>
       </w:r>
       <w:proofErr w:type="spellEnd"/>
       <w:r>
+        <w:rPr>
+          <w:i/>
+        </w:rPr>
+        <w:t>\</w:t>
+      </w:r>
+      <w:proofErr w:type="spellStart"/>
+      <w:r>
+        <w:rPr>
+          <w:i/>
+        </w:rPr>
+        <w:t>services</w:t>
+      </w:r>
+      <w:proofErr w:type="spellEnd"/>
+      <w:r>
+        <w:t xml:space="preserve"> jako virtuální adresář tak, aby v něm bylo povoleno spouštět CGI skripty.</w:t>
+      </w:r>
+      <w:r>
+        <w:t xml:space="preserve"> Symbolické jméno tohoto adresáře později použijeme při nastavení hodnoty </w:t>
+      </w:r>
+      <w:proofErr w:type="spellStart"/>
+      <w:r>
+        <w:rPr>
+          <w:i/>
+        </w:rPr>
+        <w:t>servicesWebPath</w:t>
+      </w:r>
+      <w:proofErr w:type="spellEnd"/>
+      <w:r>
+        <w:t xml:space="preserve"> v konfiguračním souboru </w:t>
+      </w:r>
+      <w:proofErr w:type="spellStart"/>
+      <w:r>
+        <w:rPr>
+          <w:i/>
+        </w:rPr>
+        <w:t>RUIANServices.cfg</w:t>
+      </w:r>
+      <w:proofErr w:type="spellEnd"/>
+      <w:r>
         <w:t>.</w:t>
       </w:r>
     </w:p>
     <w:p>
-      <w:r>
-        <w:t xml:space="preserve">Instalaci služeb RÚIAN Web </w:t>
-      </w:r>
-      <w:proofErr w:type="spellStart"/>
-      <w:r>
-        <w:t>Services</w:t>
-      </w:r>
-      <w:proofErr w:type="spellEnd"/>
-      <w:r>
-        <w:t xml:space="preserve"> je potřeba provádět správcem webového serveru s příslušným oprávněním.</w:t>
-      </w:r>
-    </w:p>
-    <w:p>
-      <w:pPr>
-        <w:pStyle w:val="Nadpis3"/>
-      </w:pPr>
-      <w:bookmarkStart w:id="173" w:name="_Toc404519591"/>
-      <w:r>
-        <w:t>Výběr HTTP Serveru</w:t>
-      </w:r>
-      <w:bookmarkEnd w:id="173"/>
-    </w:p>
-    <w:p>
-      <w:r>
-        <w:t xml:space="preserve">Modul RÚIAN Web </w:t>
-      </w:r>
-      <w:proofErr w:type="spellStart"/>
-      <w:r>
-        <w:t>Services</w:t>
-      </w:r>
-      <w:proofErr w:type="spellEnd"/>
-      <w:r>
-        <w:t xml:space="preserve"> vytváří webové služby ve standardu </w:t>
-      </w:r>
-      <w:proofErr w:type="spellStart"/>
-      <w:r>
-        <w:t>Common</w:t>
-      </w:r>
-      <w:proofErr w:type="spellEnd"/>
-      <w:r>
-        <w:t xml:space="preserve"> </w:t>
-      </w:r>
-      <w:proofErr w:type="spellStart"/>
-      <w:r>
-        <w:t>Gateway</w:t>
-      </w:r>
-      <w:proofErr w:type="spellEnd"/>
-      <w:r>
-        <w:t xml:space="preserve"> Interface (CGI)</w:t>
-      </w:r>
-      <w:r>
-        <w:t xml:space="preserve">. Ke svému běhu proto vyžaduje HTTP server, který tento protokol podporuje, například </w:t>
-      </w:r>
-      <w:proofErr w:type="spellStart"/>
-      <w:r>
-        <w:t>Apache</w:t>
-      </w:r>
-      <w:proofErr w:type="spellEnd"/>
-      <w:r>
-        <w:t xml:space="preserve"> HTTP Server</w:t>
-      </w:r>
-      <w:r>
-        <w:rPr>
-          <w:rStyle w:val="Znakapoznpodarou"/>
-        </w:rPr>
-        <w:footnoteReference w:id="8"/>
-      </w:r>
-      <w:r>
-        <w:t xml:space="preserve"> </w:t>
-      </w:r>
-      <w:r>
-        <w:t>nebo</w:t>
-      </w:r>
-      <w:r>
-        <w:t xml:space="preserve"> Internet </w:t>
-      </w:r>
-      <w:proofErr w:type="spellStart"/>
-      <w:r>
-        <w:t>Information</w:t>
-      </w:r>
-      <w:proofErr w:type="spellEnd"/>
-      <w:r>
-        <w:t xml:space="preserve"> </w:t>
-      </w:r>
-      <w:proofErr w:type="spellStart"/>
-      <w:r>
-        <w:t>Services</w:t>
-      </w:r>
-      <w:proofErr w:type="spellEnd"/>
-      <w:r>
-        <w:rPr>
-          <w:rStyle w:val="Znakapoznpodarou"/>
-        </w:rPr>
-        <w:footnoteReference w:id="9"/>
-      </w:r>
-      <w:r>
-        <w:t xml:space="preserve">. </w:t>
-      </w:r>
-      <w:r>
-        <w:t xml:space="preserve">Volba serveru není nijak omezena, modul je prakticky ověřen na serveru </w:t>
-      </w:r>
-      <w:proofErr w:type="spellStart"/>
-      <w:r>
-        <w:t>Apache</w:t>
-      </w:r>
-      <w:proofErr w:type="spellEnd"/>
-      <w:r>
-        <w:t xml:space="preserve"> HTTP</w:t>
-      </w:r>
-      <w:r>
-        <w:t xml:space="preserve"> 2.2.22</w:t>
-      </w:r>
-      <w:r>
-        <w:rPr>
-          <w:rStyle w:val="Znakapoznpodarou"/>
-        </w:rPr>
-        <w:footnoteReference w:id="10"/>
-      </w:r>
-      <w:r>
-        <w:t>.</w:t>
-      </w:r>
-    </w:p>
-    <w:p>
-      <w:pPr>
-        <w:pStyle w:val="Nadpis3"/>
-      </w:pPr>
-      <w:bookmarkStart w:id="174" w:name="_Toc404519592"/>
-      <w:r>
-        <w:t>Konfigurace HTTP Serveru</w:t>
-      </w:r>
-      <w:bookmarkEnd w:id="174"/>
-    </w:p>
-    <w:p>
-      <w:r>
-        <w:t xml:space="preserve">Na </w:t>
-      </w:r>
-      <w:r>
-        <w:t>instalovaném</w:t>
-      </w:r>
-      <w:r>
-        <w:t xml:space="preserve"> HTTP serveru nastavíme adresář </w:t>
-      </w:r>
-      <w:proofErr w:type="spellStart"/>
-      <w:r>
-        <w:rPr>
-          <w:i/>
-        </w:rPr>
-        <w:t>RUIANToolbox</w:t>
-      </w:r>
-      <w:proofErr w:type="spellEnd"/>
-      <w:r>
-        <w:rPr>
-          <w:i/>
-        </w:rPr>
-        <w:t>\</w:t>
-      </w:r>
-      <w:proofErr w:type="spellStart"/>
-      <w:r>
-        <w:rPr>
-          <w:i/>
-        </w:rPr>
-        <w:t>RUIANServices</w:t>
-      </w:r>
-      <w:proofErr w:type="spellEnd"/>
-      <w:r>
-        <w:rPr>
-          <w:i/>
-        </w:rPr>
-        <w:t>\</w:t>
-      </w:r>
-      <w:proofErr w:type="spellStart"/>
-      <w:r>
-        <w:rPr>
-          <w:i/>
-        </w:rPr>
-        <w:t>services</w:t>
-      </w:r>
-      <w:proofErr w:type="spellEnd"/>
-      <w:r>
-        <w:t xml:space="preserve"> jako virtuální adresář tak, aby v něm bylo povoleno spouštět CGI skripty.</w:t>
-      </w:r>
-      <w:r>
-        <w:t xml:space="preserve"> Symbolické jméno tohoto adresáře později použijeme při nastavení hodnoty </w:t>
-      </w:r>
-      <w:proofErr w:type="spellStart"/>
-      <w:r>
-        <w:rPr>
-          <w:i/>
-        </w:rPr>
-        <w:t>servicesWebPath</w:t>
-      </w:r>
-      <w:proofErr w:type="spellEnd"/>
-      <w:r>
-        <w:t xml:space="preserve"> v konfiguračním souboru </w:t>
-      </w:r>
-      <w:proofErr w:type="spellStart"/>
-      <w:r>
-        <w:rPr>
-          <w:i/>
-        </w:rPr>
-        <w:t>RUIANServices.cfg</w:t>
-      </w:r>
-      <w:proofErr w:type="spellEnd"/>
-      <w:r>
-        <w:t>.</w:t>
-      </w:r>
-    </w:p>
-    <w:p>
       <w:pPr>
         <w:pStyle w:val="Nadpis4"/>
       </w:pPr>
-      <w:bookmarkStart w:id="175" w:name="_Ref403365866"/>
+      <w:bookmarkStart w:id="198" w:name="_Ref403365866"/>
       <w:r>
         <w:lastRenderedPageBreak/>
         <w:t xml:space="preserve">Konfigurace na </w:t>
@@ -9129,7 +9455,7 @@
       <w:r>
         <w:t xml:space="preserve"> HTTP</w:t>
       </w:r>
-      <w:bookmarkEnd w:id="175"/>
+      <w:bookmarkEnd w:id="198"/>
     </w:p>
     <w:p>
       <w:r>
@@ -9267,7 +9593,7 @@
       <w:pPr>
         <w:pStyle w:val="Nadpis3"/>
       </w:pPr>
-      <w:bookmarkStart w:id="176" w:name="_Toc404519593"/>
+      <w:bookmarkStart w:id="199" w:name="_Toc404519593"/>
       <w:r>
         <w:t>Konfigurace</w:t>
       </w:r>
@@ -9278,7 +9604,7 @@
       <w:r>
         <w:t>RUIANServices.cfg</w:t>
       </w:r>
-      <w:bookmarkEnd w:id="176"/>
+      <w:bookmarkEnd w:id="199"/>
       <w:proofErr w:type="spellEnd"/>
     </w:p>
     <w:p>
@@ -9293,7 +9619,7 @@
       <w:r>
         <w:t xml:space="preserve"> se </w:t>
       </w:r>
-      <w:ins w:id="177" w:author="raugustyn" w:date="2014-11-23T14:43:00Z">
+      <w:ins w:id="200" w:author="raugustyn" w:date="2014-11-23T14:43:00Z">
         <w:r>
           <w:t xml:space="preserve">implicitně </w:t>
         </w:r>
@@ -9720,10 +10046,10 @@
     <w:p>
       <w:pPr>
         <w:rPr>
-          <w:ins w:id="178" w:author="raugustyn" w:date="2014-11-23T14:45:00Z"/>
-        </w:rPr>
-      </w:pPr>
-      <w:ins w:id="179" w:author="raugustyn" w:date="2014-11-23T14:45:00Z">
+          <w:ins w:id="201" w:author="raugustyn" w:date="2014-11-23T14:45:00Z"/>
+        </w:rPr>
+      </w:pPr>
+      <w:ins w:id="202" w:author="raugustyn" w:date="2014-11-23T14:45:00Z">
         <w:r>
           <w:t xml:space="preserve">Hodnoty </w:t>
         </w:r>
@@ -9772,17 +10098,17 @@
           <w:t xml:space="preserve"> nemusí být nastaveny. V tom případě </w:t>
         </w:r>
       </w:ins>
-      <w:ins w:id="180" w:author="raugustyn" w:date="2014-11-23T14:47:00Z">
+      <w:ins w:id="203" w:author="raugustyn" w:date="2014-11-23T14:47:00Z">
         <w:r>
           <w:t>jsou</w:t>
         </w:r>
       </w:ins>
-      <w:ins w:id="181" w:author="raugustyn" w:date="2014-11-23T14:45:00Z">
+      <w:ins w:id="204" w:author="raugustyn" w:date="2014-11-23T14:45:00Z">
         <w:r>
           <w:t xml:space="preserve"> převzaty z hodnot </w:t>
         </w:r>
       </w:ins>
-      <w:ins w:id="182" w:author="raugustyn" w:date="2014-11-23T14:47:00Z">
+      <w:ins w:id="205" w:author="raugustyn" w:date="2014-11-23T14:47:00Z">
         <w:r>
           <w:t xml:space="preserve">Host, Port, </w:t>
         </w:r>
@@ -9816,11 +10142,11 @@
       <w:pPr>
         <w:pStyle w:val="Nadpis3"/>
       </w:pPr>
-      <w:bookmarkStart w:id="183" w:name="_Toc404519594"/>
+      <w:bookmarkStart w:id="206" w:name="_Toc404519594"/>
       <w:r>
         <w:t>Testování nakonfigurovaného serveru</w:t>
       </w:r>
-      <w:bookmarkEnd w:id="183"/>
+      <w:bookmarkEnd w:id="206"/>
     </w:p>
     <w:p>
       <w:pPr>
@@ -9930,12 +10256,12 @@
       <w:pPr>
         <w:pStyle w:val="Nadpis1"/>
       </w:pPr>
-      <w:bookmarkStart w:id="184" w:name="_Toc404519595"/>
+      <w:bookmarkStart w:id="207" w:name="_Toc404519595"/>
       <w:r>
         <w:lastRenderedPageBreak/>
         <w:t>Použité zkratky</w:t>
       </w:r>
-      <w:bookmarkEnd w:id="184"/>
+      <w:bookmarkEnd w:id="207"/>
     </w:p>
     <w:tbl>
       <w:tblPr>
@@ -10157,7 +10483,7 @@
       <w:pPr>
         <w:pStyle w:val="Nadpis1"/>
       </w:pPr>
-      <w:bookmarkStart w:id="185" w:name="_Toc404519596"/>
+      <w:bookmarkStart w:id="208" w:name="_Toc404519596"/>
       <w:r>
         <w:lastRenderedPageBreak/>
         <w:t xml:space="preserve">Příloha </w:t>
@@ -10169,7 +10495,7 @@
       <w:r>
         <w:t>PostGIS</w:t>
       </w:r>
-      <w:bookmarkEnd w:id="185"/>
+      <w:bookmarkEnd w:id="208"/>
       <w:proofErr w:type="spellEnd"/>
     </w:p>
     <w:p>
@@ -10793,7 +11119,7 @@
       <w:pPr>
         <w:pStyle w:val="Nadpis1"/>
       </w:pPr>
-      <w:bookmarkStart w:id="186" w:name="_Toc404519597"/>
+      <w:bookmarkStart w:id="209" w:name="_Toc404519597"/>
       <w:r>
         <w:lastRenderedPageBreak/>
         <w:t xml:space="preserve">Příloha B: Automatické stahování </w:t>
@@ -10804,7 +11130,7 @@
       <w:r>
         <w:t xml:space="preserve"> databáze RÚIAN</w:t>
       </w:r>
-      <w:bookmarkEnd w:id="186"/>
+      <w:bookmarkEnd w:id="209"/>
     </w:p>
     <w:p>
       <w:r>
@@ -10823,8 +11149,8 @@
       <w:pPr>
         <w:pStyle w:val="Nadpis2"/>
       </w:pPr>
-      <w:bookmarkStart w:id="187" w:name="_Toc400881909"/>
-      <w:bookmarkStart w:id="188" w:name="_Toc404519598"/>
+      <w:bookmarkStart w:id="210" w:name="_Toc400881909"/>
+      <w:bookmarkStart w:id="211" w:name="_Toc404519598"/>
       <w:r>
         <w:t xml:space="preserve">Operační systém </w:t>
       </w:r>
@@ -10834,8 +11160,8 @@
       <w:r>
         <w:t xml:space="preserve"> Windows</w:t>
       </w:r>
-      <w:bookmarkEnd w:id="187"/>
-      <w:bookmarkEnd w:id="188"/>
+      <w:bookmarkEnd w:id="210"/>
+      <w:bookmarkEnd w:id="211"/>
     </w:p>
     <w:p>
       <w:pPr>
@@ -10860,7 +11186,7 @@
           <w:rStyle w:val="Znakapoznpodarou"/>
           <w:color w:val="7F7F7F" w:themeColor="text1" w:themeTint="80"/>
         </w:rPr>
-        <w:footnoteReference w:id="11"/>
+        <w:footnoteReference w:id="9"/>
       </w:r>
     </w:p>
     <w:p>
@@ -11030,8 +11356,8 @@
       <w:pPr>
         <w:pStyle w:val="Nadpis2"/>
       </w:pPr>
-      <w:bookmarkStart w:id="189" w:name="_Toc400881910"/>
-      <w:bookmarkStart w:id="190" w:name="_Toc404519599"/>
+      <w:bookmarkStart w:id="212" w:name="_Toc400881910"/>
+      <w:bookmarkStart w:id="213" w:name="_Toc404519599"/>
       <w:r>
         <w:lastRenderedPageBreak/>
         <w:t>Operační systém Uni</w:t>
@@ -11042,8 +11368,8 @@
       <w:r>
         <w:t>(Linux)</w:t>
       </w:r>
-      <w:bookmarkEnd w:id="189"/>
-      <w:bookmarkEnd w:id="190"/>
+      <w:bookmarkEnd w:id="212"/>
+      <w:bookmarkEnd w:id="213"/>
     </w:p>
     <w:p>
       <w:pPr>
@@ -11239,7 +11565,7 @@
       <w:pPr>
         <w:pStyle w:val="Nadpis1"/>
       </w:pPr>
-      <w:bookmarkStart w:id="191" w:name="_Toc404519600"/>
+      <w:bookmarkStart w:id="214" w:name="_Toc404519600"/>
       <w:r>
         <w:lastRenderedPageBreak/>
         <w:t xml:space="preserve">Příloha C: </w:t>
@@ -11255,7 +11581,7 @@
       <w:r>
         <w:t xml:space="preserve"> s minimálním nastavením</w:t>
       </w:r>
-      <w:bookmarkEnd w:id="191"/>
+      <w:bookmarkEnd w:id="214"/>
     </w:p>
     <w:p>
       <w:r>
@@ -11280,14 +11606,14 @@
       <w:pPr>
         <w:pStyle w:val="Nadpis2"/>
       </w:pPr>
-      <w:bookmarkStart w:id="192" w:name="_Toc404519601"/>
+      <w:bookmarkStart w:id="215" w:name="_Toc404519601"/>
       <w:r>
         <w:t xml:space="preserve">1. </w:t>
       </w:r>
       <w:r>
         <w:t>Kontrola systému</w:t>
       </w:r>
-      <w:bookmarkEnd w:id="192"/>
+      <w:bookmarkEnd w:id="215"/>
     </w:p>
     <w:p>
       <w:r>
@@ -11409,7 +11735,7 @@
       <w:pPr>
         <w:pStyle w:val="Nadpis2"/>
       </w:pPr>
-      <w:bookmarkStart w:id="193" w:name="_Toc404519602"/>
+      <w:bookmarkStart w:id="216" w:name="_Toc404519602"/>
       <w:r>
         <w:t xml:space="preserve">2. </w:t>
       </w:r>
@@ -11420,7 +11746,7 @@
       <w:r>
         <w:t>Toolbox</w:t>
       </w:r>
-      <w:bookmarkEnd w:id="193"/>
+      <w:bookmarkEnd w:id="216"/>
       <w:proofErr w:type="spellEnd"/>
     </w:p>
     <w:p>
@@ -11447,7 +11773,7 @@
         <w:rPr>
           <w:rStyle w:val="Znakapoznpodarou"/>
         </w:rPr>
-        <w:footnoteReference w:id="12"/>
+        <w:footnoteReference w:id="10"/>
       </w:r>
       <w:r>
         <w:t>. Do tohoto adresáře rozbalíme knihovnu</w:t>
@@ -11456,7 +11782,7 @@
         <w:rPr>
           <w:rStyle w:val="Znakapoznpodarou"/>
         </w:rPr>
-        <w:footnoteReference w:id="13"/>
+        <w:footnoteReference w:id="11"/>
       </w:r>
       <w:r>
         <w:t>.</w:t>
@@ -11522,7 +11848,7 @@
       <w:pPr>
         <w:pStyle w:val="Nadpis2"/>
       </w:pPr>
-      <w:bookmarkStart w:id="194" w:name="_Toc404519603"/>
+      <w:bookmarkStart w:id="217" w:name="_Toc404519603"/>
       <w:r>
         <w:lastRenderedPageBreak/>
         <w:t xml:space="preserve">3. </w:t>
@@ -11530,7 +11856,7 @@
       <w:r>
         <w:t>Stažení dat a aktualizací</w:t>
       </w:r>
-      <w:bookmarkEnd w:id="194"/>
+      <w:bookmarkEnd w:id="217"/>
     </w:p>
     <w:p>
       <w:pPr>
@@ -11613,14 +11939,14 @@
       <w:pPr>
         <w:pStyle w:val="Nadpis2"/>
       </w:pPr>
-      <w:bookmarkStart w:id="195" w:name="_Toc404519604"/>
+      <w:bookmarkStart w:id="218" w:name="_Toc404519604"/>
       <w:r>
         <w:t xml:space="preserve">4. </w:t>
       </w:r>
       <w:r>
         <w:t>Vytvoření databáze</w:t>
       </w:r>
-      <w:bookmarkEnd w:id="195"/>
+      <w:bookmarkEnd w:id="218"/>
     </w:p>
     <w:p>
       <w:r>
@@ -11696,14 +12022,14 @@
       <w:pPr>
         <w:pStyle w:val="Nadpis2"/>
       </w:pPr>
-      <w:bookmarkStart w:id="196" w:name="_Toc404519605"/>
+      <w:bookmarkStart w:id="219" w:name="_Toc404519605"/>
       <w:r>
         <w:t xml:space="preserve">5. </w:t>
       </w:r>
       <w:r>
         <w:t>Import do databáze</w:t>
       </w:r>
-      <w:bookmarkEnd w:id="196"/>
+      <w:bookmarkEnd w:id="219"/>
     </w:p>
     <w:p>
       <w:r>
@@ -11928,7 +12254,7 @@
       <w:pPr>
         <w:pStyle w:val="Nadpis2"/>
       </w:pPr>
-      <w:bookmarkStart w:id="197" w:name="_Toc404519606"/>
+      <w:bookmarkStart w:id="220" w:name="_Toc404519606"/>
       <w:r>
         <w:t xml:space="preserve">6. Nastavení serveru </w:t>
       </w:r>
@@ -11936,7 +12262,7 @@
       <w:r>
         <w:t>Apache</w:t>
       </w:r>
-      <w:bookmarkEnd w:id="197"/>
+      <w:bookmarkEnd w:id="220"/>
       <w:proofErr w:type="spellEnd"/>
     </w:p>
     <w:p>
@@ -11998,7 +12324,7 @@
       <w:pPr>
         <w:pStyle w:val="Nadpis2"/>
       </w:pPr>
-      <w:bookmarkStart w:id="198" w:name="_Toc404519607"/>
+      <w:bookmarkStart w:id="221" w:name="_Toc404519607"/>
       <w:r>
         <w:lastRenderedPageBreak/>
         <w:t>7</w:t>
@@ -12013,7 +12339,7 @@
       <w:r>
         <w:t>WebServices</w:t>
       </w:r>
-      <w:bookmarkEnd w:id="198"/>
+      <w:bookmarkEnd w:id="221"/>
       <w:proofErr w:type="spellEnd"/>
     </w:p>
     <w:p>
@@ -12024,13 +12350,13 @@
       <w:r>
         <w:t>hotnot</w:t>
       </w:r>
-      <w:ins w:id="199" w:author="raugustyn" w:date="2014-11-23T15:22:00Z">
+      <w:ins w:id="222" w:author="raugustyn" w:date="2014-11-23T15:22:00Z">
         <w:r>
           <w:t>u</w:t>
         </w:r>
       </w:ins>
       <w:proofErr w:type="spellEnd"/>
-      <w:del w:id="200" w:author="raugustyn" w:date="2014-11-23T15:22:00Z">
+      <w:del w:id="223" w:author="raugustyn" w:date="2014-11-23T15:22:00Z">
         <w:r>
           <w:delText>y</w:delText>
         </w:r>
@@ -12046,7 +12372,7 @@
       <w:r>
         <w:t xml:space="preserve"> </w:t>
       </w:r>
-      <w:del w:id="201" w:author="raugustyn" w:date="2014-11-23T15:22:00Z">
+      <w:del w:id="224" w:author="raugustyn" w:date="2014-11-23T15:22:00Z">
         <w:r>
           <w:delText xml:space="preserve">, </w:delText>
         </w:r>
@@ -12082,11 +12408,11 @@
       <w:pPr>
         <w:pStyle w:val="Nadpis2"/>
       </w:pPr>
-      <w:bookmarkStart w:id="202" w:name="_Toc404519608"/>
+      <w:bookmarkStart w:id="225" w:name="_Toc404519608"/>
       <w:r>
         <w:t>8. Ověření dostupnosti a využívání služeb</w:t>
       </w:r>
-      <w:bookmarkEnd w:id="202"/>
+      <w:bookmarkEnd w:id="225"/>
     </w:p>
     <w:p>
       <w:r>
@@ -12128,42 +12454,42 @@
       <w:r>
         <w:t>.</w:t>
       </w:r>
-      <w:ins w:id="203" w:author="raugustyn" w:date="2014-11-23T15:18:00Z">
+      <w:ins w:id="226" w:author="raugustyn" w:date="2014-11-23T15:18:00Z">
         <w:r>
           <w:t xml:space="preserve"> Poté </w:t>
         </w:r>
       </w:ins>
-      <w:ins w:id="204" w:author="raugustyn" w:date="2014-11-23T15:23:00Z">
+      <w:ins w:id="227" w:author="raugustyn" w:date="2014-11-23T15:23:00Z">
         <w:r>
           <w:t>povolíme</w:t>
         </w:r>
       </w:ins>
-      <w:ins w:id="205" w:author="raugustyn" w:date="2014-11-23T15:18:00Z">
+      <w:ins w:id="228" w:author="raugustyn" w:date="2014-11-23T15:18:00Z">
         <w:r>
           <w:t xml:space="preserve"> </w:t>
         </w:r>
       </w:ins>
-      <w:ins w:id="206" w:author="raugustyn" w:date="2014-11-23T15:19:00Z">
+      <w:ins w:id="229" w:author="raugustyn" w:date="2014-11-23T15:19:00Z">
         <w:r>
           <w:t xml:space="preserve">a ověříme </w:t>
         </w:r>
       </w:ins>
-      <w:ins w:id="207" w:author="raugustyn" w:date="2014-11-23T15:18:00Z">
+      <w:ins w:id="230" w:author="raugustyn" w:date="2014-11-23T15:18:00Z">
         <w:r>
           <w:t xml:space="preserve">přístup </w:t>
         </w:r>
       </w:ins>
-      <w:ins w:id="208" w:author="raugustyn" w:date="2014-11-23T15:19:00Z">
+      <w:ins w:id="231" w:author="raugustyn" w:date="2014-11-23T15:19:00Z">
         <w:r>
           <w:t xml:space="preserve">z počítačů mimo lokální doménu v souladu s příslušnými pravidly </w:t>
         </w:r>
       </w:ins>
-      <w:ins w:id="209" w:author="raugustyn" w:date="2014-11-23T15:20:00Z">
+      <w:ins w:id="232" w:author="raugustyn" w:date="2014-11-23T15:20:00Z">
         <w:r>
           <w:t>počítačové sítě</w:t>
         </w:r>
       </w:ins>
-      <w:ins w:id="210" w:author="raugustyn" w:date="2014-11-23T15:19:00Z">
+      <w:ins w:id="233" w:author="raugustyn" w:date="2014-11-23T15:19:00Z">
         <w:r>
           <w:t>.</w:t>
         </w:r>
@@ -12536,6 +12862,67 @@
       <w:pPr>
         <w:pStyle w:val="Textpoznpodarou"/>
       </w:pPr>
+      <w:ins w:id="23" w:author="raugustyn" w:date="2014-11-23T11:33:00Z">
+        <w:r>
+          <w:rPr>
+            <w:rStyle w:val="Znakapoznpodarou"/>
+          </w:rPr>
+          <w:footnoteRef/>
+        </w:r>
+        <w:r>
+          <w:t xml:space="preserve"> Výkon HW musí </w:t>
+        </w:r>
+      </w:ins>
+      <w:ins w:id="24" w:author="raugustyn" w:date="2014-11-23T11:34:00Z">
+        <w:r>
+          <w:t xml:space="preserve">však </w:t>
+        </w:r>
+      </w:ins>
+      <w:ins w:id="25" w:author="raugustyn" w:date="2014-11-23T11:33:00Z">
+        <w:r>
+          <w:t xml:space="preserve">odpovídat očekáváním na rychlost běhu </w:t>
+        </w:r>
+      </w:ins>
+      <w:ins w:id="26" w:author="raugustyn" w:date="2014-11-23T11:34:00Z">
+        <w:r>
+          <w:t xml:space="preserve">jednotlivých komponent </w:t>
+        </w:r>
+      </w:ins>
+      <w:ins w:id="27" w:author="raugustyn" w:date="2014-11-23T11:33:00Z">
+        <w:r>
+          <w:t>knihovny</w:t>
+        </w:r>
+      </w:ins>
+    </w:p>
+  </w:footnote>
+  <w:footnote w:id="2">
+    <w:p>
+      <w:pPr>
+        <w:pStyle w:val="Textpoznpodarou"/>
+      </w:pPr>
+      <w:ins w:id="29" w:author="raugustyn" w:date="2014-11-23T11:34:00Z">
+        <w:r>
+          <w:rPr>
+            <w:rStyle w:val="Znakapoznpodarou"/>
+          </w:rPr>
+          <w:footnoteRef/>
+        </w:r>
+        <w:r>
+          <w:t xml:space="preserve"> Testováno na Microsoft Windows 8.1 Desktop a Microsoft Windows Server</w:t>
+        </w:r>
+      </w:ins>
+      <w:ins w:id="30" w:author="raugustyn" w:date="2014-11-24T08:11:00Z">
+        <w:r>
+          <w:t xml:space="preserve"> 2012</w:t>
+        </w:r>
+      </w:ins>
+    </w:p>
+  </w:footnote>
+  <w:footnote w:id="3">
+    <w:p>
+      <w:pPr>
+        <w:pStyle w:val="Textpoznpodarou"/>
+      </w:pPr>
       <w:r>
         <w:rPr>
           <w:rStyle w:val="Znakapoznpodarou"/>
@@ -12556,10 +12943,13 @@
       </w:hyperlink>
     </w:p>
   </w:footnote>
-  <w:footnote w:id="2">
+  <w:footnote w:id="4">
     <w:p>
       <w:pPr>
         <w:pStyle w:val="Textpoznpodarou"/>
+        <w:rPr>
+          <w:lang w:val="en-US"/>
+        </w:rPr>
       </w:pPr>
       <w:r>
         <w:rPr>
@@ -12570,78 +12960,9 @@
       <w:r>
         <w:t xml:space="preserve"> </w:t>
       </w:r>
-      <w:hyperlink r:id="rId2" w:history="1">
-        <w:r>
-          <w:rPr>
-            <w:rStyle w:val="Hypertextovodkaz"/>
-          </w:rPr>
-          <w:t>http://geo1.fsv.cvut.cz/landa/vfr/OSGeo4W_vfr.zip</w:t>
-        </w:r>
-      </w:hyperlink>
-    </w:p>
-  </w:footnote>
-  <w:footnote w:id="3">
-    <w:p>
-      <w:pPr>
-        <w:pStyle w:val="Textpoznpodarou"/>
-      </w:pPr>
-      <w:ins w:id="23" w:author="raugustyn" w:date="2014-11-23T11:33:00Z">
-        <w:r>
-          <w:rPr>
-            <w:rStyle w:val="Znakapoznpodarou"/>
-          </w:rPr>
-          <w:footnoteRef/>
-        </w:r>
-        <w:r>
-          <w:t xml:space="preserve"> Výkon HW musí </w:t>
-        </w:r>
-      </w:ins>
-      <w:ins w:id="24" w:author="raugustyn" w:date="2014-11-23T11:34:00Z">
-        <w:r>
-          <w:t xml:space="preserve">však </w:t>
-        </w:r>
-      </w:ins>
-      <w:ins w:id="25" w:author="raugustyn" w:date="2014-11-23T11:33:00Z">
-        <w:r>
-          <w:t xml:space="preserve">odpovídat očekáváním na rychlost běhu </w:t>
-        </w:r>
-      </w:ins>
-      <w:ins w:id="26" w:author="raugustyn" w:date="2014-11-23T11:34:00Z">
-        <w:r>
-          <w:t xml:space="preserve">jednotlivých komponent </w:t>
-        </w:r>
-      </w:ins>
-      <w:ins w:id="27" w:author="raugustyn" w:date="2014-11-23T11:33:00Z">
-        <w:r>
-          <w:t>knihovny</w:t>
-        </w:r>
-      </w:ins>
-    </w:p>
-  </w:footnote>
-  <w:footnote w:id="4">
-    <w:p>
-      <w:pPr>
-        <w:pStyle w:val="Textpoznpodarou"/>
-      </w:pPr>
-      <w:ins w:id="29" w:author="raugustyn" w:date="2014-11-23T11:34:00Z">
-        <w:r>
-          <w:rPr>
-            <w:rStyle w:val="Znakapoznpodarou"/>
-          </w:rPr>
-          <w:footnoteRef/>
-        </w:r>
-        <w:r>
-          <w:t xml:space="preserve"> Testováno na Microsoft Windows 8.1 Desktop a Microsoft Windows Server</w:t>
-        </w:r>
-      </w:ins>
-      <w:ins w:id="30" w:author="raugustyn" w:date="2014-11-24T08:11:00Z">
-        <w:r>
-          <w:t xml:space="preserve"> </w:t>
-        </w:r>
-        <w:r>
-          <w:t>2012</w:t>
-        </w:r>
-      </w:ins>
+      <w:r>
+        <w:t>http://bivoj.vugtk.cz/euradin/Doc/WP03/MetodikaWeboveSluzby.docx</w:t>
+      </w:r>
     </w:p>
   </w:footnote>
   <w:footnote w:id="5">
@@ -12658,7 +12979,7 @@
       <w:r>
         <w:t xml:space="preserve"> </w:t>
       </w:r>
-      <w:hyperlink r:id="rId3" w:history="1">
+      <w:hyperlink r:id="rId2" w:history="1">
         <w:r>
           <w:rPr>
             <w:rStyle w:val="Hypertextovodkaz"/>
@@ -12673,9 +12994,6 @@
     <w:p>
       <w:pPr>
         <w:pStyle w:val="Textpoznpodarou"/>
-        <w:rPr>
-          <w:lang w:val="en-US"/>
-        </w:rPr>
       </w:pPr>
       <w:r>
         <w:rPr>
@@ -12687,7 +13005,7 @@
         <w:t xml:space="preserve"> </w:t>
       </w:r>
       <w:r>
-        <w:t>http://bivoj.vugtk.cz/euradin/Doc/WP03/MetodikaWeboveSluzby.docx</w:t>
+        <w:t>http://httpd.apache.org/</w:t>
       </w:r>
     </w:p>
   </w:footnote>
@@ -12705,7 +13023,61 @@
       <w:r>
         <w:t xml:space="preserve"> </w:t>
       </w:r>
-      <w:hyperlink r:id="rId4" w:history="1">
+      <w:r>
+        <w:t>http://windows.microsoft.com/en-us/windows-8/internet-information-services-iis-8-5</w:t>
+      </w:r>
+    </w:p>
+  </w:footnote>
+  <w:footnote w:id="8">
+    <w:p>
+      <w:pPr>
+        <w:pStyle w:val="Textpoznpodarou"/>
+      </w:pPr>
+      <w:r>
+        <w:rPr>
+          <w:rStyle w:val="Znakapoznpodarou"/>
+        </w:rPr>
+        <w:footnoteRef/>
+      </w:r>
+      <w:r>
+        <w:t xml:space="preserve"> </w:t>
+      </w:r>
+      <w:r>
+        <w:t>http://httpd.apache.org/docs/2.2/</w:t>
+      </w:r>
+    </w:p>
+  </w:footnote>
+  <w:footnote w:id="9">
+    <w:p>
+      <w:pPr>
+        <w:pStyle w:val="Textpoznpodarou"/>
+      </w:pPr>
+      <w:r>
+        <w:rPr>
+          <w:rStyle w:val="Znakapoznpodarou"/>
+        </w:rPr>
+        <w:footnoteRef/>
+      </w:r>
+      <w:r>
+        <w:t xml:space="preserve"> Platí pro Microsoft Windows 8.0</w:t>
+      </w:r>
+    </w:p>
+  </w:footnote>
+  <w:footnote w:id="10">
+    <w:p>
+      <w:pPr>
+        <w:pStyle w:val="Textpoznpodarou"/>
+      </w:pPr>
+      <w:r>
+        <w:rPr>
+          <w:rStyle w:val="Znakapoznpodarou"/>
+        </w:rPr>
+        <w:footnoteRef/>
+      </w:r>
+      <w:r>
+        <w:t xml:space="preserve"> </w:t>
+      </w:r>
+      <w:hyperlink r:id="rId3" w:history="1">
         <w:r>
           <w:rPr>
             <w:rStyle w:val="Hypertextovodkaz"/>
@@ -12716,7 +13088,7 @@
       </w:hyperlink>
     </w:p>
   </w:footnote>
-  <w:footnote w:id="8">
+  <w:footnote w:id="11">
     <w:p>
       <w:pPr>
         <w:pStyle w:val="Textpoznpodarou"/>
@@ -12730,105 +13102,7 @@
       <w:r>
         <w:t xml:space="preserve"> </w:t>
       </w:r>
-      <w:r>
-        <w:t>http://httpd.apache.org/</w:t>
-      </w:r>
-    </w:p>
-  </w:footnote>
-  <w:footnote w:id="9">
-    <w:p>
-      <w:pPr>
-        <w:pStyle w:val="Textpoznpodarou"/>
-      </w:pPr>
-      <w:r>
-        <w:rPr>
-          <w:rStyle w:val="Znakapoznpodarou"/>
-        </w:rPr>
-        <w:footnoteRef/>
-      </w:r>
-      <w:r>
-        <w:t xml:space="preserve"> </w:t>
-      </w:r>
-      <w:r>
-        <w:t>http://windows.microsoft.com/en-us/windows-8/internet-information-services-iis-8-5</w:t>
-      </w:r>
-    </w:p>
-  </w:footnote>
-  <w:footnote w:id="10">
-    <w:p>
-      <w:pPr>
-        <w:pStyle w:val="Textpoznpodarou"/>
-      </w:pPr>
-      <w:r>
-        <w:rPr>
-          <w:rStyle w:val="Znakapoznpodarou"/>
-        </w:rPr>
-        <w:footnoteRef/>
-      </w:r>
-      <w:r>
-        <w:t xml:space="preserve"> </w:t>
-      </w:r>
-      <w:r>
-        <w:t>http://httpd.apache.org/docs/2.2/</w:t>
-      </w:r>
-    </w:p>
-  </w:footnote>
-  <w:footnote w:id="11">
-    <w:p>
-      <w:pPr>
-        <w:pStyle w:val="Textpoznpodarou"/>
-      </w:pPr>
-      <w:r>
-        <w:rPr>
-          <w:rStyle w:val="Znakapoznpodarou"/>
-        </w:rPr>
-        <w:footnoteRef/>
-      </w:r>
-      <w:r>
-        <w:t xml:space="preserve"> Platí pro Microsoft Windows 8.0</w:t>
-      </w:r>
-    </w:p>
-  </w:footnote>
-  <w:footnote w:id="12">
-    <w:p>
-      <w:pPr>
-        <w:pStyle w:val="Textpoznpodarou"/>
-      </w:pPr>
-      <w:r>
-        <w:rPr>
-          <w:rStyle w:val="Znakapoznpodarou"/>
-        </w:rPr>
-        <w:footnoteRef/>
-      </w:r>
-      <w:r>
-        <w:t xml:space="preserve"> </w:t>
-      </w:r>
-      <w:hyperlink r:id="rId5" w:history="1">
-        <w:r>
-          <w:rPr>
-            <w:rStyle w:val="Hypertextovodkaz"/>
-            <w:lang w:val="en-US"/>
-          </w:rPr>
-          <w:t>https://github.com/vugtk21/RUIANToolbox/archive/master.zip</w:t>
-        </w:r>
-      </w:hyperlink>
-    </w:p>
-  </w:footnote>
-  <w:footnote w:id="13">
-    <w:p>
-      <w:pPr>
-        <w:pStyle w:val="Textpoznpodarou"/>
-      </w:pPr>
-      <w:r>
-        <w:rPr>
-          <w:rStyle w:val="Znakapoznpodarou"/>
-        </w:rPr>
-        <w:footnoteRef/>
-      </w:r>
-      <w:r>
-        <w:t xml:space="preserve"> </w:t>
-      </w:r>
-      <w:hyperlink r:id="rId6" w:history="1">
+      <w:hyperlink r:id="rId4" w:history="1">
         <w:r>
           <w:rPr>
             <w:rStyle w:val="Hypertextovodkaz"/>
@@ -12885,7 +13159,7 @@
                   <a:blip r:embed="rId1">
                     <a:extLst>
                       <a:ext uri="{28A0092B-C50C-407E-A947-70E740481C1C}">
-                        <a14:useLocalDpi xmlns="" xmlns:wpc="http://schemas.microsoft.com/office/word/2010/wordprocessingCanvas" xmlns:mc="http://schemas.openxmlformats.org/markup-compatibility/2006" xmlns:o="urn:schemas-microsoft-com:office:office" xmlns:v="urn:schemas-microsoft-com:vml" xmlns:wp14="http://schemas.microsoft.com/office/word/2010/wordprocessingDrawing" xmlns:w10="urn:schemas-microsoft-com:office:word" xmlns:w="http://schemas.openxmlformats.org/wordprocessingml/2006/main" xmlns:w14="http://schemas.microsoft.com/office/word/2010/wordml" xmlns:wpg="http://schemas.microsoft.com/office/word/2010/wordprocessingGroup" xmlns:wpi="http://schemas.microsoft.com/office/word/2010/wordprocessingInk" xmlns:wps="http://schemas.microsoft.com/office/word/2010/wordprocessingShape" xmlns:a14="http://schemas.microsoft.com/office/drawing/2010/main" val="0"/>
+                        <a14:useLocalDpi xmlns:a14="http://schemas.microsoft.com/office/drawing/2010/main" xmlns:wps="http://schemas.microsoft.com/office/word/2010/wordprocessingShape" xmlns:wpi="http://schemas.microsoft.com/office/word/2010/wordprocessingInk" xmlns:wpg="http://schemas.microsoft.com/office/word/2010/wordprocessingGroup" xmlns:w14="http://schemas.microsoft.com/office/word/2010/wordml" xmlns:w="http://schemas.openxmlformats.org/wordprocessingml/2006/main" xmlns:w10="urn:schemas-microsoft-com:office:word" xmlns:wp14="http://schemas.microsoft.com/office/word/2010/wordprocessingDrawing" xmlns:v="urn:schemas-microsoft-com:vml" xmlns:o="urn:schemas-microsoft-com:office:office" xmlns:mc="http://schemas.openxmlformats.org/markup-compatibility/2006" xmlns:wpc="http://schemas.microsoft.com/office/word/2010/wordprocessingCanvas" xmlns="" val="0"/>
                       </a:ext>
                     </a:extLst>
                   </a:blip>
@@ -12948,7 +13222,7 @@
                   <a:blip r:embed="rId1">
                     <a:extLst>
                       <a:ext uri="{28A0092B-C50C-407E-A947-70E740481C1C}">
-                        <a14:useLocalDpi xmlns="" xmlns:wpc="http://schemas.microsoft.com/office/word/2010/wordprocessingCanvas" xmlns:mc="http://schemas.openxmlformats.org/markup-compatibility/2006" xmlns:o="urn:schemas-microsoft-com:office:office" xmlns:v="urn:schemas-microsoft-com:vml" xmlns:wp14="http://schemas.microsoft.com/office/word/2010/wordprocessingDrawing" xmlns:w10="urn:schemas-microsoft-com:office:word" xmlns:w="http://schemas.openxmlformats.org/wordprocessingml/2006/main" xmlns:w14="http://schemas.microsoft.com/office/word/2010/wordml" xmlns:wpg="http://schemas.microsoft.com/office/word/2010/wordprocessingGroup" xmlns:wpi="http://schemas.microsoft.com/office/word/2010/wordprocessingInk" xmlns:wps="http://schemas.microsoft.com/office/word/2010/wordprocessingShape" xmlns:a14="http://schemas.microsoft.com/office/drawing/2010/main" val="0"/>
+                        <a14:useLocalDpi xmlns:a14="http://schemas.microsoft.com/office/drawing/2010/main" xmlns:wps="http://schemas.microsoft.com/office/word/2010/wordprocessingShape" xmlns:wpi="http://schemas.microsoft.com/office/word/2010/wordprocessingInk" xmlns:wpg="http://schemas.microsoft.com/office/word/2010/wordprocessingGroup" xmlns:w14="http://schemas.microsoft.com/office/word/2010/wordml" xmlns:w="http://schemas.openxmlformats.org/wordprocessingml/2006/main" xmlns:w10="urn:schemas-microsoft-com:office:word" xmlns:wp14="http://schemas.microsoft.com/office/word/2010/wordprocessingDrawing" xmlns:v="urn:schemas-microsoft-com:vml" xmlns:o="urn:schemas-microsoft-com:office:office" xmlns:mc="http://schemas.openxmlformats.org/markup-compatibility/2006" xmlns:wpc="http://schemas.microsoft.com/office/word/2010/wordprocessingCanvas" xmlns="" val="0"/>
                       </a:ext>
                     </a:extLst>
                   </a:blip>
@@ -17718,9 +17992,8 @@
     <w:panose1 w:val="020B0604030504040204"/>
     <w:charset w:val="00"/>
     <w:family w:val="swiss"/>
-    <w:notTrueType/>
     <w:pitch w:val="variable"/>
-    <w:sig w:usb0="00000003" w:usb1="00000000" w:usb2="00000000" w:usb3="00000000" w:csb0="00000001" w:csb1="00000000"/>
+    <w:sig w:usb0="E1002EFF" w:usb1="C000605B" w:usb2="00000029" w:usb3="00000000" w:csb0="000101FF" w:csb1="00000000"/>
   </w:font>
   <w:font w:name="Calibri">
     <w:panose1 w:val="020F0502020204030204"/>
@@ -17775,6 +18048,7 @@
     <w:rsid w:val="00E463A2"/>
     <w:rsid w:val="00E47C7D"/>
     <w:rsid w:val="00E91D5B"/>
+    <w:rsid w:val="00F02DE1"/>
     <w:rsid w:val="00F4275A"/>
   </w:rsids>
   <m:mathPr>
@@ -18321,7 +18595,7 @@
 </file>
 
 <file path=customXml/itemProps1.xml><?xml version="1.0" encoding="utf-8"?>
-<ds:datastoreItem xmlns:ds="http://schemas.openxmlformats.org/officeDocument/2006/customXml" ds:itemID="{EAC28374-F09C-4773-BB24-BD2E96635FFF}">
+<ds:datastoreItem xmlns:ds="http://schemas.openxmlformats.org/officeDocument/2006/customXml" ds:itemID="{A660B745-6CD5-4B72-99E8-FA6A4F685C45}">
   <ds:schemaRefs>
     <ds:schemaRef ds:uri="http://schemas.openxmlformats.org/officeDocument/2006/bibliography"/>
   </ds:schemaRefs>

</xml_diff>

<commit_message>
Closes #118, Closes #119, Closes #120
</commit_message>
<xml_diff>
--- a/RUIANToolbox.docx
+++ b/RUIANToolbox.docx
@@ -3950,13 +3950,13 @@
         <w:pStyle w:val="Nadpis2"/>
       </w:pPr>
       <w:bookmarkStart w:id="5" w:name="_Toc400881896"/>
-      <w:bookmarkStart w:id="6" w:name="_Toc389079818"/>
-      <w:bookmarkStart w:id="7" w:name="_Toc404881103"/>
+      <w:bookmarkStart w:id="6" w:name="_Toc404881103"/>
+      <w:bookmarkStart w:id="7" w:name="_Toc389079818"/>
       <w:r>
         <w:t>Nároky a systém</w:t>
       </w:r>
       <w:bookmarkEnd w:id="5"/>
-      <w:bookmarkEnd w:id="7"/>
+      <w:bookmarkEnd w:id="6"/>
     </w:p>
     <w:tbl>
       <w:tblPr>
@@ -4215,7 +4215,7 @@
       <w:r>
         <w:t>Společné skript</w:t>
       </w:r>
-      <w:bookmarkEnd w:id="6"/>
+      <w:bookmarkEnd w:id="7"/>
       <w:r>
         <w:t>y</w:t>
       </w:r>
@@ -5802,161 +5802,7 @@
               <w:t>Dávka v hlavním adresáři pro spouštění</w:t>
             </w:r>
             <w:r>
-              <w:t xml:space="preserve">. Dávka je </w:t>
-            </w:r>
-            <w:proofErr w:type="spellStart"/>
-            <w:r>
-              <w:rPr>
-                <w:lang w:val="en-US"/>
-              </w:rPr>
-              <w:t>určena</w:t>
-            </w:r>
-            <w:proofErr w:type="spellEnd"/>
-            <w:r>
-              <w:rPr>
-                <w:lang w:val="en-US"/>
-              </w:rPr>
-              <w:t xml:space="preserve"> </w:t>
-            </w:r>
-            <w:proofErr w:type="spellStart"/>
-            <w:r>
-              <w:rPr>
-                <w:lang w:val="en-US"/>
-              </w:rPr>
-              <w:t>primárně</w:t>
-            </w:r>
-            <w:proofErr w:type="spellEnd"/>
-            <w:r>
-              <w:rPr>
-                <w:lang w:val="en-US"/>
-              </w:rPr>
-              <w:t xml:space="preserve"> </w:t>
-            </w:r>
-            <w:proofErr w:type="spellStart"/>
-            <w:r>
-              <w:rPr>
-                <w:lang w:val="en-US"/>
-              </w:rPr>
-              <w:t>ke</w:t>
-            </w:r>
-            <w:proofErr w:type="spellEnd"/>
-            <w:r>
-              <w:rPr>
-                <w:lang w:val="en-US"/>
-              </w:rPr>
-              <w:t xml:space="preserve"> </w:t>
-            </w:r>
-            <w:proofErr w:type="spellStart"/>
-            <w:r>
-              <w:rPr>
-                <w:lang w:val="en-US"/>
-              </w:rPr>
-              <w:t>spuštění</w:t>
-            </w:r>
-            <w:proofErr w:type="spellEnd"/>
-            <w:r>
-              <w:rPr>
-                <w:lang w:val="en-US"/>
-              </w:rPr>
-              <w:t xml:space="preserve"> </w:t>
-            </w:r>
-            <w:proofErr w:type="spellStart"/>
-            <w:r>
-              <w:rPr>
-                <w:lang w:val="en-US"/>
-              </w:rPr>
-              <w:t>plánovačem</w:t>
-            </w:r>
-            <w:proofErr w:type="spellEnd"/>
-            <w:r>
-              <w:rPr>
-                <w:lang w:val="en-US"/>
-              </w:rPr>
-              <w:t xml:space="preserve"> </w:t>
-            </w:r>
-            <w:proofErr w:type="spellStart"/>
-            <w:r>
-              <w:rPr>
-                <w:lang w:val="en-US"/>
-              </w:rPr>
-              <w:t>úloh</w:t>
-            </w:r>
-            <w:proofErr w:type="spellEnd"/>
-            <w:r>
-              <w:rPr>
-                <w:lang w:val="en-US"/>
-              </w:rPr>
-              <w:t xml:space="preserve">, proto </w:t>
-            </w:r>
-            <w:proofErr w:type="spellStart"/>
-            <w:r>
-              <w:rPr>
-                <w:lang w:val="en-US"/>
-              </w:rPr>
-              <w:t>jsou</w:t>
-            </w:r>
-            <w:proofErr w:type="spellEnd"/>
-            <w:r>
-              <w:rPr>
-                <w:lang w:val="en-US"/>
-              </w:rPr>
-              <w:t xml:space="preserve"> </w:t>
-            </w:r>
-            <w:proofErr w:type="spellStart"/>
-            <w:r>
-              <w:rPr>
-                <w:lang w:val="en-US"/>
-              </w:rPr>
-              <w:t>všechny</w:t>
-            </w:r>
-            <w:proofErr w:type="spellEnd"/>
-            <w:r>
-              <w:rPr>
-                <w:lang w:val="en-US"/>
-              </w:rPr>
-              <w:t xml:space="preserve"> </w:t>
-            </w:r>
-            <w:proofErr w:type="spellStart"/>
-            <w:r>
-              <w:rPr>
-                <w:lang w:val="en-US"/>
-              </w:rPr>
-              <w:t>výstupy</w:t>
-            </w:r>
-            <w:proofErr w:type="spellEnd"/>
-            <w:r>
-              <w:rPr>
-                <w:lang w:val="en-US"/>
-              </w:rPr>
-              <w:t xml:space="preserve"> </w:t>
-            </w:r>
-            <w:proofErr w:type="spellStart"/>
-            <w:r>
-              <w:rPr>
-                <w:lang w:val="en-US"/>
-              </w:rPr>
-              <w:t>přesměrovány</w:t>
-            </w:r>
-            <w:proofErr w:type="spellEnd"/>
-            <w:r>
-              <w:rPr>
-                <w:lang w:val="en-US"/>
-              </w:rPr>
-              <w:t xml:space="preserve"> do log </w:t>
-            </w:r>
-            <w:proofErr w:type="spellStart"/>
-            <w:r>
-              <w:rPr>
-                <w:lang w:val="en-US"/>
-              </w:rPr>
-              <w:t>souborů</w:t>
-            </w:r>
-            <w:proofErr w:type="spellEnd"/>
-            <w:r>
-              <w:rPr>
-                <w:lang w:val="en-US"/>
-              </w:rPr>
-              <w:t>.</w:t>
+              <w:t>. Dávka je určena primárně ke spuštění plánovačem úloh, proto jsou všechny výstupy přesměrovány do log souborů.</w:t>
             </w:r>
           </w:p>
         </w:tc>
@@ -7680,15 +7526,15 @@
         <w:pStyle w:val="Nadpis3"/>
       </w:pPr>
       <w:bookmarkStart w:id="27" w:name="_Toc400881913"/>
-      <w:bookmarkStart w:id="28" w:name="_Toc400881908"/>
-      <w:bookmarkStart w:id="29" w:name="_Toc404881112"/>
+      <w:bookmarkStart w:id="28" w:name="_Toc404881112"/>
+      <w:bookmarkStart w:id="29" w:name="_Toc400881908"/>
       <w:proofErr w:type="spellStart"/>
       <w:r>
         <w:lastRenderedPageBreak/>
         <w:t>RUIANDownlaoder.log</w:t>
       </w:r>
       <w:bookmarkEnd w:id="27"/>
-      <w:bookmarkEnd w:id="29"/>
+      <w:bookmarkEnd w:id="28"/>
       <w:proofErr w:type="spellEnd"/>
     </w:p>
     <w:p>
@@ -7771,7 +7617,7 @@
       </w:pPr>
       <w:bookmarkStart w:id="30" w:name="_Toc389079008"/>
       <w:bookmarkStart w:id="31" w:name="_Toc404881113"/>
-      <w:bookmarkEnd w:id="28"/>
+      <w:bookmarkEnd w:id="29"/>
       <w:r>
         <w:lastRenderedPageBreak/>
         <w:t xml:space="preserve">RÚIAN </w:t>
@@ -13689,7 +13535,7 @@
         <w:sz w:val="18"/>
         <w:szCs w:val="18"/>
       </w:rPr>
-      <w:t>12</w:t>
+      <w:t>10</w:t>
     </w:r>
     <w:r>
       <w:rPr>
@@ -13869,7 +13715,7 @@
         <w:sz w:val="18"/>
         <w:szCs w:val="18"/>
       </w:rPr>
-      <w:t>B</w:t>
+      <w:t>A</w:t>
     </w:r>
     <w:r>
       <w:rPr>
@@ -14186,7 +14032,7 @@
                   <a:blip r:embed="rId1">
                     <a:extLst>
                       <a:ext uri="{28A0092B-C50C-407E-A947-70E740481C1C}">
-                        <a14:useLocalDpi xmlns="" xmlns:wpc="http://schemas.microsoft.com/office/word/2010/wordprocessingCanvas" xmlns:mc="http://schemas.openxmlformats.org/markup-compatibility/2006" xmlns:o="urn:schemas-microsoft-com:office:office" xmlns:v="urn:schemas-microsoft-com:vml" xmlns:wp14="http://schemas.microsoft.com/office/word/2010/wordprocessingDrawing" xmlns:w10="urn:schemas-microsoft-com:office:word" xmlns:w="http://schemas.openxmlformats.org/wordprocessingml/2006/main" xmlns:w14="http://schemas.microsoft.com/office/word/2010/wordml" xmlns:wpg="http://schemas.microsoft.com/office/word/2010/wordprocessingGroup" xmlns:wpi="http://schemas.microsoft.com/office/word/2010/wordprocessingInk" xmlns:wps="http://schemas.microsoft.com/office/word/2010/wordprocessingShape" xmlns:a14="http://schemas.microsoft.com/office/drawing/2010/main" val="0"/>
+                        <a14:useLocalDpi xmlns:a14="http://schemas.microsoft.com/office/drawing/2010/main" xmlns:wps="http://schemas.microsoft.com/office/word/2010/wordprocessingShape" xmlns:wpi="http://schemas.microsoft.com/office/word/2010/wordprocessingInk" xmlns:wpg="http://schemas.microsoft.com/office/word/2010/wordprocessingGroup" xmlns:w14="http://schemas.microsoft.com/office/word/2010/wordml" xmlns:w="http://schemas.openxmlformats.org/wordprocessingml/2006/main" xmlns:w10="urn:schemas-microsoft-com:office:word" xmlns:wp14="http://schemas.microsoft.com/office/word/2010/wordprocessingDrawing" xmlns:v="urn:schemas-microsoft-com:vml" xmlns:o="urn:schemas-microsoft-com:office:office" xmlns:mc="http://schemas.openxmlformats.org/markup-compatibility/2006" xmlns:wpc="http://schemas.microsoft.com/office/word/2010/wordprocessingCanvas" xmlns="" val="0"/>
                       </a:ext>
                     </a:extLst>
                   </a:blip>
@@ -14249,7 +14095,7 @@
                   <a:blip r:embed="rId1">
                     <a:extLst>
                       <a:ext uri="{28A0092B-C50C-407E-A947-70E740481C1C}">
-                        <a14:useLocalDpi xmlns="" xmlns:wpc="http://schemas.microsoft.com/office/word/2010/wordprocessingCanvas" xmlns:mc="http://schemas.openxmlformats.org/markup-compatibility/2006" xmlns:o="urn:schemas-microsoft-com:office:office" xmlns:v="urn:schemas-microsoft-com:vml" xmlns:wp14="http://schemas.microsoft.com/office/word/2010/wordprocessingDrawing" xmlns:w10="urn:schemas-microsoft-com:office:word" xmlns:w="http://schemas.openxmlformats.org/wordprocessingml/2006/main" xmlns:w14="http://schemas.microsoft.com/office/word/2010/wordml" xmlns:wpg="http://schemas.microsoft.com/office/word/2010/wordprocessingGroup" xmlns:wpi="http://schemas.microsoft.com/office/word/2010/wordprocessingInk" xmlns:wps="http://schemas.microsoft.com/office/word/2010/wordprocessingShape" xmlns:a14="http://schemas.microsoft.com/office/drawing/2010/main" val="0"/>
+                        <a14:useLocalDpi xmlns:a14="http://schemas.microsoft.com/office/drawing/2010/main" xmlns:wps="http://schemas.microsoft.com/office/word/2010/wordprocessingShape" xmlns:wpi="http://schemas.microsoft.com/office/word/2010/wordprocessingInk" xmlns:wpg="http://schemas.microsoft.com/office/word/2010/wordprocessingGroup" xmlns:w14="http://schemas.microsoft.com/office/word/2010/wordml" xmlns:w="http://schemas.openxmlformats.org/wordprocessingml/2006/main" xmlns:w10="urn:schemas-microsoft-com:office:word" xmlns:wp14="http://schemas.microsoft.com/office/word/2010/wordprocessingDrawing" xmlns:v="urn:schemas-microsoft-com:vml" xmlns:o="urn:schemas-microsoft-com:office:office" xmlns:mc="http://schemas.openxmlformats.org/markup-compatibility/2006" xmlns:wpc="http://schemas.microsoft.com/office/word/2010/wordprocessingCanvas" xmlns="" val="0"/>
                       </a:ext>
                     </a:extLst>
                   </a:blip>
@@ -19085,6 +18931,7 @@
     <w:rsid w:val="00E91D5B"/>
     <w:rsid w:val="00F02DE1"/>
     <w:rsid w:val="00F4275A"/>
+    <w:rsid w:val="00F74015"/>
   </w:rsids>
   <m:mathPr>
     <m:mathFont m:val="Cambria Math"/>
@@ -19630,7 +19477,7 @@
 </file>
 
 <file path=customXml/itemProps1.xml><?xml version="1.0" encoding="utf-8"?>
-<ds:datastoreItem xmlns:ds="http://schemas.openxmlformats.org/officeDocument/2006/customXml" ds:itemID="{168BC2BF-F97C-4295-B96C-E0D0AE705348}">
+<ds:datastoreItem xmlns:ds="http://schemas.openxmlformats.org/officeDocument/2006/customXml" ds:itemID="{3CE7E244-0F74-4231-B5AA-2D21AE547EBE}">
   <ds:schemaRefs>
     <ds:schemaRef ds:uri="http://schemas.openxmlformats.org/officeDocument/2006/bibliography"/>
   </ds:schemaRefs>

</xml_diff>

<commit_message>
Příprava na doplňování adresy
</commit_message>
<xml_diff>
--- a/RUIANToolbox.docx
+++ b/RUIANToolbox.docx
@@ -6205,83 +6205,39 @@
       <w:r>
         <w:t>downloadURLs=http://vdp.cuzk.cz/vdp/ruian/vymennyformat/vyhledej?vf.pu=S&amp;_vf.pu=on&amp;_vf.pu=on&amp;vf.cr=U&amp;vf.up=ST&amp;vf.ds=K&amp;vf.vu=Z&amp;_vf.vu=on&amp;_vf.vu=on&amp;vf.vu=H&amp;_vf.vu=on&amp;_vf.vu=on&amp;search=Vyhledat;http://vdp.cuzk.cz/vdp/ruian/vymennyformat/vyhledej?vf.pu=S&amp;_vf.pu=on&amp;_vf.pu=on&amp;vf.cr=U&amp;vf.up=OB&amp;vf.ds=K&amp;vf.vu=Z&amp;_vf.vu=on&amp;_vf.vu=on&amp;_vf.vu=on&amp;_vf.vu=on&amp;vf.uo=A&amp;search=Vyhledat</w:t>
       </w:r>
-    </w:p>
-    <w:p>
-      <w:pPr>
-        <w:keepNext/>
-        <w:keepLines/>
-        <w:pBdr>
-          <w:top w:val="single" w:sz="4" w:space="1" w:color="4F81BD" w:themeColor="accent1"/>
-          <w:left w:val="single" w:sz="4" w:space="4" w:color="4F81BD" w:themeColor="accent1"/>
-          <w:bottom w:val="single" w:sz="4" w:space="1" w:color="4F81BD" w:themeColor="accent1"/>
-          <w:right w:val="single" w:sz="4" w:space="4" w:color="4F81BD" w:themeColor="accent1"/>
-        </w:pBdr>
-      </w:pPr>
+      <w:r>
+        <w:br/>
+      </w:r>
       <w:r>
         <w:t>dataDir=..\DownloadedData\</w:t>
       </w:r>
-    </w:p>
-    <w:p>
-      <w:pPr>
-        <w:keepNext/>
-        <w:keepLines/>
-        <w:pBdr>
-          <w:top w:val="single" w:sz="4" w:space="1" w:color="4F81BD" w:themeColor="accent1"/>
-          <w:left w:val="single" w:sz="4" w:space="4" w:color="4F81BD" w:themeColor="accent1"/>
-          <w:bottom w:val="single" w:sz="4" w:space="1" w:color="4F81BD" w:themeColor="accent1"/>
-          <w:right w:val="single" w:sz="4" w:space="4" w:color="4F81BD" w:themeColor="accent1"/>
-        </w:pBdr>
-      </w:pPr>
+      <w:r>
+        <w:br/>
+      </w:r>
       <w:r>
         <w:t>uncompressDownloadedFiles=</w:t>
       </w:r>
       <w:r>
         <w:t>True</w:t>
       </w:r>
-    </w:p>
-    <w:p>
-      <w:pPr>
-        <w:keepNext/>
-        <w:keepLines/>
-        <w:pBdr>
-          <w:top w:val="single" w:sz="4" w:space="1" w:color="4F81BD" w:themeColor="accent1"/>
-          <w:left w:val="single" w:sz="4" w:space="4" w:color="4F81BD" w:themeColor="accent1"/>
-          <w:bottom w:val="single" w:sz="4" w:space="1" w:color="4F81BD" w:themeColor="accent1"/>
-          <w:right w:val="single" w:sz="4" w:space="4" w:color="4F81BD" w:themeColor="accent1"/>
-        </w:pBdr>
-      </w:pPr>
+      <w:r>
+        <w:br/>
+      </w:r>
       <w:r>
         <w:t>runImporter=</w:t>
       </w:r>
       <w:r>
         <w:t>True</w:t>
       </w:r>
-    </w:p>
-    <w:p>
-      <w:pPr>
-        <w:keepNext/>
-        <w:keepLines/>
-        <w:pBdr>
-          <w:top w:val="single" w:sz="4" w:space="1" w:color="4F81BD" w:themeColor="accent1"/>
-          <w:left w:val="single" w:sz="4" w:space="4" w:color="4F81BD" w:themeColor="accent1"/>
-          <w:bottom w:val="single" w:sz="4" w:space="1" w:color="4F81BD" w:themeColor="accent1"/>
-          <w:right w:val="single" w:sz="4" w:space="4" w:color="4F81BD" w:themeColor="accent1"/>
-        </w:pBdr>
-      </w:pPr>
+      <w:r>
+        <w:br/>
+      </w:r>
       <w:r>
         <w:t>downloadFullDatabase=False</w:t>
       </w:r>
-    </w:p>
-    <w:p>
-      <w:pPr>
-        <w:keepNext/>
-        <w:pBdr>
-          <w:top w:val="single" w:sz="4" w:space="1" w:color="4F81BD" w:themeColor="accent1"/>
-          <w:left w:val="single" w:sz="4" w:space="4" w:color="4F81BD" w:themeColor="accent1"/>
-          <w:bottom w:val="single" w:sz="4" w:space="1" w:color="4F81BD" w:themeColor="accent1"/>
-          <w:right w:val="single" w:sz="4" w:space="4" w:color="4F81BD" w:themeColor="accent1"/>
-        </w:pBdr>
-      </w:pPr>
+      <w:r>
+        <w:br/>
+      </w:r>
       <w:r>
         <w:t>ignoreHistoricalData=True</w:t>
       </w:r>
@@ -6468,43 +6424,43 @@
         <w:pStyle w:val="Titulek"/>
       </w:pPr>
       <w:r>
+        <w:t xml:space="preserve">Figure </w:t>
+      </w:r>
+      <w:r>
+        <w:fldChar w:fldCharType="begin"/>
+      </w:r>
+      <w:r>
+        <w:instrText xml:space="preserve"> SEQ Figure \* ARABIC </w:instrText>
+      </w:r>
+      <w:r>
+        <w:fldChar w:fldCharType="separate"/>
+      </w:r>
+      <w:r>
+        <w:rPr>
+          <w:noProof/>
+        </w:rPr>
+        <w:t>4</w:t>
+      </w:r>
+      <w:r>
+        <w:fldChar w:fldCharType="end"/>
+      </w:r>
+      <w:r>
+        <w:t xml:space="preserve"> </w:t>
+      </w:r>
+      <w:r>
+        <w:t xml:space="preserve">Úvodní </w:t>
+      </w:r>
+      <w:r>
+        <w:t>okno modulu RÚIAN Downloader</w:t>
+      </w:r>
+    </w:p>
+    <w:p>
+      <w:pPr>
+        <w:pStyle w:val="Nadpis2"/>
+      </w:pPr>
+      <w:bookmarkStart w:id="26" w:name="_Toc405546549"/>
+      <w:r>
         <w:lastRenderedPageBreak/>
-        <w:t xml:space="preserve">Figure </w:t>
-      </w:r>
-      <w:r>
-        <w:fldChar w:fldCharType="begin"/>
-      </w:r>
-      <w:r>
-        <w:instrText xml:space="preserve"> SEQ Figure \* ARABIC </w:instrText>
-      </w:r>
-      <w:r>
-        <w:fldChar w:fldCharType="separate"/>
-      </w:r>
-      <w:r>
-        <w:rPr>
-          <w:noProof/>
-        </w:rPr>
-        <w:t>4</w:t>
-      </w:r>
-      <w:r>
-        <w:fldChar w:fldCharType="end"/>
-      </w:r>
-      <w:r>
-        <w:t xml:space="preserve"> </w:t>
-      </w:r>
-      <w:r>
-        <w:t xml:space="preserve">Úvodní </w:t>
-      </w:r>
-      <w:r>
-        <w:t>okno modulu RÚIAN Downloader</w:t>
-      </w:r>
-    </w:p>
-    <w:p>
-      <w:pPr>
-        <w:pStyle w:val="Nadpis2"/>
-      </w:pPr>
-      <w:bookmarkStart w:id="26" w:name="_Toc405546549"/>
-      <w:r>
         <w:t>Výsledky stahování</w:t>
       </w:r>
       <w:bookmarkEnd w:id="26"/>
@@ -8082,9 +8038,6 @@
       <w:r>
         <w:t>Stažená data budou ukládána do složky C:\Users\raugustyn\Desktop\Euradin\, po stažení rozbalena a stažený soubor vymazán. Budou stahovány aktualizační balíčky.</w:t>
       </w:r>
-      <w:r>
-        <w:br/>
-      </w:r>
     </w:p>
     <w:p>
       <w:pPr>
@@ -8303,6 +8256,9 @@
       </w:r>
       <w:r>
         <w:t xml:space="preserve"> Úplná replika databáze RÚIAN</w:t>
+      </w:r>
+      <w:r>
+        <w:t xml:space="preserve"> v databázi PostGIS</w:t>
       </w:r>
     </w:p>
     <w:p>
@@ -10836,6 +10792,90 @@
     </w:p>
     <w:p>
       <w:pPr>
+        <w:pStyle w:val="Nadpis3"/>
+      </w:pPr>
+      <w:r>
+        <w:t>Interpreter Python 2.7.5</w:t>
+      </w:r>
+      <w:r>
+        <w:t xml:space="preserve"> a k</w:t>
+      </w:r>
+      <w:r>
+        <w:t>nihovny</w:t>
+      </w:r>
+      <w:r>
+        <w:t xml:space="preserve"> psycopg2</w:t>
+      </w:r>
+      <w:r>
+        <w:t xml:space="preserve"> a web</w:t>
+      </w:r>
+      <w:r>
+        <w:t xml:space="preserve"> v Pythonu</w:t>
+      </w:r>
+    </w:p>
+    <w:p>
+      <w:r>
+        <w:t>To provedeme například spuštěním interpreteru python.exe, kontrolou čísla verze a načtením obou modulů:</w:t>
+      </w:r>
+    </w:p>
+    <w:p>
+      <w:pPr>
+        <w:jc w:val="center"/>
+      </w:pPr>
+      <w:r>
+        <w:rPr>
+          <w:noProof/>
+          <w:lang w:val="en-US" w:eastAsia="en-US"/>
+        </w:rPr>
+        <w:drawing>
+          <wp:inline distT="0" distB="0" distL="0" distR="0">
+            <wp:extent cx="4191476" cy="2123599"/>
+            <wp:effectExtent l="19050" t="0" r="0" b="0"/>
+            <wp:docPr id="7" name="obrázek 4"/>
+            <wp:cNvGraphicFramePr>
+              <a:graphicFrameLocks xmlns:a="http://schemas.openxmlformats.org/drawingml/2006/main" noChangeAspect="1"/>
+            </wp:cNvGraphicFramePr>
+            <a:graphic xmlns:a="http://schemas.openxmlformats.org/drawingml/2006/main">
+              <a:graphicData uri="http://schemas.openxmlformats.org/drawingml/2006/picture">
+                <pic:pic xmlns:pic="http://schemas.openxmlformats.org/drawingml/2006/picture">
+                  <pic:nvPicPr>
+                    <pic:cNvPr id="0" name="Picture 4"/>
+                    <pic:cNvPicPr>
+                      <a:picLocks noChangeAspect="1" noChangeArrowheads="1"/>
+                    </pic:cNvPicPr>
+                  </pic:nvPicPr>
+                  <pic:blipFill>
+                    <a:blip r:embed="rId41" cstate="print"/>
+                    <a:srcRect/>
+                    <a:stretch>
+                      <a:fillRect/>
+                    </a:stretch>
+                  </pic:blipFill>
+                  <pic:spPr bwMode="auto">
+                    <a:xfrm>
+                      <a:off x="0" y="0"/>
+                      <a:ext cx="4191476" cy="2123599"/>
+                    </a:xfrm>
+                    <a:prstGeom prst="rect">
+                      <a:avLst/>
+                    </a:prstGeom>
+                    <a:noFill/>
+                    <a:ln w="9525">
+                      <a:noFill/>
+                      <a:miter lim="800000"/>
+                      <a:headEnd/>
+                      <a:tailEnd/>
+                    </a:ln>
+                  </pic:spPr>
+                </pic:pic>
+              </a:graphicData>
+            </a:graphic>
+          </wp:inline>
+        </w:drawing>
+      </w:r>
+    </w:p>
+    <w:p>
+      <w:pPr>
         <w:pStyle w:val="Odstavecseseznamem"/>
         <w:numPr>
           <w:ilvl w:val="0"/>
@@ -10849,7 +10889,7 @@
         <w:rPr>
           <w:color w:val="7F7F7F" w:themeColor="text1" w:themeTint="80"/>
         </w:rPr>
-        <w:t>Interpreter Python 2.7.5</w:t>
+        <w:t>Server HTTP Apache</w:t>
       </w:r>
     </w:p>
     <w:p>
@@ -10867,44 +10907,17 @@
         <w:rPr>
           <w:color w:val="7F7F7F" w:themeColor="text1" w:themeTint="80"/>
         </w:rPr>
-        <w:t>Knihovna psycopg2 v Pythonu</w:t>
+        <w:t>Databázový server PostGIS</w:t>
       </w:r>
     </w:p>
     <w:p>
       <w:pPr>
         <w:pStyle w:val="Odstavecseseznamem"/>
-        <w:numPr>
-          <w:ilvl w:val="0"/>
-          <w:numId w:val="34"/>
-        </w:numPr>
+        <w:ind w:left="0"/>
         <w:rPr>
           <w:color w:val="7F7F7F" w:themeColor="text1" w:themeTint="80"/>
         </w:rPr>
       </w:pPr>
-      <w:r>
-        <w:rPr>
-          <w:color w:val="7F7F7F" w:themeColor="text1" w:themeTint="80"/>
-        </w:rPr>
-        <w:t>Server HTTP Apache</w:t>
-      </w:r>
-    </w:p>
-    <w:p>
-      <w:pPr>
-        <w:pStyle w:val="Odstavecseseznamem"/>
-        <w:numPr>
-          <w:ilvl w:val="0"/>
-          <w:numId w:val="34"/>
-        </w:numPr>
-        <w:rPr>
-          <w:color w:val="7F7F7F" w:themeColor="text1" w:themeTint="80"/>
-        </w:rPr>
-      </w:pPr>
-      <w:r>
-        <w:rPr>
-          <w:color w:val="7F7F7F" w:themeColor="text1" w:themeTint="80"/>
-        </w:rPr>
-        <w:t>Databázový server PostGIS</w:t>
-      </w:r>
     </w:p>
     <w:p>
       <w:pPr>
@@ -10951,6 +10964,7 @@
           <w:noProof/>
           <w:lang w:val="en-US" w:eastAsia="en-US"/>
         </w:rPr>
+        <w:lastRenderedPageBreak/>
         <w:drawing>
           <wp:inline distT="0" distB="0" distL="0" distR="0">
             <wp:extent cx="4166711" cy="3219450"/>
@@ -11004,7 +11018,6 @@
       </w:pPr>
       <w:bookmarkStart w:id="60" w:name="_Toc405546572"/>
       <w:r>
-        <w:lastRenderedPageBreak/>
         <w:t xml:space="preserve">3. </w:t>
       </w:r>
       <w:r>
@@ -11031,9 +11044,9 @@
         </w:rPr>
         <w:drawing>
           <wp:inline distT="0" distB="0" distL="0" distR="0">
-            <wp:extent cx="3609048" cy="2451429"/>
-            <wp:effectExtent l="19050" t="0" r="0" b="0"/>
-            <wp:docPr id="37" name="obrázek 21"/>
+            <wp:extent cx="4302919" cy="1857375"/>
+            <wp:effectExtent l="19050" t="0" r="2381" b="0"/>
+            <wp:docPr id="4" name="obrázek 1"/>
             <wp:cNvGraphicFramePr>
               <a:graphicFrameLocks xmlns:a="http://schemas.openxmlformats.org/drawingml/2006/main" noChangeAspect="1"/>
             </wp:cNvGraphicFramePr>
@@ -11041,13 +11054,13 @@
               <a:graphicData uri="http://schemas.openxmlformats.org/drawingml/2006/picture">
                 <pic:pic xmlns:pic="http://schemas.openxmlformats.org/drawingml/2006/picture">
                   <pic:nvPicPr>
-                    <pic:cNvPr id="0" name="Picture 21"/>
+                    <pic:cNvPr id="0" name="Picture 1"/>
                     <pic:cNvPicPr>
                       <a:picLocks noChangeAspect="1" noChangeArrowheads="1"/>
                     </pic:cNvPicPr>
                   </pic:nvPicPr>
                   <pic:blipFill>
-                    <a:blip r:embed="rId41" cstate="print"/>
+                    <a:blip r:embed="rId42" cstate="print"/>
                     <a:srcRect/>
                     <a:stretch>
                       <a:fillRect/>
@@ -11056,7 +11069,7 @@
                   <pic:spPr bwMode="auto">
                     <a:xfrm>
                       <a:off x="0" y="0"/>
-                      <a:ext cx="3609048" cy="2451429"/>
+                      <a:ext cx="4302919" cy="1857375"/>
                     </a:xfrm>
                     <a:prstGeom prst="rect">
                       <a:avLst/>
@@ -11110,6 +11123,7 @@
           <w:noProof/>
           <w:lang w:val="en-US" w:eastAsia="en-US"/>
         </w:rPr>
+        <w:lastRenderedPageBreak/>
         <w:drawing>
           <wp:inline distT="0" distB="0" distL="0" distR="0">
             <wp:extent cx="4129564" cy="2786063"/>
@@ -11128,7 +11142,7 @@
                     </pic:cNvPicPr>
                   </pic:nvPicPr>
                   <pic:blipFill>
-                    <a:blip r:embed="rId42" cstate="print"/>
+                    <a:blip r:embed="rId43" cstate="print"/>
                     <a:srcRect/>
                     <a:stretch>
                       <a:fillRect/>
@@ -11400,7 +11414,6 @@
       </w:pPr>
       <w:bookmarkStart w:id="64" w:name="_Toc405546576"/>
       <w:r>
-        <w:lastRenderedPageBreak/>
         <w:t>7</w:t>
       </w:r>
       <w:r>
@@ -11611,7 +11624,7 @@
         <w:sz w:val="18"/>
         <w:szCs w:val="18"/>
       </w:rPr>
-      <w:t>18</w:t>
+      <w:t>16</w:t>
     </w:r>
     <w:r>
       <w:rPr>
@@ -17003,7 +17016,9 @@
     <w:rsid w:val="003705E9"/>
     <w:rsid w:val="00383019"/>
     <w:rsid w:val="003D7B8D"/>
+    <w:rsid w:val="00507D97"/>
     <w:rsid w:val="00540D9C"/>
+    <w:rsid w:val="00556C20"/>
     <w:rsid w:val="0059277A"/>
     <w:rsid w:val="005C46CE"/>
     <w:rsid w:val="00612B55"/>
@@ -17573,7 +17588,7 @@
 </file>
 
 <file path=customXml/itemProps1.xml><?xml version="1.0" encoding="utf-8"?>
-<ds:datastoreItem xmlns:ds="http://schemas.openxmlformats.org/officeDocument/2006/customXml" ds:itemID="{D940407A-B7C2-4398-9FA0-85AEAF5F323A}">
+<ds:datastoreItem xmlns:ds="http://schemas.openxmlformats.org/officeDocument/2006/customXml" ds:itemID="{0E3A7CE9-3B4C-4EAE-8BDF-0399E0F2114A}">
   <ds:schemaRefs>
     <ds:schemaRef ds:uri="http://schemas.openxmlformats.org/officeDocument/2006/bibliography"/>
   </ds:schemaRefs>

</xml_diff>

<commit_message>
Aktualizace průvodce fast instalací.
</commit_message>
<xml_diff>
--- a/RUIANToolbox.docx
+++ b/RUIANToolbox.docx
@@ -10403,19 +10403,8 @@
     <w:p>
       <w:pPr>
         <w:pStyle w:val="Odstavecseseznamem"/>
-        <w:keepNext/>
-        <w:numPr>
-          <w:ilvl w:val="0"/>
-          <w:numId w:val="33"/>
-        </w:numPr>
-        <w:rPr>
-          <w:color w:val="7F7F7F" w:themeColor="text1" w:themeTint="80"/>
-        </w:rPr>
-      </w:pPr>
-      <w:r>
-        <w:rPr>
-          <w:color w:val="7F7F7F" w:themeColor="text1" w:themeTint="80"/>
-        </w:rPr>
+      </w:pPr>
+      <w:r>
         <w:t>Vyvoláme položku Nastavení | Ovládací panely | Systém a zabezpečení | Nástroje pro správu | Plánovač úloh</w:t>
       </w:r>
       <w:r>
@@ -10429,51 +10418,31 @@
     <w:p>
       <w:pPr>
         <w:pStyle w:val="Odstavecseseznamem"/>
-        <w:keepNext/>
-        <w:numPr>
-          <w:ilvl w:val="0"/>
-          <w:numId w:val="33"/>
-        </w:numPr>
-        <w:rPr>
-          <w:color w:val="7F7F7F" w:themeColor="text1" w:themeTint="80"/>
-        </w:rPr>
-      </w:pPr>
-      <w:r>
-        <w:rPr>
-          <w:color w:val="7F7F7F" w:themeColor="text1" w:themeTint="80"/>
-        </w:rPr>
+      </w:pPr>
+      <w:r>
         <w:t xml:space="preserve">Z nabídky zvolíme položku </w:t>
       </w:r>
       <w:r>
         <w:rPr>
           <w:b/>
-          <w:color w:val="7F7F7F" w:themeColor="text1" w:themeTint="80"/>
         </w:rPr>
         <w:t>Akce</w:t>
       </w:r>
       <w:r>
-        <w:rPr>
-          <w:color w:val="7F7F7F" w:themeColor="text1" w:themeTint="80"/>
-        </w:rPr>
         <w:t xml:space="preserve"> </w:t>
       </w:r>
       <w:r>
         <w:rPr>
-          <w:color w:val="7F7F7F" w:themeColor="text1" w:themeTint="80"/>
           <w:lang w:val="en-US"/>
         </w:rPr>
         <w:t>|</w:t>
       </w:r>
       <w:r>
-        <w:rPr>
-          <w:color w:val="7F7F7F" w:themeColor="text1" w:themeTint="80"/>
-        </w:rPr>
         <w:t xml:space="preserve"> </w:t>
       </w:r>
       <w:r>
         <w:rPr>
           <w:b/>
-          <w:color w:val="7F7F7F" w:themeColor="text1" w:themeTint="80"/>
         </w:rPr>
         <w:t>Vytvořit základní úlohu</w:t>
       </w:r>
@@ -10481,51 +10450,25 @@
     <w:p>
       <w:pPr>
         <w:pStyle w:val="Odstavecseseznamem"/>
-        <w:keepNext/>
-        <w:numPr>
-          <w:ilvl w:val="0"/>
-          <w:numId w:val="33"/>
-        </w:numPr>
-        <w:rPr>
-          <w:color w:val="7F7F7F" w:themeColor="text1" w:themeTint="80"/>
-        </w:rPr>
-      </w:pPr>
-      <w:r>
-        <w:rPr>
-          <w:color w:val="7F7F7F" w:themeColor="text1" w:themeTint="80"/>
-        </w:rPr>
+      </w:pPr>
+      <w:r>
         <w:t>Vyplníme položky v zobrazeném průvodci tak, aby odpovídal našim požadavkům</w:t>
       </w:r>
     </w:p>
     <w:p>
       <w:pPr>
         <w:pStyle w:val="Odstavecseseznamem"/>
-        <w:keepNext/>
-        <w:numPr>
-          <w:ilvl w:val="0"/>
-          <w:numId w:val="33"/>
-        </w:numPr>
-        <w:rPr>
-          <w:color w:val="7F7F7F" w:themeColor="text1" w:themeTint="80"/>
-        </w:rPr>
-      </w:pPr>
-      <w:r>
-        <w:rPr>
-          <w:color w:val="7F7F7F" w:themeColor="text1" w:themeTint="80"/>
-        </w:rPr>
+      </w:pPr>
+      <w:r>
         <w:t xml:space="preserve">Stiskneme </w:t>
       </w:r>
       <w:r>
         <w:rPr>
           <w:b/>
-          <w:color w:val="7F7F7F" w:themeColor="text1" w:themeTint="80"/>
         </w:rPr>
         <w:t>Dokončit</w:t>
       </w:r>
       <w:r>
-        <w:rPr>
-          <w:color w:val="7F7F7F" w:themeColor="text1" w:themeTint="80"/>
-        </w:rPr>
         <w:t>.</w:t>
       </w:r>
     </w:p>
@@ -10754,7 +10697,16 @@
         <w:t>&amp;dirty)</w:t>
       </w:r>
       <w:r>
-        <w:t xml:space="preserve"> způsob zprovoznění na operačním systému Windows.</w:t>
+        <w:t xml:space="preserve"> způsob zprovoznění na operačním systému Windows</w:t>
+      </w:r>
+      <w:r>
+        <w:t xml:space="preserve"> a webovém serveru Apache</w:t>
+      </w:r>
+      <w:r>
+        <w:t>.</w:t>
+      </w:r>
+      <w:r>
+        <w:t xml:space="preserve"> V závislosti na lokálním nastavení počítače a verzi operačního systému, mohou být některé kroky drobně odlišné. Oživení je nutné provádět buď přímo správcem systému, databáze a webového serveru, nebo alespoň pod jeho dohledem.</w:t>
       </w:r>
     </w:p>
     <w:p>
@@ -10775,19 +10727,58 @@
         <w:t>Zkontrolujeme, že na počítači jsou zprovozněny</w:t>
       </w:r>
       <w:r>
-        <w:t xml:space="preserve"> a máme administrátorská práva k</w:t>
-      </w:r>
-      <w:r>
-        <w:t xml:space="preserve"> následující</w:t>
-      </w:r>
-      <w:r>
-        <w:t>m</w:t>
-      </w:r>
-      <w:r>
         <w:t xml:space="preserve"> </w:t>
       </w:r>
       <w:r>
-        <w:t>komponentám:</w:t>
+        <w:t xml:space="preserve">následující </w:t>
+      </w:r>
+      <w:r>
+        <w:t>komponenty</w:t>
+      </w:r>
+      <w:r>
+        <w:t>:</w:t>
+      </w:r>
+    </w:p>
+    <w:p>
+      <w:pPr>
+        <w:pStyle w:val="Odstavecseseznamem"/>
+        <w:numPr>
+          <w:ilvl w:val="0"/>
+          <w:numId w:val="37"/>
+        </w:numPr>
+      </w:pPr>
+      <w:r>
+        <w:t>Interpretr Python</w:t>
+      </w:r>
+      <w:r>
+        <w:t xml:space="preserve"> a k</w:t>
+      </w:r>
+      <w:r>
+        <w:t>nihovny psycopg2 a web</w:t>
+      </w:r>
+    </w:p>
+    <w:p>
+      <w:pPr>
+        <w:pStyle w:val="Odstavecseseznamem"/>
+        <w:numPr>
+          <w:ilvl w:val="0"/>
+          <w:numId w:val="37"/>
+        </w:numPr>
+      </w:pPr>
+      <w:r>
+        <w:t>Webový server Apache</w:t>
+      </w:r>
+    </w:p>
+    <w:p>
+      <w:pPr>
+        <w:pStyle w:val="Odstavecseseznamem"/>
+        <w:numPr>
+          <w:ilvl w:val="0"/>
+          <w:numId w:val="37"/>
+        </w:numPr>
+      </w:pPr>
+      <w:r>
+        <w:t>Databázový server PostGIS</w:t>
       </w:r>
     </w:p>
     <w:p>
@@ -10795,6 +10786,9 @@
         <w:pStyle w:val="Nadpis3"/>
       </w:pPr>
       <w:r>
+        <w:t xml:space="preserve">1.1. </w:t>
+      </w:r>
+      <w:r>
         <w:t>Interpreter Python 2.7.5</w:t>
       </w:r>
       <w:r>
@@ -10815,11 +10809,27 @@
     </w:p>
     <w:p>
       <w:r>
-        <w:t>To provedeme například spuštěním interpreteru python.exe, kontrolou čísla verze a načtením obou modulů:</w:t>
-      </w:r>
-    </w:p>
-    <w:p>
-      <w:pPr>
+        <w:t xml:space="preserve">To provedeme například spuštěním interpreteru, </w:t>
+      </w:r>
+      <w:r>
+        <w:t>který bývá standardně nainstalován v c</w:t>
+      </w:r>
+      <w:r>
+        <w:rPr>
+          <w:lang w:val="en-US"/>
+        </w:rPr>
+        <w:t>:\python27\</w:t>
+      </w:r>
+      <w:r>
+        <w:t xml:space="preserve">python.exe, </w:t>
+      </w:r>
+      <w:r>
+        <w:t>kontrolou čísla verze a načtením obou modulů:</w:t>
+      </w:r>
+    </w:p>
+    <w:p>
+      <w:pPr>
+        <w:spacing w:before="240"/>
         <w:jc w:val="center"/>
       </w:pPr>
       <w:r>
@@ -10876,48 +10886,397 @@
     </w:p>
     <w:p>
       <w:pPr>
-        <w:pStyle w:val="Odstavecseseznamem"/>
-        <w:numPr>
-          <w:ilvl w:val="0"/>
-          <w:numId w:val="34"/>
-        </w:numPr>
-        <w:rPr>
-          <w:color w:val="7F7F7F" w:themeColor="text1" w:themeTint="80"/>
-        </w:rPr>
-      </w:pPr>
-      <w:r>
-        <w:rPr>
-          <w:color w:val="7F7F7F" w:themeColor="text1" w:themeTint="80"/>
-        </w:rPr>
+        <w:pStyle w:val="Nadpis3"/>
+      </w:pPr>
+      <w:r>
+        <w:t xml:space="preserve">1.2. </w:t>
+      </w:r>
+      <w:r>
         <w:t>Server HTTP Apache</w:t>
       </w:r>
     </w:p>
     <w:p>
       <w:pPr>
-        <w:pStyle w:val="Odstavecseseznamem"/>
-        <w:numPr>
-          <w:ilvl w:val="0"/>
-          <w:numId w:val="34"/>
-        </w:numPr>
-        <w:rPr>
-          <w:color w:val="7F7F7F" w:themeColor="text1" w:themeTint="80"/>
-        </w:rPr>
-      </w:pPr>
-      <w:r>
-        <w:rPr>
-          <w:color w:val="7F7F7F" w:themeColor="text1" w:themeTint="80"/>
-        </w:rPr>
+        <w:keepNext/>
+      </w:pPr>
+      <w:r>
+        <w:t>Od správce webového serveru získáme základní informace o webovém serveru:</w:t>
+      </w:r>
+    </w:p>
+    <w:tbl>
+      <w:tblPr>
+        <w:tblStyle w:val="Mkatabulky"/>
+        <w:tblW w:w="0" w:type="auto"/>
+        <w:tblInd w:w="108" w:type="dxa"/>
+        <w:tblBorders>
+          <w:top w:val="single" w:sz="4" w:space="0" w:color="4F81BD" w:themeColor="accent1"/>
+          <w:left w:val="single" w:sz="4" w:space="0" w:color="4F81BD" w:themeColor="accent1"/>
+          <w:bottom w:val="single" w:sz="4" w:space="0" w:color="4F81BD" w:themeColor="accent1"/>
+          <w:right w:val="single" w:sz="4" w:space="0" w:color="4F81BD" w:themeColor="accent1"/>
+          <w:insideH w:val="none" w:sz="0" w:space="0" w:color="auto"/>
+          <w:insideV w:val="none" w:sz="0" w:space="0" w:color="auto"/>
+        </w:tblBorders>
+        <w:tblLook w:val="04A0"/>
+      </w:tblPr>
+      <w:tblGrid>
+        <w:gridCol w:w="1980"/>
+        <w:gridCol w:w="7110"/>
+      </w:tblGrid>
+      <w:tr>
+        <w:tc>
+          <w:tcPr>
+            <w:tcW w:w="1980" w:type="dxa"/>
+            <w:tcBorders>
+              <w:top w:val="single" w:sz="4" w:space="0" w:color="4F81BD" w:themeColor="accent1"/>
+              <w:bottom w:val="single" w:sz="4" w:space="0" w:color="4F81BD" w:themeColor="accent1"/>
+            </w:tcBorders>
+            <w:shd w:val="clear" w:color="auto" w:fill="D99594" w:themeFill="accent2" w:themeFillTint="99"/>
+          </w:tcPr>
+          <w:p>
+            <w:pPr>
+              <w:spacing w:before="0" w:after="0"/>
+            </w:pPr>
+            <w:r>
+              <w:t>Co</w:t>
+            </w:r>
+          </w:p>
+        </w:tc>
+        <w:tc>
+          <w:tcPr>
+            <w:tcW w:w="7110" w:type="dxa"/>
+            <w:tcBorders>
+              <w:top w:val="single" w:sz="4" w:space="0" w:color="4F81BD" w:themeColor="accent1"/>
+              <w:bottom w:val="single" w:sz="4" w:space="0" w:color="4F81BD" w:themeColor="accent1"/>
+            </w:tcBorders>
+            <w:shd w:val="clear" w:color="auto" w:fill="D99594" w:themeFill="accent2" w:themeFillTint="99"/>
+          </w:tcPr>
+          <w:p>
+            <w:pPr>
+              <w:spacing w:before="0" w:after="0"/>
+            </w:pPr>
+            <w:r>
+              <w:t>Význam</w:t>
+            </w:r>
+          </w:p>
+        </w:tc>
+      </w:tr>
+      <w:tr>
+        <w:tc>
+          <w:tcPr>
+            <w:tcW w:w="1980" w:type="dxa"/>
+            <w:tcBorders>
+              <w:top w:val="single" w:sz="4" w:space="0" w:color="4F81BD" w:themeColor="accent1"/>
+            </w:tcBorders>
+            <w:shd w:val="clear" w:color="auto" w:fill="auto"/>
+          </w:tcPr>
+          <w:p>
+            <w:pPr>
+              <w:spacing w:before="0" w:after="0"/>
+            </w:pPr>
+            <w:r>
+              <w:t>CestaApache</w:t>
+            </w:r>
+          </w:p>
+        </w:tc>
+        <w:tc>
+          <w:tcPr>
+            <w:tcW w:w="7110" w:type="dxa"/>
+            <w:tcBorders>
+              <w:top w:val="single" w:sz="4" w:space="0" w:color="4F81BD" w:themeColor="accent1"/>
+            </w:tcBorders>
+            <w:shd w:val="clear" w:color="auto" w:fill="auto"/>
+          </w:tcPr>
+          <w:p>
+            <w:pPr>
+              <w:spacing w:before="0" w:after="0"/>
+              <w:rPr>
+                <w:lang w:val="en-US"/>
+              </w:rPr>
+            </w:pPr>
+            <w:r>
+              <w:t>Adresář, ve kterém je server nainstalován</w:t>
+            </w:r>
+          </w:p>
+        </w:tc>
+      </w:tr>
+      <w:tr>
+        <w:tc>
+          <w:tcPr>
+            <w:tcW w:w="1980" w:type="dxa"/>
+            <w:shd w:val="clear" w:color="auto" w:fill="F2DBDB" w:themeFill="accent2" w:themeFillTint="33"/>
+          </w:tcPr>
+          <w:p>
+            <w:pPr>
+              <w:spacing w:before="0" w:after="0"/>
+            </w:pPr>
+            <w:r>
+              <w:t>JménoServeru</w:t>
+            </w:r>
+          </w:p>
+        </w:tc>
+        <w:tc>
+          <w:tcPr>
+            <w:tcW w:w="7110" w:type="dxa"/>
+            <w:shd w:val="clear" w:color="auto" w:fill="F2DBDB" w:themeFill="accent2" w:themeFillTint="33"/>
+          </w:tcPr>
+          <w:p>
+            <w:pPr>
+              <w:spacing w:before="0" w:after="0"/>
+            </w:pPr>
+            <w:r>
+              <w:t>Jméno serveru, pod kterým je publikován do sítě internet. Místní odkaz je vždy localhost.</w:t>
+            </w:r>
+          </w:p>
+        </w:tc>
+      </w:tr>
+      <w:tr>
+        <w:tc>
+          <w:tcPr>
+            <w:tcW w:w="1980" w:type="dxa"/>
+            <w:shd w:val="clear" w:color="auto" w:fill="auto"/>
+          </w:tcPr>
+          <w:p>
+            <w:pPr>
+              <w:spacing w:before="0" w:after="0"/>
+            </w:pPr>
+            <w:r>
+              <w:t>Port</w:t>
+            </w:r>
+          </w:p>
+        </w:tc>
+        <w:tc>
+          <w:tcPr>
+            <w:tcW w:w="7110" w:type="dxa"/>
+            <w:shd w:val="clear" w:color="auto" w:fill="auto"/>
+          </w:tcPr>
+          <w:p>
+            <w:pPr>
+              <w:spacing w:before="0" w:after="0"/>
+              <w:rPr>
+                <w:lang w:val="en-US"/>
+              </w:rPr>
+            </w:pPr>
+            <w:r>
+              <w:t>Port, na kterém je server publikován</w:t>
+            </w:r>
+          </w:p>
+        </w:tc>
+      </w:tr>
+    </w:tbl>
+    <w:p>
+      <w:pPr>
+        <w:keepNext/>
+        <w:spacing w:before="120"/>
+        <w:rPr>
+          <w:lang w:val="en-US"/>
+        </w:rPr>
+      </w:pPr>
+      <w:r>
+        <w:lastRenderedPageBreak/>
+        <w:t>Spustíme správce serveru &lt;CestaApache&gt;</w:t>
+      </w:r>
+      <w:r>
+        <w:rPr>
+          <w:lang w:val="en-US"/>
+        </w:rPr>
+        <w:t>\</w:t>
+      </w:r>
+      <w:r>
+        <w:t>bin\</w:t>
+      </w:r>
+      <w:r>
+        <w:rPr>
+          <w:lang w:val="en-US"/>
+        </w:rPr>
+        <w:t>ApacheMonitor.exe</w:t>
+      </w:r>
+      <w:r>
+        <w:rPr>
+          <w:lang w:val="en-US"/>
+        </w:rPr>
+        <w:t xml:space="preserve"> a zkontrolujeme</w:t>
+      </w:r>
+      <w:r>
+        <w:rPr>
+          <w:lang w:val="en-US"/>
+        </w:rPr>
+        <w:t xml:space="preserve">, </w:t>
+      </w:r>
+      <w:r>
+        <w:t>ž</w:t>
+      </w:r>
+      <w:r>
+        <w:rPr>
+          <w:lang w:val="en-US"/>
+        </w:rPr>
+        <w:t>e server běží, případně ho nastartujeme.</w:t>
+      </w:r>
+    </w:p>
+    <w:p>
+      <w:pPr>
+        <w:spacing w:before="240"/>
+        <w:jc w:val="center"/>
+      </w:pPr>
+      <w:r>
+        <w:drawing>
+          <wp:inline distT="0" distB="0" distL="0" distR="0">
+            <wp:extent cx="3349466" cy="2135981"/>
+            <wp:effectExtent l="19050" t="0" r="3334" b="0"/>
+            <wp:docPr id="9" name="obrázek 4"/>
+            <wp:cNvGraphicFramePr>
+              <a:graphicFrameLocks xmlns:a="http://schemas.openxmlformats.org/drawingml/2006/main" noChangeAspect="1"/>
+            </wp:cNvGraphicFramePr>
+            <a:graphic xmlns:a="http://schemas.openxmlformats.org/drawingml/2006/main">
+              <a:graphicData uri="http://schemas.openxmlformats.org/drawingml/2006/picture">
+                <pic:pic xmlns:pic="http://schemas.openxmlformats.org/drawingml/2006/picture">
+                  <pic:nvPicPr>
+                    <pic:cNvPr id="0" name="Picture 4"/>
+                    <pic:cNvPicPr>
+                      <a:picLocks noChangeAspect="1" noChangeArrowheads="1"/>
+                    </pic:cNvPicPr>
+                  </pic:nvPicPr>
+                  <pic:blipFill>
+                    <a:blip r:embed="rId42" cstate="print"/>
+                    <a:srcRect/>
+                    <a:stretch>
+                      <a:fillRect/>
+                    </a:stretch>
+                  </pic:blipFill>
+                  <pic:spPr bwMode="auto">
+                    <a:xfrm>
+                      <a:off x="0" y="0"/>
+                      <a:ext cx="3349466" cy="2135981"/>
+                    </a:xfrm>
+                    <a:prstGeom prst="rect">
+                      <a:avLst/>
+                    </a:prstGeom>
+                    <a:noFill/>
+                    <a:ln w="9525">
+                      <a:noFill/>
+                      <a:miter lim="800000"/>
+                      <a:headEnd/>
+                      <a:tailEnd/>
+                    </a:ln>
+                  </pic:spPr>
+                </pic:pic>
+              </a:graphicData>
+            </a:graphic>
+          </wp:inline>
+        </w:drawing>
+      </w:r>
+    </w:p>
+    <w:p>
+      <w:pPr>
+        <w:spacing w:before="240"/>
+        <w:jc w:val="center"/>
+      </w:pPr>
+    </w:p>
+    <w:p>
+      <w:pPr>
+        <w:pStyle w:val="Nadpis3"/>
+      </w:pPr>
+      <w:r>
+        <w:t xml:space="preserve">1.3. </w:t>
+      </w:r>
+      <w:r>
         <w:t>Databázový server PostGIS</w:t>
       </w:r>
     </w:p>
     <w:p>
-      <w:pPr>
-        <w:pStyle w:val="Odstavecseseznamem"/>
-        <w:ind w:left="0"/>
-        <w:rPr>
-          <w:color w:val="7F7F7F" w:themeColor="text1" w:themeTint="80"/>
-        </w:rPr>
-      </w:pPr>
+      <w:r>
+        <w:t>Spustíme správce databáze pgAdmin a připojíme se k databázi, tím ověříme platnost jména a heslo, pokud je potřeba.</w:t>
+      </w:r>
+    </w:p>
+    <w:p>
+      <w:pPr>
+        <w:spacing w:before="240"/>
+        <w:jc w:val="center"/>
+      </w:pPr>
+      <w:r>
+        <w:drawing>
+          <wp:inline distT="0" distB="0" distL="0" distR="0">
+            <wp:extent cx="2224420" cy="2347712"/>
+            <wp:effectExtent l="19050" t="0" r="4430" b="0"/>
+            <wp:docPr id="10" name="obrázek 1"/>
+            <wp:cNvGraphicFramePr>
+              <a:graphicFrameLocks xmlns:a="http://schemas.openxmlformats.org/drawingml/2006/main" noChangeAspect="1"/>
+            </wp:cNvGraphicFramePr>
+            <a:graphic xmlns:a="http://schemas.openxmlformats.org/drawingml/2006/main">
+              <a:graphicData uri="http://schemas.openxmlformats.org/drawingml/2006/picture">
+                <pic:pic xmlns:pic="http://schemas.openxmlformats.org/drawingml/2006/picture">
+                  <pic:nvPicPr>
+                    <pic:cNvPr id="0" name="Picture 1"/>
+                    <pic:cNvPicPr>
+                      <a:picLocks noChangeAspect="1" noChangeArrowheads="1"/>
+                    </pic:cNvPicPr>
+                  </pic:nvPicPr>
+                  <pic:blipFill>
+                    <a:blip r:embed="rId32" cstate="print"/>
+                    <a:srcRect/>
+                    <a:stretch>
+                      <a:fillRect/>
+                    </a:stretch>
+                  </pic:blipFill>
+                  <pic:spPr bwMode="auto">
+                    <a:xfrm>
+                      <a:off x="0" y="0"/>
+                      <a:ext cx="2224420" cy="2347712"/>
+                    </a:xfrm>
+                    <a:prstGeom prst="rect">
+                      <a:avLst/>
+                    </a:prstGeom>
+                    <a:noFill/>
+                    <a:ln w="9525">
+                      <a:noFill/>
+                      <a:miter lim="800000"/>
+                      <a:headEnd/>
+                      <a:tailEnd/>
+                    </a:ln>
+                  </pic:spPr>
+                </pic:pic>
+              </a:graphicData>
+            </a:graphic>
+          </wp:inline>
+        </w:drawing>
+      </w:r>
+      <w:r>
+        <w:t>   </w:t>
+      </w:r>
+      <w:r>
+        <w:drawing>
+          <wp:inline distT="0" distB="0" distL="0" distR="0">
+            <wp:extent cx="3149452" cy="2349795"/>
+            <wp:effectExtent l="19050" t="0" r="0" b="0"/>
+            <wp:docPr id="12" name="obrázek 1"/>
+            <wp:cNvGraphicFramePr/>
+            <a:graphic xmlns:a="http://schemas.openxmlformats.org/drawingml/2006/main">
+              <a:graphicData uri="http://schemas.openxmlformats.org/drawingml/2006/picture">
+                <pic:pic xmlns:pic="http://schemas.openxmlformats.org/drawingml/2006/picture">
+                  <pic:nvPicPr>
+                    <pic:cNvPr id="0" name=""/>
+                    <pic:cNvPicPr/>
+                  </pic:nvPicPr>
+                  <pic:blipFill>
+                    <a:blip r:embed="rId43" cstate="print"/>
+                    <a:stretch>
+                      <a:fillRect/>
+                    </a:stretch>
+                  </pic:blipFill>
+                  <pic:spPr>
+                    <a:xfrm>
+                      <a:off x="0" y="0"/>
+                      <a:ext cx="3151910" cy="2351629"/>
+                    </a:xfrm>
+                    <a:prstGeom prst="rect">
+                      <a:avLst/>
+                    </a:prstGeom>
+                  </pic:spPr>
+                </pic:pic>
+              </a:graphicData>
+            </a:graphic>
+          </wp:inline>
+        </w:drawing>
+      </w:r>
     </w:p>
     <w:p>
       <w:pPr>
@@ -10925,6 +11284,7 @@
       </w:pPr>
       <w:bookmarkStart w:id="59" w:name="_Toc405546571"/>
       <w:r>
+        <w:lastRenderedPageBreak/>
         <w:t xml:space="preserve">2. </w:t>
       </w:r>
       <w:r>
@@ -10933,8 +11293,14 @@
       <w:bookmarkEnd w:id="59"/>
     </w:p>
     <w:p>
-      <w:r>
-        <w:t>Stáhneme a rozbalíme do zvoleného adresáře (dále jen TargetDir) knihovnu RÚIAN Toolbox z archivu</w:t>
+      <w:pPr>
+        <w:keepNext/>
+      </w:pPr>
+      <w:r>
+        <w:t xml:space="preserve">Stáhneme a </w:t>
+      </w:r>
+      <w:r>
+        <w:t>rozbalíme do zvoleného adresáře</w:t>
       </w:r>
       <w:r>
         <w:rPr>
@@ -10943,13 +11309,25 @@
         <w:footnoteReference w:id="11"/>
       </w:r>
       <w:r>
+        <w:t xml:space="preserve"> </w:t>
+      </w:r>
+      <w:r>
+        <w:t>(dále jen TargetDir) knihovnu RÚIAN Toolbox z archivu</w:t>
+      </w:r>
+      <w:r>
+        <w:rPr>
+          <w:rStyle w:val="Znakapoznpodarou"/>
+        </w:rPr>
+        <w:footnoteReference w:id="12"/>
+      </w:r>
+      <w:r>
         <w:t>. Do tohoto adresáře rozbalíme knihovnu</w:t>
       </w:r>
       <w:r>
         <w:rPr>
           <w:rStyle w:val="Znakapoznpodarou"/>
         </w:rPr>
-        <w:footnoteReference w:id="12"/>
+        <w:footnoteReference w:id="13"/>
       </w:r>
       <w:r>
         <w:t>.</w:t>
@@ -10957,6 +11335,7 @@
     </w:p>
     <w:p>
       <w:pPr>
+        <w:spacing w:before="240"/>
         <w:jc w:val="center"/>
       </w:pPr>
       <w:r>
@@ -10964,7 +11343,6 @@
           <w:noProof/>
           <w:lang w:val="en-US" w:eastAsia="en-US"/>
         </w:rPr>
-        <w:lastRenderedPageBreak/>
         <w:drawing>
           <wp:inline distT="0" distB="0" distL="0" distR="0">
             <wp:extent cx="4166711" cy="3219450"/>
@@ -11017,36 +11395,41 @@
         <w:pStyle w:val="Nadpis2"/>
       </w:pPr>
       <w:bookmarkStart w:id="60" w:name="_Toc405546572"/>
-      <w:r>
-        <w:t xml:space="preserve">3. </w:t>
-      </w:r>
-      <w:r>
-        <w:t>Stažení dat a aktualizací</w:t>
-      </w:r>
-      <w:bookmarkEnd w:id="60"/>
-    </w:p>
-    <w:p>
-      <w:pPr>
-        <w:keepNext/>
-      </w:pPr>
-      <w:r>
-        <w:t>Spustíme script DownloadRUIAN.bat</w:t>
-      </w:r>
-      <w:r>
-        <w:t>.</w:t>
-      </w:r>
-    </w:p>
-    <w:p>
-      <w:r>
-        <w:rPr>
-          <w:noProof/>
-          <w:lang w:val="en-US" w:eastAsia="en-US"/>
-        </w:rPr>
+      <w:bookmarkStart w:id="61" w:name="_Toc405546573"/>
+      <w:r>
+        <w:t>3. Vytvoření databáze</w:t>
+      </w:r>
+      <w:bookmarkEnd w:id="61"/>
+      <w:r>
+        <w:t xml:space="preserve"> pro repliku RÚIAN</w:t>
+      </w:r>
+    </w:p>
+    <w:p>
+      <w:r>
+        <w:t xml:space="preserve">Vytvoříme databázi pojmenovanou </w:t>
+      </w:r>
+      <w:r>
+        <w:rPr>
+          <w:b/>
+          <w:i/>
+        </w:rPr>
+        <w:t>ruian</w:t>
+      </w:r>
+      <w:r>
+        <w:t xml:space="preserve"> podle přílohy A.</w:t>
+      </w:r>
+    </w:p>
+    <w:p>
+      <w:pPr>
+        <w:spacing w:before="240"/>
+        <w:jc w:val="center"/>
+      </w:pPr>
+      <w:r>
         <w:drawing>
           <wp:inline distT="0" distB="0" distL="0" distR="0">
-            <wp:extent cx="4302919" cy="1857375"/>
-            <wp:effectExtent l="19050" t="0" r="2381" b="0"/>
-            <wp:docPr id="4" name="obrázek 1"/>
+            <wp:extent cx="3428572" cy="2571429"/>
+            <wp:effectExtent l="19050" t="0" r="428" b="0"/>
+            <wp:docPr id="18" name="obrázek 7"/>
             <wp:cNvGraphicFramePr>
               <a:graphicFrameLocks xmlns:a="http://schemas.openxmlformats.org/drawingml/2006/main" noChangeAspect="1"/>
             </wp:cNvGraphicFramePr>
@@ -11054,13 +11437,13 @@
               <a:graphicData uri="http://schemas.openxmlformats.org/drawingml/2006/picture">
                 <pic:pic xmlns:pic="http://schemas.openxmlformats.org/drawingml/2006/picture">
                   <pic:nvPicPr>
-                    <pic:cNvPr id="0" name="Picture 1"/>
+                    <pic:cNvPr id="0" name="Picture 7"/>
                     <pic:cNvPicPr>
                       <a:picLocks noChangeAspect="1" noChangeArrowheads="1"/>
                     </pic:cNvPicPr>
                   </pic:nvPicPr>
                   <pic:blipFill>
-                    <a:blip r:embed="rId42" cstate="print"/>
+                    <a:blip r:embed="rId44" cstate="print"/>
                     <a:srcRect/>
                     <a:stretch>
                       <a:fillRect/>
@@ -11069,7 +11452,7 @@
                   <pic:spPr bwMode="auto">
                     <a:xfrm>
                       <a:off x="0" y="0"/>
-                      <a:ext cx="4302919" cy="1857375"/>
+                      <a:ext cx="3428572" cy="2571429"/>
                     </a:xfrm>
                     <a:prstGeom prst="rect">
                       <a:avLst/>
@@ -11093,100 +11476,25 @@
       <w:pPr>
         <w:pStyle w:val="Nadpis2"/>
       </w:pPr>
-      <w:bookmarkStart w:id="61" w:name="_Toc405546573"/>
-      <w:r>
-        <w:t xml:space="preserve">4. </w:t>
-      </w:r>
-      <w:r>
-        <w:t>Vytvoření databáze</w:t>
-      </w:r>
-      <w:bookmarkEnd w:id="61"/>
-    </w:p>
-    <w:p>
-      <w:r>
-        <w:t xml:space="preserve">Vytvoříme databázi pojmenovanou </w:t>
-      </w:r>
-      <w:r>
-        <w:rPr>
-          <w:b/>
-          <w:i/>
-        </w:rPr>
-        <w:t>ruian</w:t>
-      </w:r>
-      <w:r>
-        <w:t xml:space="preserve"> podle přílohy A.</w:t>
-      </w:r>
-    </w:p>
-    <w:p>
-      <w:r>
-        <w:rPr>
-          <w:noProof/>
-          <w:lang w:val="en-US" w:eastAsia="en-US"/>
-        </w:rPr>
+      <w:bookmarkStart w:id="62" w:name="_Toc405546574"/>
+      <w:r>
         <w:lastRenderedPageBreak/>
-        <w:drawing>
-          <wp:inline distT="0" distB="0" distL="0" distR="0">
-            <wp:extent cx="4129564" cy="2786063"/>
-            <wp:effectExtent l="19050" t="0" r="4286" b="0"/>
-            <wp:docPr id="38" name="obrázek 24"/>
-            <wp:cNvGraphicFramePr>
-              <a:graphicFrameLocks xmlns:a="http://schemas.openxmlformats.org/drawingml/2006/main" noChangeAspect="1"/>
-            </wp:cNvGraphicFramePr>
-            <a:graphic xmlns:a="http://schemas.openxmlformats.org/drawingml/2006/main">
-              <a:graphicData uri="http://schemas.openxmlformats.org/drawingml/2006/picture">
-                <pic:pic xmlns:pic="http://schemas.openxmlformats.org/drawingml/2006/picture">
-                  <pic:nvPicPr>
-                    <pic:cNvPr id="0" name="Picture 24"/>
-                    <pic:cNvPicPr>
-                      <a:picLocks noChangeAspect="1" noChangeArrowheads="1"/>
-                    </pic:cNvPicPr>
-                  </pic:nvPicPr>
-                  <pic:blipFill>
-                    <a:blip r:embed="rId43" cstate="print"/>
-                    <a:srcRect/>
-                    <a:stretch>
-                      <a:fillRect/>
-                    </a:stretch>
-                  </pic:blipFill>
-                  <pic:spPr bwMode="auto">
-                    <a:xfrm>
-                      <a:off x="0" y="0"/>
-                      <a:ext cx="4129564" cy="2786063"/>
-                    </a:xfrm>
-                    <a:prstGeom prst="rect">
-                      <a:avLst/>
-                    </a:prstGeom>
-                    <a:noFill/>
-                    <a:ln w="9525">
-                      <a:noFill/>
-                      <a:miter lim="800000"/>
-                      <a:headEnd/>
-                      <a:tailEnd/>
-                    </a:ln>
-                  </pic:spPr>
-                </pic:pic>
-              </a:graphicData>
-            </a:graphic>
-          </wp:inline>
-        </w:drawing>
-      </w:r>
-    </w:p>
-    <w:p>
-      <w:pPr>
-        <w:pStyle w:val="Nadpis2"/>
-      </w:pPr>
-      <w:bookmarkStart w:id="62" w:name="_Toc405546574"/>
-      <w:r>
-        <w:t xml:space="preserve">5. </w:t>
-      </w:r>
-      <w:r>
-        <w:t>Import do databáze</w:t>
+        <w:t>5. Nastavení importu do databáze</w:t>
       </w:r>
       <w:bookmarkEnd w:id="62"/>
     </w:p>
     <w:p>
-      <w:r>
-        <w:t>V souboru ImportRUIAN.cfg nastavíme hodnoty:</w:t>
+      <w:pPr>
+        <w:keepNext/>
+      </w:pPr>
+      <w:r>
+        <w:t xml:space="preserve">V souboru ImportRUIAN.cfg nastavíme </w:t>
+      </w:r>
+      <w:r>
+        <w:t xml:space="preserve">odpovídající </w:t>
+      </w:r>
+      <w:r>
+        <w:t>hodnoty:</w:t>
       </w:r>
     </w:p>
     <w:tbl>
@@ -11353,23 +11661,304 @@
       </w:tr>
     </w:tbl>
     <w:p>
-      <w:r>
-        <w:t xml:space="preserve">Vyčkáme na ukončení dávky </w:t>
-      </w:r>
-      <w:r>
+      <w:pPr>
+        <w:pBdr>
+          <w:top w:val="single" w:sz="4" w:space="1" w:color="1F497D" w:themeColor="text2"/>
+          <w:left w:val="single" w:sz="4" w:space="4" w:color="1F497D" w:themeColor="text2"/>
+          <w:bottom w:val="single" w:sz="4" w:space="1" w:color="1F497D" w:themeColor="text2"/>
+          <w:right w:val="single" w:sz="4" w:space="4" w:color="1F497D" w:themeColor="text2"/>
+        </w:pBdr>
+      </w:pPr>
+      <w:bookmarkStart w:id="63" w:name="_Toc405546575"/>
+      <w:r>
+        <w:t>buildServicesTables=True</w:t>
+      </w:r>
+      <w:r>
+        <w:br/>
+      </w:r>
+      <w:r>
+        <w:t>buildAutocompleteTables=True</w:t>
+      </w:r>
+      <w:r>
+        <w:br/>
+        <w:t>DATABASE_TYPE=PostGIS</w:t>
+      </w:r>
+      <w:r>
+        <w:br/>
+        <w:t xml:space="preserve">dbname=ruian </w:t>
+      </w:r>
+      <w:r>
+        <w:br/>
+      </w:r>
+      <w:r>
+        <w:t>host=localhost</w:t>
+      </w:r>
+      <w:r>
+        <w:br/>
+      </w:r>
+      <w:r>
+        <w:t>port=5432</w:t>
+      </w:r>
+      <w:r>
+        <w:br/>
+        <w:t>user=postgres</w:t>
+      </w:r>
+      <w:r>
+        <w:br/>
+        <w:t>password=postgres</w:t>
+      </w:r>
+      <w:r>
+        <w:br/>
+        <w:t>schemaName=default</w:t>
+      </w:r>
+      <w:r>
+        <w:br/>
+      </w:r>
+      <w:r>
+        <w:t>layers=AdresniMista,Ulice,Stavebni</w:t>
+      </w:r>
+      <w:r>
+        <w:t>Objekty,CastiObci,Obce,Mop,Momc</w:t>
+      </w:r>
+      <w:r>
+        <w:br/>
+      </w:r>
+      <w:r>
+        <w:t>os4GeoPath=..\..\OSGeo4W_vfr\OSGeo4W.bat</w:t>
+      </w:r>
+    </w:p>
+    <w:p>
+      <w:pPr>
+        <w:pStyle w:val="Nadpis2"/>
+      </w:pPr>
+      <w:r>
+        <w:t>6. Nastavení serveru Apache</w:t>
+      </w:r>
+      <w:bookmarkEnd w:id="63"/>
+    </w:p>
+    <w:p>
+      <w:r>
+        <w:t xml:space="preserve">Publikujeme </w:t>
+      </w:r>
+      <w:r>
+        <w:t xml:space="preserve">zvolený </w:t>
+      </w:r>
+      <w:r>
+        <w:t>adresář RUIANToolbox na serveru Apache</w:t>
+      </w:r>
+      <w:r>
+        <w:t xml:space="preserve"> v souboru ..\Apache\conf\</w:t>
+      </w:r>
+      <w:r>
+        <w:t>httpd.conf</w:t>
+      </w:r>
+      <w:r>
+        <w:t>:</w:t>
+      </w:r>
+    </w:p>
+    <w:p>
+      <w:pPr>
+        <w:pBdr>
+          <w:top w:val="single" w:sz="4" w:space="1" w:color="1F497D" w:themeColor="text2"/>
+          <w:left w:val="single" w:sz="4" w:space="4" w:color="1F497D" w:themeColor="text2"/>
+          <w:bottom w:val="single" w:sz="4" w:space="1" w:color="1F497D" w:themeColor="text2"/>
+          <w:right w:val="single" w:sz="4" w:space="4" w:color="1F497D" w:themeColor="text2"/>
+        </w:pBdr>
         <w:rPr>
           <w:i/>
         </w:rPr>
-        <w:t>DownloadRUIAN.bat</w:t>
-      </w:r>
-      <w:r>
-        <w:t xml:space="preserve">  a spustíme dávku </w:t>
-      </w:r>
+      </w:pPr>
       <w:r>
         <w:rPr>
           <w:i/>
         </w:rPr>
-        <w:t>ImportRUIAN.bat</w:t>
+        <w:t>ScriptAlias /ruian/ "</w:t>
+      </w:r>
+      <w:r>
+        <w:rPr>
+          <w:i/>
+        </w:rPr>
+        <w:t>&lt;Zvolená cesta&gt;</w:t>
+      </w:r>
+      <w:r>
+        <w:rPr>
+          <w:i/>
+        </w:rPr>
+        <w:t>/RUIANToolbox-</w:t>
+      </w:r>
+      <w:r>
+        <w:rPr>
+          <w:i/>
+        </w:rPr>
+        <w:t>master/RUIANServices/services/"</w:t>
+      </w:r>
+      <w:r>
+        <w:rPr>
+          <w:i/>
+        </w:rPr>
+        <w:br/>
+      </w:r>
+      <w:r>
+        <w:rPr>
+          <w:i/>
+        </w:rPr>
+        <w:t>&lt;Location "/ruian"&gt;</w:t>
+      </w:r>
+      <w:r>
+        <w:rPr>
+          <w:i/>
+        </w:rPr>
+        <w:br/>
+      </w:r>
+      <w:r>
+        <w:rPr>
+          <w:i/>
+        </w:rPr>
+        <w:t xml:space="preserve">    Options None</w:t>
+      </w:r>
+      <w:r>
+        <w:rPr>
+          <w:i/>
+        </w:rPr>
+        <w:br/>
+        <w:t xml:space="preserve">    Order allow,deny</w:t>
+      </w:r>
+      <w:r>
+        <w:rPr>
+          <w:i/>
+        </w:rPr>
+        <w:br/>
+      </w:r>
+      <w:r>
+        <w:rPr>
+          <w:i/>
+        </w:rPr>
+        <w:t xml:space="preserve">    Allow from all</w:t>
+      </w:r>
+      <w:r>
+        <w:rPr>
+          <w:i/>
+        </w:rPr>
+        <w:br/>
+      </w:r>
+      <w:r>
+        <w:rPr>
+          <w:i/>
+        </w:rPr>
+        <w:t>&lt;/Location&gt;</w:t>
+      </w:r>
+    </w:p>
+    <w:p>
+      <w:bookmarkStart w:id="64" w:name="_Toc405546576"/>
+      <w:r>
+        <w:t>a restartujeme server apache.</w:t>
+      </w:r>
+    </w:p>
+    <w:p>
+      <w:pPr>
+        <w:pStyle w:val="Nadpis2"/>
+      </w:pPr>
+      <w:r>
+        <w:t>7. Nastavení serveru WebServices</w:t>
+      </w:r>
+      <w:bookmarkEnd w:id="64"/>
+    </w:p>
+    <w:p>
+      <w:r>
+        <w:t>Nastavíme hotnot</w:t>
+      </w:r>
+      <w:r>
+        <w:t>y</w:t>
+      </w:r>
+      <w:r>
+        <w:t xml:space="preserve"> </w:t>
+      </w:r>
+      <w:r>
+        <w:t xml:space="preserve">servicesWebPath </w:t>
+      </w:r>
+      <w:r>
+        <w:t xml:space="preserve">v souboru </w:t>
+      </w:r>
+      <w:r>
+        <w:t>RUIANServices.cfg</w:t>
+      </w:r>
+      <w:r>
+        <w:t>:</w:t>
+      </w:r>
+    </w:p>
+    <w:p>
+      <w:pPr>
+        <w:pBdr>
+          <w:top w:val="single" w:sz="4" w:space="1" w:color="1F497D" w:themeColor="text2"/>
+          <w:left w:val="single" w:sz="4" w:space="4" w:color="1F497D" w:themeColor="text2"/>
+          <w:bottom w:val="single" w:sz="4" w:space="1" w:color="1F497D" w:themeColor="text2"/>
+          <w:right w:val="single" w:sz="4" w:space="4" w:color="1F497D" w:themeColor="text2"/>
+        </w:pBdr>
+        <w:rPr>
+          <w:i/>
+          <w:szCs w:val="20"/>
+        </w:rPr>
+      </w:pPr>
+      <w:r>
+        <w:rPr>
+          <w:i/>
+          <w:szCs w:val="20"/>
+        </w:rPr>
+        <w:t>servicesWebPath=</w:t>
+      </w:r>
+      <w:r>
+        <w:rPr>
+          <w:i/>
+          <w:szCs w:val="20"/>
+        </w:rPr>
+        <w:t>ruian</w:t>
+      </w:r>
+      <w:r>
+        <w:rPr>
+          <w:i/>
+          <w:szCs w:val="20"/>
+        </w:rPr>
+        <w:t>/rest.py/</w:t>
+      </w:r>
+      <w:r>
+        <w:rPr>
+          <w:i/>
+          <w:szCs w:val="20"/>
+        </w:rPr>
+        <w:br/>
+      </w:r>
+      <w:r>
+        <w:rPr>
+          <w:i/>
+          <w:szCs w:val="20"/>
+        </w:rPr>
+        <w:t>serverHTTP=localhost</w:t>
+      </w:r>
+    </w:p>
+    <w:p>
+      <w:pPr>
+        <w:pStyle w:val="Nadpis2"/>
+      </w:pPr>
+      <w:r>
+        <w:t>8</w:t>
+      </w:r>
+      <w:r>
+        <w:t xml:space="preserve">. </w:t>
+      </w:r>
+      <w:r>
+        <w:t>Stažení dat a aktualizací</w:t>
+      </w:r>
+      <w:bookmarkEnd w:id="60"/>
+      <w:r>
+        <w:t>, import do databáze</w:t>
+      </w:r>
+    </w:p>
+    <w:p>
+      <w:pPr>
+        <w:keepNext/>
+      </w:pPr>
+      <w:r>
+        <w:t>Spustíme script DownloadRUIAN.bat</w:t>
       </w:r>
       <w:r>
         <w:t>.</w:t>
@@ -11377,134 +11966,109 @@
     </w:p>
     <w:p>
       <w:pPr>
+        <w:spacing w:before="240"/>
+        <w:jc w:val="center"/>
+      </w:pPr>
+      <w:r>
+        <w:rPr>
+          <w:noProof/>
+          <w:lang w:val="en-US" w:eastAsia="en-US"/>
+        </w:rPr>
+        <w:drawing>
+          <wp:inline distT="0" distB="0" distL="0" distR="0">
+            <wp:extent cx="4302919" cy="1857375"/>
+            <wp:effectExtent l="19050" t="0" r="2381" b="0"/>
+            <wp:docPr id="4" name="obrázek 1"/>
+            <wp:cNvGraphicFramePr>
+              <a:graphicFrameLocks xmlns:a="http://schemas.openxmlformats.org/drawingml/2006/main" noChangeAspect="1"/>
+            </wp:cNvGraphicFramePr>
+            <a:graphic xmlns:a="http://schemas.openxmlformats.org/drawingml/2006/main">
+              <a:graphicData uri="http://schemas.openxmlformats.org/drawingml/2006/picture">
+                <pic:pic xmlns:pic="http://schemas.openxmlformats.org/drawingml/2006/picture">
+                  <pic:nvPicPr>
+                    <pic:cNvPr id="0" name="Picture 1"/>
+                    <pic:cNvPicPr>
+                      <a:picLocks noChangeAspect="1" noChangeArrowheads="1"/>
+                    </pic:cNvPicPr>
+                  </pic:nvPicPr>
+                  <pic:blipFill>
+                    <a:blip r:embed="rId45" cstate="print"/>
+                    <a:srcRect/>
+                    <a:stretch>
+                      <a:fillRect/>
+                    </a:stretch>
+                  </pic:blipFill>
+                  <pic:spPr bwMode="auto">
+                    <a:xfrm>
+                      <a:off x="0" y="0"/>
+                      <a:ext cx="4302919" cy="1857375"/>
+                    </a:xfrm>
+                    <a:prstGeom prst="rect">
+                      <a:avLst/>
+                    </a:prstGeom>
+                    <a:noFill/>
+                    <a:ln w="9525">
+                      <a:noFill/>
+                      <a:miter lim="800000"/>
+                      <a:headEnd/>
+                      <a:tailEnd/>
+                    </a:ln>
+                  </pic:spPr>
+                </pic:pic>
+              </a:graphicData>
+            </a:graphic>
+          </wp:inline>
+        </w:drawing>
+      </w:r>
+    </w:p>
+    <w:p>
+      <w:pPr>
         <w:pStyle w:val="Nadpis2"/>
       </w:pPr>
-      <w:bookmarkStart w:id="63" w:name="_Toc405546575"/>
-      <w:r>
-        <w:t>6. Nastavení serveru Apache</w:t>
-      </w:r>
-      <w:bookmarkEnd w:id="63"/>
-    </w:p>
-    <w:p>
-      <w:r>
-        <w:t xml:space="preserve">Publikujeme adresář RUIANToolbox na serveru Apache podle kapitoly </w:t>
-      </w:r>
-      <w:r>
-        <w:fldChar w:fldCharType="begin"/>
-      </w:r>
-      <w:r>
-        <w:instrText xml:space="preserve"> REF _Ref403365866 \h </w:instrText>
-      </w:r>
-      <w:r>
-        <w:fldChar w:fldCharType="separate"/>
-      </w:r>
-      <w:r>
-        <w:t>Konfigurace na serveru Apache HTTP</w:t>
-      </w:r>
-      <w:r>
-        <w:fldChar w:fldCharType="end"/>
-      </w:r>
-      <w:r>
-        <w:t xml:space="preserve"> v kapitole RÚIAN Web Services.</w:t>
-      </w:r>
-    </w:p>
-    <w:p>
-      <w:pPr>
-        <w:pStyle w:val="Nadpis2"/>
-      </w:pPr>
-      <w:bookmarkStart w:id="64" w:name="_Toc405546576"/>
-      <w:r>
-        <w:t>7</w:t>
-      </w:r>
-      <w:r>
-        <w:t xml:space="preserve">. </w:t>
-      </w:r>
-      <w:r>
-        <w:t xml:space="preserve">Nastavení serveru </w:t>
-      </w:r>
-      <w:r>
-        <w:t>WebServices</w:t>
-      </w:r>
-      <w:bookmarkEnd w:id="64"/>
-    </w:p>
-    <w:p>
-      <w:r>
-        <w:t>Nastavíme hotnot</w:t>
-      </w:r>
-      <w:r>
-        <w:t>u</w:t>
-      </w:r>
-      <w:r>
-        <w:t xml:space="preserve"> </w:t>
-      </w:r>
-      <w:r>
-        <w:t xml:space="preserve">servicesWebPath </w:t>
-      </w:r>
-      <w:r>
-        <w:t xml:space="preserve">v souboru </w:t>
-      </w:r>
-      <w:r>
-        <w:t>RUIANServices.cfg</w:t>
+      <w:bookmarkStart w:id="65" w:name="_Toc405546577"/>
+      <w:r>
+        <w:lastRenderedPageBreak/>
+        <w:t>9</w:t>
+      </w:r>
+      <w:r>
+        <w:t>. Ověření dostupnosti a využívání služeb</w:t>
+      </w:r>
+      <w:bookmarkEnd w:id="65"/>
+    </w:p>
+    <w:p>
+      <w:r>
+        <w:t>Po doběhnutí skriptu DownloadRUIAN.bat, ověříme n</w:t>
+      </w:r>
+      <w:r>
+        <w:t xml:space="preserve">a adrese localhost/ruian/rest.py ověříme, že </w:t>
+      </w:r>
+      <w:r>
+        <w:t>je portá</w:t>
+      </w:r>
+      <w:r>
+        <w:t>l</w:t>
+      </w:r>
+      <w:r>
+        <w:t xml:space="preserve"> služeb dostupný a funkční</w:t>
       </w:r>
       <w:r>
         <w:t>.</w:t>
       </w:r>
-    </w:p>
-    <w:p>
-      <w:pPr>
-        <w:pStyle w:val="Nadpis2"/>
-      </w:pPr>
-      <w:bookmarkStart w:id="65" w:name="_Toc405546577"/>
-      <w:r>
-        <w:t>8. Ověření dostupnosti a využívání služeb</w:t>
-      </w:r>
-      <w:bookmarkEnd w:id="65"/>
-    </w:p>
-    <w:p>
-      <w:r>
-        <w:t xml:space="preserve">Na adrese localhost/ruian/rest.py ověříme, že </w:t>
-      </w:r>
-      <w:r>
-        <w:t>je portá</w:t>
-      </w:r>
-      <w:r>
-        <w:t>l</w:t>
-      </w:r>
-      <w:r>
-        <w:t xml:space="preserve"> služeb dostupný a funkční</w:t>
+      <w:r>
+        <w:t xml:space="preserve"> Poté </w:t>
+      </w:r>
+      <w:r>
+        <w:t>povolíme</w:t>
+      </w:r>
+      <w:r>
+        <w:t xml:space="preserve"> a ověříme přístup z počítačů mimo lokální doménu v souladu s příslušnými pravidly </w:t>
+      </w:r>
+      <w:r>
+        <w:t>počítačové sítě</w:t>
       </w:r>
       <w:r>
         <w:t>.</w:t>
       </w:r>
-      <w:r>
-        <w:t xml:space="preserve"> Poté </w:t>
-      </w:r>
-      <w:r>
-        <w:t>povolíme</w:t>
-      </w:r>
-      <w:r>
-        <w:t xml:space="preserve"> a ověříme přístup z počítačů mimo lokální doménu v souladu s příslušnými pravidly </w:t>
-      </w:r>
-      <w:r>
-        <w:t>počítačové sítě</w:t>
-      </w:r>
-      <w:r>
-        <w:t>.</w:t>
-      </w:r>
-    </w:p>
-    <w:p>
-      <w:pPr>
-        <w:rPr>
-          <w:lang w:val="en-US"/>
-        </w:rPr>
-      </w:pPr>
-    </w:p>
-    <w:p>
-      <w:pPr>
-        <w:rPr>
-          <w:lang w:val="en-US"/>
-        </w:rPr>
-      </w:pPr>
     </w:p>
     <w:sectPr>
       <w:pgSz w:w="11906" w:h="16838"/>
@@ -11624,7 +12188,7 @@
         <w:sz w:val="18"/>
         <w:szCs w:val="18"/>
       </w:rPr>
-      <w:t>16</w:t>
+      <w:t>1</w:t>
     </w:r>
     <w:r>
       <w:rPr>
@@ -11679,7 +12243,7 @@
         <w:sz w:val="18"/>
         <w:szCs w:val="18"/>
       </w:rPr>
-      <w:t>30</w:t>
+      <w:t>32</w:t>
     </w:r>
     <w:r>
       <w:rPr>
@@ -11804,7 +12368,7 @@
         <w:sz w:val="18"/>
         <w:szCs w:val="18"/>
       </w:rPr>
-      <w:t>C</w:t>
+      <w:t>A</w:t>
     </w:r>
     <w:r>
       <w:rPr>
@@ -12055,6 +12619,34 @@
       <w:r>
         <w:t xml:space="preserve"> </w:t>
       </w:r>
+      <w:r>
+        <w:t>Jméno a</w:t>
+      </w:r>
+      <w:r>
+        <w:t>dresář</w:t>
+      </w:r>
+      <w:r>
+        <w:t>e</w:t>
+      </w:r>
+      <w:r>
+        <w:t xml:space="preserve"> nesmí obsahovat mezery a znaky s diakritikou</w:t>
+      </w:r>
+    </w:p>
+  </w:footnote>
+  <w:footnote w:id="12">
+    <w:p>
+      <w:pPr>
+        <w:pStyle w:val="Textpoznpodarou"/>
+      </w:pPr>
+      <w:r>
+        <w:rPr>
+          <w:rStyle w:val="Znakapoznpodarou"/>
+        </w:rPr>
+        <w:footnoteRef/>
+      </w:r>
+      <w:r>
+        <w:t xml:space="preserve"> </w:t>
+      </w:r>
       <w:hyperlink r:id="rId3" w:history="1">
         <w:r>
           <w:rPr>
@@ -12066,7 +12658,7 @@
       </w:hyperlink>
     </w:p>
   </w:footnote>
-  <w:footnote w:id="12">
+  <w:footnote w:id="13">
     <w:p>
       <w:pPr>
         <w:pStyle w:val="Textpoznpodarou"/>
@@ -12137,7 +12729,7 @@
                   <a:blip r:embed="rId1">
                     <a:extLst>
                       <a:ext uri="{28A0092B-C50C-407E-A947-70E740481C1C}">
-                        <a14:useLocalDpi xmlns:a14="http://schemas.microsoft.com/office/drawing/2010/main" xmlns:wps="http://schemas.microsoft.com/office/word/2010/wordprocessingShape" xmlns:wpi="http://schemas.microsoft.com/office/word/2010/wordprocessingInk" xmlns:wpg="http://schemas.microsoft.com/office/word/2010/wordprocessingGroup" xmlns:w14="http://schemas.microsoft.com/office/word/2010/wordml" xmlns:w="http://schemas.openxmlformats.org/wordprocessingml/2006/main" xmlns:w10="urn:schemas-microsoft-com:office:word" xmlns:wp14="http://schemas.microsoft.com/office/word/2010/wordprocessingDrawing" xmlns:v="urn:schemas-microsoft-com:vml" xmlns:o="urn:schemas-microsoft-com:office:office" xmlns:mc="http://schemas.openxmlformats.org/markup-compatibility/2006" xmlns:wpc="http://schemas.microsoft.com/office/word/2010/wordprocessingCanvas" xmlns="" val="0"/>
+                        <a14:useLocalDpi xmlns="" xmlns:wpc="http://schemas.microsoft.com/office/word/2010/wordprocessingCanvas" xmlns:mc="http://schemas.openxmlformats.org/markup-compatibility/2006" xmlns:o="urn:schemas-microsoft-com:office:office" xmlns:v="urn:schemas-microsoft-com:vml" xmlns:wp14="http://schemas.microsoft.com/office/word/2010/wordprocessingDrawing" xmlns:w10="urn:schemas-microsoft-com:office:word" xmlns:w="http://schemas.openxmlformats.org/wordprocessingml/2006/main" xmlns:w14="http://schemas.microsoft.com/office/word/2010/wordml" xmlns:wpg="http://schemas.microsoft.com/office/word/2010/wordprocessingGroup" xmlns:wpi="http://schemas.microsoft.com/office/word/2010/wordprocessingInk" xmlns:wps="http://schemas.microsoft.com/office/word/2010/wordprocessingShape" xmlns:a14="http://schemas.microsoft.com/office/drawing/2010/main" val="0"/>
                       </a:ext>
                     </a:extLst>
                   </a:blip>
@@ -12200,7 +12792,7 @@
                   <a:blip r:embed="rId1">
                     <a:extLst>
                       <a:ext uri="{28A0092B-C50C-407E-A947-70E740481C1C}">
-                        <a14:useLocalDpi xmlns:a14="http://schemas.microsoft.com/office/drawing/2010/main" xmlns:wps="http://schemas.microsoft.com/office/word/2010/wordprocessingShape" xmlns:wpi="http://schemas.microsoft.com/office/word/2010/wordprocessingInk" xmlns:wpg="http://schemas.microsoft.com/office/word/2010/wordprocessingGroup" xmlns:w14="http://schemas.microsoft.com/office/word/2010/wordml" xmlns:w="http://schemas.openxmlformats.org/wordprocessingml/2006/main" xmlns:w10="urn:schemas-microsoft-com:office:word" xmlns:wp14="http://schemas.microsoft.com/office/word/2010/wordprocessingDrawing" xmlns:v="urn:schemas-microsoft-com:vml" xmlns:o="urn:schemas-microsoft-com:office:office" xmlns:mc="http://schemas.openxmlformats.org/markup-compatibility/2006" xmlns:wpc="http://schemas.microsoft.com/office/word/2010/wordprocessingCanvas" xmlns="" val="0"/>
+                        <a14:useLocalDpi xmlns="" xmlns:wpc="http://schemas.microsoft.com/office/word/2010/wordprocessingCanvas" xmlns:mc="http://schemas.openxmlformats.org/markup-compatibility/2006" xmlns:o="urn:schemas-microsoft-com:office:office" xmlns:v="urn:schemas-microsoft-com:vml" xmlns:wp14="http://schemas.microsoft.com/office/word/2010/wordprocessingDrawing" xmlns:w10="urn:schemas-microsoft-com:office:word" xmlns:w="http://schemas.openxmlformats.org/wordprocessingml/2006/main" xmlns:w14="http://schemas.microsoft.com/office/word/2010/wordml" xmlns:wpg="http://schemas.microsoft.com/office/word/2010/wordprocessingGroup" xmlns:wpi="http://schemas.microsoft.com/office/word/2010/wordprocessingInk" xmlns:wps="http://schemas.microsoft.com/office/word/2010/wordprocessingShape" xmlns:a14="http://schemas.microsoft.com/office/drawing/2010/main" val="0"/>
                       </a:ext>
                     </a:extLst>
                   </a:blip>
@@ -13865,6 +14457,206 @@
     </w:lvl>
   </w:abstractNum>
   <w:abstractNum w:abstractNumId="14">
+    <w:nsid w:val="39B929E5"/>
+    <w:multiLevelType w:val="hybridMultilevel"/>
+    <w:tmpl w:val="48D20736"/>
+    <w:lvl w:ilvl="0" w:tplc="27009944">
+      <w:start w:val="1"/>
+      <w:numFmt w:val="bullet"/>
+      <w:pStyle w:val="Odstavecseseznamem"/>
+      <w:lvlText w:val=""/>
+      <w:lvlJc w:val="left"/>
+      <w:pPr>
+        <w:ind w:left="360" w:hanging="360"/>
+      </w:pPr>
+      <w:rPr>
+        <w:rFonts w:ascii="Symbol" w:hAnsi="Symbol" w:hint="default"/>
+      </w:rPr>
+    </w:lvl>
+    <w:lvl w:ilvl="1" w:tplc="04090003" w:tentative="1">
+      <w:start w:val="1"/>
+      <w:numFmt w:val="bullet"/>
+      <w:lvlText w:val="o"/>
+      <w:lvlJc w:val="left"/>
+      <w:pPr>
+        <w:ind w:left="1080" w:hanging="360"/>
+      </w:pPr>
+      <w:rPr>
+        <w:rFonts w:ascii="Courier New" w:hAnsi="Courier New" w:cs="Courier New" w:hint="default"/>
+      </w:rPr>
+    </w:lvl>
+    <w:lvl w:ilvl="2" w:tplc="04090005" w:tentative="1">
+      <w:start w:val="1"/>
+      <w:numFmt w:val="bullet"/>
+      <w:lvlText w:val=""/>
+      <w:lvlJc w:val="left"/>
+      <w:pPr>
+        <w:ind w:left="1800" w:hanging="360"/>
+      </w:pPr>
+      <w:rPr>
+        <w:rFonts w:ascii="Wingdings" w:hAnsi="Wingdings" w:hint="default"/>
+      </w:rPr>
+    </w:lvl>
+    <w:lvl w:ilvl="3" w:tplc="04090001" w:tentative="1">
+      <w:start w:val="1"/>
+      <w:numFmt w:val="bullet"/>
+      <w:lvlText w:val=""/>
+      <w:lvlJc w:val="left"/>
+      <w:pPr>
+        <w:ind w:left="2520" w:hanging="360"/>
+      </w:pPr>
+      <w:rPr>
+        <w:rFonts w:ascii="Symbol" w:hAnsi="Symbol" w:hint="default"/>
+      </w:rPr>
+    </w:lvl>
+    <w:lvl w:ilvl="4" w:tplc="04090003" w:tentative="1">
+      <w:start w:val="1"/>
+      <w:numFmt w:val="bullet"/>
+      <w:lvlText w:val="o"/>
+      <w:lvlJc w:val="left"/>
+      <w:pPr>
+        <w:ind w:left="3240" w:hanging="360"/>
+      </w:pPr>
+      <w:rPr>
+        <w:rFonts w:ascii="Courier New" w:hAnsi="Courier New" w:cs="Courier New" w:hint="default"/>
+      </w:rPr>
+    </w:lvl>
+    <w:lvl w:ilvl="5" w:tplc="04090005" w:tentative="1">
+      <w:start w:val="1"/>
+      <w:numFmt w:val="bullet"/>
+      <w:lvlText w:val=""/>
+      <w:lvlJc w:val="left"/>
+      <w:pPr>
+        <w:ind w:left="3960" w:hanging="360"/>
+      </w:pPr>
+      <w:rPr>
+        <w:rFonts w:ascii="Wingdings" w:hAnsi="Wingdings" w:hint="default"/>
+      </w:rPr>
+    </w:lvl>
+    <w:lvl w:ilvl="6" w:tplc="04090001" w:tentative="1">
+      <w:start w:val="1"/>
+      <w:numFmt w:val="bullet"/>
+      <w:lvlText w:val=""/>
+      <w:lvlJc w:val="left"/>
+      <w:pPr>
+        <w:ind w:left="4680" w:hanging="360"/>
+      </w:pPr>
+      <w:rPr>
+        <w:rFonts w:ascii="Symbol" w:hAnsi="Symbol" w:hint="default"/>
+      </w:rPr>
+    </w:lvl>
+    <w:lvl w:ilvl="7" w:tplc="04090003" w:tentative="1">
+      <w:start w:val="1"/>
+      <w:numFmt w:val="bullet"/>
+      <w:lvlText w:val="o"/>
+      <w:lvlJc w:val="left"/>
+      <w:pPr>
+        <w:ind w:left="5400" w:hanging="360"/>
+      </w:pPr>
+      <w:rPr>
+        <w:rFonts w:ascii="Courier New" w:hAnsi="Courier New" w:cs="Courier New" w:hint="default"/>
+      </w:rPr>
+    </w:lvl>
+    <w:lvl w:ilvl="8" w:tplc="04090005" w:tentative="1">
+      <w:start w:val="1"/>
+      <w:numFmt w:val="bullet"/>
+      <w:lvlText w:val=""/>
+      <w:lvlJc w:val="left"/>
+      <w:pPr>
+        <w:ind w:left="6120" w:hanging="360"/>
+      </w:pPr>
+      <w:rPr>
+        <w:rFonts w:ascii="Wingdings" w:hAnsi="Wingdings" w:hint="default"/>
+      </w:rPr>
+    </w:lvl>
+  </w:abstractNum>
+  <w:abstractNum w:abstractNumId="15">
+    <w:nsid w:val="3EB44555"/>
+    <w:multiLevelType w:val="hybridMultilevel"/>
+    <w:tmpl w:val="366AE096"/>
+    <w:lvl w:ilvl="0" w:tplc="0409000F">
+      <w:start w:val="1"/>
+      <w:numFmt w:val="decimal"/>
+      <w:lvlText w:val="%1."/>
+      <w:lvlJc w:val="left"/>
+      <w:pPr>
+        <w:ind w:left="360" w:hanging="360"/>
+      </w:pPr>
+    </w:lvl>
+    <w:lvl w:ilvl="1" w:tplc="04090019" w:tentative="1">
+      <w:start w:val="1"/>
+      <w:numFmt w:val="lowerLetter"/>
+      <w:lvlText w:val="%2."/>
+      <w:lvlJc w:val="left"/>
+      <w:pPr>
+        <w:ind w:left="1080" w:hanging="360"/>
+      </w:pPr>
+    </w:lvl>
+    <w:lvl w:ilvl="2" w:tplc="0409001B" w:tentative="1">
+      <w:start w:val="1"/>
+      <w:numFmt w:val="lowerRoman"/>
+      <w:lvlText w:val="%3."/>
+      <w:lvlJc w:val="right"/>
+      <w:pPr>
+        <w:ind w:left="1800" w:hanging="180"/>
+      </w:pPr>
+    </w:lvl>
+    <w:lvl w:ilvl="3" w:tplc="0409000F" w:tentative="1">
+      <w:start w:val="1"/>
+      <w:numFmt w:val="decimal"/>
+      <w:lvlText w:val="%4."/>
+      <w:lvlJc w:val="left"/>
+      <w:pPr>
+        <w:ind w:left="2520" w:hanging="360"/>
+      </w:pPr>
+    </w:lvl>
+    <w:lvl w:ilvl="4" w:tplc="04090019" w:tentative="1">
+      <w:start w:val="1"/>
+      <w:numFmt w:val="lowerLetter"/>
+      <w:lvlText w:val="%5."/>
+      <w:lvlJc w:val="left"/>
+      <w:pPr>
+        <w:ind w:left="3240" w:hanging="360"/>
+      </w:pPr>
+    </w:lvl>
+    <w:lvl w:ilvl="5" w:tplc="0409001B" w:tentative="1">
+      <w:start w:val="1"/>
+      <w:numFmt w:val="lowerRoman"/>
+      <w:lvlText w:val="%6."/>
+      <w:lvlJc w:val="right"/>
+      <w:pPr>
+        <w:ind w:left="3960" w:hanging="180"/>
+      </w:pPr>
+    </w:lvl>
+    <w:lvl w:ilvl="6" w:tplc="0409000F" w:tentative="1">
+      <w:start w:val="1"/>
+      <w:numFmt w:val="decimal"/>
+      <w:lvlText w:val="%7."/>
+      <w:lvlJc w:val="left"/>
+      <w:pPr>
+        <w:ind w:left="4680" w:hanging="360"/>
+      </w:pPr>
+    </w:lvl>
+    <w:lvl w:ilvl="7" w:tplc="04090019" w:tentative="1">
+      <w:start w:val="1"/>
+      <w:numFmt w:val="lowerLetter"/>
+      <w:lvlText w:val="%8."/>
+      <w:lvlJc w:val="left"/>
+      <w:pPr>
+        <w:ind w:left="5400" w:hanging="360"/>
+      </w:pPr>
+    </w:lvl>
+    <w:lvl w:ilvl="8" w:tplc="0409001B" w:tentative="1">
+      <w:start w:val="1"/>
+      <w:numFmt w:val="lowerRoman"/>
+      <w:lvlText w:val="%9."/>
+      <w:lvlJc w:val="right"/>
+      <w:pPr>
+        <w:ind w:left="6120" w:hanging="180"/>
+      </w:pPr>
+    </w:lvl>
+  </w:abstractNum>
+  <w:abstractNum w:abstractNumId="16">
     <w:nsid w:val="40D159FA"/>
     <w:multiLevelType w:val="hybridMultilevel"/>
     <w:tmpl w:val="4396240A"/>
@@ -13977,7 +14769,120 @@
       </w:pPr>
     </w:lvl>
   </w:abstractNum>
-  <w:abstractNum w:abstractNumId="15">
+  <w:abstractNum w:abstractNumId="17">
+    <w:nsid w:val="428F1740"/>
+    <w:multiLevelType w:val="hybridMultilevel"/>
+    <w:tmpl w:val="53507908"/>
+    <w:lvl w:ilvl="0" w:tplc="0409000F">
+      <w:start w:val="1"/>
+      <w:numFmt w:val="decimal"/>
+      <w:lvlText w:val="%1."/>
+      <w:lvlJc w:val="left"/>
+      <w:pPr>
+        <w:ind w:left="360" w:hanging="360"/>
+      </w:pPr>
+      <w:rPr>
+        <w:rFonts w:hint="default"/>
+      </w:rPr>
+    </w:lvl>
+    <w:lvl w:ilvl="1" w:tplc="04090003" w:tentative="1">
+      <w:start w:val="1"/>
+      <w:numFmt w:val="bullet"/>
+      <w:lvlText w:val="o"/>
+      <w:lvlJc w:val="left"/>
+      <w:pPr>
+        <w:ind w:left="1080" w:hanging="360"/>
+      </w:pPr>
+      <w:rPr>
+        <w:rFonts w:ascii="Courier New" w:hAnsi="Courier New" w:cs="Courier New" w:hint="default"/>
+      </w:rPr>
+    </w:lvl>
+    <w:lvl w:ilvl="2" w:tplc="04090005" w:tentative="1">
+      <w:start w:val="1"/>
+      <w:numFmt w:val="bullet"/>
+      <w:lvlText w:val=""/>
+      <w:lvlJc w:val="left"/>
+      <w:pPr>
+        <w:ind w:left="1800" w:hanging="360"/>
+      </w:pPr>
+      <w:rPr>
+        <w:rFonts w:ascii="Wingdings" w:hAnsi="Wingdings" w:hint="default"/>
+      </w:rPr>
+    </w:lvl>
+    <w:lvl w:ilvl="3" w:tplc="04090001" w:tentative="1">
+      <w:start w:val="1"/>
+      <w:numFmt w:val="bullet"/>
+      <w:lvlText w:val=""/>
+      <w:lvlJc w:val="left"/>
+      <w:pPr>
+        <w:ind w:left="2520" w:hanging="360"/>
+      </w:pPr>
+      <w:rPr>
+        <w:rFonts w:ascii="Symbol" w:hAnsi="Symbol" w:hint="default"/>
+      </w:rPr>
+    </w:lvl>
+    <w:lvl w:ilvl="4" w:tplc="04090003" w:tentative="1">
+      <w:start w:val="1"/>
+      <w:numFmt w:val="bullet"/>
+      <w:lvlText w:val="o"/>
+      <w:lvlJc w:val="left"/>
+      <w:pPr>
+        <w:ind w:left="3240" w:hanging="360"/>
+      </w:pPr>
+      <w:rPr>
+        <w:rFonts w:ascii="Courier New" w:hAnsi="Courier New" w:cs="Courier New" w:hint="default"/>
+      </w:rPr>
+    </w:lvl>
+    <w:lvl w:ilvl="5" w:tplc="04090005" w:tentative="1">
+      <w:start w:val="1"/>
+      <w:numFmt w:val="bullet"/>
+      <w:lvlText w:val=""/>
+      <w:lvlJc w:val="left"/>
+      <w:pPr>
+        <w:ind w:left="3960" w:hanging="360"/>
+      </w:pPr>
+      <w:rPr>
+        <w:rFonts w:ascii="Wingdings" w:hAnsi="Wingdings" w:hint="default"/>
+      </w:rPr>
+    </w:lvl>
+    <w:lvl w:ilvl="6" w:tplc="04090001" w:tentative="1">
+      <w:start w:val="1"/>
+      <w:numFmt w:val="bullet"/>
+      <w:lvlText w:val=""/>
+      <w:lvlJc w:val="left"/>
+      <w:pPr>
+        <w:ind w:left="4680" w:hanging="360"/>
+      </w:pPr>
+      <w:rPr>
+        <w:rFonts w:ascii="Symbol" w:hAnsi="Symbol" w:hint="default"/>
+      </w:rPr>
+    </w:lvl>
+    <w:lvl w:ilvl="7" w:tplc="04090003" w:tentative="1">
+      <w:start w:val="1"/>
+      <w:numFmt w:val="bullet"/>
+      <w:lvlText w:val="o"/>
+      <w:lvlJc w:val="left"/>
+      <w:pPr>
+        <w:ind w:left="5400" w:hanging="360"/>
+      </w:pPr>
+      <w:rPr>
+        <w:rFonts w:ascii="Courier New" w:hAnsi="Courier New" w:cs="Courier New" w:hint="default"/>
+      </w:rPr>
+    </w:lvl>
+    <w:lvl w:ilvl="8" w:tplc="04090005" w:tentative="1">
+      <w:start w:val="1"/>
+      <w:numFmt w:val="bullet"/>
+      <w:lvlText w:val=""/>
+      <w:lvlJc w:val="left"/>
+      <w:pPr>
+        <w:ind w:left="6120" w:hanging="360"/>
+      </w:pPr>
+      <w:rPr>
+        <w:rFonts w:ascii="Wingdings" w:hAnsi="Wingdings" w:hint="default"/>
+      </w:rPr>
+    </w:lvl>
+  </w:abstractNum>
+  <w:abstractNum w:abstractNumId="18">
     <w:nsid w:val="444439F9"/>
     <w:multiLevelType w:val="hybridMultilevel"/>
     <w:tmpl w:val="941446DA"/>
@@ -14063,7 +14968,7 @@
       </w:pPr>
     </w:lvl>
   </w:abstractNum>
-  <w:abstractNum w:abstractNumId="16">
+  <w:abstractNum w:abstractNumId="19">
     <w:nsid w:val="46044FFA"/>
     <w:multiLevelType w:val="hybridMultilevel"/>
     <w:tmpl w:val="283AA052"/>
@@ -14179,7 +15084,7 @@
       </w:pPr>
     </w:lvl>
   </w:abstractNum>
-  <w:abstractNum w:abstractNumId="17">
+  <w:abstractNum w:abstractNumId="20">
     <w:nsid w:val="47A37565"/>
     <w:multiLevelType w:val="hybridMultilevel"/>
     <w:tmpl w:val="E370E2F8"/>
@@ -14292,7 +15197,7 @@
       </w:pPr>
     </w:lvl>
   </w:abstractNum>
-  <w:abstractNum w:abstractNumId="18">
+  <w:abstractNum w:abstractNumId="21">
     <w:nsid w:val="48082368"/>
     <w:multiLevelType w:val="hybridMultilevel"/>
     <w:tmpl w:val="FEF0ED8E"/>
@@ -14405,7 +15310,7 @@
       </w:pPr>
     </w:lvl>
   </w:abstractNum>
-  <w:abstractNum w:abstractNumId="19">
+  <w:abstractNum w:abstractNumId="22">
     <w:nsid w:val="55FC6605"/>
     <w:multiLevelType w:val="hybridMultilevel"/>
     <w:tmpl w:val="1CF41B76"/>
@@ -14518,7 +15423,7 @@
       </w:pPr>
     </w:lvl>
   </w:abstractNum>
-  <w:abstractNum w:abstractNumId="20">
+  <w:abstractNum w:abstractNumId="23">
     <w:nsid w:val="56E25E8F"/>
     <w:multiLevelType w:val="hybridMultilevel"/>
     <w:tmpl w:val="C8DEA876"/>
@@ -14631,7 +15536,7 @@
       </w:pPr>
     </w:lvl>
   </w:abstractNum>
-  <w:abstractNum w:abstractNumId="21">
+  <w:abstractNum w:abstractNumId="24">
     <w:nsid w:val="58C71253"/>
     <w:multiLevelType w:val="hybridMultilevel"/>
     <w:tmpl w:val="60D418AE"/>
@@ -14744,7 +15649,7 @@
       </w:pPr>
     </w:lvl>
   </w:abstractNum>
-  <w:abstractNum w:abstractNumId="22">
+  <w:abstractNum w:abstractNumId="25">
     <w:nsid w:val="59C05290"/>
     <w:multiLevelType w:val="hybridMultilevel"/>
     <w:tmpl w:val="4DFE7D3A"/>
@@ -14857,7 +15762,7 @@
       </w:pPr>
     </w:lvl>
   </w:abstractNum>
-  <w:abstractNum w:abstractNumId="23">
+  <w:abstractNum w:abstractNumId="26">
     <w:nsid w:val="5A4C5237"/>
     <w:multiLevelType w:val="hybridMultilevel"/>
     <w:tmpl w:val="B05C363E"/>
@@ -14970,7 +15875,7 @@
       </w:pPr>
     </w:lvl>
   </w:abstractNum>
-  <w:abstractNum w:abstractNumId="24">
+  <w:abstractNum w:abstractNumId="27">
     <w:nsid w:val="5D2926A4"/>
     <w:multiLevelType w:val="hybridMultilevel"/>
     <w:tmpl w:val="1F7E935C"/>
@@ -15083,7 +15988,7 @@
       </w:pPr>
     </w:lvl>
   </w:abstractNum>
-  <w:abstractNum w:abstractNumId="25">
+  <w:abstractNum w:abstractNumId="28">
     <w:nsid w:val="5FDF37F1"/>
     <w:multiLevelType w:val="hybridMultilevel"/>
     <w:tmpl w:val="1D8E174E"/>
@@ -15169,7 +16074,7 @@
       </w:pPr>
     </w:lvl>
   </w:abstractNum>
-  <w:abstractNum w:abstractNumId="26">
+  <w:abstractNum w:abstractNumId="29">
     <w:nsid w:val="687063C0"/>
     <w:multiLevelType w:val="hybridMultilevel"/>
     <w:tmpl w:val="7AA45DA4"/>
@@ -15285,7 +16190,7 @@
       </w:pPr>
     </w:lvl>
   </w:abstractNum>
-  <w:abstractNum w:abstractNumId="27">
+  <w:abstractNum w:abstractNumId="30">
     <w:nsid w:val="6BE74E89"/>
     <w:multiLevelType w:val="hybridMultilevel"/>
     <w:tmpl w:val="275C7568"/>
@@ -15398,7 +16303,7 @@
       </w:pPr>
     </w:lvl>
   </w:abstractNum>
-  <w:abstractNum w:abstractNumId="28">
+  <w:abstractNum w:abstractNumId="31">
     <w:nsid w:val="6E7A0517"/>
     <w:multiLevelType w:val="hybridMultilevel"/>
     <w:tmpl w:val="EEACC156"/>
@@ -15511,7 +16416,7 @@
       </w:pPr>
     </w:lvl>
   </w:abstractNum>
-  <w:abstractNum w:abstractNumId="29">
+  <w:abstractNum w:abstractNumId="32">
     <w:nsid w:val="6FD62ACF"/>
     <w:multiLevelType w:val="hybridMultilevel"/>
     <w:tmpl w:val="0D84F534"/>
@@ -15624,7 +16529,7 @@
       </w:pPr>
     </w:lvl>
   </w:abstractNum>
-  <w:abstractNum w:abstractNumId="30">
+  <w:abstractNum w:abstractNumId="33">
     <w:nsid w:val="703C773D"/>
     <w:multiLevelType w:val="hybridMultilevel"/>
     <w:tmpl w:val="579C552C"/>
@@ -15710,7 +16615,7 @@
       </w:pPr>
     </w:lvl>
   </w:abstractNum>
-  <w:abstractNum w:abstractNumId="31">
+  <w:abstractNum w:abstractNumId="34">
     <w:nsid w:val="7DC7088A"/>
     <w:multiLevelType w:val="hybridMultilevel"/>
     <w:tmpl w:val="F486646A"/>
@@ -15849,7 +16754,7 @@
       </w:rPr>
     </w:lvl>
   </w:abstractNum>
-  <w:abstractNum w:abstractNumId="32">
+  <w:abstractNum w:abstractNumId="35">
     <w:nsid w:val="7F815768"/>
     <w:multiLevelType w:val="hybridMultilevel"/>
     <w:tmpl w:val="E18A1BEE"/>
@@ -15962,7 +16867,7 @@
       </w:pPr>
     </w:lvl>
   </w:abstractNum>
-  <w:abstractNum w:abstractNumId="33">
+  <w:abstractNum w:abstractNumId="36">
     <w:nsid w:val="7F8D0918"/>
     <w:multiLevelType w:val="hybridMultilevel"/>
     <w:tmpl w:val="3D6CD364"/>
@@ -16097,40 +17002,40 @@
     <w:abstractNumId w:val="6"/>
   </w:num>
   <w:num w:numId="8">
-    <w:abstractNumId w:val="23"/>
+    <w:abstractNumId w:val="26"/>
   </w:num>
   <w:num w:numId="9">
-    <w:abstractNumId w:val="20"/>
+    <w:abstractNumId w:val="23"/>
   </w:num>
   <w:num w:numId="10">
     <w:abstractNumId w:val="2"/>
   </w:num>
   <w:num w:numId="11">
-    <w:abstractNumId w:val="16"/>
+    <w:abstractNumId w:val="19"/>
   </w:num>
   <w:num w:numId="12">
-    <w:abstractNumId w:val="21"/>
+    <w:abstractNumId w:val="24"/>
   </w:num>
   <w:num w:numId="13">
-    <w:abstractNumId w:val="27"/>
+    <w:abstractNumId w:val="30"/>
   </w:num>
   <w:num w:numId="14">
-    <w:abstractNumId w:val="28"/>
+    <w:abstractNumId w:val="31"/>
   </w:num>
   <w:num w:numId="15">
     <w:abstractNumId w:val="4"/>
   </w:num>
   <w:num w:numId="16">
-    <w:abstractNumId w:val="32"/>
+    <w:abstractNumId w:val="35"/>
   </w:num>
   <w:num w:numId="17">
-    <w:abstractNumId w:val="26"/>
+    <w:abstractNumId w:val="29"/>
   </w:num>
   <w:num w:numId="18">
-    <w:abstractNumId w:val="14"/>
+    <w:abstractNumId w:val="16"/>
   </w:num>
   <w:num w:numId="19">
-    <w:abstractNumId w:val="29"/>
+    <w:abstractNumId w:val="32"/>
   </w:num>
   <w:num w:numId="20">
     <w:abstractNumId w:val="12"/>
@@ -16139,13 +17044,13 @@
     <w:abstractNumId w:val="8"/>
   </w:num>
   <w:num w:numId="22">
-    <w:abstractNumId w:val="22"/>
+    <w:abstractNumId w:val="25"/>
   </w:num>
   <w:num w:numId="23">
-    <w:abstractNumId w:val="24"/>
+    <w:abstractNumId w:val="27"/>
   </w:num>
   <w:num w:numId="24">
-    <w:abstractNumId w:val="33"/>
+    <w:abstractNumId w:val="36"/>
   </w:num>
   <w:num w:numId="25">
     <w:abstractNumId w:val="7"/>
@@ -16154,28 +17059,37 @@
     <w:abstractNumId w:val="3"/>
   </w:num>
   <w:num w:numId="27">
-    <w:abstractNumId w:val="31"/>
+    <w:abstractNumId w:val="34"/>
   </w:num>
   <w:num w:numId="28">
-    <w:abstractNumId w:val="17"/>
+    <w:abstractNumId w:val="20"/>
   </w:num>
   <w:num w:numId="29">
-    <w:abstractNumId w:val="19"/>
+    <w:abstractNumId w:val="22"/>
   </w:num>
   <w:num w:numId="30">
-    <w:abstractNumId w:val="18"/>
+    <w:abstractNumId w:val="21"/>
   </w:num>
   <w:num w:numId="31">
-    <w:abstractNumId w:val="30"/>
+    <w:abstractNumId w:val="33"/>
   </w:num>
   <w:num w:numId="32">
     <w:abstractNumId w:val="13"/>
   </w:num>
   <w:num w:numId="33">
-    <w:abstractNumId w:val="25"/>
+    <w:abstractNumId w:val="28"/>
   </w:num>
   <w:num w:numId="34">
+    <w:abstractNumId w:val="18"/>
+  </w:num>
+  <w:num w:numId="35">
     <w:abstractNumId w:val="15"/>
+  </w:num>
+  <w:num w:numId="36">
+    <w:abstractNumId w:val="14"/>
+  </w:num>
+  <w:num w:numId="37">
+    <w:abstractNumId w:val="17"/>
   </w:num>
 </w:numbering>
 </file>
@@ -16828,15 +17742,16 @@
     <w:basedOn w:val="Normln"/>
     <w:uiPriority w:val="34"/>
     <w:qFormat/>
-    <w:rsid w:val="006167D0"/>
+    <w:rsid w:val="00035D35"/>
     <w:pPr>
+      <w:numPr>
+        <w:numId w:val="36"/>
+      </w:numPr>
       <w:spacing w:before="0" w:after="200" w:line="276" w:lineRule="auto"/>
-      <w:ind w:left="720"/>
       <w:contextualSpacing/>
     </w:pPr>
     <w:rPr>
       <w:rFonts w:ascii="Calibri" w:eastAsia="Calibri" w:hAnsi="Calibri"/>
-      <w:color w:val="auto"/>
       <w:sz w:val="22"/>
       <w:szCs w:val="22"/>
       <w:lang w:eastAsia="en-US"/>
@@ -16970,9 +17885,8 @@
     <w:panose1 w:val="020B0604030504040204"/>
     <w:charset w:val="00"/>
     <w:family w:val="swiss"/>
-    <w:notTrueType/>
     <w:pitch w:val="variable"/>
-    <w:sig w:usb0="00000003" w:usb1="00000000" w:usb2="00000000" w:usb3="00000000" w:csb0="00000001" w:csb1="00000000"/>
+    <w:sig w:usb0="E1002EFF" w:usb1="C000605B" w:usb2="00000029" w:usb3="00000000" w:csb0="000101FF" w:csb1="00000000"/>
   </w:font>
   <w:font w:name="Calibri">
     <w:panose1 w:val="020F0502020204030204"/>
@@ -17011,6 +17925,7 @@
     <w:rsid w:val="0021579C"/>
     <w:rsid w:val="00233E1D"/>
     <w:rsid w:val="0026387E"/>
+    <w:rsid w:val="002F67DA"/>
     <w:rsid w:val="00313905"/>
     <w:rsid w:val="00353B6B"/>
     <w:rsid w:val="003705E9"/>
@@ -17588,7 +18503,7 @@
 </file>
 
 <file path=customXml/itemProps1.xml><?xml version="1.0" encoding="utf-8"?>
-<ds:datastoreItem xmlns:ds="http://schemas.openxmlformats.org/officeDocument/2006/customXml" ds:itemID="{0E3A7CE9-3B4C-4EAE-8BDF-0399E0F2114A}">
+<ds:datastoreItem xmlns:ds="http://schemas.openxmlformats.org/officeDocument/2006/customXml" ds:itemID="{C87D3341-DFDB-4AF1-8329-3FBBD4C2456C}">
   <ds:schemaRefs>
     <ds:schemaRef ds:uri="http://schemas.openxmlformats.org/officeDocument/2006/bibliography"/>
   </ds:schemaRefs>

</xml_diff>

<commit_message>
Pracovní - povolení našeptávačů a zpětná úprava dokumentace.
</commit_message>
<xml_diff>
--- a/RUIANToolbox.docx
+++ b/RUIANToolbox.docx
@@ -370,7 +370,23 @@
           <w:i/>
           <w:sz w:val="24"/>
         </w:rPr>
-        <w:t>a kartografický, v.v.i</w:t>
+        <w:t xml:space="preserve">a kartografický, </w:t>
+      </w:r>
+      <w:proofErr w:type="gramStart"/>
+      <w:r>
+        <w:rPr>
+          <w:i/>
+          <w:sz w:val="24"/>
+        </w:rPr>
+        <w:t>v.v.</w:t>
+      </w:r>
+      <w:proofErr w:type="gramEnd"/>
+      <w:r>
+        <w:rPr>
+          <w:i/>
+          <w:sz w:val="24"/>
+        </w:rPr>
+        <w:t>i</w:t>
       </w:r>
       <w:r>
         <w:rPr>
@@ -521,7 +537,6 @@
           <w:sz w:val="28"/>
           <w:szCs w:val="28"/>
         </w:rPr>
-        <w:lastRenderedPageBreak/>
         <w:br w:type="page"/>
       </w:r>
     </w:p>
@@ -535,8 +550,8 @@
           <w:szCs w:val="28"/>
         </w:rPr>
         <w:sectPr>
-          <w:headerReference w:type="default" r:id="rId8"/>
-          <w:footerReference w:type="default" r:id="rId9"/>
+          <w:headerReference w:type="default" r:id="rId9"/>
+          <w:footerReference w:type="default" r:id="rId10"/>
           <w:pgSz w:w="11906" w:h="16838"/>
           <w:pgMar w:top="1417" w:right="1417" w:bottom="1417" w:left="1417" w:header="1559" w:footer="708" w:gutter="0"/>
           <w:cols w:space="708"/>
@@ -558,7 +573,6 @@
         <w:rPr>
           <w:b/>
         </w:rPr>
-        <w:lastRenderedPageBreak/>
         <w:t>Obsah</w:t>
       </w:r>
     </w:p>
@@ -3445,7 +3459,6 @@
       <w:bookmarkStart w:id="2" w:name="_Toc358198607"/>
       <w:bookmarkStart w:id="3" w:name="_Toc405546539"/>
       <w:r>
-        <w:lastRenderedPageBreak/>
         <w:t>Základní informace</w:t>
       </w:r>
       <w:bookmarkEnd w:id="1"/>
@@ -3709,7 +3722,6 @@
       </w:pPr>
       <w:bookmarkStart w:id="4" w:name="_Toc405546540"/>
       <w:r>
-        <w:lastRenderedPageBreak/>
         <w:t>Instalace</w:t>
       </w:r>
       <w:r>
@@ -3874,6 +3886,7 @@
         <w:t xml:space="preserve"> </w:t>
       </w:r>
       <w:proofErr w:type="spellStart"/>
+      <w:proofErr w:type="gramStart"/>
       <w:r>
         <w:rPr>
           <w:lang w:val="en-US"/>
@@ -3881,6 +3894,7 @@
         <w:t>na</w:t>
       </w:r>
       <w:proofErr w:type="spellEnd"/>
+      <w:proofErr w:type="gramEnd"/>
       <w:r>
         <w:rPr>
           <w:lang w:val="en-US"/>
@@ -4885,7 +4899,7 @@
                 <w:szCs w:val="18"/>
               </w:rPr>
             </w:pPr>
-            <w:hyperlink r:id="rId10" w:history="1">
+            <w:hyperlink r:id="rId11" w:history="1">
               <w:r>
                 <w:rPr>
                   <w:rStyle w:val="Hypertextovodkaz"/>
@@ -5043,7 +5057,7 @@
                 <w:szCs w:val="18"/>
               </w:rPr>
             </w:pPr>
-            <w:hyperlink r:id="rId11" w:history="1">
+            <w:hyperlink r:id="rId12" w:history="1">
               <w:r>
                 <w:rPr>
                   <w:rStyle w:val="Hypertextovodkaz"/>
@@ -5065,9 +5079,7 @@
       <w:r>
         <w:rPr>
           <w:noProof/>
-          <w:lang w:val="en-US" w:eastAsia="en-US"/>
-        </w:rPr>
-        <w:lastRenderedPageBreak/>
+        </w:rPr>
         <w:drawing>
           <wp:inline distT="0" distB="0" distL="0" distR="0">
             <wp:extent cx="4166711" cy="3219450"/>
@@ -5081,106 +5093,6 @@
                 <pic:pic xmlns:pic="http://schemas.openxmlformats.org/drawingml/2006/picture">
                   <pic:nvPicPr>
                     <pic:cNvPr id="0" name="Picture 18"/>
-                    <pic:cNvPicPr>
-                      <a:picLocks noChangeAspect="1" noChangeArrowheads="1"/>
-                    </pic:cNvPicPr>
-                  </pic:nvPicPr>
-                  <pic:blipFill>
-                    <a:blip r:embed="rId12" cstate="print"/>
-                    <a:srcRect/>
-                    <a:stretch>
-                      <a:fillRect/>
-                    </a:stretch>
-                  </pic:blipFill>
-                  <pic:spPr bwMode="auto">
-                    <a:xfrm>
-                      <a:off x="0" y="0"/>
-                      <a:ext cx="4166711" cy="3219450"/>
-                    </a:xfrm>
-                    <a:prstGeom prst="rect">
-                      <a:avLst/>
-                    </a:prstGeom>
-                    <a:noFill/>
-                    <a:ln w="9525">
-                      <a:noFill/>
-                      <a:miter lim="800000"/>
-                      <a:headEnd/>
-                      <a:tailEnd/>
-                    </a:ln>
-                  </pic:spPr>
-                </pic:pic>
-              </a:graphicData>
-            </a:graphic>
-          </wp:inline>
-        </w:drawing>
-      </w:r>
-    </w:p>
-    <w:p>
-      <w:pPr>
-        <w:pStyle w:val="Titulek"/>
-      </w:pPr>
-      <w:proofErr w:type="spellStart"/>
-      <w:r>
-        <w:t>Figure</w:t>
-      </w:r>
-      <w:proofErr w:type="spellEnd"/>
-      <w:r>
-        <w:t xml:space="preserve"> </w:t>
-      </w:r>
-      <w:fldSimple w:instr=" SEQ Figure \* ARABIC ">
-        <w:r>
-          <w:rPr>
-            <w:noProof/>
-          </w:rPr>
-          <w:t>1</w:t>
-        </w:r>
-      </w:fldSimple>
-      <w:r>
-        <w:t xml:space="preserve"> </w:t>
-      </w:r>
-      <w:r>
-        <w:t>K</w:t>
-      </w:r>
-      <w:r>
-        <w:t xml:space="preserve">nihovna RÚIAN </w:t>
-      </w:r>
-      <w:proofErr w:type="spellStart"/>
-      <w:r>
-        <w:t>Toolbox</w:t>
-      </w:r>
-      <w:proofErr w:type="spellEnd"/>
-      <w:r>
-        <w:t xml:space="preserve"> rozbalená do složky</w:t>
-      </w:r>
-    </w:p>
-    <w:p>
-      <w:pPr>
-        <w:spacing w:before="0" w:after="0"/>
-      </w:pPr>
-    </w:p>
-    <w:p>
-      <w:pPr>
-        <w:keepNext/>
-        <w:jc w:val="center"/>
-      </w:pPr>
-      <w:r>
-        <w:rPr>
-          <w:noProof/>
-          <w:lang w:val="en-US" w:eastAsia="en-US"/>
-        </w:rPr>
-        <w:drawing>
-          <wp:inline distT="0" distB="0" distL="0" distR="0">
-            <wp:extent cx="4166711" cy="3219450"/>
-            <wp:effectExtent l="19050" t="0" r="5239" b="0"/>
-            <wp:docPr id="31" name="obrázek 15"/>
-            <wp:cNvGraphicFramePr>
-              <a:graphicFrameLocks xmlns:a="http://schemas.openxmlformats.org/drawingml/2006/main" noChangeAspect="1"/>
-            </wp:cNvGraphicFramePr>
-            <a:graphic xmlns:a="http://schemas.openxmlformats.org/drawingml/2006/main">
-              <a:graphicData uri="http://schemas.openxmlformats.org/drawingml/2006/picture">
-                <pic:pic xmlns:pic="http://schemas.openxmlformats.org/drawingml/2006/picture">
-                  <pic:nvPicPr>
-                    <pic:cNvPr id="0" name="Picture 15"/>
                     <pic:cNvPicPr>
                       <a:picLocks noChangeAspect="1" noChangeArrowheads="1"/>
                     </pic:cNvPicPr>
@@ -5227,14 +5139,133 @@
       <w:r>
         <w:t xml:space="preserve"> </w:t>
       </w:r>
-      <w:fldSimple w:instr=" SEQ Figure \* ARABIC ">
-        <w:r>
-          <w:rPr>
-            <w:noProof/>
-          </w:rPr>
-          <w:t>2</w:t>
-        </w:r>
-      </w:fldSimple>
+      <w:r>
+        <w:fldChar w:fldCharType="begin"/>
+      </w:r>
+      <w:r>
+        <w:instrText xml:space="preserve"> SEQ Figure \* ARABIC </w:instrText>
+      </w:r>
+      <w:r>
+        <w:fldChar w:fldCharType="separate"/>
+      </w:r>
+      <w:r>
+        <w:rPr>
+          <w:noProof/>
+        </w:rPr>
+        <w:t>1</w:t>
+      </w:r>
+      <w:r>
+        <w:fldChar w:fldCharType="end"/>
+      </w:r>
+      <w:r>
+        <w:t xml:space="preserve"> </w:t>
+      </w:r>
+      <w:r>
+        <w:t>K</w:t>
+      </w:r>
+      <w:r>
+        <w:t xml:space="preserve">nihovna RÚIAN </w:t>
+      </w:r>
+      <w:proofErr w:type="spellStart"/>
+      <w:r>
+        <w:t>Toolbox</w:t>
+      </w:r>
+      <w:proofErr w:type="spellEnd"/>
+      <w:r>
+        <w:t xml:space="preserve"> rozbalená do složky</w:t>
+      </w:r>
+    </w:p>
+    <w:p>
+      <w:pPr>
+        <w:spacing w:before="0" w:after="0"/>
+      </w:pPr>
+    </w:p>
+    <w:p>
+      <w:pPr>
+        <w:keepNext/>
+        <w:jc w:val="center"/>
+      </w:pPr>
+      <w:r>
+        <w:rPr>
+          <w:noProof/>
+        </w:rPr>
+        <w:drawing>
+          <wp:inline distT="0" distB="0" distL="0" distR="0">
+            <wp:extent cx="4166711" cy="3219450"/>
+            <wp:effectExtent l="19050" t="0" r="5239" b="0"/>
+            <wp:docPr id="31" name="obrázek 15"/>
+            <wp:cNvGraphicFramePr>
+              <a:graphicFrameLocks xmlns:a="http://schemas.openxmlformats.org/drawingml/2006/main" noChangeAspect="1"/>
+            </wp:cNvGraphicFramePr>
+            <a:graphic xmlns:a="http://schemas.openxmlformats.org/drawingml/2006/main">
+              <a:graphicData uri="http://schemas.openxmlformats.org/drawingml/2006/picture">
+                <pic:pic xmlns:pic="http://schemas.openxmlformats.org/drawingml/2006/picture">
+                  <pic:nvPicPr>
+                    <pic:cNvPr id="0" name="Picture 15"/>
+                    <pic:cNvPicPr>
+                      <a:picLocks noChangeAspect="1" noChangeArrowheads="1"/>
+                    </pic:cNvPicPr>
+                  </pic:nvPicPr>
+                  <pic:blipFill>
+                    <a:blip r:embed="rId14" cstate="print"/>
+                    <a:srcRect/>
+                    <a:stretch>
+                      <a:fillRect/>
+                    </a:stretch>
+                  </pic:blipFill>
+                  <pic:spPr bwMode="auto">
+                    <a:xfrm>
+                      <a:off x="0" y="0"/>
+                      <a:ext cx="4166711" cy="3219450"/>
+                    </a:xfrm>
+                    <a:prstGeom prst="rect">
+                      <a:avLst/>
+                    </a:prstGeom>
+                    <a:noFill/>
+                    <a:ln w="9525">
+                      <a:noFill/>
+                      <a:miter lim="800000"/>
+                      <a:headEnd/>
+                      <a:tailEnd/>
+                    </a:ln>
+                  </pic:spPr>
+                </pic:pic>
+              </a:graphicData>
+            </a:graphic>
+          </wp:inline>
+        </w:drawing>
+      </w:r>
+    </w:p>
+    <w:p>
+      <w:pPr>
+        <w:pStyle w:val="Titulek"/>
+      </w:pPr>
+      <w:proofErr w:type="spellStart"/>
+      <w:r>
+        <w:t>Figure</w:t>
+      </w:r>
+      <w:proofErr w:type="spellEnd"/>
+      <w:r>
+        <w:t xml:space="preserve"> </w:t>
+      </w:r>
+      <w:r>
+        <w:fldChar w:fldCharType="begin"/>
+      </w:r>
+      <w:r>
+        <w:instrText xml:space="preserve"> SEQ Figure \* ARABIC </w:instrText>
+      </w:r>
+      <w:r>
+        <w:fldChar w:fldCharType="separate"/>
+      </w:r>
+      <w:r>
+        <w:rPr>
+          <w:noProof/>
+        </w:rPr>
+        <w:t>2</w:t>
+      </w:r>
+      <w:r>
+        <w:fldChar w:fldCharType="end"/>
+      </w:r>
       <w:r>
         <w:t xml:space="preserve"> Knihovna RÚIAN </w:t>
       </w:r>
@@ -5271,8 +5302,13 @@
       </w:r>
       <w:proofErr w:type="spellEnd"/>
       <w:r>
-        <w:t xml:space="preserve"> je stavěna jako multiplatformní</w:t>
-      </w:r>
+        <w:t xml:space="preserve"> je stavěna jako </w:t>
+      </w:r>
+      <w:proofErr w:type="spellStart"/>
+      <w:r>
+        <w:t>multiplatformní</w:t>
+      </w:r>
+      <w:proofErr w:type="spellEnd"/>
       <w:r>
         <w:t>, modulární</w:t>
       </w:r>
@@ -5300,7 +5336,6 @@
     </w:p>
     <w:p>
       <w:r>
-        <w:lastRenderedPageBreak/>
         <w:t>Umístění těchto souborů je možné kdekoli na stejném disku jako modul, ke kterému konfigurační soubor patří. V repositáři GIT jsou šablony souborů umístěny v adresáři s knihovnou RÚIAN </w:t>
       </w:r>
       <w:proofErr w:type="spellStart"/>
@@ -5443,7 +5478,6 @@
       <w:bookmarkStart w:id="10" w:name="_Toc400881894"/>
       <w:bookmarkStart w:id="11" w:name="_Toc405546544"/>
       <w:r>
-        <w:lastRenderedPageBreak/>
         <w:t xml:space="preserve">RÚIAN </w:t>
       </w:r>
       <w:proofErr w:type="spellStart"/>
@@ -5547,7 +5581,6 @@
       <w:r>
         <w:rPr>
           <w:noProof/>
-          <w:lang w:val="en-US" w:eastAsia="en-US"/>
         </w:rPr>
         <w:drawing>
           <wp:inline distT="0" distB="0" distL="0" distR="0">
@@ -5567,7 +5600,7 @@
                     </pic:cNvPicPr>
                   </pic:nvPicPr>
                   <pic:blipFill>
-                    <a:blip r:embed="rId14" cstate="print"/>
+                    <a:blip r:embed="rId15" cstate="print"/>
                     <a:srcRect/>
                     <a:stretch>
                       <a:fillRect/>
@@ -5603,14 +5636,24 @@
       <w:r>
         <w:t xml:space="preserve">Obrázek </w:t>
       </w:r>
-      <w:fldSimple w:instr=" SEQ Figure \* ARABIC ">
-        <w:r>
-          <w:rPr>
-            <w:noProof/>
-          </w:rPr>
-          <w:t>3</w:t>
-        </w:r>
-      </w:fldSimple>
+      <w:r>
+        <w:fldChar w:fldCharType="begin"/>
+      </w:r>
+      <w:r>
+        <w:instrText xml:space="preserve"> SEQ Figure \* ARABIC </w:instrText>
+      </w:r>
+      <w:r>
+        <w:fldChar w:fldCharType="separate"/>
+      </w:r>
+      <w:r>
+        <w:rPr>
+          <w:noProof/>
+        </w:rPr>
+        <w:t>3</w:t>
+      </w:r>
+      <w:r>
+        <w:fldChar w:fldCharType="end"/>
+      </w:r>
       <w:r>
         <w:t xml:space="preserve"> Automatické stahování dat RÚIAN </w:t>
       </w:r>
@@ -5653,7 +5696,7 @@
       <w:r>
         <w:t xml:space="preserve">, jejíž aktuální verze je dostupná na </w:t>
       </w:r>
-      <w:hyperlink r:id="rId15" w:history="1">
+      <w:hyperlink r:id="rId16" w:history="1">
         <w:r>
           <w:rPr>
             <w:rStyle w:val="Hypertextovodkaz"/>
@@ -6235,7 +6278,6 @@
       <w:bookmarkStart w:id="16" w:name="_Toc400881898"/>
       <w:bookmarkStart w:id="17" w:name="_Toc405546547"/>
       <w:r>
-        <w:lastRenderedPageBreak/>
         <w:t>Konfigurace</w:t>
       </w:r>
       <w:bookmarkEnd w:id="16"/>
@@ -6607,75 +6649,351 @@
         <w:t xml:space="preserve">Implicitní hodnota je </w:t>
       </w:r>
       <w:r>
+        <w:t xml:space="preserve">nastavena </w:t>
+      </w:r>
+      <w:proofErr w:type="gramStart"/>
+      <w:r>
+        <w:t xml:space="preserve">na </w:t>
+      </w:r>
+      <w:r>
+        <w:t>..</w:t>
+      </w:r>
+      <w:r>
+        <w:rPr>
+          <w:lang w:val="en-US"/>
+        </w:rPr>
+        <w:t>\</w:t>
+      </w:r>
+      <w:proofErr w:type="spellStart"/>
+      <w:r>
+        <w:rPr>
+          <w:lang w:val="en-US"/>
+        </w:rPr>
+        <w:t>DownloadedData</w:t>
+      </w:r>
+      <w:proofErr w:type="spellEnd"/>
+      <w:proofErr w:type="gramEnd"/>
+      <w:r>
+        <w:rPr>
+          <w:lang w:val="en-US"/>
+        </w:rPr>
+        <w:t xml:space="preserve">, </w:t>
+      </w:r>
+      <w:proofErr w:type="spellStart"/>
+      <w:r>
+        <w:rPr>
+          <w:lang w:val="en-US"/>
+        </w:rPr>
+        <w:t>tj</w:t>
+      </w:r>
+      <w:proofErr w:type="spellEnd"/>
+      <w:r>
+        <w:rPr>
+          <w:lang w:val="en-US"/>
+        </w:rPr>
+        <w:t xml:space="preserve">. </w:t>
+      </w:r>
+      <w:proofErr w:type="spellStart"/>
+      <w:r>
+        <w:rPr>
+          <w:lang w:val="en-US"/>
+        </w:rPr>
+        <w:t>adres</w:t>
+      </w:r>
+      <w:r>
+        <w:t>ář</w:t>
+      </w:r>
+      <w:proofErr w:type="spellEnd"/>
+      <w:r>
+        <w:t xml:space="preserve"> </w:t>
+      </w:r>
+      <w:proofErr w:type="spellStart"/>
+      <w:r>
+        <w:t>DownloadedData</w:t>
+      </w:r>
+      <w:proofErr w:type="spellEnd"/>
+      <w:r>
+        <w:t xml:space="preserve"> v</w:t>
+      </w:r>
+      <w:r>
+        <w:t xml:space="preserve"> hlavním adresáři </w:t>
+      </w:r>
+      <w:proofErr w:type="spellStart"/>
+      <w:r>
+        <w:t>RUIANToolbox</w:t>
+      </w:r>
+      <w:proofErr w:type="spellEnd"/>
+      <w:r>
+        <w:t>.</w:t>
+      </w:r>
+    </w:p>
+    <w:p>
+      <w:pPr>
+        <w:pStyle w:val="Nadpis4"/>
+      </w:pPr>
+      <w:bookmarkStart w:id="19" w:name="_Toc400881900"/>
+      <w:r>
+        <w:t xml:space="preserve">Rozbalování archivů po stažení </w:t>
+      </w:r>
+      <w:proofErr w:type="spellStart"/>
+      <w:r>
+        <w:t>UncompressDownloadedFiles</w:t>
+      </w:r>
+      <w:bookmarkEnd w:id="19"/>
+      <w:proofErr w:type="spellEnd"/>
+    </w:p>
+    <w:p>
+      <w:r>
+        <w:t xml:space="preserve">Parametr </w:t>
+      </w:r>
+      <w:proofErr w:type="spellStart"/>
+      <w:r>
+        <w:t>UncompressDownloadedFiles</w:t>
+      </w:r>
+      <w:proofErr w:type="spellEnd"/>
+      <w:r>
+        <w:t xml:space="preserve"> umožní nastavit, </w:t>
+      </w:r>
+      <w:r>
+        <w:t xml:space="preserve">zda </w:t>
+      </w:r>
+      <w:r>
+        <w:t>budou data z VDP</w:t>
+      </w:r>
+      <w:r>
+        <w:t>, která jsou za účelem urychlení stahování komprimována do archivu GZ</w:t>
+      </w:r>
+      <w:r>
+        <w:t>,</w:t>
+      </w:r>
+      <w:r>
+        <w:t xml:space="preserve"> po stažení rozbalena do </w:t>
+      </w:r>
+      <w:r>
+        <w:t xml:space="preserve">textového </w:t>
+      </w:r>
+      <w:r>
+        <w:t>souboru XML ve výměnném formátu RÚIAN.</w:t>
+      </w:r>
+    </w:p>
+    <w:p>
+      <w:pPr>
+        <w:spacing w:before="0" w:after="0"/>
+      </w:pPr>
+      <w:r>
+        <w:t>Jestliže chceme archiv po stažení rozbalit, nastavíme hodnotu</w:t>
+      </w:r>
+      <w:r>
+        <w:t xml:space="preserve"> </w:t>
+      </w:r>
+      <w:proofErr w:type="spellStart"/>
+      <w:r>
+        <w:t>UncompressDownloadedFiles</w:t>
+      </w:r>
+      <w:proofErr w:type="spellEnd"/>
+      <w:r>
+        <w:t xml:space="preserve"> na </w:t>
+      </w:r>
+      <w:proofErr w:type="spellStart"/>
+      <w:r>
+        <w:t>True</w:t>
+      </w:r>
+      <w:proofErr w:type="spellEnd"/>
+      <w:r>
+        <w:t>.</w:t>
+      </w:r>
+    </w:p>
+    <w:p>
+      <w:pPr>
+        <w:spacing w:before="0" w:after="0"/>
+      </w:pPr>
+    </w:p>
+    <w:p>
+      <w:pPr>
+        <w:spacing w:before="0" w:after="0"/>
+      </w:pPr>
+      <w:r>
+        <w:t xml:space="preserve">Implicitní hodnota je </w:t>
+      </w:r>
+      <w:r>
         <w:t xml:space="preserve">nastavena na </w:t>
       </w:r>
-      <w:r>
-        <w:t>..</w:t>
-      </w:r>
-      <w:r>
-        <w:rPr>
-          <w:lang w:val="en-US"/>
-        </w:rPr>
-        <w:t>\</w:t>
-      </w:r>
-      <w:proofErr w:type="spellStart"/>
-      <w:r>
-        <w:rPr>
-          <w:lang w:val="en-US"/>
-        </w:rPr>
-        <w:t>DownloadedData</w:t>
-      </w:r>
-      <w:proofErr w:type="spellEnd"/>
-      <w:r>
-        <w:rPr>
-          <w:lang w:val="en-US"/>
-        </w:rPr>
+      <w:proofErr w:type="spellStart"/>
+      <w:r>
+        <w:t>False</w:t>
+      </w:r>
+      <w:proofErr w:type="spellEnd"/>
+      <w:r>
+        <w:t>.</w:t>
+      </w:r>
+    </w:p>
+    <w:p>
+      <w:pPr>
+        <w:pStyle w:val="Nadpis4"/>
+      </w:pPr>
+      <w:bookmarkStart w:id="20" w:name="_Toc400881901"/>
+      <w:r>
+        <w:t xml:space="preserve">Nastavení rozsahu stahování </w:t>
+      </w:r>
+      <w:proofErr w:type="spellStart"/>
+      <w:r>
+        <w:t>DownloadFullDatabase</w:t>
+      </w:r>
+      <w:bookmarkEnd w:id="20"/>
+      <w:proofErr w:type="spellEnd"/>
+    </w:p>
+    <w:p>
+      <w:bookmarkStart w:id="21" w:name="_Toc400881902"/>
+      <w:r>
+        <w:t xml:space="preserve">Data RÚIAN nejsou svým objemem příliš rozsáhlá, nicméně při stahování pomocí pomalého připojení je vhodné využít možnosti stahovat aktualizační balíčky. </w:t>
+      </w:r>
+    </w:p>
+    <w:p>
+      <w:r>
+        <w:t xml:space="preserve">Rozsah stahování nastavíme pomocí parametru </w:t>
+      </w:r>
+      <w:proofErr w:type="spellStart"/>
+      <w:r>
+        <w:rPr>
+          <w:u w:val="single"/>
+        </w:rPr>
+        <w:t>DownloadFullDatabase</w:t>
+      </w:r>
+      <w:proofErr w:type="spellEnd"/>
+      <w:r>
+        <w:t xml:space="preserve">. Jestliže je jeho hodnota nastavena na </w:t>
+      </w:r>
+      <w:proofErr w:type="spellStart"/>
+      <w:r>
+        <w:t>True</w:t>
+      </w:r>
+      <w:proofErr w:type="spellEnd"/>
+      <w:r>
+        <w:t xml:space="preserve">, tak se každým spuštěním modulu </w:t>
+      </w:r>
+      <w:proofErr w:type="spellStart"/>
+      <w:r>
+        <w:t>RUIANDownloader</w:t>
+      </w:r>
+      <w:proofErr w:type="spellEnd"/>
+      <w:r>
+        <w:t xml:space="preserve">  stáhne kompletní obsah databáze RÚIAN z VDP včetně aktualizací. To využije uživatel, který aktualizuje databázi v dlouhých intervalech, například čtvrtletně. Jestliže je hodnota nastavena na </w:t>
+      </w:r>
+      <w:proofErr w:type="spellStart"/>
+      <w:r>
+        <w:t>False</w:t>
+      </w:r>
+      <w:proofErr w:type="spellEnd"/>
+      <w:r>
+        <w:t xml:space="preserve">, je nejdříve stažena celá databáze i s aktualizacemi, následně se při každém dalším spuštění modulu </w:t>
+      </w:r>
+      <w:proofErr w:type="spellStart"/>
+      <w:r>
+        <w:t>RUIANDownloader</w:t>
+      </w:r>
+      <w:proofErr w:type="spellEnd"/>
+      <w:r>
+        <w:t xml:space="preserve"> stáhne aktualizační balíček od poslední aktualizace.</w:t>
+      </w:r>
+    </w:p>
+    <w:p>
+      <w:pPr>
+        <w:pStyle w:val="Nadpis4"/>
+      </w:pPr>
+      <w:r>
+        <w:t xml:space="preserve">Spouštění importu do databáze </w:t>
+      </w:r>
+      <w:proofErr w:type="spellStart"/>
+      <w:r>
+        <w:t>RunImporter</w:t>
+      </w:r>
+      <w:bookmarkEnd w:id="21"/>
+      <w:proofErr w:type="spellEnd"/>
+    </w:p>
+    <w:p>
+      <w:r>
+        <w:t xml:space="preserve">Tento parametr, pokud je nastaven na </w:t>
+      </w:r>
+      <w:proofErr w:type="spellStart"/>
+      <w:r>
+        <w:t>True</w:t>
+      </w:r>
+      <w:proofErr w:type="spellEnd"/>
+      <w:r>
+        <w:t xml:space="preserve"> způsobí, že se po stažení souborů vyvolá program RÚIAN </w:t>
+      </w:r>
+      <w:proofErr w:type="spellStart"/>
+      <w:r>
+        <w:t>Importer</w:t>
+      </w:r>
+      <w:proofErr w:type="spellEnd"/>
+      <w:r>
+        <w:t>, který načtená data importuje do databáze dle nastavení.</w:t>
+      </w:r>
+    </w:p>
+    <w:p>
+      <w:pPr>
+        <w:spacing w:before="0" w:after="0"/>
+      </w:pPr>
+      <w:r>
+        <w:t>Nejdříve je nutné oživit modul RÚIAN </w:t>
+      </w:r>
+      <w:proofErr w:type="spellStart"/>
+      <w:r>
+        <w:t>Importer</w:t>
+      </w:r>
+      <w:proofErr w:type="spellEnd"/>
+      <w:r>
+        <w:t>, viz příslušná kapitola.</w:t>
+      </w:r>
+    </w:p>
+    <w:p>
+      <w:pPr>
+        <w:pStyle w:val="Nadpis4"/>
+      </w:pPr>
+      <w:bookmarkStart w:id="22" w:name="_Toc400881904"/>
+      <w:r>
+        <w:t xml:space="preserve">Zamezení načítání historických dat </w:t>
+      </w:r>
+      <w:proofErr w:type="spellStart"/>
+      <w:r>
+        <w:t>IgnoreHistoricalData</w:t>
+      </w:r>
+      <w:bookmarkEnd w:id="22"/>
+      <w:proofErr w:type="spellEnd"/>
+    </w:p>
+    <w:p>
+      <w:r>
+        <w:t xml:space="preserve">Z VDP je možno kromě aktuálních stavových dat stahovat také </w:t>
+      </w:r>
+      <w:r>
+        <w:t xml:space="preserve">historická stavová </w:t>
+      </w:r>
+      <w:r>
+        <w:t xml:space="preserve">data za poslední dva měsíce. </w:t>
+      </w:r>
+      <w:r>
+        <w:t xml:space="preserve">Pokud je </w:t>
+      </w:r>
+      <w:proofErr w:type="spellStart"/>
+      <w:r>
+        <w:t>IgnoreHistoricalData</w:t>
+      </w:r>
+      <w:proofErr w:type="spellEnd"/>
+      <w:r>
+        <w:t xml:space="preserve"> nastaveno na </w:t>
+      </w:r>
+      <w:proofErr w:type="spellStart"/>
+      <w:r>
+        <w:t>True</w:t>
+      </w:r>
+      <w:proofErr w:type="spellEnd"/>
+      <w:r>
         <w:t xml:space="preserve">, </w:t>
       </w:r>
-      <w:proofErr w:type="spellStart"/>
-      <w:r>
-        <w:rPr>
-          <w:lang w:val="en-US"/>
-        </w:rPr>
-        <w:t>tj</w:t>
-      </w:r>
-      <w:proofErr w:type="spellEnd"/>
-      <w:r>
-        <w:rPr>
-          <w:lang w:val="en-US"/>
-        </w:rPr>
-        <w:t xml:space="preserve">. </w:t>
-      </w:r>
-      <w:proofErr w:type="spellStart"/>
-      <w:r>
-        <w:rPr>
-          <w:lang w:val="en-US"/>
-        </w:rPr>
-        <w:t>adres</w:t>
-      </w:r>
-      <w:r>
-        <w:t>ář</w:t>
-      </w:r>
-      <w:proofErr w:type="spellEnd"/>
-      <w:r>
-        <w:t xml:space="preserve"> </w:t>
-      </w:r>
-      <w:proofErr w:type="spellStart"/>
-      <w:r>
-        <w:t>DownloadedData</w:t>
-      </w:r>
-      <w:proofErr w:type="spellEnd"/>
-      <w:r>
-        <w:t xml:space="preserve"> v</w:t>
-      </w:r>
-      <w:r>
-        <w:t xml:space="preserve"> hlavním adresáři </w:t>
-      </w:r>
-      <w:proofErr w:type="spellStart"/>
-      <w:r>
-        <w:t>RUIANToolbox</w:t>
-      </w:r>
-      <w:proofErr w:type="spellEnd"/>
+      <w:r>
+        <w:t>načítají se pouze aktuální stavová data</w:t>
+      </w:r>
       <w:r>
         <w:t>.</w:t>
       </w:r>
@@ -6684,279 +7002,7 @@
       <w:pPr>
         <w:pStyle w:val="Nadpis4"/>
       </w:pPr>
-      <w:bookmarkStart w:id="19" w:name="_Toc400881900"/>
-      <w:r>
-        <w:t xml:space="preserve">Rozbalování archivů po stažení </w:t>
-      </w:r>
-      <w:proofErr w:type="spellStart"/>
-      <w:r>
-        <w:t>UncompressDownloadedFiles</w:t>
-      </w:r>
-      <w:bookmarkEnd w:id="19"/>
-      <w:proofErr w:type="spellEnd"/>
-    </w:p>
-    <w:p>
-      <w:r>
-        <w:t xml:space="preserve">Parametr </w:t>
-      </w:r>
-      <w:proofErr w:type="spellStart"/>
-      <w:r>
-        <w:t>UncompressDownloadedFiles</w:t>
-      </w:r>
-      <w:proofErr w:type="spellEnd"/>
-      <w:r>
-        <w:t xml:space="preserve"> umožní nastavit, </w:t>
-      </w:r>
-      <w:r>
-        <w:t xml:space="preserve">zda </w:t>
-      </w:r>
-      <w:r>
-        <w:t>budou data z VDP</w:t>
-      </w:r>
-      <w:r>
-        <w:t>, která jsou za účelem urychlení stahování komprimována do archivu GZ</w:t>
-      </w:r>
-      <w:r>
-        <w:t>,</w:t>
-      </w:r>
-      <w:r>
-        <w:t xml:space="preserve"> po stažení rozbalena do </w:t>
-      </w:r>
-      <w:r>
-        <w:t xml:space="preserve">textového </w:t>
-      </w:r>
-      <w:r>
-        <w:t>souboru XML ve výměnném formátu RÚIAN.</w:t>
-      </w:r>
-    </w:p>
-    <w:p>
-      <w:pPr>
-        <w:spacing w:before="0" w:after="0"/>
-      </w:pPr>
-      <w:r>
-        <w:t>Jestliže chceme archiv po stažení rozbalit, nastavíme hodnotu</w:t>
-      </w:r>
-      <w:r>
-        <w:t xml:space="preserve"> </w:t>
-      </w:r>
-      <w:proofErr w:type="spellStart"/>
-      <w:r>
-        <w:t>UncompressDownloadedFiles</w:t>
-      </w:r>
-      <w:proofErr w:type="spellEnd"/>
-      <w:r>
-        <w:t xml:space="preserve"> na </w:t>
-      </w:r>
-      <w:proofErr w:type="spellStart"/>
-      <w:r>
-        <w:t>True</w:t>
-      </w:r>
-      <w:proofErr w:type="spellEnd"/>
-      <w:r>
-        <w:t>.</w:t>
-      </w:r>
-    </w:p>
-    <w:p>
-      <w:pPr>
-        <w:spacing w:before="0" w:after="0"/>
-      </w:pPr>
-    </w:p>
-    <w:p>
-      <w:pPr>
-        <w:spacing w:before="0" w:after="0"/>
-      </w:pPr>
-      <w:r>
-        <w:t xml:space="preserve">Implicitní hodnota je </w:t>
-      </w:r>
-      <w:r>
-        <w:t xml:space="preserve">nastavena na </w:t>
-      </w:r>
-      <w:proofErr w:type="spellStart"/>
-      <w:r>
-        <w:t>False</w:t>
-      </w:r>
-      <w:proofErr w:type="spellEnd"/>
-      <w:r>
-        <w:t>.</w:t>
-      </w:r>
-    </w:p>
-    <w:p>
-      <w:pPr>
-        <w:pStyle w:val="Nadpis4"/>
-      </w:pPr>
-      <w:bookmarkStart w:id="20" w:name="_Toc400881901"/>
-      <w:r>
-        <w:t xml:space="preserve">Nastavení rozsahu stahování </w:t>
-      </w:r>
-      <w:proofErr w:type="spellStart"/>
-      <w:r>
-        <w:t>DownloadFullDatabase</w:t>
-      </w:r>
-      <w:bookmarkEnd w:id="20"/>
-      <w:proofErr w:type="spellEnd"/>
-    </w:p>
-    <w:p>
-      <w:bookmarkStart w:id="21" w:name="_Toc400881902"/>
-      <w:r>
-        <w:t xml:space="preserve">Data RÚIAN nejsou svým objemem příliš rozsáhlá, nicméně při stahování pomocí pomalého připojení je vhodné využít možnosti stahovat aktualizační balíčky. </w:t>
-      </w:r>
-    </w:p>
-    <w:p>
-      <w:r>
-        <w:t xml:space="preserve">Rozsah stahování nastavíme pomocí parametru </w:t>
-      </w:r>
-      <w:proofErr w:type="spellStart"/>
-      <w:r>
-        <w:rPr>
-          <w:u w:val="single"/>
-        </w:rPr>
-        <w:t>DownloadFullDatabase</w:t>
-      </w:r>
-      <w:proofErr w:type="spellEnd"/>
-      <w:r>
-        <w:t xml:space="preserve">. Jestliže je jeho hodnota nastavena na </w:t>
-      </w:r>
-      <w:proofErr w:type="spellStart"/>
-      <w:r>
-        <w:t>True</w:t>
-      </w:r>
-      <w:proofErr w:type="spellEnd"/>
-      <w:r>
-        <w:t xml:space="preserve">, tak se každým spuštěním modulu </w:t>
-      </w:r>
-      <w:proofErr w:type="spellStart"/>
-      <w:r>
-        <w:t>RUIANDownloader</w:t>
-      </w:r>
-      <w:proofErr w:type="spellEnd"/>
-      <w:r>
-        <w:t xml:space="preserve">  stáhne kompletní obsah databáze RÚIAN z VDP včetně aktualizací. To využije uživatel, který aktualizuje databázi v dlouhých intervalech, například čtvrtletně. Jestliže je hodnota nastavena na </w:t>
-      </w:r>
-      <w:proofErr w:type="spellStart"/>
-      <w:r>
-        <w:t>False</w:t>
-      </w:r>
-      <w:proofErr w:type="spellEnd"/>
-      <w:r>
-        <w:t xml:space="preserve">, je nejdříve stažena celá databáze i s aktualizacemi, následně se při každém dalším spuštění modulu </w:t>
-      </w:r>
-      <w:proofErr w:type="spellStart"/>
-      <w:r>
-        <w:t>RUIANDownloader</w:t>
-      </w:r>
-      <w:proofErr w:type="spellEnd"/>
-      <w:r>
-        <w:t xml:space="preserve"> stáhne aktualizační balíček od poslední aktualizace.</w:t>
-      </w:r>
-    </w:p>
-    <w:p>
-      <w:pPr>
-        <w:pStyle w:val="Nadpis4"/>
-      </w:pPr>
-      <w:r>
-        <w:t xml:space="preserve">Spouštění importu do databáze </w:t>
-      </w:r>
-      <w:proofErr w:type="spellStart"/>
-      <w:r>
-        <w:t>RunImporter</w:t>
-      </w:r>
-      <w:bookmarkEnd w:id="21"/>
-      <w:proofErr w:type="spellEnd"/>
-    </w:p>
-    <w:p>
-      <w:r>
-        <w:t xml:space="preserve">Tento parametr, pokud je nastaven na </w:t>
-      </w:r>
-      <w:proofErr w:type="spellStart"/>
-      <w:r>
-        <w:t>True</w:t>
-      </w:r>
-      <w:proofErr w:type="spellEnd"/>
-      <w:r>
-        <w:t xml:space="preserve"> způsobí, že se po stažení souborů vyvolá program RÚIAN </w:t>
-      </w:r>
-      <w:proofErr w:type="spellStart"/>
-      <w:r>
-        <w:t>Importer</w:t>
-      </w:r>
-      <w:proofErr w:type="spellEnd"/>
-      <w:r>
-        <w:t>, který načtená data importuje do databáze dle nastavení.</w:t>
-      </w:r>
-    </w:p>
-    <w:p>
-      <w:pPr>
-        <w:spacing w:before="0" w:after="0"/>
-      </w:pPr>
-      <w:r>
-        <w:t>Nejdříve je nutné oživit modul RÚIAN </w:t>
-      </w:r>
-      <w:proofErr w:type="spellStart"/>
-      <w:r>
-        <w:t>Importer</w:t>
-      </w:r>
-      <w:proofErr w:type="spellEnd"/>
-      <w:r>
-        <w:t>, viz příslušná kapitola.</w:t>
-      </w:r>
-    </w:p>
-    <w:p>
-      <w:pPr>
-        <w:pStyle w:val="Nadpis4"/>
-      </w:pPr>
-      <w:bookmarkStart w:id="22" w:name="_Toc400881904"/>
-      <w:r>
-        <w:t xml:space="preserve">Zamezení načítání historických dat </w:t>
-      </w:r>
-      <w:proofErr w:type="spellStart"/>
-      <w:r>
-        <w:t>IgnoreHistoricalData</w:t>
-      </w:r>
-      <w:bookmarkEnd w:id="22"/>
-      <w:proofErr w:type="spellEnd"/>
-    </w:p>
-    <w:p>
-      <w:r>
-        <w:t xml:space="preserve">Z VDP je možno kromě aktuálních stavových dat stahovat také </w:t>
-      </w:r>
-      <w:r>
-        <w:t xml:space="preserve">historická stavová </w:t>
-      </w:r>
-      <w:r>
-        <w:t xml:space="preserve">data za poslední dva měsíce. </w:t>
-      </w:r>
-      <w:r>
-        <w:t xml:space="preserve">Pokud je </w:t>
-      </w:r>
-      <w:proofErr w:type="spellStart"/>
-      <w:r>
-        <w:t>IgnoreHistoricalData</w:t>
-      </w:r>
-      <w:proofErr w:type="spellEnd"/>
-      <w:r>
-        <w:t xml:space="preserve"> nastaveno na </w:t>
-      </w:r>
-      <w:proofErr w:type="spellStart"/>
-      <w:r>
-        <w:t>True</w:t>
-      </w:r>
-      <w:proofErr w:type="spellEnd"/>
-      <w:r>
-        <w:t xml:space="preserve">, </w:t>
-      </w:r>
-      <w:r>
-        <w:t>načítají se pouze aktuální stavová data</w:t>
-      </w:r>
-      <w:r>
-        <w:t>.</w:t>
-      </w:r>
-    </w:p>
-    <w:p>
-      <w:pPr>
-        <w:pStyle w:val="Nadpis4"/>
-      </w:pPr>
-      <w:r>
-        <w:lastRenderedPageBreak/>
+      <w:r>
         <w:t xml:space="preserve">Parametry stahování z VDP RÚIAN </w:t>
       </w:r>
       <w:proofErr w:type="spellStart"/>
@@ -7131,6 +7177,7 @@
         <w:br/>
       </w:r>
       <w:proofErr w:type="spellStart"/>
+      <w:proofErr w:type="gramStart"/>
       <w:r>
         <w:t>dataDir</w:t>
       </w:r>
@@ -7146,6 +7193,7 @@
       <w:r>
         <w:t>\</w:t>
       </w:r>
+      <w:proofErr w:type="gramEnd"/>
       <w:r>
         <w:br/>
       </w:r>
@@ -7369,7 +7417,6 @@
       <w:r>
         <w:rPr>
           <w:noProof/>
-          <w:lang w:val="en-US" w:eastAsia="en-US"/>
         </w:rPr>
         <w:drawing>
           <wp:inline distT="0" distB="0" distL="0" distR="0">
@@ -7389,7 +7436,7 @@
                     </pic:cNvPicPr>
                   </pic:nvPicPr>
                   <pic:blipFill>
-                    <a:blip r:embed="rId16" cstate="print"/>
+                    <a:blip r:embed="rId17" cstate="print"/>
                     <a:srcRect/>
                     <a:stretch>
                       <a:fillRect/>
@@ -7469,7 +7516,6 @@
       </w:pPr>
       <w:bookmarkStart w:id="26" w:name="_Toc405546549"/>
       <w:r>
-        <w:lastRenderedPageBreak/>
         <w:t>Výsledky stahování</w:t>
       </w:r>
       <w:bookmarkEnd w:id="26"/>
@@ -7496,7 +7542,15 @@
         <w:keepNext/>
       </w:pPr>
       <w:r>
-        <w:t>Například po stažení dat a aktualizací 9.11.2014 se vytvoří:</w:t>
+        <w:t xml:space="preserve">Například po stažení dat a aktualizací </w:t>
+      </w:r>
+      <w:proofErr w:type="gramStart"/>
+      <w:r>
+        <w:t>9.11.2014</w:t>
+      </w:r>
+      <w:proofErr w:type="gramEnd"/>
+      <w:r>
+        <w:t xml:space="preserve"> se vytvoří:</w:t>
       </w:r>
     </w:p>
     <w:tbl>
@@ -7581,8 +7635,13 @@
             </w:r>
             <w:proofErr w:type="spellEnd"/>
             <w:r>
-              <w:t>_2014.11.09.txt</w:t>
-            </w:r>
+              <w:t>_2014.</w:t>
+            </w:r>
+            <w:proofErr w:type="gramStart"/>
+            <w:r>
+              <w:t>11.09.txt</w:t>
+            </w:r>
+            <w:proofErr w:type="gramEnd"/>
           </w:p>
         </w:tc>
         <w:tc>
@@ -7756,8 +7815,13 @@
             </w:r>
             <w:proofErr w:type="spellEnd"/>
             <w:r>
-              <w:t>_2014.11.09.txt</w:t>
-            </w:r>
+              <w:t>_2014.</w:t>
+            </w:r>
+            <w:proofErr w:type="gramStart"/>
+            <w:r>
+              <w:t>11.09.txt</w:t>
+            </w:r>
+            <w:proofErr w:type="gramEnd"/>
           </w:p>
         </w:tc>
         <w:tc>
@@ -7898,6 +7962,7 @@
               <w:t xml:space="preserve">*.gz </w:t>
             </w:r>
             <w:proofErr w:type="spellStart"/>
+            <w:proofErr w:type="gramStart"/>
             <w:r>
               <w:rPr>
                 <w:lang w:val="en-US"/>
@@ -7911,6 +7976,7 @@
               </w:rPr>
               <w:t xml:space="preserve"> *.xml</w:t>
             </w:r>
+            <w:proofErr w:type="gramEnd"/>
           </w:p>
         </w:tc>
         <w:tc>
@@ -7941,7 +8007,6 @@
       <w:r>
         <w:rPr>
           <w:noProof/>
-          <w:lang w:val="en-US" w:eastAsia="en-US"/>
         </w:rPr>
         <w:drawing>
           <wp:inline distT="0" distB="0" distL="0" distR="0">
@@ -7961,7 +8026,7 @@
                     </pic:cNvPicPr>
                   </pic:nvPicPr>
                   <pic:blipFill>
-                    <a:blip r:embed="rId17" cstate="print"/>
+                    <a:blip r:embed="rId18" cstate="print"/>
                     <a:srcRect/>
                     <a:stretch>
                       <a:fillRect/>
@@ -8033,7 +8098,6 @@
       <w:bookmarkStart w:id="29" w:name="_Toc400881908"/>
       <w:proofErr w:type="spellStart"/>
       <w:r>
-        <w:lastRenderedPageBreak/>
         <w:t>RUIANDownl</w:t>
       </w:r>
       <w:r>
@@ -8071,7 +8135,6 @@
       <w:r>
         <w:rPr>
           <w:noProof/>
-          <w:lang w:val="en-US" w:eastAsia="en-US"/>
         </w:rPr>
         <w:drawing>
           <wp:inline distT="0" distB="0" distL="0" distR="0">
@@ -8091,7 +8154,7 @@
                     </pic:cNvPicPr>
                   </pic:nvPicPr>
                   <pic:blipFill>
-                    <a:blip r:embed="rId18" cstate="print"/>
+                    <a:blip r:embed="rId19" cstate="print"/>
                     <a:srcRect/>
                     <a:stretch>
                       <a:fillRect/>
@@ -8128,7 +8191,6 @@
       <w:bookmarkStart w:id="31" w:name="_Toc405546551"/>
       <w:bookmarkEnd w:id="29"/>
       <w:r>
-        <w:lastRenderedPageBreak/>
         <w:t xml:space="preserve">RÚIAN </w:t>
       </w:r>
       <w:proofErr w:type="spellStart"/>
@@ -8228,7 +8290,6 @@
       <w:r>
         <w:rPr>
           <w:noProof/>
-          <w:lang w:val="en-US" w:eastAsia="en-US"/>
         </w:rPr>
         <w:drawing>
           <wp:inline distT="0" distB="0" distL="0" distR="0">
@@ -8248,7 +8309,7 @@
                     </pic:cNvPicPr>
                   </pic:nvPicPr>
                   <pic:blipFill>
-                    <a:blip r:embed="rId19" cstate="print"/>
+                    <a:blip r:embed="rId20" cstate="print"/>
                     <a:srcRect/>
                     <a:stretch>
                       <a:fillRect/>
@@ -8289,14 +8350,24 @@
       <w:r>
         <w:t xml:space="preserve"> </w:t>
       </w:r>
-      <w:fldSimple w:instr=" SEQ Figure \* ARABIC ">
-        <w:r>
-          <w:rPr>
-            <w:noProof/>
-          </w:rPr>
-          <w:t>6</w:t>
-        </w:r>
-      </w:fldSimple>
+      <w:r>
+        <w:fldChar w:fldCharType="begin"/>
+      </w:r>
+      <w:r>
+        <w:instrText xml:space="preserve"> SEQ Figure \* ARABIC </w:instrText>
+      </w:r>
+      <w:r>
+        <w:fldChar w:fldCharType="separate"/>
+      </w:r>
+      <w:r>
+        <w:rPr>
+          <w:noProof/>
+        </w:rPr>
+        <w:t>6</w:t>
+      </w:r>
+      <w:r>
+        <w:fldChar w:fldCharType="end"/>
+      </w:r>
       <w:r>
         <w:t xml:space="preserve"> Import dat RÚIAN do </w:t>
       </w:r>
@@ -8372,7 +8443,6 @@
       <w:bookmarkStart w:id="34" w:name="_Toc389079011"/>
       <w:bookmarkStart w:id="35" w:name="_Toc405546553"/>
       <w:r>
-        <w:lastRenderedPageBreak/>
         <w:t>Důležité soubory m</w:t>
       </w:r>
       <w:r>
@@ -8929,9 +8999,19 @@
             <w:pPr>
               <w:spacing w:before="0" w:after="0"/>
             </w:pPr>
-            <w:r>
-              <w:t>Uživatelské jméno, pod kterým databázi vytvářet</w:t>
-            </w:r>
+            <w:proofErr w:type="gramStart"/>
+            <w:r>
+              <w:t>Uživatelské</w:t>
+            </w:r>
+            <w:proofErr w:type="gramEnd"/>
+            <w:r>
+              <w:t xml:space="preserve"> jméno, pod kterým databázi </w:t>
+            </w:r>
+            <w:proofErr w:type="gramStart"/>
+            <w:r>
+              <w:t>vytvářet</w:t>
+            </w:r>
+            <w:proofErr w:type="gramEnd"/>
           </w:p>
         </w:tc>
       </w:tr>
@@ -8999,8 +9079,21 @@
             <w:pPr>
               <w:spacing w:before="0" w:after="0"/>
             </w:pPr>
-            <w:r>
-              <w:t>Databázové schéma, do kterého databázi vytvářet. Pokud není vypl</w:t>
+            <w:proofErr w:type="gramStart"/>
+            <w:r>
+              <w:t>Databázové</w:t>
+            </w:r>
+            <w:proofErr w:type="gramEnd"/>
+            <w:r>
+              <w:t xml:space="preserve"> schéma, do kterého databázi </w:t>
+            </w:r>
+            <w:proofErr w:type="gramStart"/>
+            <w:r>
+              <w:t>vytvářet.</w:t>
+            </w:r>
+            <w:proofErr w:type="gramEnd"/>
+            <w:r>
+              <w:t xml:space="preserve"> Pokud není vypl</w:t>
             </w:r>
             <w:r>
               <w:t>něno, použije se schéma Default</w:t>
@@ -9065,7 +9158,15 @@
             </w:r>
             <w:proofErr w:type="spellEnd"/>
             <w:r>
-              <w:t>,Obce,Mop,</w:t>
+              <w:t>,</w:t>
+            </w:r>
+            <w:proofErr w:type="gramStart"/>
+            <w:r>
+              <w:t>Obce,Mop</w:t>
+            </w:r>
+            <w:proofErr w:type="gramEnd"/>
+            <w:r>
+              <w:t>,</w:t>
             </w:r>
             <w:proofErr w:type="spellStart"/>
             <w:r>
@@ -9074,57 +9175,6 @@
             <w:proofErr w:type="spellEnd"/>
             <w:r>
               <w:t xml:space="preserve">, tj. pouze tabulky potřebné pro využití adres. </w:t>
-            </w:r>
-          </w:p>
-        </w:tc>
-      </w:tr>
-      <w:tr>
-        <w:tc>
-          <w:tcPr>
-            <w:tcW w:w="2880" w:type="dxa"/>
-            <w:shd w:val="clear" w:color="auto" w:fill="F2DBDB" w:themeFill="accent2" w:themeFillTint="33"/>
-          </w:tcPr>
-          <w:p>
-            <w:pPr>
-              <w:spacing w:before="0" w:after="0"/>
-            </w:pPr>
-            <w:proofErr w:type="spellStart"/>
-            <w:r>
-              <w:t>B</w:t>
-            </w:r>
-            <w:r>
-              <w:t>uildServicesTables</w:t>
-            </w:r>
-            <w:proofErr w:type="spellEnd"/>
-          </w:p>
-        </w:tc>
-        <w:tc>
-          <w:tcPr>
-            <w:tcW w:w="6300" w:type="dxa"/>
-            <w:shd w:val="clear" w:color="auto" w:fill="F2DBDB" w:themeFill="accent2" w:themeFillTint="33"/>
-          </w:tcPr>
-          <w:p>
-            <w:pPr>
-              <w:spacing w:before="0" w:after="0"/>
-            </w:pPr>
-            <w:r>
-              <w:t xml:space="preserve">Jestliže je nastaveno na </w:t>
-            </w:r>
-            <w:proofErr w:type="spellStart"/>
-            <w:r>
-              <w:t>True</w:t>
-            </w:r>
-            <w:proofErr w:type="spellEnd"/>
-            <w:r>
-              <w:t xml:space="preserve">, budou po importu dat do databáze generovány pomocné tabulky pro RÚIAN Web </w:t>
-            </w:r>
-            <w:proofErr w:type="spellStart"/>
-            <w:r>
-              <w:t>Services</w:t>
-            </w:r>
-            <w:proofErr w:type="spellEnd"/>
-            <w:r>
-              <w:t>.</w:t>
             </w:r>
           </w:p>
         </w:tc>
@@ -9139,9 +9189,14 @@
             <w:pPr>
               <w:spacing w:before="0" w:after="0"/>
             </w:pPr>
-            <w:r>
-              <w:t>os4GeoPath</w:t>
-            </w:r>
+            <w:proofErr w:type="spellStart"/>
+            <w:r>
+              <w:t>B</w:t>
+            </w:r>
+            <w:r>
+              <w:t>uildServicesTables</w:t>
+            </w:r>
+            <w:proofErr w:type="spellEnd"/>
           </w:p>
         </w:tc>
         <w:tc>
@@ -9154,6 +9209,114 @@
               <w:spacing w:before="0" w:after="0"/>
             </w:pPr>
             <w:r>
+              <w:t xml:space="preserve">Jestliže je nastaveno na </w:t>
+            </w:r>
+            <w:proofErr w:type="spellStart"/>
+            <w:r>
+              <w:t>True</w:t>
+            </w:r>
+            <w:proofErr w:type="spellEnd"/>
+            <w:r>
+              <w:t xml:space="preserve">, budou po importu dat do databáze generovány pomocné tabulky pro RÚIAN Web </w:t>
+            </w:r>
+            <w:proofErr w:type="spellStart"/>
+            <w:r>
+              <w:t>Services</w:t>
+            </w:r>
+            <w:proofErr w:type="spellEnd"/>
+            <w:r>
+              <w:t>.</w:t>
+            </w:r>
+          </w:p>
+        </w:tc>
+      </w:tr>
+      <w:tr>
+        <w:tc>
+          <w:tcPr>
+            <w:tcW w:w="2880" w:type="dxa"/>
+            <w:shd w:val="clear" w:color="auto" w:fill="auto"/>
+          </w:tcPr>
+          <w:p>
+            <w:pPr>
+              <w:spacing w:before="0" w:after="0"/>
+            </w:pPr>
+            <w:proofErr w:type="spellStart"/>
+            <w:r>
+              <w:t>B</w:t>
+            </w:r>
+            <w:r>
+              <w:t>uildAutocompleteTables</w:t>
+            </w:r>
+            <w:proofErr w:type="spellEnd"/>
+          </w:p>
+        </w:tc>
+        <w:tc>
+          <w:tcPr>
+            <w:tcW w:w="6300" w:type="dxa"/>
+            <w:shd w:val="clear" w:color="auto" w:fill="auto"/>
+          </w:tcPr>
+          <w:p>
+            <w:pPr>
+              <w:spacing w:before="0" w:after="0"/>
+            </w:pPr>
+            <w:r>
+              <w:t xml:space="preserve">Jestliže je nastaveno na </w:t>
+            </w:r>
+            <w:proofErr w:type="spellStart"/>
+            <w:r>
+              <w:t>True</w:t>
+            </w:r>
+            <w:proofErr w:type="spellEnd"/>
+            <w:r>
+              <w:t>, budou v rámci spuštění generování tabulek pro služby (</w:t>
+            </w:r>
+            <w:proofErr w:type="spellStart"/>
+            <w:r>
+              <w:t>B</w:t>
+            </w:r>
+            <w:r>
+              <w:t>uildServicesTables</w:t>
+            </w:r>
+            <w:proofErr w:type="spellEnd"/>
+            <w:r>
+              <w:t>=</w:t>
+            </w:r>
+            <w:proofErr w:type="spellStart"/>
+            <w:r>
+              <w:t>True</w:t>
+            </w:r>
+            <w:proofErr w:type="spellEnd"/>
+            <w:r>
+              <w:t>) vytvářeny také tabulky pro našeptávače.</w:t>
+            </w:r>
+          </w:p>
+        </w:tc>
+      </w:tr>
+      <w:tr>
+        <w:tc>
+          <w:tcPr>
+            <w:tcW w:w="2880" w:type="dxa"/>
+            <w:shd w:val="clear" w:color="auto" w:fill="auto"/>
+          </w:tcPr>
+          <w:p>
+            <w:pPr>
+              <w:spacing w:before="0" w:after="0"/>
+            </w:pPr>
+            <w:r>
+              <w:t>os4GeoPath</w:t>
+            </w:r>
+          </w:p>
+        </w:tc>
+        <w:tc>
+          <w:tcPr>
+            <w:tcW w:w="6300" w:type="dxa"/>
+            <w:shd w:val="clear" w:color="auto" w:fill="auto"/>
+          </w:tcPr>
+          <w:p>
+            <w:pPr>
+              <w:spacing w:before="0" w:after="0"/>
+            </w:pPr>
+            <w:r>
               <w:t>Relativní nebo absolutní cesta ke knihovně GDAL s podporou formátu VFR</w:t>
             </w:r>
           </w:p>
@@ -9172,10 +9335,10 @@
         <w:t>.</w:t>
       </w:r>
       <w:r>
-        <w:t>: Změna nastavení hodnot</w:t>
-      </w:r>
-      <w:r>
-        <w:t>y</w:t>
+        <w:t xml:space="preserve">: Změna nastavení </w:t>
+      </w:r>
+      <w:r>
+        <w:t>hodnot</w:t>
       </w:r>
       <w:r>
         <w:t xml:space="preserve"> </w:t>
@@ -9186,6 +9349,17 @@
       </w:r>
       <w:r>
         <w:t>uildServicesTables</w:t>
+      </w:r>
+      <w:proofErr w:type="spellEnd"/>
+      <w:r>
+        <w:t xml:space="preserve"> a </w:t>
+      </w:r>
+      <w:proofErr w:type="spellStart"/>
+      <w:r>
+        <w:t>B</w:t>
+      </w:r>
+      <w:r>
+        <w:t>uildAutocompleteTables</w:t>
       </w:r>
       <w:proofErr w:type="spellEnd"/>
       <w:r>
@@ -9279,6 +9453,22 @@
       </w:r>
       <w:proofErr w:type="spellStart"/>
       <w:r>
+        <w:t>buildAutocompleteTables</w:t>
+      </w:r>
+      <w:proofErr w:type="spellEnd"/>
+      <w:r>
+        <w:t>=</w:t>
+      </w:r>
+      <w:proofErr w:type="spellStart"/>
+      <w:r>
+        <w:t>False</w:t>
+      </w:r>
+      <w:proofErr w:type="spellEnd"/>
+      <w:r>
+        <w:br/>
+      </w:r>
+      <w:proofErr w:type="spellStart"/>
+      <w:r>
         <w:t>dbname</w:t>
       </w:r>
       <w:proofErr w:type="spellEnd"/>
@@ -9344,6 +9534,9 @@
       </w:r>
       <w:r>
         <w:br/>
+      </w:r>
+      <w:proofErr w:type="gramStart"/>
+      <w:r>
         <w:t>os4GeoPath=..\OSGeo4W_</w:t>
       </w:r>
       <w:proofErr w:type="spellStart"/>
@@ -9352,7 +9545,11 @@
       </w:r>
       <w:proofErr w:type="spellEnd"/>
       <w:r>
-        <w:t>\OSGeo4W.bat</w:t>
+        <w:t>\OSGeo4W</w:t>
+      </w:r>
+      <w:proofErr w:type="gramEnd"/>
+      <w:r>
+        <w:t>.bat</w:t>
       </w:r>
     </w:p>
     <w:p>
@@ -9362,7 +9559,6 @@
       <w:bookmarkStart w:id="39" w:name="_Toc389079017"/>
       <w:bookmarkStart w:id="40" w:name="_Toc405546555"/>
       <w:r>
-        <w:lastRenderedPageBreak/>
         <w:t xml:space="preserve">Spouštění modulu </w:t>
       </w:r>
       <w:proofErr w:type="spellStart"/>
@@ -9447,7 +9643,6 @@
       <w:r>
         <w:rPr>
           <w:noProof/>
-          <w:lang w:val="en-US" w:eastAsia="en-US"/>
         </w:rPr>
         <w:drawing>
           <wp:inline distT="0" distB="0" distL="0" distR="0">
@@ -9467,7 +9662,7 @@
                     </pic:cNvPicPr>
                   </pic:nvPicPr>
                   <pic:blipFill>
-                    <a:blip r:embed="rId20" cstate="print"/>
+                    <a:blip r:embed="rId21" cstate="print"/>
                     <a:srcRect/>
                     <a:stretch>
                       <a:fillRect/>
@@ -9545,7 +9740,6 @@
       <w:r>
         <w:rPr>
           <w:noProof/>
-          <w:lang w:val="en-US" w:eastAsia="en-US"/>
         </w:rPr>
         <w:drawing>
           <wp:inline distT="0" distB="0" distL="0" distR="0">
@@ -9565,7 +9759,7 @@
                     </pic:cNvPicPr>
                   </pic:nvPicPr>
                   <pic:blipFill>
-                    <a:blip r:embed="rId21" cstate="print"/>
+                    <a:blip r:embed="rId22" cstate="print"/>
                     <a:srcRect/>
                     <a:stretch>
                       <a:fillRect/>
@@ -9604,7 +9798,6 @@
       </w:pPr>
       <w:proofErr w:type="spellStart"/>
       <w:r>
-        <w:lastRenderedPageBreak/>
         <w:t>Figure</w:t>
       </w:r>
       <w:proofErr w:type="spellEnd"/>
@@ -9660,7 +9853,15 @@
         <w:t xml:space="preserve">Detailní informace </w:t>
       </w:r>
       <w:r>
-        <w:t>o stavu a obsahu databáze, nad kterou služby běží je možné získat pomocí odkazu v dolní části úvodní stránky portálu.</w:t>
+        <w:t xml:space="preserve">o stavu a obsahu databáze, nad kterou služby </w:t>
+      </w:r>
+      <w:proofErr w:type="gramStart"/>
+      <w:r>
+        <w:t>běží je</w:t>
+      </w:r>
+      <w:proofErr w:type="gramEnd"/>
+      <w:r>
+        <w:t xml:space="preserve"> možné získat pomocí odkazu v dolní části úvodní stránky portálu.</w:t>
       </w:r>
       <w:r>
         <w:t xml:space="preserve"> Informace jsou uloženy na serveru v adresáři se staženými daty RÚIAN.</w:t>
@@ -9673,7 +9874,6 @@
       <w:r>
         <w:rPr>
           <w:noProof/>
-          <w:lang w:val="en-US" w:eastAsia="en-US"/>
         </w:rPr>
         <w:drawing>
           <wp:inline distT="0" distB="0" distL="0" distR="0">
@@ -9693,7 +9893,7 @@
                     </pic:cNvPicPr>
                   </pic:nvPicPr>
                   <pic:blipFill>
-                    <a:blip r:embed="rId22" cstate="print"/>
+                    <a:blip r:embed="rId23" cstate="print"/>
                     <a:srcRect/>
                     <a:stretch>
                       <a:fillRect/>
@@ -9762,13 +9962,11 @@
         <w:jc w:val="center"/>
       </w:pPr>
       <w:r>
-        <w:lastRenderedPageBreak/>
         <w:t xml:space="preserve"> </w:t>
       </w:r>
       <w:r>
         <w:rPr>
           <w:noProof/>
-          <w:lang w:val="en-US" w:eastAsia="en-US"/>
         </w:rPr>
         <w:drawing>
           <wp:inline distT="0" distB="0" distL="0" distR="0">
@@ -9783,99 +9981,6 @@
                 <pic:pic xmlns:pic="http://schemas.openxmlformats.org/drawingml/2006/picture">
                   <pic:nvPicPr>
                     <pic:cNvPr id="0" name="Picture 30"/>
-                    <pic:cNvPicPr>
-                      <a:picLocks noChangeAspect="1" noChangeArrowheads="1"/>
-                    </pic:cNvPicPr>
-                  </pic:nvPicPr>
-                  <pic:blipFill>
-                    <a:blip r:embed="rId23" cstate="print"/>
-                    <a:srcRect/>
-                    <a:stretch>
-                      <a:fillRect/>
-                    </a:stretch>
-                  </pic:blipFill>
-                  <pic:spPr bwMode="auto">
-                    <a:xfrm>
-                      <a:off x="0" y="0"/>
-                      <a:ext cx="5433060" cy="3116580"/>
-                    </a:xfrm>
-                    <a:prstGeom prst="rect">
-                      <a:avLst/>
-                    </a:prstGeom>
-                    <a:noFill/>
-                    <a:ln w="9525">
-                      <a:noFill/>
-                      <a:miter lim="800000"/>
-                      <a:headEnd/>
-                      <a:tailEnd/>
-                    </a:ln>
-                  </pic:spPr>
-                </pic:pic>
-              </a:graphicData>
-            </a:graphic>
-          </wp:inline>
-        </w:drawing>
-      </w:r>
-      <w:r>
-        <w:t xml:space="preserve"> </w:t>
-      </w:r>
-    </w:p>
-    <w:p>
-      <w:pPr>
-        <w:pStyle w:val="Titulek"/>
-      </w:pPr>
-      <w:proofErr w:type="spellStart"/>
-      <w:r>
-        <w:t>Figure</w:t>
-      </w:r>
-      <w:proofErr w:type="spellEnd"/>
-      <w:r>
-        <w:t xml:space="preserve"> </w:t>
-      </w:r>
-      <w:r>
-        <w:fldChar w:fldCharType="begin"/>
-      </w:r>
-      <w:r>
-        <w:instrText xml:space="preserve"> SEQ Figure \* ARABIC </w:instrText>
-      </w:r>
-      <w:r>
-        <w:fldChar w:fldCharType="separate"/>
-      </w:r>
-      <w:r>
-        <w:rPr>
-          <w:noProof/>
-        </w:rPr>
-        <w:t>11</w:t>
-      </w:r>
-      <w:r>
-        <w:fldChar w:fldCharType="end"/>
-      </w:r>
-      <w:r>
-        <w:t xml:space="preserve"> Stránka se stavem importů z databáze RÚIAN</w:t>
-      </w:r>
-    </w:p>
-    <w:p>
-      <w:pPr>
-        <w:jc w:val="center"/>
-      </w:pPr>
-      <w:r>
-        <w:rPr>
-          <w:noProof/>
-          <w:lang w:val="en-US" w:eastAsia="en-US"/>
-        </w:rPr>
-        <w:drawing>
-          <wp:inline distT="0" distB="0" distL="0" distR="0">
-            <wp:extent cx="5433060" cy="3116580"/>
-            <wp:effectExtent l="19050" t="0" r="0" b="0"/>
-            <wp:docPr id="14" name="obrázek 21"/>
-            <wp:cNvGraphicFramePr>
-              <a:graphicFrameLocks xmlns:a="http://schemas.openxmlformats.org/drawingml/2006/main" noChangeAspect="1"/>
-            </wp:cNvGraphicFramePr>
-            <a:graphic xmlns:a="http://schemas.openxmlformats.org/drawingml/2006/main">
-              <a:graphicData uri="http://schemas.openxmlformats.org/drawingml/2006/picture">
-                <pic:pic xmlns:pic="http://schemas.openxmlformats.org/drawingml/2006/picture">
-                  <pic:nvPicPr>
-                    <pic:cNvPr id="0" name="Picture 21"/>
                     <pic:cNvPicPr>
                       <a:picLocks noChangeAspect="1" noChangeArrowheads="1"/>
                     </pic:cNvPicPr>
@@ -9909,6 +10014,98 @@
           </wp:inline>
         </w:drawing>
       </w:r>
+      <w:r>
+        <w:t xml:space="preserve"> </w:t>
+      </w:r>
+    </w:p>
+    <w:p>
+      <w:pPr>
+        <w:pStyle w:val="Titulek"/>
+      </w:pPr>
+      <w:proofErr w:type="spellStart"/>
+      <w:r>
+        <w:t>Figure</w:t>
+      </w:r>
+      <w:proofErr w:type="spellEnd"/>
+      <w:r>
+        <w:t xml:space="preserve"> </w:t>
+      </w:r>
+      <w:r>
+        <w:fldChar w:fldCharType="begin"/>
+      </w:r>
+      <w:r>
+        <w:instrText xml:space="preserve"> SEQ Figure \* ARABIC </w:instrText>
+      </w:r>
+      <w:r>
+        <w:fldChar w:fldCharType="separate"/>
+      </w:r>
+      <w:r>
+        <w:rPr>
+          <w:noProof/>
+        </w:rPr>
+        <w:t>11</w:t>
+      </w:r>
+      <w:r>
+        <w:fldChar w:fldCharType="end"/>
+      </w:r>
+      <w:r>
+        <w:t xml:space="preserve"> Stránka se stavem importů z databáze RÚIAN</w:t>
+      </w:r>
+    </w:p>
+    <w:p>
+      <w:pPr>
+        <w:jc w:val="center"/>
+      </w:pPr>
+      <w:r>
+        <w:rPr>
+          <w:noProof/>
+        </w:rPr>
+        <w:drawing>
+          <wp:inline distT="0" distB="0" distL="0" distR="0">
+            <wp:extent cx="5433060" cy="3116580"/>
+            <wp:effectExtent l="19050" t="0" r="0" b="0"/>
+            <wp:docPr id="14" name="obrázek 21"/>
+            <wp:cNvGraphicFramePr>
+              <a:graphicFrameLocks xmlns:a="http://schemas.openxmlformats.org/drawingml/2006/main" noChangeAspect="1"/>
+            </wp:cNvGraphicFramePr>
+            <a:graphic xmlns:a="http://schemas.openxmlformats.org/drawingml/2006/main">
+              <a:graphicData uri="http://schemas.openxmlformats.org/drawingml/2006/picture">
+                <pic:pic xmlns:pic="http://schemas.openxmlformats.org/drawingml/2006/picture">
+                  <pic:nvPicPr>
+                    <pic:cNvPr id="0" name="Picture 21"/>
+                    <pic:cNvPicPr>
+                      <a:picLocks noChangeAspect="1" noChangeArrowheads="1"/>
+                    </pic:cNvPicPr>
+                  </pic:nvPicPr>
+                  <pic:blipFill>
+                    <a:blip r:embed="rId25" cstate="print"/>
+                    <a:srcRect/>
+                    <a:stretch>
+                      <a:fillRect/>
+                    </a:stretch>
+                  </pic:blipFill>
+                  <pic:spPr bwMode="auto">
+                    <a:xfrm>
+                      <a:off x="0" y="0"/>
+                      <a:ext cx="5433060" cy="3116580"/>
+                    </a:xfrm>
+                    <a:prstGeom prst="rect">
+                      <a:avLst/>
+                    </a:prstGeom>
+                    <a:noFill/>
+                    <a:ln w="9525">
+                      <a:noFill/>
+                      <a:miter lim="800000"/>
+                      <a:headEnd/>
+                      <a:tailEnd/>
+                    </a:ln>
+                  </pic:spPr>
+                </pic:pic>
+              </a:graphicData>
+            </a:graphic>
+          </wp:inline>
+        </w:drawing>
+      </w:r>
     </w:p>
     <w:p>
       <w:pPr>
@@ -9971,6 +10168,7 @@
         </w:rPr>
       </w:pPr>
       <w:proofErr w:type="spellStart"/>
+      <w:proofErr w:type="gramStart"/>
       <w:r>
         <w:rPr>
           <w:lang w:val="en-US"/>
@@ -9982,7 +10180,14 @@
         <w:rPr>
           <w:lang w:val="en-US"/>
         </w:rPr>
-        <w:t xml:space="preserve">. Na </w:t>
+        <w:t>.</w:t>
+      </w:r>
+      <w:proofErr w:type="gramEnd"/>
+      <w:r>
+        <w:rPr>
+          <w:lang w:val="en-US"/>
+        </w:rPr>
+        <w:t xml:space="preserve"> Na </w:t>
       </w:r>
       <w:proofErr w:type="spellStart"/>
       <w:r>
@@ -10448,7 +10653,6 @@
         <w:rPr>
           <w:lang w:val="en-US"/>
         </w:rPr>
-        <w:lastRenderedPageBreak/>
         <w:t xml:space="preserve">RÚIAN </w:t>
       </w:r>
       <w:r>
@@ -10477,7 +10681,7 @@
       <w:r>
         <w:t xml:space="preserve"> je implementace webových služeb nad replikou databáze  RÚIAN zaměřující se na využití adres v databázi. Webové služby jsou standardizovány v rozhraní REST a SOAP v souladu s </w:t>
       </w:r>
-      <w:hyperlink r:id="rId25" w:history="1">
+      <w:hyperlink r:id="rId26" w:history="1">
         <w:r>
           <w:rPr>
             <w:rStyle w:val="Hypertextovodkaz"/>
@@ -10503,7 +10707,6 @@
       <w:r>
         <w:rPr>
           <w:noProof/>
-          <w:lang w:val="en-US" w:eastAsia="en-US"/>
         </w:rPr>
         <w:drawing>
           <wp:inline distT="0" distB="0" distL="0" distR="0">
@@ -10523,7 +10726,7 @@
                     </pic:cNvPicPr>
                   </pic:nvPicPr>
                   <pic:blipFill>
-                    <a:blip r:embed="rId26" cstate="print"/>
+                    <a:blip r:embed="rId27" cstate="print"/>
                     <a:srcRect/>
                     <a:stretch>
                       <a:fillRect/>
@@ -10564,14 +10767,24 @@
       <w:r>
         <w:t xml:space="preserve"> </w:t>
       </w:r>
-      <w:fldSimple w:instr=" SEQ Figure \* ARABIC ">
-        <w:r>
-          <w:rPr>
-            <w:noProof/>
-          </w:rPr>
-          <w:t>13</w:t>
-        </w:r>
-      </w:fldSimple>
+      <w:r>
+        <w:fldChar w:fldCharType="begin"/>
+      </w:r>
+      <w:r>
+        <w:instrText xml:space="preserve"> SEQ Figure \* ARABIC </w:instrText>
+      </w:r>
+      <w:r>
+        <w:fldChar w:fldCharType="separate"/>
+      </w:r>
+      <w:r>
+        <w:rPr>
+          <w:noProof/>
+        </w:rPr>
+        <w:t>13</w:t>
+      </w:r>
+      <w:r>
+        <w:fldChar w:fldCharType="end"/>
+      </w:r>
       <w:r>
         <w:t xml:space="preserve"> Využití adres RÚIAN pomocí služeb</w:t>
       </w:r>
@@ -10738,8 +10951,13 @@
         <w:t xml:space="preserve"> HTTP</w:t>
       </w:r>
       <w:r>
-        <w:t xml:space="preserve"> 2.2.22</w:t>
-      </w:r>
+        <w:t xml:space="preserve"> </w:t>
+      </w:r>
+      <w:proofErr w:type="gramStart"/>
+      <w:r>
+        <w:t>2.2.22</w:t>
+      </w:r>
+      <w:proofErr w:type="gramEnd"/>
       <w:r>
         <w:rPr>
           <w:rStyle w:val="Znakapoznpodarou"/>
@@ -10841,7 +11059,6 @@
       </w:pPr>
       <w:bookmarkStart w:id="47" w:name="_Ref403365866"/>
       <w:r>
-        <w:lastRenderedPageBreak/>
         <w:t xml:space="preserve">Konfigurace na </w:t>
       </w:r>
       <w:r>
@@ -11216,7 +11433,15 @@
             </w:r>
             <w:proofErr w:type="spellEnd"/>
             <w:r>
-              <w:t xml:space="preserve"> udržována  kopie databáze RÚIAN</w:t>
+              <w:t xml:space="preserve"> </w:t>
+            </w:r>
+            <w:proofErr w:type="gramStart"/>
+            <w:r>
+              <w:t>udržována  kopie</w:t>
+            </w:r>
+            <w:proofErr w:type="gramEnd"/>
+            <w:r>
+              <w:t xml:space="preserve"> databáze RÚIAN</w:t>
             </w:r>
           </w:p>
         </w:tc>
@@ -11642,7 +11867,6 @@
       </w:pPr>
       <w:bookmarkStart w:id="50" w:name="_Toc405546564"/>
       <w:r>
-        <w:lastRenderedPageBreak/>
         <w:t>Použité zkratky</w:t>
       </w:r>
       <w:bookmarkEnd w:id="50"/>
@@ -11671,7 +11895,7 @@
             <w:tcW w:w="1908" w:type="dxa"/>
           </w:tcPr>
           <w:p>
-            <w:hyperlink r:id="rId27" w:history="1">
+            <w:hyperlink r:id="rId28" w:history="1">
               <w:r>
                 <w:rPr>
                   <w:rStyle w:val="Hypertextovodkaz"/>
@@ -11698,7 +11922,7 @@
             <w:tcW w:w="1908" w:type="dxa"/>
           </w:tcPr>
           <w:p>
-            <w:hyperlink r:id="rId28" w:history="1">
+            <w:hyperlink r:id="rId29" w:history="1">
               <w:r>
                 <w:rPr>
                   <w:rStyle w:val="Hypertextovodkaz"/>
@@ -11725,7 +11949,7 @@
             <w:tcW w:w="1908" w:type="dxa"/>
           </w:tcPr>
           <w:p>
-            <w:hyperlink r:id="rId29" w:history="1">
+            <w:hyperlink r:id="rId30" w:history="1">
               <w:proofErr w:type="spellStart"/>
               <w:r>
                 <w:rPr>
@@ -11764,7 +11988,7 @@
             <w:tcW w:w="1908" w:type="dxa"/>
           </w:tcPr>
           <w:p>
-            <w:hyperlink r:id="rId30" w:history="1">
+            <w:hyperlink r:id="rId31" w:history="1">
               <w:r>
                 <w:rPr>
                   <w:rStyle w:val="Hypertextovodkaz"/>
@@ -11804,7 +12028,7 @@
             <w:tcW w:w="1908" w:type="dxa"/>
           </w:tcPr>
           <w:p>
-            <w:hyperlink r:id="rId31" w:history="1">
+            <w:hyperlink r:id="rId32" w:history="1">
               <w:r>
                 <w:rPr>
                   <w:rStyle w:val="Hypertextovodkaz"/>
@@ -11869,7 +12093,6 @@
       </w:pPr>
       <w:bookmarkStart w:id="51" w:name="_Toc405546565"/>
       <w:r>
-        <w:lastRenderedPageBreak/>
         <w:t xml:space="preserve">Příloha </w:t>
       </w:r>
       <w:r>
@@ -12018,7 +12241,6 @@
       <w:r>
         <w:rPr>
           <w:noProof/>
-          <w:lang w:val="en-US" w:eastAsia="en-US"/>
         </w:rPr>
         <w:drawing>
           <wp:inline distT="0" distB="0" distL="0" distR="0">
@@ -12038,7 +12260,7 @@
                     </pic:cNvPicPr>
                   </pic:nvPicPr>
                   <pic:blipFill>
-                    <a:blip r:embed="rId32" cstate="print"/>
+                    <a:blip r:embed="rId33" cstate="print"/>
                     <a:srcRect/>
                     <a:stretch>
                       <a:fillRect/>
@@ -12084,6 +12306,7 @@
         <w:t>New </w:t>
       </w:r>
       <w:proofErr w:type="spellStart"/>
+      <w:proofErr w:type="gramStart"/>
       <w:r>
         <w:rPr>
           <w:b/>
@@ -12102,6 +12325,7 @@
       <w:r>
         <w:t>.</w:t>
       </w:r>
+      <w:proofErr w:type="gramEnd"/>
     </w:p>
     <w:p>
       <w:pPr>
@@ -12110,7 +12334,6 @@
       <w:r>
         <w:rPr>
           <w:noProof/>
-          <w:lang w:val="en-US" w:eastAsia="en-US"/>
         </w:rPr>
         <w:drawing>
           <wp:inline distT="0" distB="0" distL="0" distR="0">
@@ -12130,7 +12353,7 @@
                     </pic:cNvPicPr>
                   </pic:nvPicPr>
                   <pic:blipFill>
-                    <a:blip r:embed="rId33" cstate="print"/>
+                    <a:blip r:embed="rId34" cstate="print"/>
                     <a:srcRect/>
                     <a:stretch>
                       <a:fillRect/>
@@ -12167,7 +12390,6 @@
         </w:rPr>
       </w:pPr>
       <w:r>
-        <w:lastRenderedPageBreak/>
         <w:t xml:space="preserve">3. Vložíme jméno databáze a potvrdíme pomocí tlačítka </w:t>
       </w:r>
       <w:r>
@@ -12188,7 +12410,6 @@
       <w:r>
         <w:rPr>
           <w:noProof/>
-          <w:lang w:val="en-US" w:eastAsia="en-US"/>
         </w:rPr>
         <w:drawing>
           <wp:inline distT="0" distB="0" distL="0" distR="0">
@@ -12208,7 +12429,7 @@
                     </pic:cNvPicPr>
                   </pic:nvPicPr>
                   <pic:blipFill>
-                    <a:blip r:embed="rId34" cstate="print"/>
+                    <a:blip r:embed="rId35" cstate="print"/>
                     <a:srcRect/>
                     <a:stretch>
                       <a:fillRect/>
@@ -12291,7 +12512,6 @@
       <w:r>
         <w:rPr>
           <w:noProof/>
-          <w:lang w:val="en-US" w:eastAsia="en-US"/>
         </w:rPr>
         <w:drawing>
           <wp:inline distT="0" distB="0" distL="0" distR="0">
@@ -12311,7 +12531,7 @@
                     </pic:cNvPicPr>
                   </pic:nvPicPr>
                   <pic:blipFill>
-                    <a:blip r:embed="rId35" cstate="print"/>
+                    <a:blip r:embed="rId36" cstate="print"/>
                     <a:srcRect/>
                     <a:stretch>
                       <a:fillRect/>
@@ -12345,7 +12565,6 @@
         <w:keepNext/>
       </w:pPr>
       <w:r>
-        <w:lastRenderedPageBreak/>
         <w:t xml:space="preserve">5. Zvolíme rozšíření </w:t>
       </w:r>
       <w:proofErr w:type="spellStart"/>
@@ -12377,7 +12596,6 @@
       <w:r>
         <w:rPr>
           <w:noProof/>
-          <w:lang w:val="en-US" w:eastAsia="en-US"/>
         </w:rPr>
         <w:drawing>
           <wp:inline distT="0" distB="0" distL="0" distR="0">
@@ -12397,7 +12615,7 @@
                     </pic:cNvPicPr>
                   </pic:nvPicPr>
                   <pic:blipFill>
-                    <a:blip r:embed="rId36" cstate="print"/>
+                    <a:blip r:embed="rId37" cstate="print"/>
                     <a:srcRect/>
                     <a:stretch>
                       <a:fillRect/>
@@ -12438,7 +12656,6 @@
       <w:r>
         <w:rPr>
           <w:noProof/>
-          <w:lang w:val="en-US" w:eastAsia="en-US"/>
         </w:rPr>
         <w:drawing>
           <wp:inline distT="0" distB="0" distL="0" distR="0">
@@ -12458,7 +12675,7 @@
                     </pic:cNvPicPr>
                   </pic:nvPicPr>
                   <pic:blipFill>
-                    <a:blip r:embed="rId37" cstate="print"/>
+                    <a:blip r:embed="rId38" cstate="print"/>
                     <a:srcRect/>
                     <a:stretch>
                       <a:fillRect/>
@@ -12490,7 +12707,7 @@
     <w:p>
       <w:pPr>
         <w:sectPr>
-          <w:footerReference w:type="default" r:id="rId38"/>
+          <w:footerReference w:type="default" r:id="rId39"/>
           <w:pgSz w:w="11906" w:h="16838"/>
           <w:pgMar w:top="1417" w:right="1417" w:bottom="1417" w:left="1417" w:header="1559" w:footer="708" w:gutter="0"/>
           <w:pgNumType w:fmt="upperLetter" w:start="1"/>
@@ -12505,7 +12722,6 @@
       </w:pPr>
       <w:bookmarkStart w:id="52" w:name="_Toc405546566"/>
       <w:r>
-        <w:lastRenderedPageBreak/>
         <w:t xml:space="preserve">Příloha B: Automatické stahování </w:t>
       </w:r>
       <w:r>
@@ -12629,7 +12845,6 @@
       <w:r>
         <w:rPr>
           <w:noProof/>
-          <w:lang w:val="en-US" w:eastAsia="en-US"/>
         </w:rPr>
         <w:drawing>
           <wp:inline distT="0" distB="0" distL="0" distR="0">
@@ -12649,7 +12864,7 @@
                     </pic:cNvPicPr>
                   </pic:nvPicPr>
                   <pic:blipFill>
-                    <a:blip r:embed="rId39" cstate="print"/>
+                    <a:blip r:embed="rId40" cstate="print"/>
                     <a:srcRect/>
                     <a:stretch>
                       <a:fillRect/>
@@ -12686,7 +12901,6 @@
       <w:bookmarkStart w:id="55" w:name="_Toc400881910"/>
       <w:bookmarkStart w:id="56" w:name="_Toc405546568"/>
       <w:r>
-        <w:lastRenderedPageBreak/>
         <w:t>Operační systém Uni</w:t>
       </w:r>
       <w:r>
@@ -12840,7 +13054,6 @@
       <w:r>
         <w:rPr>
           <w:noProof/>
-          <w:lang w:val="en-US" w:eastAsia="en-US"/>
         </w:rPr>
         <w:drawing>
           <wp:inline distT="0" distB="0" distL="0" distR="0">
@@ -12856,7 +13069,7 @@
                     <pic:cNvPicPr/>
                   </pic:nvPicPr>
                   <pic:blipFill>
-                    <a:blip r:embed="rId40" cstate="print"/>
+                    <a:blip r:embed="rId41" cstate="print"/>
                     <a:stretch>
                       <a:fillRect/>
                     </a:stretch>
@@ -12894,7 +13107,6 @@
       </w:pPr>
       <w:bookmarkStart w:id="57" w:name="_Toc405546569"/>
       <w:r>
-        <w:lastRenderedPageBreak/>
         <w:t xml:space="preserve">Příloha C: </w:t>
       </w:r>
       <w:r>
@@ -12915,13 +13127,18 @@
         <w:t>Tato kapitola popisuje rychlý</w:t>
       </w:r>
       <w:r>
-        <w:rPr>
-          <w:rStyle w:val="Znakapoznpodarou"/>
-        </w:rPr>
-        <w:footnoteReference w:id="11"/>
-      </w:r>
-      <w:r>
-        <w:t xml:space="preserve"> </w:t>
+        <w:t xml:space="preserve"> (</w:t>
+      </w:r>
+      <w:proofErr w:type="spellStart"/>
+      <w:r>
+        <w:t>quick</w:t>
+      </w:r>
+      <w:proofErr w:type="spellEnd"/>
+      <w:r>
+        <w:rPr>
+          <w:lang w:val="en-US"/>
+        </w:rPr>
+        <w:t>&amp;dirty)</w:t>
       </w:r>
       <w:r>
         <w:t xml:space="preserve"> způsob zprovoznění na operačním systému Windows</w:t>
@@ -13103,7 +13320,6 @@
       <w:r>
         <w:rPr>
           <w:noProof/>
-          <w:lang w:val="en-US" w:eastAsia="en-US"/>
         </w:rPr>
         <w:drawing>
           <wp:inline distT="0" distB="0" distL="0" distR="0">
@@ -13123,7 +13339,7 @@
                     </pic:cNvPicPr>
                   </pic:nvPicPr>
                   <pic:blipFill>
-                    <a:blip r:embed="rId41" cstate="print"/>
+                    <a:blip r:embed="rId42" cstate="print"/>
                     <a:srcRect/>
                     <a:stretch>
                       <a:fillRect/>
@@ -13357,7 +13573,6 @@
         </w:rPr>
       </w:pPr>
       <w:r>
-        <w:lastRenderedPageBreak/>
         <w:t>Spustíme správce serveru &lt;</w:t>
       </w:r>
       <w:proofErr w:type="spellStart"/>
@@ -13468,7 +13683,6 @@
       <w:r>
         <w:rPr>
           <w:noProof/>
-          <w:lang w:val="en-US" w:eastAsia="en-US"/>
         </w:rPr>
         <w:drawing>
           <wp:inline distT="0" distB="0" distL="0" distR="0">
@@ -13488,7 +13702,7 @@
                     </pic:cNvPicPr>
                   </pic:nvPicPr>
                   <pic:blipFill>
-                    <a:blip r:embed="rId42" cstate="print"/>
+                    <a:blip r:embed="rId43" cstate="print"/>
                     <a:srcRect/>
                     <a:stretch>
                       <a:fillRect/>
@@ -13560,7 +13774,6 @@
       <w:r>
         <w:rPr>
           <w:noProof/>
-          <w:lang w:val="en-US" w:eastAsia="en-US"/>
         </w:rPr>
         <w:drawing>
           <wp:inline distT="0" distB="0" distL="0" distR="0">
@@ -13580,7 +13793,7 @@
                     </pic:cNvPicPr>
                   </pic:nvPicPr>
                   <pic:blipFill>
-                    <a:blip r:embed="rId32" cstate="print"/>
+                    <a:blip r:embed="rId33" cstate="print"/>
                     <a:srcRect/>
                     <a:stretch>
                       <a:fillRect/>
@@ -13614,7 +13827,6 @@
       <w:r>
         <w:rPr>
           <w:noProof/>
-          <w:lang w:val="en-US" w:eastAsia="en-US"/>
         </w:rPr>
         <w:drawing>
           <wp:inline distT="0" distB="0" distL="0" distR="0">
@@ -13630,7 +13842,7 @@
                     <pic:cNvPicPr/>
                   </pic:nvPicPr>
                   <pic:blipFill>
-                    <a:blip r:embed="rId43" cstate="print"/>
+                    <a:blip r:embed="rId44" cstate="print"/>
                     <a:stretch>
                       <a:fillRect/>
                     </a:stretch>
@@ -13657,7 +13869,6 @@
       </w:pPr>
       <w:bookmarkStart w:id="59" w:name="_Toc405546571"/>
       <w:r>
-        <w:lastRenderedPageBreak/>
         <w:t xml:space="preserve">2. </w:t>
       </w:r>
       <w:r>
@@ -13684,44 +13895,44 @@
         <w:rPr>
           <w:rStyle w:val="Znakapoznpodarou"/>
         </w:rPr>
+        <w:footnoteReference w:id="11"/>
+      </w:r>
+      <w:r>
+        <w:t xml:space="preserve"> </w:t>
+      </w:r>
+      <w:r>
+        <w:t xml:space="preserve">(dále jen </w:t>
+      </w:r>
+      <w:proofErr w:type="spellStart"/>
+      <w:r>
+        <w:t>TargetDir</w:t>
+      </w:r>
+      <w:proofErr w:type="spellEnd"/>
+      <w:r>
+        <w:t>) knihovnu RÚIAN </w:t>
+      </w:r>
+      <w:proofErr w:type="spellStart"/>
+      <w:r>
+        <w:t>Toolbox</w:t>
+      </w:r>
+      <w:proofErr w:type="spellEnd"/>
+      <w:r>
+        <w:t xml:space="preserve"> z archivu</w:t>
+      </w:r>
+      <w:r>
+        <w:rPr>
+          <w:rStyle w:val="Znakapoznpodarou"/>
+        </w:rPr>
         <w:footnoteReference w:id="12"/>
       </w:r>
       <w:r>
-        <w:t xml:space="preserve"> </w:t>
-      </w:r>
-      <w:r>
-        <w:t xml:space="preserve">(dále jen </w:t>
-      </w:r>
-      <w:proofErr w:type="spellStart"/>
-      <w:r>
-        <w:t>TargetDir</w:t>
-      </w:r>
-      <w:proofErr w:type="spellEnd"/>
-      <w:r>
-        <w:t>) knihovnu RÚIAN </w:t>
-      </w:r>
-      <w:proofErr w:type="spellStart"/>
-      <w:r>
-        <w:t>Toolbox</w:t>
-      </w:r>
-      <w:proofErr w:type="spellEnd"/>
-      <w:r>
-        <w:t xml:space="preserve"> z archivu</w:t>
+        <w:t>. Do tohoto adresáře rozbalíme knihovnu</w:t>
       </w:r>
       <w:r>
         <w:rPr>
           <w:rStyle w:val="Znakapoznpodarou"/>
         </w:rPr>
         <w:footnoteReference w:id="13"/>
-      </w:r>
-      <w:r>
-        <w:t>. Do tohoto adresáře rozbalíme knihovnu</w:t>
-      </w:r>
-      <w:r>
-        <w:rPr>
-          <w:rStyle w:val="Znakapoznpodarou"/>
-        </w:rPr>
-        <w:footnoteReference w:id="14"/>
       </w:r>
       <w:r>
         <w:t>.</w:t>
@@ -13735,7 +13946,6 @@
       <w:r>
         <w:rPr>
           <w:noProof/>
-          <w:lang w:val="en-US" w:eastAsia="en-US"/>
         </w:rPr>
         <w:drawing>
           <wp:inline distT="0" distB="0" distL="0" distR="0">
@@ -13755,7 +13965,7 @@
                     </pic:cNvPicPr>
                   </pic:nvPicPr>
                   <pic:blipFill>
-                    <a:blip r:embed="rId13" cstate="print"/>
+                    <a:blip r:embed="rId14" cstate="print"/>
                     <a:srcRect/>
                     <a:stretch>
                       <a:fillRect/>
@@ -13823,7 +14033,6 @@
       <w:r>
         <w:rPr>
           <w:noProof/>
-          <w:lang w:val="en-US" w:eastAsia="en-US"/>
         </w:rPr>
         <w:drawing>
           <wp:inline distT="0" distB="0" distL="0" distR="0">
@@ -13843,7 +14052,7 @@
                     </pic:cNvPicPr>
                   </pic:nvPicPr>
                   <pic:blipFill>
-                    <a:blip r:embed="rId44" cstate="print"/>
+                    <a:blip r:embed="rId45" cstate="print"/>
                     <a:srcRect/>
                     <a:stretch>
                       <a:fillRect/>
@@ -13878,7 +14087,6 @@
       </w:pPr>
       <w:bookmarkStart w:id="62" w:name="_Toc405546574"/>
       <w:r>
-        <w:lastRenderedPageBreak/>
         <w:t>5. Nastavení importu do databáze</w:t>
       </w:r>
       <w:bookmarkEnd w:id="62"/>
@@ -14109,6 +14317,22 @@
       <w:proofErr w:type="spellEnd"/>
       <w:r>
         <w:br/>
+      </w:r>
+      <w:proofErr w:type="spellStart"/>
+      <w:r>
+        <w:t>buildAutocompleteTables</w:t>
+      </w:r>
+      <w:proofErr w:type="spellEnd"/>
+      <w:r>
+        <w:t>=</w:t>
+      </w:r>
+      <w:proofErr w:type="spellStart"/>
+      <w:r>
+        <w:t>True</w:t>
+      </w:r>
+      <w:proofErr w:type="spellEnd"/>
+      <w:r>
+        <w:br/>
         <w:t>DATABASE_TYPE=</w:t>
       </w:r>
       <w:proofErr w:type="spellStart"/>
@@ -14190,6 +14414,9 @@
       </w:r>
       <w:r>
         <w:br/>
+      </w:r>
+      <w:proofErr w:type="gramStart"/>
+      <w:r>
         <w:t>os4GeoPath=..\..\OSGeo4W_</w:t>
       </w:r>
       <w:proofErr w:type="spellStart"/>
@@ -14198,7 +14425,11 @@
       </w:r>
       <w:proofErr w:type="spellEnd"/>
       <w:r>
-        <w:t>\OSGeo4W.bat</w:t>
+        <w:t>\OSGeo4W</w:t>
+      </w:r>
+      <w:proofErr w:type="gramEnd"/>
+      <w:r>
+        <w:t>.bat</w:t>
       </w:r>
     </w:p>
     <w:p>
@@ -14239,7 +14470,11 @@
       </w:r>
       <w:proofErr w:type="spellEnd"/>
       <w:r>
-        <w:t xml:space="preserve"> v souboru ..\</w:t>
+        <w:t xml:space="preserve"> v </w:t>
+      </w:r>
+      <w:proofErr w:type="gramStart"/>
+      <w:r>
+        <w:t>souboru ..\</w:t>
       </w:r>
       <w:proofErr w:type="spellStart"/>
       <w:r>
@@ -14259,7 +14494,11 @@
       </w:r>
       <w:proofErr w:type="spellStart"/>
       <w:r>
-        <w:t>httpd.conf</w:t>
+        <w:t>httpd</w:t>
+      </w:r>
+      <w:proofErr w:type="gramEnd"/>
+      <w:r>
+        <w:t>.conf</w:t>
       </w:r>
       <w:proofErr w:type="spellEnd"/>
       <w:r>
@@ -14765,7 +15004,6 @@
       <w:r>
         <w:rPr>
           <w:noProof/>
-          <w:lang w:val="en-US" w:eastAsia="en-US"/>
         </w:rPr>
         <w:drawing>
           <wp:inline distT="0" distB="0" distL="0" distR="0">
@@ -14785,7 +15023,7 @@
                     </pic:cNvPicPr>
                   </pic:nvPicPr>
                   <pic:blipFill>
-                    <a:blip r:embed="rId45" cstate="print"/>
+                    <a:blip r:embed="rId46" cstate="print"/>
                     <a:srcRect/>
                     <a:stretch>
                       <a:fillRect/>
@@ -14820,7 +15058,6 @@
       </w:pPr>
       <w:bookmarkStart w:id="65" w:name="_Toc405546577"/>
       <w:r>
-        <w:lastRenderedPageBreak/>
         <w:t>9</w:t>
       </w:r>
       <w:r>
@@ -15013,7 +15250,7 @@
         <w:sz w:val="18"/>
         <w:szCs w:val="18"/>
       </w:rPr>
-      <w:t>15</w:t>
+      <w:t>1</w:t>
     </w:r>
     <w:r>
       <w:rPr>
@@ -15068,7 +15305,7 @@
         <w:sz w:val="18"/>
         <w:szCs w:val="18"/>
       </w:rPr>
-      <w:t>31</w:t>
+      <w:t>3</w:t>
     </w:r>
     <w:r>
       <w:rPr>
@@ -15193,7 +15430,7 @@
         <w:sz w:val="18"/>
         <w:szCs w:val="18"/>
       </w:rPr>
-      <w:t>D</w:t>
+      <w:t>A</w:t>
     </w:r>
     <w:r>
       <w:rPr>
@@ -15281,7 +15518,15 @@
         <w:footnoteRef/>
       </w:r>
       <w:r>
-        <w:t xml:space="preserve"> V některých verzích Windows nefunguje parametr přesměrování zcela korektně a část  standardních výstupů může být operačním systémem zaznamenána do výpisu chyb</w:t>
+        <w:t xml:space="preserve"> V některých verzích Windows nefunguje parametr přesměrování zcela korektně a </w:t>
+      </w:r>
+      <w:proofErr w:type="gramStart"/>
+      <w:r>
+        <w:t>část  standardních</w:t>
+      </w:r>
+      <w:proofErr w:type="gramEnd"/>
+      <w:r>
+        <w:t xml:space="preserve"> výstupů může být operačním systémem zaznamenána do výpisu chyb</w:t>
       </w:r>
     </w:p>
   </w:footnote>
@@ -15434,9 +15679,6 @@
     <w:p>
       <w:pPr>
         <w:pStyle w:val="Textpoznpodarou"/>
-        <w:rPr>
-          <w:lang w:val="en-US"/>
-        </w:rPr>
       </w:pPr>
       <w:r>
         <w:rPr>
@@ -15445,13 +15687,19 @@
         <w:footnoteRef/>
       </w:r>
       <w:r>
-        <w:t xml:space="preserve"> Quick</w:t>
-      </w:r>
-      <w:r>
-        <w:rPr>
-          <w:lang w:val="en-US"/>
-        </w:rPr>
-        <w:t>&amp;Dirty</w:t>
+        <w:t xml:space="preserve"> </w:t>
+      </w:r>
+      <w:r>
+        <w:t>Jméno a</w:t>
+      </w:r>
+      <w:r>
+        <w:t>dresář</w:t>
+      </w:r>
+      <w:r>
+        <w:t>e</w:t>
+      </w:r>
+      <w:r>
+        <w:t xml:space="preserve"> nesmí obsahovat mezery a znaky s diakritikou</w:t>
       </w:r>
     </w:p>
   </w:footnote>
@@ -15469,46 +15717,18 @@
       <w:r>
         <w:t xml:space="preserve"> </w:t>
       </w:r>
-      <w:r>
-        <w:t>Jméno a</w:t>
-      </w:r>
-      <w:r>
-        <w:t>dresář</w:t>
-      </w:r>
-      <w:r>
-        <w:t>e</w:t>
-      </w:r>
-      <w:r>
-        <w:t xml:space="preserve"> nesmí obsahovat mezery a znaky s diakritikou</w:t>
-      </w:r>
+      <w:hyperlink r:id="rId3" w:history="1">
+        <w:r>
+          <w:rPr>
+            <w:rStyle w:val="Hypertextovodkaz"/>
+            <w:lang w:val="en-US"/>
+          </w:rPr>
+          <w:t>https://github.com/vugtk21/RUIANToolbox/archive/master.zip</w:t>
+        </w:r>
+      </w:hyperlink>
     </w:p>
   </w:footnote>
   <w:footnote w:id="13">
-    <w:p>
-      <w:pPr>
-        <w:pStyle w:val="Textpoznpodarou"/>
-      </w:pPr>
-      <w:r>
-        <w:rPr>
-          <w:rStyle w:val="Znakapoznpodarou"/>
-        </w:rPr>
-        <w:footnoteRef/>
-      </w:r>
-      <w:r>
-        <w:t xml:space="preserve"> </w:t>
-      </w:r>
-      <w:hyperlink r:id="rId3" w:history="1">
-        <w:r>
-          <w:rPr>
-            <w:rStyle w:val="Hypertextovodkaz"/>
-            <w:lang w:val="en-US"/>
-          </w:rPr>
-          <w:t>https://github.com/vugtk21/RUIANToolbox/archive/master.zip</w:t>
-        </w:r>
-      </w:hyperlink>
-    </w:p>
-  </w:footnote>
-  <w:footnote w:id="14">
     <w:p>
       <w:pPr>
         <w:pStyle w:val="Textpoznpodarou"/>
@@ -15548,7 +15768,6 @@
       <w:rPr>
         <w:noProof/>
         <w:szCs w:val="28"/>
-        <w:lang w:val="en-US" w:eastAsia="en-US"/>
       </w:rPr>
       <w:drawing>
         <wp:anchor distT="0" distB="0" distL="114300" distR="114300" simplePos="0" relativeHeight="251660288" behindDoc="1" locked="0" layoutInCell="1" allowOverlap="1">
@@ -15579,7 +15798,7 @@
                   <a:blip r:embed="rId1">
                     <a:extLst>
                       <a:ext uri="{28A0092B-C50C-407E-A947-70E740481C1C}">
-                        <a14:useLocalDpi xmlns="" xmlns:wpc="http://schemas.microsoft.com/office/word/2010/wordprocessingCanvas" xmlns:mc="http://schemas.openxmlformats.org/markup-compatibility/2006" xmlns:o="urn:schemas-microsoft-com:office:office" xmlns:v="urn:schemas-microsoft-com:vml" xmlns:wp14="http://schemas.microsoft.com/office/word/2010/wordprocessingDrawing" xmlns:w10="urn:schemas-microsoft-com:office:word" xmlns:w="http://schemas.openxmlformats.org/wordprocessingml/2006/main" xmlns:w14="http://schemas.microsoft.com/office/word/2010/wordml" xmlns:wpg="http://schemas.microsoft.com/office/word/2010/wordprocessingGroup" xmlns:wpi="http://schemas.microsoft.com/office/word/2010/wordprocessingInk" xmlns:wps="http://schemas.microsoft.com/office/word/2010/wordprocessingShape" xmlns:a14="http://schemas.microsoft.com/office/drawing/2010/main" val="0"/>
+                        <a14:useLocalDpi xmlns:a14="http://schemas.microsoft.com/office/drawing/2010/main" xmlns:wps="http://schemas.microsoft.com/office/word/2010/wordprocessingShape" xmlns:wpi="http://schemas.microsoft.com/office/word/2010/wordprocessingInk" xmlns:wpg="http://schemas.microsoft.com/office/word/2010/wordprocessingGroup" xmlns:w14="http://schemas.microsoft.com/office/word/2010/wordml" xmlns:w="http://schemas.openxmlformats.org/wordprocessingml/2006/main" xmlns:w10="urn:schemas-microsoft-com:office:word" xmlns:wp14="http://schemas.microsoft.com/office/word/2010/wordprocessingDrawing" xmlns:v="urn:schemas-microsoft-com:vml" xmlns:o="urn:schemas-microsoft-com:office:office" xmlns:mc="http://schemas.openxmlformats.org/markup-compatibility/2006" xmlns:wpc="http://schemas.microsoft.com/office/word/2010/wordprocessingCanvas" xmlns="" val="0"/>
                       </a:ext>
                     </a:extLst>
                   </a:blip>
@@ -15611,7 +15830,6 @@
       <w:rPr>
         <w:noProof/>
         <w:szCs w:val="28"/>
-        <w:lang w:val="en-US" w:eastAsia="en-US"/>
       </w:rPr>
       <w:drawing>
         <wp:anchor distT="0" distB="0" distL="114300" distR="114300" simplePos="0" relativeHeight="251658240" behindDoc="1" locked="0" layoutInCell="1" allowOverlap="1">
@@ -15642,7 +15860,7 @@
                   <a:blip r:embed="rId1">
                     <a:extLst>
                       <a:ext uri="{28A0092B-C50C-407E-A947-70E740481C1C}">
-                        <a14:useLocalDpi xmlns="" xmlns:wpc="http://schemas.microsoft.com/office/word/2010/wordprocessingCanvas" xmlns:mc="http://schemas.openxmlformats.org/markup-compatibility/2006" xmlns:o="urn:schemas-microsoft-com:office:office" xmlns:v="urn:schemas-microsoft-com:vml" xmlns:wp14="http://schemas.microsoft.com/office/word/2010/wordprocessingDrawing" xmlns:w10="urn:schemas-microsoft-com:office:word" xmlns:w="http://schemas.openxmlformats.org/wordprocessingml/2006/main" xmlns:w14="http://schemas.microsoft.com/office/word/2010/wordml" xmlns:wpg="http://schemas.microsoft.com/office/word/2010/wordprocessingGroup" xmlns:wpi="http://schemas.microsoft.com/office/word/2010/wordprocessingInk" xmlns:wps="http://schemas.microsoft.com/office/word/2010/wordprocessingShape" xmlns:a14="http://schemas.microsoft.com/office/drawing/2010/main" val="0"/>
+                        <a14:useLocalDpi xmlns:a14="http://schemas.microsoft.com/office/drawing/2010/main" xmlns:wps="http://schemas.microsoft.com/office/word/2010/wordprocessingShape" xmlns:wpi="http://schemas.microsoft.com/office/word/2010/wordprocessingInk" xmlns:wpg="http://schemas.microsoft.com/office/word/2010/wordprocessingGroup" xmlns:w14="http://schemas.microsoft.com/office/word/2010/wordml" xmlns:w="http://schemas.openxmlformats.org/wordprocessingml/2006/main" xmlns:w10="urn:schemas-microsoft-com:office:word" xmlns:wp14="http://schemas.microsoft.com/office/word/2010/wordprocessingDrawing" xmlns:v="urn:schemas-microsoft-com:vml" xmlns:o="urn:schemas-microsoft-com:office:office" xmlns:mc="http://schemas.openxmlformats.org/markup-compatibility/2006" xmlns:wpc="http://schemas.microsoft.com/office/word/2010/wordprocessingCanvas" xmlns="" val="0"/>
                       </a:ext>
                     </a:extLst>
                   </a:blip>
@@ -19972,10 +20190,12 @@
     <w:lsdException w:name="header" w:uiPriority="99"/>
     <w:lsdException w:name="caption" w:uiPriority="35" w:qFormat="1"/>
     <w:lsdException w:name="Title" w:qFormat="1"/>
+    <w:lsdException w:name="Default Paragraph Font" w:uiPriority="1"/>
     <w:lsdException w:name="Subtitle" w:qFormat="1"/>
     <w:lsdException w:name="Hyperlink" w:uiPriority="99"/>
     <w:lsdException w:name="Strong" w:qFormat="1"/>
     <w:lsdException w:name="Emphasis" w:qFormat="1"/>
+    <w:lsdException w:name="No List" w:uiPriority="99"/>
     <w:lsdException w:name="Table Grid" w:uiPriority="59"/>
     <w:lsdException w:name="Placeholder Text" w:semiHidden="1" w:uiPriority="99"/>
     <w:lsdException w:name="No Spacing" w:uiPriority="1" w:qFormat="1"/>
@@ -20607,6 +20827,18 @@
       <w:lang w:eastAsia="en-US"/>
     </w:rPr>
   </w:style>
+  <w:style w:type="paragraph" w:styleId="Revize">
+    <w:name w:val="Revision"/>
+    <w:hidden/>
+    <w:uiPriority w:val="99"/>
+    <w:semiHidden/>
+    <w:rsid w:val="005A1C8C"/>
+    <w:rPr>
+      <w:rFonts w:ascii="Verdana" w:hAnsi="Verdana"/>
+      <w:color w:val="575757"/>
+      <w:szCs w:val="24"/>
+    </w:rPr>
+  </w:style>
 </w:styles>
 </file>
 
@@ -20691,10 +20923,10 @@
 <w:fonts xmlns:r="http://schemas.openxmlformats.org/officeDocument/2006/relationships" xmlns:w="http://schemas.openxmlformats.org/wordprocessingml/2006/main">
   <w:font w:name="Times New Roman">
     <w:panose1 w:val="02020603050405020304"/>
-    <w:charset w:val="00"/>
+    <w:charset w:val="EE"/>
     <w:family w:val="roman"/>
     <w:pitch w:val="variable"/>
-    <w:sig w:usb0="E0002EFF" w:usb1="C0007843" w:usb2="00000009" w:usb3="00000000" w:csb0="000001FF" w:csb1="00000000"/>
+    <w:sig w:usb0="E0002AFF" w:usb1="C0007841" w:usb2="00000009" w:usb3="00000000" w:csb0="000001FF" w:csb1="00000000"/>
   </w:font>
   <w:font w:name="Symbol">
     <w:panose1 w:val="05050102010706020507"/>
@@ -20705,7 +20937,7 @@
   </w:font>
   <w:font w:name="Courier New">
     <w:panose1 w:val="02070309020205020404"/>
-    <w:charset w:val="00"/>
+    <w:charset w:val="EE"/>
     <w:family w:val="modern"/>
     <w:pitch w:val="fixed"/>
     <w:sig w:usb0="E0002AFF" w:usb1="C0007843" w:usb2="00000009" w:usb3="00000000" w:csb0="000001FF" w:csb1="00000000"/>
@@ -20719,36 +20951,35 @@
   </w:font>
   <w:font w:name="Arial">
     <w:panose1 w:val="020B0604020202020204"/>
-    <w:charset w:val="00"/>
+    <w:charset w:val="EE"/>
     <w:family w:val="swiss"/>
     <w:pitch w:val="variable"/>
     <w:sig w:usb0="E0002AFF" w:usb1="C0007843" w:usb2="00000009" w:usb3="00000000" w:csb0="000001FF" w:csb1="00000000"/>
   </w:font>
   <w:font w:name="Verdana">
     <w:panose1 w:val="020B0604030504040204"/>
-    <w:charset w:val="00"/>
+    <w:charset w:val="EE"/>
     <w:family w:val="swiss"/>
     <w:pitch w:val="variable"/>
     <w:sig w:usb0="A10006FF" w:usb1="4000205B" w:usb2="00000010" w:usb3="00000000" w:csb0="0000019F" w:csb1="00000000"/>
   </w:font>
   <w:font w:name="Tahoma">
     <w:panose1 w:val="020B0604030504040204"/>
-    <w:charset w:val="00"/>
+    <w:charset w:val="EE"/>
     <w:family w:val="swiss"/>
-    <w:notTrueType/>
     <w:pitch w:val="variable"/>
-    <w:sig w:usb0="00000003" w:usb1="00000000" w:usb2="00000000" w:usb3="00000000" w:csb0="00000001" w:csb1="00000000"/>
+    <w:sig w:usb0="E1002EFF" w:usb1="C000605B" w:usb2="00000029" w:usb3="00000000" w:csb0="000101FF" w:csb1="00000000"/>
   </w:font>
   <w:font w:name="Calibri">
     <w:panose1 w:val="020F0502020204030204"/>
-    <w:charset w:val="00"/>
+    <w:charset w:val="EE"/>
     <w:family w:val="swiss"/>
     <w:pitch w:val="variable"/>
     <w:sig w:usb0="E00002FF" w:usb1="4000ACFF" w:usb2="00000001" w:usb3="00000000" w:csb0="0000019F" w:csb1="00000000"/>
   </w:font>
   <w:font w:name="Cambria">
     <w:panose1 w:val="02040503050406030204"/>
-    <w:charset w:val="00"/>
+    <w:charset w:val="EE"/>
     <w:family w:val="roman"/>
     <w:pitch w:val="variable"/>
     <w:sig w:usb0="E00002FF" w:usb1="400004FF" w:usb2="00000000" w:usb3="00000000" w:csb0="0000019F" w:csb1="00000000"/>
@@ -20798,16 +21029,15 @@
     <w:rsid w:val="009525F1"/>
     <w:rsid w:val="009627FA"/>
     <w:rsid w:val="00A52660"/>
-    <w:rsid w:val="00AE1085"/>
     <w:rsid w:val="00B85A66"/>
     <w:rsid w:val="00C4671F"/>
+    <w:rsid w:val="00CA60A3"/>
     <w:rsid w:val="00D2252F"/>
     <w:rsid w:val="00DD660D"/>
     <w:rsid w:val="00DE7D85"/>
     <w:rsid w:val="00E463A2"/>
     <w:rsid w:val="00E47C7D"/>
     <w:rsid w:val="00E91D5B"/>
-    <w:rsid w:val="00ED013E"/>
     <w:rsid w:val="00EE5E36"/>
     <w:rsid w:val="00F02DE1"/>
     <w:rsid w:val="00F4275A"/>
@@ -20825,9 +21055,9 @@
     <m:intLim m:val="subSup"/>
     <m:naryLim m:val="undOvr"/>
   </m:mathPr>
-  <w:themeFontLang w:val="en-US"/>
+  <w:themeFontLang w:val="cs-CZ"/>
   <w:clrSchemeMapping w:bg1="light1" w:t1="dark1" w:bg2="light2" w:t2="dark2" w:accent1="accent1" w:accent2="accent2" w:accent3="accent3" w:accent4="accent4" w:accent5="accent5" w:accent6="accent6" w:hyperlink="hyperlink" w:followedHyperlink="followedHyperlink"/>
-  <w:decimalSymbol w:val="."/>
+  <w:decimalSymbol w:val=","/>
   <w:listSeparator w:val=","/>
 </w:settings>
 </file>
@@ -21355,8 +21585,20 @@
 <b:Sources xmlns:b="http://schemas.openxmlformats.org/officeDocument/2006/bibliography" xmlns="http://schemas.openxmlformats.org/officeDocument/2006/bibliography" SelectedStyle="\APA.XSL" StyleName="APA Fifth Edition"/>
 </file>
 
+<file path=customXml/item2.xml><?xml version="1.0" encoding="utf-8"?>
+<b:Sources xmlns:b="http://schemas.openxmlformats.org/officeDocument/2006/bibliography" xmlns="http://schemas.openxmlformats.org/officeDocument/2006/bibliography" SelectedStyle="\APA.XSL" StyleName="APA Fifth Edition"/>
+</file>
+
 <file path=customXml/itemProps1.xml><?xml version="1.0" encoding="utf-8"?>
-<ds:datastoreItem xmlns:ds="http://schemas.openxmlformats.org/officeDocument/2006/customXml" ds:itemID="{EC29737E-C964-464C-8B60-BEFE771220D5}">
+<ds:datastoreItem xmlns:ds="http://schemas.openxmlformats.org/officeDocument/2006/customXml" ds:itemID="{861BC023-8DFD-4B4C-BBF1-1FB7970FD2B3}">
+  <ds:schemaRefs>
+    <ds:schemaRef ds:uri="http://schemas.openxmlformats.org/officeDocument/2006/bibliography"/>
+  </ds:schemaRefs>
+</ds:datastoreItem>
+</file>
+
+<file path=customXml/itemProps2.xml><?xml version="1.0" encoding="utf-8"?>
+<ds:datastoreItem xmlns:ds="http://schemas.openxmlformats.org/officeDocument/2006/customXml" ds:itemID="{3308DD13-8DCB-488A-AC8B-F135D62F5BB1}">
   <ds:schemaRefs>
     <ds:schemaRef ds:uri="http://schemas.openxmlformats.org/officeDocument/2006/bibliography"/>
   </ds:schemaRefs>

</xml_diff>

<commit_message>
Verze 1.7.4, addresses #174 byl vytvořen SQl script, který se spouští po importu do databáze, do kterého lze přidat případné vymazání účelové nadbytečných záznamů, generování dalších pomocných tabulek apod. Také byla upravena dokumentace.
</commit_message>
<xml_diff>
--- a/RUIANToolbox.docx
+++ b/RUIANToolbox.docx
@@ -8129,10 +8129,132 @@
     </w:p>
     <w:p>
       <w:pPr>
-        <w:pStyle w:val="Nadpis2"/>
+        <w:pStyle w:val="Nadpis4"/>
       </w:pPr>
       <w:bookmarkStart w:id="39" w:name="_Toc389079017"/>
       <w:bookmarkStart w:id="40" w:name="_Toc405546555"/>
+      <w:r>
+        <w:t>Uživatelská úprava databáze po importu</w:t>
+      </w:r>
+    </w:p>
+    <w:p>
+      <w:pPr>
+        <w:rPr>
+          <w:lang w:val="en-US"/>
+        </w:rPr>
+      </w:pPr>
+      <w:r>
+        <w:t>Jestliže potřebujeme po importu databáze upravit nějaké tabulky, vygenerovat své vlastní účelové tabu</w:t>
+      </w:r>
+      <w:r>
+        <w:t>l</w:t>
+      </w:r>
+      <w:r>
+        <w:t xml:space="preserve">ky, případně vymazat záznamy nějakého typu, je možné vložit příslušné SQL příkazy do souboru </w:t>
+      </w:r>
+      <w:r>
+        <w:t>RUIANServices</w:t>
+      </w:r>
+      <w:r>
+        <w:rPr>
+          <w:lang w:val="en-US"/>
+        </w:rPr>
+        <w:t>\SQLScripts\</w:t>
+      </w:r>
+      <w:r>
+        <w:rPr>
+          <w:lang w:val="en-US"/>
+        </w:rPr>
+        <w:t>AfterImport.sql</w:t>
+      </w:r>
+      <w:r>
+        <w:rPr>
+          <w:lang w:val="en-US"/>
+        </w:rPr>
+        <w:t>.</w:t>
+      </w:r>
+    </w:p>
+    <w:p>
+      <w:pPr>
+        <w:pBdr>
+          <w:top w:val="single" w:sz="4" w:space="1" w:color="4F81BD" w:themeColor="accent1"/>
+          <w:left w:val="single" w:sz="4" w:space="4" w:color="4F81BD" w:themeColor="accent1"/>
+          <w:bottom w:val="single" w:sz="4" w:space="1" w:color="4F81BD" w:themeColor="accent1"/>
+          <w:right w:val="single" w:sz="4" w:space="4" w:color="4F81BD" w:themeColor="accent1"/>
+        </w:pBdr>
+        <w:rPr>
+          <w:sz w:val="16"/>
+          <w:szCs w:val="16"/>
+        </w:rPr>
+      </w:pPr>
+      <w:r>
+        <w:rPr>
+          <w:sz w:val="16"/>
+          <w:szCs w:val="16"/>
+        </w:rPr>
+        <w:t>-- ##################################################</w:t>
+      </w:r>
+      <w:r>
+        <w:rPr>
+          <w:sz w:val="16"/>
+          <w:szCs w:val="16"/>
+        </w:rPr>
+        <w:br/>
+      </w:r>
+      <w:r>
+        <w:rPr>
+          <w:sz w:val="16"/>
+          <w:szCs w:val="16"/>
+        </w:rPr>
+        <w:t>-- Tento SQL skript se spustí po importu dat do databáze</w:t>
+      </w:r>
+      <w:r>
+        <w:rPr>
+          <w:sz w:val="16"/>
+          <w:szCs w:val="16"/>
+        </w:rPr>
+        <w:br/>
+      </w:r>
+      <w:r>
+        <w:rPr>
+          <w:sz w:val="16"/>
+          <w:szCs w:val="16"/>
+        </w:rPr>
+        <w:t xml:space="preserve">-- Můžeme využít k vytvoření vlastních pomocných tabulek nebo k vymazání </w:t>
+      </w:r>
+      <w:r>
+        <w:rPr>
+          <w:sz w:val="16"/>
+          <w:szCs w:val="16"/>
+        </w:rPr>
+        <w:t>některých záznamů</w:t>
+      </w:r>
+      <w:r>
+        <w:rPr>
+          <w:sz w:val="16"/>
+          <w:szCs w:val="16"/>
+        </w:rPr>
+        <w:t>.</w:t>
+      </w:r>
+      <w:r>
+        <w:rPr>
+          <w:sz w:val="16"/>
+          <w:szCs w:val="16"/>
+        </w:rPr>
+        <w:br/>
+      </w:r>
+      <w:r>
+        <w:rPr>
+          <w:sz w:val="16"/>
+          <w:szCs w:val="16"/>
+        </w:rPr>
+        <w:t>-- ##################################################</w:t>
+      </w:r>
+    </w:p>
+    <w:p>
+      <w:pPr>
+        <w:pStyle w:val="Nadpis2"/>
+      </w:pPr>
       <w:r>
         <w:t>Spouštění modulu RUIANImporter</w:t>
       </w:r>
@@ -12224,7 +12346,7 @@
         <w:sz w:val="18"/>
         <w:szCs w:val="18"/>
       </w:rPr>
-      <w:t>6</w:t>
+      <w:t>15</w:t>
     </w:r>
     <w:r>
       <w:rPr>
@@ -12404,7 +12526,7 @@
         <w:sz w:val="18"/>
         <w:szCs w:val="18"/>
       </w:rPr>
-      <w:t>E</w:t>
+      <w:t>D</w:t>
     </w:r>
     <w:r>
       <w:rPr>
@@ -12765,7 +12887,7 @@
                   <a:blip r:embed="rId1">
                     <a:extLst>
                       <a:ext uri="{28A0092B-C50C-407E-A947-70E740481C1C}">
-                        <a14:useLocalDpi xmlns="" xmlns:wpc="http://schemas.microsoft.com/office/word/2010/wordprocessingCanvas" xmlns:mc="http://schemas.openxmlformats.org/markup-compatibility/2006" xmlns:o="urn:schemas-microsoft-com:office:office" xmlns:v="urn:schemas-microsoft-com:vml" xmlns:wp14="http://schemas.microsoft.com/office/word/2010/wordprocessingDrawing" xmlns:w10="urn:schemas-microsoft-com:office:word" xmlns:w="http://schemas.openxmlformats.org/wordprocessingml/2006/main" xmlns:w14="http://schemas.microsoft.com/office/word/2010/wordml" xmlns:wpg="http://schemas.microsoft.com/office/word/2010/wordprocessingGroup" xmlns:wpi="http://schemas.microsoft.com/office/word/2010/wordprocessingInk" xmlns:wps="http://schemas.microsoft.com/office/word/2010/wordprocessingShape" xmlns:a14="http://schemas.microsoft.com/office/drawing/2010/main" val="0"/>
+                        <a14:useLocalDpi xmlns:a14="http://schemas.microsoft.com/office/drawing/2010/main" xmlns:wps="http://schemas.microsoft.com/office/word/2010/wordprocessingShape" xmlns:wpi="http://schemas.microsoft.com/office/word/2010/wordprocessingInk" xmlns:wpg="http://schemas.microsoft.com/office/word/2010/wordprocessingGroup" xmlns:w14="http://schemas.microsoft.com/office/word/2010/wordml" xmlns:w="http://schemas.openxmlformats.org/wordprocessingml/2006/main" xmlns:w10="urn:schemas-microsoft-com:office:word" xmlns:wp14="http://schemas.microsoft.com/office/word/2010/wordprocessingDrawing" xmlns:v="urn:schemas-microsoft-com:vml" xmlns:o="urn:schemas-microsoft-com:office:office" xmlns:mc="http://schemas.openxmlformats.org/markup-compatibility/2006" xmlns:wpc="http://schemas.microsoft.com/office/word/2010/wordprocessingCanvas" xmlns="" val="0"/>
                       </a:ext>
                     </a:extLst>
                   </a:blip>
@@ -12828,7 +12950,7 @@
                   <a:blip r:embed="rId1">
                     <a:extLst>
                       <a:ext uri="{28A0092B-C50C-407E-A947-70E740481C1C}">
-                        <a14:useLocalDpi xmlns="" xmlns:wpc="http://schemas.microsoft.com/office/word/2010/wordprocessingCanvas" xmlns:mc="http://schemas.openxmlformats.org/markup-compatibility/2006" xmlns:o="urn:schemas-microsoft-com:office:office" xmlns:v="urn:schemas-microsoft-com:vml" xmlns:wp14="http://schemas.microsoft.com/office/word/2010/wordprocessingDrawing" xmlns:w10="urn:schemas-microsoft-com:office:word" xmlns:w="http://schemas.openxmlformats.org/wordprocessingml/2006/main" xmlns:w14="http://schemas.microsoft.com/office/word/2010/wordml" xmlns:wpg="http://schemas.microsoft.com/office/word/2010/wordprocessingGroup" xmlns:wpi="http://schemas.microsoft.com/office/word/2010/wordprocessingInk" xmlns:wps="http://schemas.microsoft.com/office/word/2010/wordprocessingShape" xmlns:a14="http://schemas.microsoft.com/office/drawing/2010/main" val="0"/>
+                        <a14:useLocalDpi xmlns:a14="http://schemas.microsoft.com/office/drawing/2010/main" xmlns:wps="http://schemas.microsoft.com/office/word/2010/wordprocessingShape" xmlns:wpi="http://schemas.microsoft.com/office/word/2010/wordprocessingInk" xmlns:wpg="http://schemas.microsoft.com/office/word/2010/wordprocessingGroup" xmlns:w14="http://schemas.microsoft.com/office/word/2010/wordml" xmlns:w="http://schemas.openxmlformats.org/wordprocessingml/2006/main" xmlns:w10="urn:schemas-microsoft-com:office:word" xmlns:wp14="http://schemas.microsoft.com/office/word/2010/wordprocessingDrawing" xmlns:v="urn:schemas-microsoft-com:vml" xmlns:o="urn:schemas-microsoft-com:office:office" xmlns:mc="http://schemas.openxmlformats.org/markup-compatibility/2006" xmlns:wpc="http://schemas.microsoft.com/office/word/2010/wordprocessingCanvas" xmlns="" val="0"/>
                       </a:ext>
                     </a:extLst>
                   </a:blip>
@@ -18003,6 +18125,7 @@
     <w:rsid w:val="00C4671F"/>
     <w:rsid w:val="00CA60A3"/>
     <w:rsid w:val="00D2252F"/>
+    <w:rsid w:val="00D45666"/>
     <w:rsid w:val="00DD660D"/>
     <w:rsid w:val="00DE7D85"/>
     <w:rsid w:val="00E463A2"/>
@@ -18560,7 +18683,7 @@
 </file>
 
 <file path=customXml/itemProps1.xml><?xml version="1.0" encoding="utf-8"?>
-<ds:datastoreItem xmlns:ds="http://schemas.openxmlformats.org/officeDocument/2006/customXml" ds:itemID="{81A06A53-E239-4A49-856F-54EA5BC07177}">
+<ds:datastoreItem xmlns:ds="http://schemas.openxmlformats.org/officeDocument/2006/customXml" ds:itemID="{C4A978ED-94E0-4975-87F1-DAF7DE93C4D2}">
   <ds:schemaRefs>
     <ds:schemaRef ds:uri="http://schemas.openxmlformats.org/officeDocument/2006/bibliography"/>
   </ds:schemaRefs>
@@ -18568,7 +18691,7 @@
 </file>
 
 <file path=customXml/itemProps2.xml><?xml version="1.0" encoding="utf-8"?>
-<ds:datastoreItem xmlns:ds="http://schemas.openxmlformats.org/officeDocument/2006/customXml" ds:itemID="{78CEB6F0-945A-40D5-8155-EC949CF7A1A3}">
+<ds:datastoreItem xmlns:ds="http://schemas.openxmlformats.org/officeDocument/2006/customXml" ds:itemID="{92098B06-E831-4608-9008-D0AE02117014}">
   <ds:schemaRefs>
     <ds:schemaRef ds:uri="http://schemas.openxmlformats.org/officeDocument/2006/bibliography"/>
   </ds:schemaRefs>

</xml_diff>